<commit_message>
Actualizando Plan SCM - Control de Cambios
</commit_message>
<xml_diff>
--- a/ADMINISTRACION CONFIGURACION RUP/JALJO_PLAN_SCM.docx
+++ b/ADMINISTRACION CONFIGURACION RUP/JALJO_PLAN_SCM.docx
@@ -1781,12 +1781,21 @@
     </w:p>
     <w:p>
       <w:pPr>
+        <w:tabs>
+          <w:tab w:val="left" w:pos="6540"/>
+        </w:tabs>
         <w:spacing w:after="0"/>
         <w:jc w:val="both"/>
         <w:rPr>
           <w:b/>
         </w:rPr>
       </w:pPr>
+      <w:r>
+        <w:rPr>
+          <w:b/>
+        </w:rPr>
+        <w:tab/>
+      </w:r>
     </w:p>
     <w:p>
       <w:pPr>
@@ -3264,7 +3273,7 @@
                     </a:ln>
                     <a:extLst>
                       <a:ext uri="{53640926-AAD7-44D8-BBD7-CCE9431645EC}">
-                        <a14:shadowObscured xmlns:a14="http://schemas.microsoft.com/office/drawing/2010/main" xmlns:wps="http://schemas.microsoft.com/office/word/2010/wordprocessingShape" xmlns:wpi="http://schemas.microsoft.com/office/word/2010/wordprocessingInk" xmlns:wpg="http://schemas.microsoft.com/office/word/2010/wordprocessingGroup" xmlns:w14="http://schemas.microsoft.com/office/word/2010/wordml" xmlns:w="http://schemas.openxmlformats.org/wordprocessingml/2006/main" xmlns:w10="urn:schemas-microsoft-com:office:word" xmlns:wp14="http://schemas.microsoft.com/office/word/2010/wordprocessingDrawing" xmlns:v="urn:schemas-microsoft-com:vml" xmlns:o="urn:schemas-microsoft-com:office:office" xmlns:mc="http://schemas.openxmlformats.org/markup-compatibility/2006" xmlns:wpc="http://schemas.microsoft.com/office/word/2010/wordprocessingCanvas" xmlns=""/>
+                        <a14:shadowObscured xmlns="" xmlns:wpc="http://schemas.microsoft.com/office/word/2010/wordprocessingCanvas" xmlns:mc="http://schemas.openxmlformats.org/markup-compatibility/2006" xmlns:o="urn:schemas-microsoft-com:office:office" xmlns:v="urn:schemas-microsoft-com:vml" xmlns:wp14="http://schemas.microsoft.com/office/word/2010/wordprocessingDrawing" xmlns:w10="urn:schemas-microsoft-com:office:word" xmlns:w="http://schemas.openxmlformats.org/wordprocessingml/2006/main" xmlns:w14="http://schemas.microsoft.com/office/word/2010/wordml" xmlns:wpg="http://schemas.microsoft.com/office/word/2010/wordprocessingGroup" xmlns:wpi="http://schemas.microsoft.com/office/word/2010/wordprocessingInk" xmlns:wps="http://schemas.microsoft.com/office/word/2010/wordprocessingShape" xmlns:a14="http://schemas.microsoft.com/office/drawing/2010/main"/>
                       </a:ext>
                     </a:extLst>
                   </pic:spPr>
@@ -3338,7 +3347,7 @@
                     <a:blip r:embed="rId9" cstate="print">
                       <a:extLst>
                         <a:ext uri="{28A0092B-C50C-407E-A947-70E740481C1C}">
-                          <a14:useLocalDpi xmlns:a14="http://schemas.microsoft.com/office/drawing/2010/main" xmlns:wps="http://schemas.microsoft.com/office/word/2010/wordprocessingShape" xmlns:wpi="http://schemas.microsoft.com/office/word/2010/wordprocessingInk" xmlns:wpg="http://schemas.microsoft.com/office/word/2010/wordprocessingGroup" xmlns:w14="http://schemas.microsoft.com/office/word/2010/wordml" xmlns:w="http://schemas.openxmlformats.org/wordprocessingml/2006/main" xmlns:w10="urn:schemas-microsoft-com:office:word" xmlns:wp14="http://schemas.microsoft.com/office/word/2010/wordprocessingDrawing" xmlns:v="urn:schemas-microsoft-com:vml" xmlns:o="urn:schemas-microsoft-com:office:office" xmlns:mc="http://schemas.openxmlformats.org/markup-compatibility/2006" xmlns:wpc="http://schemas.microsoft.com/office/word/2010/wordprocessingCanvas" xmlns="" val="0"/>
+                          <a14:useLocalDpi xmlns="" xmlns:wpc="http://schemas.microsoft.com/office/word/2010/wordprocessingCanvas" xmlns:mc="http://schemas.openxmlformats.org/markup-compatibility/2006" xmlns:o="urn:schemas-microsoft-com:office:office" xmlns:v="urn:schemas-microsoft-com:vml" xmlns:wp14="http://schemas.microsoft.com/office/word/2010/wordprocessingDrawing" xmlns:w10="urn:schemas-microsoft-com:office:word" xmlns:w="http://schemas.openxmlformats.org/wordprocessingml/2006/main" xmlns:w14="http://schemas.microsoft.com/office/word/2010/wordml" xmlns:wpg="http://schemas.microsoft.com/office/word/2010/wordprocessingGroup" xmlns:wpi="http://schemas.microsoft.com/office/word/2010/wordprocessingInk" xmlns:wps="http://schemas.microsoft.com/office/word/2010/wordprocessingShape" xmlns:a14="http://schemas.microsoft.com/office/drawing/2010/main" val="0"/>
                         </a:ext>
                       </a:extLst>
                     </a:blip>
@@ -3359,7 +3368,7 @@
                     </a:ln>
                     <a:extLst>
                       <a:ext uri="{53640926-AAD7-44D8-BBD7-CCE9431645EC}">
-                        <a14:shadowObscured xmlns:a14="http://schemas.microsoft.com/office/drawing/2010/main" xmlns:wps="http://schemas.microsoft.com/office/word/2010/wordprocessingShape" xmlns:wpi="http://schemas.microsoft.com/office/word/2010/wordprocessingInk" xmlns:wpg="http://schemas.microsoft.com/office/word/2010/wordprocessingGroup" xmlns:w14="http://schemas.microsoft.com/office/word/2010/wordml" xmlns:w="http://schemas.openxmlformats.org/wordprocessingml/2006/main" xmlns:w10="urn:schemas-microsoft-com:office:word" xmlns:wp14="http://schemas.microsoft.com/office/word/2010/wordprocessingDrawing" xmlns:v="urn:schemas-microsoft-com:vml" xmlns:o="urn:schemas-microsoft-com:office:office" xmlns:mc="http://schemas.openxmlformats.org/markup-compatibility/2006" xmlns:wpc="http://schemas.microsoft.com/office/word/2010/wordprocessingCanvas" xmlns=""/>
+                        <a14:shadowObscured xmlns="" xmlns:wpc="http://schemas.microsoft.com/office/word/2010/wordprocessingCanvas" xmlns:mc="http://schemas.openxmlformats.org/markup-compatibility/2006" xmlns:o="urn:schemas-microsoft-com:office:office" xmlns:v="urn:schemas-microsoft-com:vml" xmlns:wp14="http://schemas.microsoft.com/office/word/2010/wordprocessingDrawing" xmlns:w10="urn:schemas-microsoft-com:office:word" xmlns:w="http://schemas.openxmlformats.org/wordprocessingml/2006/main" xmlns:w14="http://schemas.microsoft.com/office/word/2010/wordml" xmlns:wpg="http://schemas.microsoft.com/office/word/2010/wordprocessingGroup" xmlns:wpi="http://schemas.microsoft.com/office/word/2010/wordprocessingInk" xmlns:wps="http://schemas.microsoft.com/office/word/2010/wordprocessingShape" xmlns:a14="http://schemas.microsoft.com/office/drawing/2010/main"/>
                       </a:ext>
                     </a:extLst>
                   </pic:spPr>
@@ -4131,7 +4140,7 @@
                     <a:blip r:embed="rId10" cstate="print">
                       <a:extLst>
                         <a:ext uri="{28A0092B-C50C-407E-A947-70E740481C1C}">
-                          <a14:useLocalDpi xmlns:a14="http://schemas.microsoft.com/office/drawing/2010/main" xmlns:wps="http://schemas.microsoft.com/office/word/2010/wordprocessingShape" xmlns:wpi="http://schemas.microsoft.com/office/word/2010/wordprocessingInk" xmlns:wpg="http://schemas.microsoft.com/office/word/2010/wordprocessingGroup" xmlns:w14="http://schemas.microsoft.com/office/word/2010/wordml" xmlns:w="http://schemas.openxmlformats.org/wordprocessingml/2006/main" xmlns:w10="urn:schemas-microsoft-com:office:word" xmlns:wp14="http://schemas.microsoft.com/office/word/2010/wordprocessingDrawing" xmlns:v="urn:schemas-microsoft-com:vml" xmlns:o="urn:schemas-microsoft-com:office:office" xmlns:mc="http://schemas.openxmlformats.org/markup-compatibility/2006" xmlns:wpc="http://schemas.microsoft.com/office/word/2010/wordprocessingCanvas" xmlns="" val="0"/>
+                          <a14:useLocalDpi xmlns="" xmlns:wpc="http://schemas.microsoft.com/office/word/2010/wordprocessingCanvas" xmlns:mc="http://schemas.openxmlformats.org/markup-compatibility/2006" xmlns:o="urn:schemas-microsoft-com:office:office" xmlns:v="urn:schemas-microsoft-com:vml" xmlns:wp14="http://schemas.microsoft.com/office/word/2010/wordprocessingDrawing" xmlns:w10="urn:schemas-microsoft-com:office:word" xmlns:w="http://schemas.openxmlformats.org/wordprocessingml/2006/main" xmlns:w14="http://schemas.microsoft.com/office/word/2010/wordml" xmlns:wpg="http://schemas.microsoft.com/office/word/2010/wordprocessingGroup" xmlns:wpi="http://schemas.microsoft.com/office/word/2010/wordprocessingInk" xmlns:wps="http://schemas.microsoft.com/office/word/2010/wordprocessingShape" xmlns:a14="http://schemas.microsoft.com/office/drawing/2010/main" val="0"/>
                         </a:ext>
                       </a:extLst>
                     </a:blip>
@@ -4991,7 +5000,7 @@
                     <a:blip r:embed="rId11" cstate="print">
                       <a:extLst>
                         <a:ext uri="{28A0092B-C50C-407E-A947-70E740481C1C}">
-                          <a14:useLocalDpi xmlns:a14="http://schemas.microsoft.com/office/drawing/2010/main" xmlns:wps="http://schemas.microsoft.com/office/word/2010/wordprocessingShape" xmlns:wpi="http://schemas.microsoft.com/office/word/2010/wordprocessingInk" xmlns:wpg="http://schemas.microsoft.com/office/word/2010/wordprocessingGroup" xmlns:w14="http://schemas.microsoft.com/office/word/2010/wordml" xmlns:w="http://schemas.openxmlformats.org/wordprocessingml/2006/main" xmlns:w10="urn:schemas-microsoft-com:office:word" xmlns:wp14="http://schemas.microsoft.com/office/word/2010/wordprocessingDrawing" xmlns:v="urn:schemas-microsoft-com:vml" xmlns:o="urn:schemas-microsoft-com:office:office" xmlns:mc="http://schemas.openxmlformats.org/markup-compatibility/2006" xmlns:wpc="http://schemas.microsoft.com/office/word/2010/wordprocessingCanvas" xmlns="" val="0"/>
+                          <a14:useLocalDpi xmlns="" xmlns:wpc="http://schemas.microsoft.com/office/word/2010/wordprocessingCanvas" xmlns:mc="http://schemas.openxmlformats.org/markup-compatibility/2006" xmlns:o="urn:schemas-microsoft-com:office:office" xmlns:v="urn:schemas-microsoft-com:vml" xmlns:wp14="http://schemas.microsoft.com/office/word/2010/wordprocessingDrawing" xmlns:w10="urn:schemas-microsoft-com:office:word" xmlns:w="http://schemas.openxmlformats.org/wordprocessingml/2006/main" xmlns:w14="http://schemas.microsoft.com/office/word/2010/wordml" xmlns:wpg="http://schemas.microsoft.com/office/word/2010/wordprocessingGroup" xmlns:wpi="http://schemas.microsoft.com/office/word/2010/wordprocessingInk" xmlns:wps="http://schemas.microsoft.com/office/word/2010/wordprocessingShape" xmlns:a14="http://schemas.microsoft.com/office/drawing/2010/main" val="0"/>
                         </a:ext>
                       </a:extLst>
                     </a:blip>
@@ -9479,61 +9488,13 @@
     </w:p>
     <w:p>
       <w:pPr>
-        <w:spacing w:after="0"/>
-      </w:pPr>
-    </w:p>
-    <w:p>
-      <w:pPr>
         <w:pStyle w:val="Ttulo1"/>
-        <w:spacing w:before="0"/>
-        <w:rPr>
-          <w:rStyle w:val="Ttulo2Car"/>
-          <w:rFonts w:asciiTheme="minorHAnsi" w:hAnsiTheme="minorHAnsi"/>
-          <w:b/>
-          <w:sz w:val="20"/>
-          <w:szCs w:val="20"/>
-        </w:rPr>
-      </w:pPr>
-      <w:bookmarkStart w:id="23" w:name="_Toc367492990"/>
-      <w:proofErr w:type="gramStart"/>
+      </w:pPr>
       <w:r>
-        <w:rPr>
-          <w:rStyle w:val="Ttulo2Car"/>
-          <w:rFonts w:asciiTheme="minorHAnsi" w:hAnsiTheme="minorHAnsi"/>
-          <w:b/>
-          <w:sz w:val="20"/>
-          <w:szCs w:val="20"/>
-        </w:rPr>
-        <w:t>a</w:t>
-      </w:r>
-      <w:proofErr w:type="gramEnd"/>
-      <w:r>
-        <w:rPr>
-          <w:rStyle w:val="Ttulo2Car"/>
-          <w:rFonts w:asciiTheme="minorHAnsi" w:hAnsiTheme="minorHAnsi"/>
-          <w:b/>
-          <w:sz w:val="20"/>
-          <w:szCs w:val="20"/>
-        </w:rPr>
-        <w:t xml:space="preserve"> .</w:t>
-      </w:r>
-      <w:r>
-        <w:rPr>
-          <w:rStyle w:val="Ttulo2Car"/>
-          <w:rFonts w:asciiTheme="minorHAnsi" w:hAnsiTheme="minorHAnsi"/>
-          <w:b/>
-          <w:sz w:val="20"/>
-          <w:szCs w:val="20"/>
-        </w:rPr>
         <w:t>Identificación de la configuración, Nomenclatura</w:t>
       </w:r>
-      <w:bookmarkEnd w:id="23"/>
-    </w:p>
-    <w:p>
-      <w:pPr>
-        <w:spacing w:after="0"/>
-      </w:pPr>
-    </w:p>
+    </w:p>
+    <w:p/>
     <w:p>
       <w:pPr>
         <w:spacing w:after="0"/>
@@ -9544,7 +9505,7 @@
           <w:szCs w:val="20"/>
         </w:rPr>
       </w:pPr>
-      <w:bookmarkStart w:id="24" w:name="_Toc367492991"/>
+      <w:bookmarkStart w:id="23" w:name="_Toc367492991"/>
       <w:r>
         <w:rPr>
           <w:b/>
@@ -9561,7 +9522,7 @@
         </w:rPr>
         <w:t xml:space="preserve">Ítems de Configuración. </w:t>
       </w:r>
-      <w:bookmarkEnd w:id="24"/>
+      <w:bookmarkEnd w:id="23"/>
     </w:p>
     <w:tbl>
       <w:tblPr>
@@ -13881,7 +13842,7 @@
           <w:szCs w:val="20"/>
         </w:rPr>
       </w:pPr>
-      <w:bookmarkStart w:id="25" w:name="_Toc367492996"/>
+      <w:bookmarkStart w:id="24" w:name="_Toc367492996"/>
       <w:proofErr w:type="spellStart"/>
       <w:r>
         <w:rPr>
@@ -13909,7 +13870,7 @@
         </w:rPr>
         <w:t>Convención de Nomenclatura de Ítems de Configuración</w:t>
       </w:r>
-      <w:bookmarkEnd w:id="25"/>
+      <w:bookmarkEnd w:id="24"/>
     </w:p>
     <w:tbl>
       <w:tblPr>
@@ -16278,7 +16239,7 @@
           <w:lang w:val="es-ES_tradnl"/>
         </w:rPr>
       </w:pPr>
-      <w:bookmarkStart w:id="26" w:name="_Toc367492998"/>
+      <w:bookmarkStart w:id="25" w:name="_Toc367492998"/>
       <w:r>
         <w:rPr>
           <w:rFonts w:asciiTheme="minorHAnsi" w:hAnsiTheme="minorHAnsi"/>
@@ -16297,7 +16258,7 @@
         </w:rPr>
         <w:t>ocumentos</w:t>
       </w:r>
-      <w:bookmarkEnd w:id="26"/>
+      <w:bookmarkEnd w:id="25"/>
     </w:p>
     <w:p>
       <w:pPr>
@@ -16321,7 +16282,7 @@
           <w:lang w:val="es-ES_tradnl"/>
         </w:rPr>
       </w:pPr>
-      <w:bookmarkStart w:id="27" w:name="_Toc367492999"/>
+      <w:bookmarkStart w:id="26" w:name="_Toc367492999"/>
       <w:r>
         <w:rPr>
           <w:rFonts w:asciiTheme="minorHAnsi" w:hAnsiTheme="minorHAnsi"/>
@@ -16352,7 +16313,7 @@
         </w:rPr>
         <w:t xml:space="preserve"> en el formato: PROYECTO-ACRÓNIMO, ó, PROYECTO-ACRÓNIMO-COMPONENTE.</w:t>
       </w:r>
-      <w:bookmarkEnd w:id="27"/>
+      <w:bookmarkEnd w:id="26"/>
     </w:p>
     <w:p>
       <w:pPr>
@@ -16375,7 +16336,7 @@
           <w:lang w:val="es-ES_tradnl"/>
         </w:rPr>
       </w:pPr>
-      <w:bookmarkStart w:id="28" w:name="_Toc367493001"/>
+      <w:bookmarkStart w:id="27" w:name="_Toc367493001"/>
       <w:r>
         <w:rPr>
           <w:rFonts w:asciiTheme="minorHAnsi" w:hAnsiTheme="minorHAnsi"/>
@@ -16386,7 +16347,7 @@
         </w:rPr>
         <w:t>Los ítems en evolución que son específicos de un proyecto, pero no asociados con un componente del proyecto, utilizan un identificador de dos partes: ACRÓNIMO_PROYECTO y ACRÓNIMO derivado del tipo de artefacto. Por ejemplo, para identificar la especificación de Casos de Usos del proyecto STD, tenemos: STD-ECUS.</w:t>
       </w:r>
-      <w:bookmarkEnd w:id="28"/>
+      <w:bookmarkEnd w:id="27"/>
     </w:p>
     <w:p>
       <w:pPr>
@@ -16409,7 +16370,7 @@
           <w:lang w:val="es-ES_tradnl"/>
         </w:rPr>
       </w:pPr>
-      <w:bookmarkStart w:id="29" w:name="_Toc367493002"/>
+      <w:bookmarkStart w:id="28" w:name="_Toc367493002"/>
       <w:r>
         <w:rPr>
           <w:rFonts w:asciiTheme="minorHAnsi" w:hAnsiTheme="minorHAnsi"/>
@@ -16442,7 +16403,7 @@
         </w:rPr>
         <w:t xml:space="preserve"> Business) del proyecto STD, tenemos: STD-B2B-SRD.</w:t>
       </w:r>
-      <w:bookmarkEnd w:id="29"/>
+      <w:bookmarkEnd w:id="28"/>
     </w:p>
     <w:p>
       <w:pPr>
@@ -16465,7 +16426,7 @@
           <w:lang w:val="es-ES_tradnl"/>
         </w:rPr>
       </w:pPr>
-      <w:bookmarkStart w:id="30" w:name="_Toc367493003"/>
+      <w:bookmarkStart w:id="29" w:name="_Toc367493003"/>
       <w:r>
         <w:rPr>
           <w:rFonts w:asciiTheme="minorHAnsi" w:hAnsiTheme="minorHAnsi"/>
@@ -16486,7 +16447,7 @@
         </w:rPr>
         <w:t>l nivel de versión se mantiene como un identificador numérico con dos componentes: Versión.Revisión. Ejemplo: 1.1; (Versión 1, Revisión 1).</w:t>
       </w:r>
-      <w:bookmarkEnd w:id="30"/>
+      <w:bookmarkEnd w:id="29"/>
     </w:p>
     <w:p>
       <w:pPr>
@@ -16506,7 +16467,7 @@
           <w:szCs w:val="20"/>
         </w:rPr>
       </w:pPr>
-      <w:bookmarkStart w:id="31" w:name="_Toc367493004"/>
+      <w:bookmarkStart w:id="30" w:name="_Toc367493004"/>
       <w:r>
         <w:rPr>
           <w:rFonts w:asciiTheme="minorHAnsi" w:hAnsiTheme="minorHAnsi"/>
@@ -16515,7 +16476,7 @@
         </w:rPr>
         <w:t>Número de versión</w:t>
       </w:r>
-      <w:bookmarkEnd w:id="31"/>
+      <w:bookmarkEnd w:id="30"/>
     </w:p>
     <w:p>
       <w:pPr>
@@ -16534,7 +16495,7 @@
           <w:szCs w:val="20"/>
         </w:rPr>
       </w:pPr>
-      <w:bookmarkStart w:id="32" w:name="_Toc367493005"/>
+      <w:bookmarkStart w:id="31" w:name="_Toc367493005"/>
       <w:r>
         <w:rPr>
           <w:rFonts w:asciiTheme="minorHAnsi" w:hAnsiTheme="minorHAnsi"/>
@@ -16545,7 +16506,7 @@
         <w:lastRenderedPageBreak/>
         <w:t>El número de versión cambia únicamente cuando la arquitectura principal del ítem ha cambiado, o cuando el ítem es completamente reconstruido, con cambios internos sustanciales. En este caso la versión 1.1 se convertirá en versión 2.0.</w:t>
       </w:r>
-      <w:bookmarkEnd w:id="32"/>
+      <w:bookmarkEnd w:id="31"/>
     </w:p>
     <w:p>
       <w:pPr>
@@ -16562,7 +16523,7 @@
           <w:szCs w:val="20"/>
         </w:rPr>
       </w:pPr>
-      <w:bookmarkStart w:id="33" w:name="_Toc367493006"/>
+      <w:bookmarkStart w:id="32" w:name="_Toc367493006"/>
       <w:r>
         <w:rPr>
           <w:rFonts w:asciiTheme="minorHAnsi" w:hAnsiTheme="minorHAnsi"/>
@@ -16571,7 +16532,7 @@
         </w:rPr>
         <w:t>Número de revisión</w:t>
       </w:r>
-      <w:bookmarkEnd w:id="33"/>
+      <w:bookmarkEnd w:id="32"/>
     </w:p>
     <w:p>
       <w:pPr>
@@ -16591,7 +16552,7 @@
           <w:szCs w:val="20"/>
         </w:rPr>
       </w:pPr>
-      <w:bookmarkStart w:id="34" w:name="_Toc367493007"/>
+      <w:bookmarkStart w:id="33" w:name="_Toc367493007"/>
       <w:r>
         <w:rPr>
           <w:rFonts w:asciiTheme="minorHAnsi" w:hAnsiTheme="minorHAnsi"/>
@@ -16619,7 +16580,7 @@
         </w:rPr>
         <w:t xml:space="preserve"> etc.</w:t>
       </w:r>
-      <w:bookmarkEnd w:id="34"/>
+      <w:bookmarkEnd w:id="33"/>
     </w:p>
     <w:p>
       <w:pPr>
@@ -16636,7 +16597,7 @@
           <w:szCs w:val="20"/>
         </w:rPr>
       </w:pPr>
-      <w:bookmarkStart w:id="35" w:name="_Toc367493008"/>
+      <w:bookmarkStart w:id="34" w:name="_Toc367493008"/>
       <w:r>
         <w:rPr>
           <w:rFonts w:asciiTheme="minorHAnsi" w:hAnsiTheme="minorHAnsi"/>
@@ -16645,7 +16606,7 @@
         </w:rPr>
         <w:t>Archivos ejecutables y de soporte</w:t>
       </w:r>
-      <w:bookmarkEnd w:id="35"/>
+      <w:bookmarkEnd w:id="34"/>
     </w:p>
     <w:p>
       <w:pPr>
@@ -16664,7 +16625,7 @@
           <w:szCs w:val="20"/>
         </w:rPr>
       </w:pPr>
-      <w:bookmarkStart w:id="36" w:name="_Toc367493010"/>
+      <w:bookmarkStart w:id="35" w:name="_Toc367493010"/>
       <w:r>
         <w:rPr>
           <w:rFonts w:asciiTheme="minorHAnsi" w:hAnsiTheme="minorHAnsi"/>
@@ -16694,7 +16655,7 @@
         </w:rPr>
         <w:t>: 1.1a.</w:t>
       </w:r>
-      <w:bookmarkEnd w:id="36"/>
+      <w:bookmarkEnd w:id="35"/>
     </w:p>
     <w:p>
       <w:pPr>
@@ -16711,7 +16672,7 @@
           <w:szCs w:val="20"/>
         </w:rPr>
       </w:pPr>
-      <w:bookmarkStart w:id="37" w:name="_Toc367493015"/>
+      <w:bookmarkStart w:id="36" w:name="_Toc367493015"/>
       <w:r>
         <w:rPr>
           <w:rFonts w:asciiTheme="minorHAnsi" w:hAnsiTheme="minorHAnsi"/>
@@ -16720,7 +16681,7 @@
         </w:rPr>
         <w:t>Carácter de actualización</w:t>
       </w:r>
-      <w:bookmarkEnd w:id="37"/>
+      <w:bookmarkEnd w:id="36"/>
     </w:p>
     <w:p>
       <w:pPr>
@@ -16739,7 +16700,7 @@
           <w:szCs w:val="20"/>
         </w:rPr>
       </w:pPr>
-      <w:bookmarkStart w:id="38" w:name="_Toc367493016"/>
+      <w:bookmarkStart w:id="37" w:name="_Toc367493016"/>
       <w:r>
         <w:rPr>
           <w:rFonts w:asciiTheme="minorHAnsi" w:hAnsiTheme="minorHAnsi"/>
@@ -16749,7 +16710,7 @@
         </w:rPr>
         <w:t>El carácter de actualización se incrementa cuando el único cambio al ítem de software es corregir uno o más defectos, sin añadir ninguna nueva funcionalidad. Las actualizaciones evolucionan 1.1a, 1.1b, etc. Esta actualización se sobrescribe cuando una revisión combinada, que incluye arreglar defectos y añadir nuevas características, se lleva a cabo. En tal caso, se incrementa el número de revisión y se descarta el carácter, es decir: 1.1b a 1.2.</w:t>
       </w:r>
-      <w:bookmarkEnd w:id="38"/>
+      <w:bookmarkEnd w:id="37"/>
     </w:p>
     <w:p>
       <w:pPr>
@@ -16766,7 +16727,7 @@
           <w:szCs w:val="20"/>
         </w:rPr>
       </w:pPr>
-      <w:bookmarkStart w:id="39" w:name="_Toc367493017"/>
+      <w:bookmarkStart w:id="38" w:name="_Toc367493017"/>
       <w:r>
         <w:rPr>
           <w:rFonts w:asciiTheme="minorHAnsi" w:hAnsiTheme="minorHAnsi"/>
@@ -16775,7 +16736,7 @@
         </w:rPr>
         <w:t>Identificación de ítems fuente</w:t>
       </w:r>
-      <w:bookmarkEnd w:id="39"/>
+      <w:bookmarkEnd w:id="38"/>
     </w:p>
     <w:p>
       <w:pPr>
@@ -16793,7 +16754,7 @@
           <w:szCs w:val="20"/>
         </w:rPr>
       </w:pPr>
-      <w:bookmarkStart w:id="40" w:name="_Toc367493018"/>
+      <w:bookmarkStart w:id="39" w:name="_Toc367493018"/>
       <w:r>
         <w:rPr>
           <w:rFonts w:asciiTheme="minorHAnsi" w:hAnsiTheme="minorHAnsi"/>
@@ -16812,7 +16773,7 @@
         </w:rPr>
         <w:t xml:space="preserve"> GitHub</w:t>
       </w:r>
-      <w:bookmarkEnd w:id="40"/>
+      <w:bookmarkEnd w:id="39"/>
       <w:r>
         <w:rPr>
           <w:rFonts w:asciiTheme="minorHAnsi" w:hAnsiTheme="minorHAnsi"/>
@@ -16838,7 +16799,7 @@
           <w:szCs w:val="20"/>
         </w:rPr>
       </w:pPr>
-      <w:bookmarkStart w:id="41" w:name="_Toc367493019"/>
+      <w:bookmarkStart w:id="40" w:name="_Toc367493019"/>
       <w:r>
         <w:rPr>
           <w:rFonts w:asciiTheme="minorHAnsi" w:hAnsiTheme="minorHAnsi"/>
@@ -16847,7 +16808,7 @@
         </w:rPr>
         <w:t>Identificación de ítems de soporte</w:t>
       </w:r>
-      <w:bookmarkEnd w:id="41"/>
+      <w:bookmarkEnd w:id="40"/>
     </w:p>
     <w:p>
       <w:pPr>
@@ -16866,7 +16827,7 @@
           <w:szCs w:val="20"/>
         </w:rPr>
       </w:pPr>
-      <w:bookmarkStart w:id="42" w:name="_Toc367493020"/>
+      <w:bookmarkStart w:id="41" w:name="_Toc367493020"/>
       <w:r>
         <w:rPr>
           <w:rFonts w:asciiTheme="minorHAnsi" w:hAnsiTheme="minorHAnsi"/>
@@ -16938,7 +16899,7 @@
         </w:rPr>
         <w:t>rango de versión del ítem de configuración será 2.1 – 2.2</w:t>
       </w:r>
-      <w:bookmarkEnd w:id="42"/>
+      <w:bookmarkEnd w:id="41"/>
       <w:r>
         <w:rPr>
           <w:rFonts w:asciiTheme="minorHAnsi" w:hAnsiTheme="minorHAnsi"/>
@@ -16970,7 +16931,7 @@
           <w:szCs w:val="20"/>
         </w:rPr>
       </w:pPr>
-      <w:bookmarkStart w:id="43" w:name="_Toc367493021"/>
+      <w:bookmarkStart w:id="42" w:name="_Toc367493021"/>
       <w:r>
         <w:rPr>
           <w:rFonts w:asciiTheme="minorHAnsi" w:hAnsiTheme="minorHAnsi"/>
@@ -16979,14 +16940,14 @@
         </w:rPr>
         <w:t>Identificación de ítems de archivo</w:t>
       </w:r>
+      <w:bookmarkEnd w:id="42"/>
+    </w:p>
+    <w:p>
+      <w:pPr>
+        <w:spacing w:after="0"/>
+      </w:pPr>
+      <w:bookmarkStart w:id="43" w:name="_GoBack"/>
       <w:bookmarkEnd w:id="43"/>
-    </w:p>
-    <w:p>
-      <w:pPr>
-        <w:spacing w:after="0"/>
-      </w:pPr>
-      <w:bookmarkStart w:id="44" w:name="_GoBack"/>
-      <w:bookmarkEnd w:id="44"/>
     </w:p>
     <w:p>
       <w:pPr>
@@ -17000,7 +16961,7 @@
           <w:szCs w:val="20"/>
         </w:rPr>
       </w:pPr>
-      <w:bookmarkStart w:id="45" w:name="_Toc367493022"/>
+      <w:bookmarkStart w:id="44" w:name="_Toc367493022"/>
       <w:r>
         <w:rPr>
           <w:rFonts w:asciiTheme="minorHAnsi" w:hAnsiTheme="minorHAnsi"/>
@@ -17010,7 +16971,7 @@
         </w:rPr>
         <w:t>. Estos ítems se almacenan según lo describan el plan de gestión de la configuración. Cada ítem se identifica por el nombre de archivo y la fecha de modificación. En el caso de que se tenga que mantener el mismo nombre en el subdirectorio correspondiente, se añadirá un número secuencial para prevenir conflictos.</w:t>
       </w:r>
-      <w:bookmarkEnd w:id="45"/>
+      <w:bookmarkEnd w:id="44"/>
     </w:p>
     <w:p>
       <w:pPr>
@@ -17023,10 +16984,8 @@
     </w:p>
     <w:p>
       <w:pPr>
-        <w:spacing w:after="0"/>
-        <w:rPr>
-          <w:rStyle w:val="Ttulo2Car"/>
-          <w:rFonts w:asciiTheme="minorHAnsi" w:hAnsiTheme="minorHAnsi"/>
+        <w:pStyle w:val="Ttulo1"/>
+        <w:rPr>
           <w:sz w:val="20"/>
           <w:szCs w:val="20"/>
         </w:rPr>
@@ -17034,8 +16993,6 @@
       <w:proofErr w:type="gramStart"/>
       <w:r>
         <w:rPr>
-          <w:rStyle w:val="Ttulo2Car"/>
-          <w:rFonts w:asciiTheme="minorHAnsi" w:hAnsiTheme="minorHAnsi"/>
           <w:sz w:val="20"/>
           <w:szCs w:val="20"/>
         </w:rPr>
@@ -17044,8 +17001,6 @@
       <w:proofErr w:type="gramEnd"/>
       <w:r>
         <w:rPr>
-          <w:rStyle w:val="Ttulo2Car"/>
-          <w:rFonts w:asciiTheme="minorHAnsi" w:hAnsiTheme="minorHAnsi"/>
           <w:sz w:val="20"/>
           <w:szCs w:val="20"/>
         </w:rPr>
@@ -17127,6 +17082,7 @@
                 <w:szCs w:val="20"/>
                 <w:lang w:val="es-PE" w:eastAsia="es-PE"/>
               </w:rPr>
+              <w:lastRenderedPageBreak/>
               <w:t>Línea Base</w:t>
             </w:r>
           </w:p>
@@ -17254,7 +17210,6 @@
                 <w:szCs w:val="20"/>
                 <w:lang w:val="es-PE" w:eastAsia="es-PE"/>
               </w:rPr>
-              <w:lastRenderedPageBreak/>
               <w:t>Línea Base Funcional</w:t>
             </w:r>
           </w:p>
@@ -19393,7 +19348,7 @@
       <w:r>
         <w:rPr>
           <w:noProof/>
-          <w:lang w:eastAsia="es-PE"/>
+          <w:lang w:val="es-PE" w:eastAsia="es-PE"/>
         </w:rPr>
         <w:drawing>
           <wp:inline distT="0" distB="0" distL="0" distR="0">
@@ -19428,7 +19383,7 @@
                     </a:ln>
                     <a:extLst>
                       <a:ext uri="{53640926-AAD7-44D8-BBD7-CCE9431645EC}">
-                        <a14:shadowObscured xmlns:a14="http://schemas.microsoft.com/office/drawing/2010/main" xmlns:wps="http://schemas.microsoft.com/office/word/2010/wordprocessingShape" xmlns:wpi="http://schemas.microsoft.com/office/word/2010/wordprocessingInk" xmlns:wpg="http://schemas.microsoft.com/office/word/2010/wordprocessingGroup" xmlns:w14="http://schemas.microsoft.com/office/word/2010/wordml" xmlns:w="http://schemas.openxmlformats.org/wordprocessingml/2006/main" xmlns:w10="urn:schemas-microsoft-com:office:word" xmlns:wp14="http://schemas.microsoft.com/office/word/2010/wordprocessingDrawing" xmlns:v="urn:schemas-microsoft-com:vml" xmlns:o="urn:schemas-microsoft-com:office:office" xmlns:mc="http://schemas.openxmlformats.org/markup-compatibility/2006" xmlns:wpc="http://schemas.microsoft.com/office/word/2010/wordprocessingCanvas" xmlns=""/>
+                        <a14:shadowObscured xmlns="" xmlns:wpc="http://schemas.microsoft.com/office/word/2010/wordprocessingCanvas" xmlns:mc="http://schemas.openxmlformats.org/markup-compatibility/2006" xmlns:o="urn:schemas-microsoft-com:office:office" xmlns:v="urn:schemas-microsoft-com:vml" xmlns:wp14="http://schemas.microsoft.com/office/word/2010/wordprocessingDrawing" xmlns:w10="urn:schemas-microsoft-com:office:word" xmlns:w="http://schemas.openxmlformats.org/wordprocessingml/2006/main" xmlns:w14="http://schemas.microsoft.com/office/word/2010/wordml" xmlns:wpg="http://schemas.microsoft.com/office/word/2010/wordprocessingGroup" xmlns:wpi="http://schemas.microsoft.com/office/word/2010/wordprocessingInk" xmlns:wps="http://schemas.microsoft.com/office/word/2010/wordprocessingShape" xmlns:a14="http://schemas.microsoft.com/office/drawing/2010/main"/>
                       </a:ext>
                     </a:extLst>
                   </pic:spPr>
@@ -19486,6 +19441,7 @@
         <w:spacing w:after="0"/>
       </w:pPr>
       <w:r>
+        <w:lastRenderedPageBreak/>
         <w:t xml:space="preserve">• </w:t>
       </w:r>
       <w:r>
@@ -19737,13 +19693,25 @@
           <w:numId w:val="36"/>
         </w:numPr>
         <w:spacing w:after="0"/>
+        <w:rPr>
+          <w:sz w:val="20"/>
+          <w:szCs w:val="20"/>
+        </w:rPr>
       </w:pPr>
     </w:p>
     <w:p>
       <w:pPr>
         <w:spacing w:after="0"/>
+        <w:rPr>
+          <w:sz w:val="20"/>
+          <w:szCs w:val="20"/>
+        </w:rPr>
       </w:pPr>
       <w:r>
+        <w:rPr>
+          <w:sz w:val="20"/>
+          <w:szCs w:val="20"/>
+        </w:rPr>
         <w:t>Accesos:</w:t>
       </w:r>
     </w:p>
@@ -19764,7 +19732,17 @@
             <w:tcW w:w="2552" w:type="dxa"/>
           </w:tcPr>
           <w:p>
-            <w:r>
+            <w:pPr>
+              <w:rPr>
+                <w:sz w:val="20"/>
+                <w:szCs w:val="20"/>
+              </w:rPr>
+            </w:pPr>
+            <w:r>
+              <w:rPr>
+                <w:sz w:val="20"/>
+                <w:szCs w:val="20"/>
+              </w:rPr>
               <w:t>Rol</w:t>
             </w:r>
           </w:p>
@@ -19774,7 +19752,17 @@
             <w:tcW w:w="6318" w:type="dxa"/>
           </w:tcPr>
           <w:p>
-            <w:r>
+            <w:pPr>
+              <w:rPr>
+                <w:sz w:val="20"/>
+                <w:szCs w:val="20"/>
+              </w:rPr>
+            </w:pPr>
+            <w:r>
+              <w:rPr>
+                <w:sz w:val="20"/>
+                <w:szCs w:val="20"/>
+              </w:rPr>
               <w:t>Tipo de acceso</w:t>
             </w:r>
           </w:p>
@@ -19786,7 +19774,17 @@
             <w:tcW w:w="2552" w:type="dxa"/>
           </w:tcPr>
           <w:p>
-            <w:r>
+            <w:pPr>
+              <w:rPr>
+                <w:sz w:val="20"/>
+                <w:szCs w:val="20"/>
+              </w:rPr>
+            </w:pPr>
+            <w:r>
+              <w:rPr>
+                <w:sz w:val="20"/>
+                <w:szCs w:val="20"/>
+              </w:rPr>
               <w:t>Gestor  de Configuración</w:t>
             </w:r>
           </w:p>
@@ -19796,22 +19794,62 @@
             <w:tcW w:w="6318" w:type="dxa"/>
           </w:tcPr>
           <w:p>
-            <w:r>
+            <w:pPr>
+              <w:rPr>
+                <w:sz w:val="20"/>
+                <w:szCs w:val="20"/>
+              </w:rPr>
+            </w:pPr>
+            <w:r>
+              <w:rPr>
+                <w:sz w:val="20"/>
+                <w:szCs w:val="20"/>
+              </w:rPr>
               <w:t>Leer</w:t>
             </w:r>
           </w:p>
           <w:p>
-            <w:r>
+            <w:pPr>
+              <w:rPr>
+                <w:sz w:val="20"/>
+                <w:szCs w:val="20"/>
+              </w:rPr>
+            </w:pPr>
+            <w:r>
+              <w:rPr>
+                <w:sz w:val="20"/>
+                <w:szCs w:val="20"/>
+              </w:rPr>
               <w:t>Escritura</w:t>
             </w:r>
           </w:p>
           <w:p>
-            <w:r>
+            <w:pPr>
+              <w:rPr>
+                <w:sz w:val="20"/>
+                <w:szCs w:val="20"/>
+              </w:rPr>
+            </w:pPr>
+            <w:r>
+              <w:rPr>
+                <w:sz w:val="20"/>
+                <w:szCs w:val="20"/>
+              </w:rPr>
               <w:t>Ejecutar</w:t>
             </w:r>
           </w:p>
           <w:p>
-            <w:r>
+            <w:pPr>
+              <w:rPr>
+                <w:sz w:val="20"/>
+                <w:szCs w:val="20"/>
+              </w:rPr>
+            </w:pPr>
+            <w:r>
+              <w:rPr>
+                <w:sz w:val="20"/>
+                <w:szCs w:val="20"/>
+              </w:rPr>
               <w:t>Eliminar</w:t>
             </w:r>
           </w:p>
@@ -19823,7 +19861,17 @@
             <w:tcW w:w="2552" w:type="dxa"/>
           </w:tcPr>
           <w:p>
-            <w:r>
+            <w:pPr>
+              <w:rPr>
+                <w:sz w:val="20"/>
+                <w:szCs w:val="20"/>
+              </w:rPr>
+            </w:pPr>
+            <w:r>
+              <w:rPr>
+                <w:sz w:val="20"/>
+                <w:szCs w:val="20"/>
+              </w:rPr>
               <w:t>Gerente del Proyecto</w:t>
             </w:r>
           </w:p>
@@ -19833,12 +19881,32 @@
             <w:tcW w:w="6318" w:type="dxa"/>
           </w:tcPr>
           <w:p>
-            <w:r>
+            <w:pPr>
+              <w:rPr>
+                <w:sz w:val="20"/>
+                <w:szCs w:val="20"/>
+              </w:rPr>
+            </w:pPr>
+            <w:r>
+              <w:rPr>
+                <w:sz w:val="20"/>
+                <w:szCs w:val="20"/>
+              </w:rPr>
               <w:t>Leer</w:t>
             </w:r>
           </w:p>
           <w:p>
-            <w:r>
+            <w:pPr>
+              <w:rPr>
+                <w:sz w:val="20"/>
+                <w:szCs w:val="20"/>
+              </w:rPr>
+            </w:pPr>
+            <w:r>
+              <w:rPr>
+                <w:sz w:val="20"/>
+                <w:szCs w:val="20"/>
+              </w:rPr>
               <w:t>Ejecutar</w:t>
             </w:r>
           </w:p>
@@ -19850,7 +19918,17 @@
             <w:tcW w:w="2552" w:type="dxa"/>
           </w:tcPr>
           <w:p>
-            <w:r>
+            <w:pPr>
+              <w:rPr>
+                <w:sz w:val="20"/>
+                <w:szCs w:val="20"/>
+              </w:rPr>
+            </w:pPr>
+            <w:r>
+              <w:rPr>
+                <w:sz w:val="20"/>
+                <w:szCs w:val="20"/>
+              </w:rPr>
               <w:t>Desarrollo</w:t>
             </w:r>
           </w:p>
@@ -19860,35 +19938,76 @@
             <w:tcW w:w="6318" w:type="dxa"/>
           </w:tcPr>
           <w:p>
-            <w:r>
+            <w:pPr>
+              <w:rPr>
+                <w:sz w:val="20"/>
+                <w:szCs w:val="20"/>
+              </w:rPr>
+            </w:pPr>
+            <w:r>
+              <w:rPr>
+                <w:sz w:val="20"/>
+                <w:szCs w:val="20"/>
+              </w:rPr>
               <w:t>Leer</w:t>
             </w:r>
           </w:p>
           <w:p>
-            <w:r>
+            <w:pPr>
+              <w:rPr>
+                <w:sz w:val="20"/>
+                <w:szCs w:val="20"/>
+              </w:rPr>
+            </w:pPr>
+            <w:r>
+              <w:rPr>
+                <w:sz w:val="20"/>
+                <w:szCs w:val="20"/>
+              </w:rPr>
               <w:t>Ejecutar</w:t>
             </w:r>
           </w:p>
-          <w:p/>
+          <w:p>
+            <w:pPr>
+              <w:rPr>
+                <w:sz w:val="20"/>
+                <w:szCs w:val="20"/>
+              </w:rPr>
+            </w:pPr>
+          </w:p>
         </w:tc>
       </w:tr>
     </w:tbl>
     <w:p>
       <w:pPr>
         <w:spacing w:after="0"/>
+        <w:rPr>
+          <w:sz w:val="20"/>
+          <w:szCs w:val="20"/>
+        </w:rPr>
       </w:pPr>
     </w:p>
     <w:p>
       <w:pPr>
         <w:spacing w:after="0"/>
+        <w:rPr>
+          <w:sz w:val="20"/>
+          <w:szCs w:val="20"/>
+        </w:rPr>
       </w:pPr>
       <w:r>
+        <w:rPr>
+          <w:sz w:val="20"/>
+          <w:szCs w:val="20"/>
+        </w:rPr>
         <w:t xml:space="preserve">Dirección de repositorio: </w:t>
       </w:r>
       <w:hyperlink r:id="rId19" w:history="1">
         <w:r>
           <w:rPr>
             <w:rStyle w:val="Hipervnculo"/>
+            <w:sz w:val="20"/>
+            <w:szCs w:val="20"/>
           </w:rPr>
           <w:t>https://github.com/alexgino147/lib-dev</w:t>
         </w:r>
@@ -19897,6 +20016,10 @@
     <w:p>
       <w:pPr>
         <w:spacing w:after="0"/>
+        <w:rPr>
+          <w:sz w:val="20"/>
+          <w:szCs w:val="20"/>
+        </w:rPr>
       </w:pPr>
     </w:p>
     <w:p>
@@ -19904,11 +20027,15 @@
         <w:spacing w:after="0"/>
         <w:rPr>
           <w:b/>
+          <w:sz w:val="20"/>
+          <w:szCs w:val="20"/>
         </w:rPr>
       </w:pPr>
       <w:r>
         <w:rPr>
           <w:b/>
+          <w:sz w:val="20"/>
+          <w:szCs w:val="20"/>
         </w:rPr>
         <w:t>Librería maestra</w:t>
       </w:r>
@@ -19916,8 +20043,16 @@
     <w:p>
       <w:pPr>
         <w:spacing w:after="0"/>
+        <w:rPr>
+          <w:sz w:val="20"/>
+          <w:szCs w:val="20"/>
+        </w:rPr>
       </w:pPr>
       <w:r>
+        <w:rPr>
+          <w:sz w:val="20"/>
+          <w:szCs w:val="20"/>
+        </w:rPr>
         <w:t xml:space="preserve">• </w:t>
       </w:r>
       <w:r>
@@ -19930,14 +20065,26 @@
         <w:t>Repositorio de trabajo propio de la Organización de Gestión de Configuración</w:t>
       </w:r>
       <w:r>
+        <w:rPr>
+          <w:sz w:val="20"/>
+          <w:szCs w:val="20"/>
+        </w:rPr>
         <w:t xml:space="preserve">. </w:t>
       </w:r>
     </w:p>
     <w:p>
       <w:pPr>
         <w:spacing w:after="0"/>
+        <w:rPr>
+          <w:sz w:val="20"/>
+          <w:szCs w:val="20"/>
+        </w:rPr>
       </w:pPr>
       <w:r>
+        <w:rPr>
+          <w:sz w:val="20"/>
+          <w:szCs w:val="20"/>
+        </w:rPr>
         <w:t xml:space="preserve">• </w:t>
       </w:r>
       <w:r>
@@ -19953,6 +20100,10 @@
     <w:p>
       <w:pPr>
         <w:spacing w:after="0"/>
+        <w:rPr>
+          <w:sz w:val="20"/>
+          <w:szCs w:val="20"/>
+        </w:rPr>
       </w:pPr>
     </w:p>
     <w:p>
@@ -20049,6 +20200,10 @@
     <w:p>
       <w:pPr>
         <w:spacing w:after="0"/>
+        <w:rPr>
+          <w:sz w:val="20"/>
+          <w:szCs w:val="20"/>
+        </w:rPr>
       </w:pPr>
     </w:p>
     <w:p>
@@ -20079,8 +20234,16 @@
           <w:numId w:val="36"/>
         </w:numPr>
         <w:spacing w:after="0"/>
+        <w:rPr>
+          <w:sz w:val="20"/>
+          <w:szCs w:val="20"/>
+        </w:rPr>
       </w:pPr>
       <w:r>
+        <w:rPr>
+          <w:sz w:val="20"/>
+          <w:szCs w:val="20"/>
+        </w:rPr>
         <w:t>Línea base de planificación.</w:t>
       </w:r>
     </w:p>
@@ -20092,8 +20255,16 @@
           <w:numId w:val="36"/>
         </w:numPr>
         <w:spacing w:after="0"/>
+        <w:rPr>
+          <w:sz w:val="20"/>
+          <w:szCs w:val="20"/>
+        </w:rPr>
       </w:pPr>
       <w:r>
+        <w:rPr>
+          <w:sz w:val="20"/>
+          <w:szCs w:val="20"/>
+        </w:rPr>
         <w:t>Línea base de especificación de requerimientos</w:t>
       </w:r>
     </w:p>
@@ -20105,8 +20276,16 @@
           <w:numId w:val="36"/>
         </w:numPr>
         <w:spacing w:after="0"/>
+        <w:rPr>
+          <w:sz w:val="20"/>
+          <w:szCs w:val="20"/>
+        </w:rPr>
       </w:pPr>
       <w:r>
+        <w:rPr>
+          <w:sz w:val="20"/>
+          <w:szCs w:val="20"/>
+        </w:rPr>
         <w:t>Línea base de diseño</w:t>
       </w:r>
     </w:p>
@@ -20118,8 +20297,16 @@
           <w:numId w:val="36"/>
         </w:numPr>
         <w:spacing w:after="0"/>
+        <w:rPr>
+          <w:sz w:val="20"/>
+          <w:szCs w:val="20"/>
+        </w:rPr>
       </w:pPr>
       <w:r>
+        <w:rPr>
+          <w:sz w:val="20"/>
+          <w:szCs w:val="20"/>
+        </w:rPr>
         <w:t>Línea base de construcción</w:t>
       </w:r>
     </w:p>
@@ -20131,8 +20318,16 @@
           <w:numId w:val="36"/>
         </w:numPr>
         <w:spacing w:after="0"/>
+        <w:rPr>
+          <w:sz w:val="20"/>
+          <w:szCs w:val="20"/>
+        </w:rPr>
       </w:pPr>
       <w:r>
+        <w:rPr>
+          <w:sz w:val="20"/>
+          <w:szCs w:val="20"/>
+        </w:rPr>
         <w:t>Línea base de integración y pruebas</w:t>
       </w:r>
     </w:p>
@@ -20144,21 +20339,41 @@
           <w:numId w:val="36"/>
         </w:numPr>
         <w:spacing w:after="0"/>
+        <w:rPr>
+          <w:sz w:val="20"/>
+          <w:szCs w:val="20"/>
+        </w:rPr>
       </w:pPr>
       <w:r>
+        <w:rPr>
+          <w:sz w:val="20"/>
+          <w:szCs w:val="20"/>
+        </w:rPr>
         <w:t>Línea base de aceptación y entrega</w:t>
       </w:r>
     </w:p>
     <w:p>
       <w:pPr>
         <w:spacing w:after="0"/>
+        <w:rPr>
+          <w:sz w:val="20"/>
+          <w:szCs w:val="20"/>
+        </w:rPr>
       </w:pPr>
     </w:p>
     <w:p>
       <w:pPr>
         <w:spacing w:after="0"/>
+        <w:rPr>
+          <w:sz w:val="20"/>
+          <w:szCs w:val="20"/>
+        </w:rPr>
       </w:pPr>
       <w:r>
+        <w:rPr>
+          <w:sz w:val="20"/>
+          <w:szCs w:val="20"/>
+        </w:rPr>
         <w:t>Accesos:</w:t>
       </w:r>
     </w:p>
@@ -20179,7 +20394,17 @@
             <w:tcW w:w="2552" w:type="dxa"/>
           </w:tcPr>
           <w:p>
-            <w:r>
+            <w:pPr>
+              <w:rPr>
+                <w:sz w:val="20"/>
+                <w:szCs w:val="20"/>
+              </w:rPr>
+            </w:pPr>
+            <w:r>
+              <w:rPr>
+                <w:sz w:val="20"/>
+                <w:szCs w:val="20"/>
+              </w:rPr>
               <w:t>Rol</w:t>
             </w:r>
           </w:p>
@@ -20189,7 +20414,17 @@
             <w:tcW w:w="6318" w:type="dxa"/>
           </w:tcPr>
           <w:p>
-            <w:r>
+            <w:pPr>
+              <w:rPr>
+                <w:sz w:val="20"/>
+                <w:szCs w:val="20"/>
+              </w:rPr>
+            </w:pPr>
+            <w:r>
+              <w:rPr>
+                <w:sz w:val="20"/>
+                <w:szCs w:val="20"/>
+              </w:rPr>
               <w:t>Tipo de acceso</w:t>
             </w:r>
           </w:p>
@@ -20201,7 +20436,17 @@
             <w:tcW w:w="2552" w:type="dxa"/>
           </w:tcPr>
           <w:p>
-            <w:r>
+            <w:pPr>
+              <w:rPr>
+                <w:sz w:val="20"/>
+                <w:szCs w:val="20"/>
+              </w:rPr>
+            </w:pPr>
+            <w:r>
+              <w:rPr>
+                <w:sz w:val="20"/>
+                <w:szCs w:val="20"/>
+              </w:rPr>
               <w:t>Gerente del Proyecto</w:t>
             </w:r>
           </w:p>
@@ -20211,22 +20456,62 @@
             <w:tcW w:w="6318" w:type="dxa"/>
           </w:tcPr>
           <w:p>
-            <w:r>
+            <w:pPr>
+              <w:rPr>
+                <w:sz w:val="20"/>
+                <w:szCs w:val="20"/>
+              </w:rPr>
+            </w:pPr>
+            <w:r>
+              <w:rPr>
+                <w:sz w:val="20"/>
+                <w:szCs w:val="20"/>
+              </w:rPr>
               <w:t>Leer</w:t>
             </w:r>
           </w:p>
           <w:p>
-            <w:r>
+            <w:pPr>
+              <w:rPr>
+                <w:sz w:val="20"/>
+                <w:szCs w:val="20"/>
+              </w:rPr>
+            </w:pPr>
+            <w:r>
+              <w:rPr>
+                <w:sz w:val="20"/>
+                <w:szCs w:val="20"/>
+              </w:rPr>
               <w:t>Escritura</w:t>
             </w:r>
           </w:p>
           <w:p>
-            <w:r>
+            <w:pPr>
+              <w:rPr>
+                <w:sz w:val="20"/>
+                <w:szCs w:val="20"/>
+              </w:rPr>
+            </w:pPr>
+            <w:r>
+              <w:rPr>
+                <w:sz w:val="20"/>
+                <w:szCs w:val="20"/>
+              </w:rPr>
               <w:t>Ejecutar</w:t>
             </w:r>
           </w:p>
           <w:p>
-            <w:r>
+            <w:pPr>
+              <w:rPr>
+                <w:sz w:val="20"/>
+                <w:szCs w:val="20"/>
+              </w:rPr>
+            </w:pPr>
+            <w:r>
+              <w:rPr>
+                <w:sz w:val="20"/>
+                <w:szCs w:val="20"/>
+              </w:rPr>
               <w:t>Eliminar</w:t>
             </w:r>
           </w:p>
@@ -20238,7 +20523,17 @@
             <w:tcW w:w="2552" w:type="dxa"/>
           </w:tcPr>
           <w:p>
-            <w:r>
+            <w:pPr>
+              <w:rPr>
+                <w:sz w:val="20"/>
+                <w:szCs w:val="20"/>
+              </w:rPr>
+            </w:pPr>
+            <w:r>
+              <w:rPr>
+                <w:sz w:val="20"/>
+                <w:szCs w:val="20"/>
+              </w:rPr>
               <w:t>Arquitectura</w:t>
             </w:r>
           </w:p>
@@ -20248,12 +20543,32 @@
             <w:tcW w:w="6318" w:type="dxa"/>
           </w:tcPr>
           <w:p>
-            <w:r>
+            <w:pPr>
+              <w:rPr>
+                <w:sz w:val="20"/>
+                <w:szCs w:val="20"/>
+              </w:rPr>
+            </w:pPr>
+            <w:r>
+              <w:rPr>
+                <w:sz w:val="20"/>
+                <w:szCs w:val="20"/>
+              </w:rPr>
               <w:t>Leer</w:t>
             </w:r>
           </w:p>
           <w:p>
-            <w:r>
+            <w:pPr>
+              <w:rPr>
+                <w:sz w:val="20"/>
+                <w:szCs w:val="20"/>
+              </w:rPr>
+            </w:pPr>
+            <w:r>
+              <w:rPr>
+                <w:sz w:val="20"/>
+                <w:szCs w:val="20"/>
+              </w:rPr>
               <w:t>Ejecutar</w:t>
             </w:r>
           </w:p>
@@ -20265,7 +20580,17 @@
             <w:tcW w:w="2552" w:type="dxa"/>
           </w:tcPr>
           <w:p>
-            <w:r>
+            <w:pPr>
+              <w:rPr>
+                <w:sz w:val="20"/>
+                <w:szCs w:val="20"/>
+              </w:rPr>
+            </w:pPr>
+            <w:r>
+              <w:rPr>
+                <w:sz w:val="20"/>
+                <w:szCs w:val="20"/>
+              </w:rPr>
               <w:t>Analista de Calidad</w:t>
             </w:r>
           </w:p>
@@ -20275,30 +20600,61 @@
             <w:tcW w:w="6318" w:type="dxa"/>
           </w:tcPr>
           <w:p>
-            <w:r>
+            <w:pPr>
+              <w:rPr>
+                <w:sz w:val="20"/>
+                <w:szCs w:val="20"/>
+              </w:rPr>
+            </w:pPr>
+            <w:r>
+              <w:rPr>
+                <w:sz w:val="20"/>
+                <w:szCs w:val="20"/>
+              </w:rPr>
               <w:t>Leer</w:t>
             </w:r>
           </w:p>
-          <w:p/>
+          <w:p>
+            <w:pPr>
+              <w:rPr>
+                <w:sz w:val="20"/>
+                <w:szCs w:val="20"/>
+              </w:rPr>
+            </w:pPr>
+          </w:p>
         </w:tc>
       </w:tr>
     </w:tbl>
     <w:p>
       <w:pPr>
         <w:spacing w:after="0"/>
+        <w:rPr>
+          <w:sz w:val="20"/>
+          <w:szCs w:val="20"/>
+        </w:rPr>
       </w:pPr>
     </w:p>
     <w:p>
       <w:pPr>
         <w:spacing w:after="0"/>
+        <w:rPr>
+          <w:sz w:val="20"/>
+          <w:szCs w:val="20"/>
+        </w:rPr>
       </w:pPr>
       <w:r>
+        <w:rPr>
+          <w:sz w:val="20"/>
+          <w:szCs w:val="20"/>
+        </w:rPr>
         <w:t xml:space="preserve">Dirección de repositorio: </w:t>
       </w:r>
       <w:hyperlink r:id="rId20" w:history="1">
         <w:r>
           <w:rPr>
             <w:rStyle w:val="Hipervnculo"/>
+            <w:sz w:val="20"/>
+            <w:szCs w:val="20"/>
           </w:rPr>
           <w:t>https://github.com/alexgino147/lib-mst</w:t>
         </w:r>
@@ -20307,6 +20663,10 @@
     <w:p>
       <w:pPr>
         <w:spacing w:after="0"/>
+        <w:rPr>
+          <w:sz w:val="20"/>
+          <w:szCs w:val="20"/>
+        </w:rPr>
       </w:pPr>
     </w:p>
     <w:p>
@@ -20314,11 +20674,15 @@
         <w:spacing w:after="0"/>
         <w:rPr>
           <w:b/>
+          <w:sz w:val="20"/>
+          <w:szCs w:val="20"/>
         </w:rPr>
       </w:pPr>
       <w:r>
         <w:rPr>
           <w:b/>
+          <w:sz w:val="20"/>
+          <w:szCs w:val="20"/>
         </w:rPr>
         <w:t xml:space="preserve">Librería estática </w:t>
       </w:r>
@@ -20406,34 +20770,66 @@
     <w:p>
       <w:pPr>
         <w:spacing w:after="0"/>
+        <w:rPr>
+          <w:sz w:val="20"/>
+          <w:szCs w:val="20"/>
+        </w:rPr>
       </w:pPr>
     </w:p>
     <w:p>
       <w:pPr>
         <w:spacing w:after="0"/>
+        <w:rPr>
+          <w:sz w:val="20"/>
+          <w:szCs w:val="20"/>
+        </w:rPr>
       </w:pPr>
       <w:r>
+        <w:rPr>
+          <w:sz w:val="20"/>
+          <w:szCs w:val="20"/>
+        </w:rPr>
         <w:t>Responsable:</w:t>
       </w:r>
     </w:p>
     <w:p>
       <w:pPr>
         <w:spacing w:after="0"/>
+        <w:rPr>
+          <w:sz w:val="20"/>
+          <w:szCs w:val="20"/>
+        </w:rPr>
       </w:pPr>
       <w:r>
+        <w:rPr>
+          <w:sz w:val="20"/>
+          <w:szCs w:val="20"/>
+        </w:rPr>
         <w:t>Gestor de la Configuración.</w:t>
       </w:r>
     </w:p>
     <w:p>
       <w:pPr>
         <w:spacing w:after="0"/>
+        <w:rPr>
+          <w:sz w:val="20"/>
+          <w:szCs w:val="20"/>
+        </w:rPr>
       </w:pPr>
     </w:p>
     <w:p>
       <w:pPr>
         <w:spacing w:after="0"/>
+        <w:rPr>
+          <w:sz w:val="20"/>
+          <w:szCs w:val="20"/>
+        </w:rPr>
       </w:pPr>
       <w:r>
+        <w:rPr>
+          <w:sz w:val="20"/>
+          <w:szCs w:val="20"/>
+        </w:rPr>
         <w:t>Contenido:</w:t>
       </w:r>
     </w:p>
@@ -20445,8 +20841,16 @@
           <w:numId w:val="36"/>
         </w:numPr>
         <w:spacing w:after="0"/>
+        <w:rPr>
+          <w:sz w:val="20"/>
+          <w:szCs w:val="20"/>
+        </w:rPr>
       </w:pPr>
       <w:r>
+        <w:rPr>
+          <w:sz w:val="20"/>
+          <w:szCs w:val="20"/>
+        </w:rPr>
         <w:t>Línea base de integración y pruebas</w:t>
       </w:r>
     </w:p>
@@ -20458,8 +20862,16 @@
           <w:numId w:val="36"/>
         </w:numPr>
         <w:spacing w:after="0"/>
+        <w:rPr>
+          <w:sz w:val="20"/>
+          <w:szCs w:val="20"/>
+        </w:rPr>
       </w:pPr>
       <w:r>
+        <w:rPr>
+          <w:sz w:val="20"/>
+          <w:szCs w:val="20"/>
+        </w:rPr>
         <w:t>Línea base de aceptación y entrega</w:t>
       </w:r>
     </w:p>
@@ -20471,21 +20883,41 @@
           <w:numId w:val="36"/>
         </w:numPr>
         <w:spacing w:after="0"/>
+        <w:rPr>
+          <w:sz w:val="20"/>
+          <w:szCs w:val="20"/>
+        </w:rPr>
       </w:pPr>
       <w:r>
+        <w:rPr>
+          <w:sz w:val="20"/>
+          <w:szCs w:val="20"/>
+        </w:rPr>
         <w:t>Código Fuente, Frameworks, plugins</w:t>
       </w:r>
     </w:p>
     <w:p>
       <w:pPr>
         <w:spacing w:after="0"/>
+        <w:rPr>
+          <w:sz w:val="20"/>
+          <w:szCs w:val="20"/>
+        </w:rPr>
       </w:pPr>
     </w:p>
     <w:p>
       <w:pPr>
         <w:spacing w:after="0"/>
+        <w:rPr>
+          <w:sz w:val="20"/>
+          <w:szCs w:val="20"/>
+        </w:rPr>
       </w:pPr>
       <w:r>
+        <w:rPr>
+          <w:sz w:val="20"/>
+          <w:szCs w:val="20"/>
+        </w:rPr>
         <w:t>Accesos:</w:t>
       </w:r>
     </w:p>
@@ -20506,7 +20938,17 @@
             <w:tcW w:w="4381" w:type="dxa"/>
           </w:tcPr>
           <w:p>
-            <w:r>
+            <w:pPr>
+              <w:rPr>
+                <w:sz w:val="20"/>
+                <w:szCs w:val="20"/>
+              </w:rPr>
+            </w:pPr>
+            <w:r>
+              <w:rPr>
+                <w:sz w:val="20"/>
+                <w:szCs w:val="20"/>
+              </w:rPr>
               <w:t>Rol</w:t>
             </w:r>
           </w:p>
@@ -20516,7 +20958,17 @@
             <w:tcW w:w="4489" w:type="dxa"/>
           </w:tcPr>
           <w:p>
-            <w:r>
+            <w:pPr>
+              <w:rPr>
+                <w:sz w:val="20"/>
+                <w:szCs w:val="20"/>
+              </w:rPr>
+            </w:pPr>
+            <w:r>
+              <w:rPr>
+                <w:sz w:val="20"/>
+                <w:szCs w:val="20"/>
+              </w:rPr>
               <w:t>Tipo de acceso</w:t>
             </w:r>
           </w:p>
@@ -20528,7 +20980,17 @@
             <w:tcW w:w="4381" w:type="dxa"/>
           </w:tcPr>
           <w:p>
-            <w:r>
+            <w:pPr>
+              <w:rPr>
+                <w:sz w:val="20"/>
+                <w:szCs w:val="20"/>
+              </w:rPr>
+            </w:pPr>
+            <w:r>
+              <w:rPr>
+                <w:sz w:val="20"/>
+                <w:szCs w:val="20"/>
+              </w:rPr>
               <w:t>Gestor  de Configuración</w:t>
             </w:r>
           </w:p>
@@ -20538,22 +21000,62 @@
             <w:tcW w:w="4489" w:type="dxa"/>
           </w:tcPr>
           <w:p>
-            <w:r>
+            <w:pPr>
+              <w:rPr>
+                <w:sz w:val="20"/>
+                <w:szCs w:val="20"/>
+              </w:rPr>
+            </w:pPr>
+            <w:r>
+              <w:rPr>
+                <w:sz w:val="20"/>
+                <w:szCs w:val="20"/>
+              </w:rPr>
               <w:t>Leer</w:t>
             </w:r>
           </w:p>
           <w:p>
-            <w:r>
+            <w:pPr>
+              <w:rPr>
+                <w:sz w:val="20"/>
+                <w:szCs w:val="20"/>
+              </w:rPr>
+            </w:pPr>
+            <w:r>
+              <w:rPr>
+                <w:sz w:val="20"/>
+                <w:szCs w:val="20"/>
+              </w:rPr>
               <w:t>Escritura</w:t>
             </w:r>
           </w:p>
           <w:p>
-            <w:r>
+            <w:pPr>
+              <w:rPr>
+                <w:sz w:val="20"/>
+                <w:szCs w:val="20"/>
+              </w:rPr>
+            </w:pPr>
+            <w:r>
+              <w:rPr>
+                <w:sz w:val="20"/>
+                <w:szCs w:val="20"/>
+              </w:rPr>
               <w:t>Ejecutar</w:t>
             </w:r>
           </w:p>
           <w:p>
-            <w:r>
+            <w:pPr>
+              <w:rPr>
+                <w:sz w:val="20"/>
+                <w:szCs w:val="20"/>
+              </w:rPr>
+            </w:pPr>
+            <w:r>
+              <w:rPr>
+                <w:sz w:val="20"/>
+                <w:szCs w:val="20"/>
+              </w:rPr>
               <w:t>Eliminar</w:t>
             </w:r>
           </w:p>
@@ -20565,7 +21067,17 @@
             <w:tcW w:w="4381" w:type="dxa"/>
           </w:tcPr>
           <w:p>
-            <w:r>
+            <w:pPr>
+              <w:rPr>
+                <w:sz w:val="20"/>
+                <w:szCs w:val="20"/>
+              </w:rPr>
+            </w:pPr>
+            <w:r>
+              <w:rPr>
+                <w:sz w:val="20"/>
+                <w:szCs w:val="20"/>
+              </w:rPr>
               <w:t>Gerente de Proyecto</w:t>
             </w:r>
           </w:p>
@@ -20575,12 +21087,32 @@
             <w:tcW w:w="4489" w:type="dxa"/>
           </w:tcPr>
           <w:p>
-            <w:r>
+            <w:pPr>
+              <w:rPr>
+                <w:sz w:val="20"/>
+                <w:szCs w:val="20"/>
+              </w:rPr>
+            </w:pPr>
+            <w:r>
+              <w:rPr>
+                <w:sz w:val="20"/>
+                <w:szCs w:val="20"/>
+              </w:rPr>
               <w:t>Leer</w:t>
             </w:r>
           </w:p>
           <w:p>
-            <w:r>
+            <w:pPr>
+              <w:rPr>
+                <w:sz w:val="20"/>
+                <w:szCs w:val="20"/>
+              </w:rPr>
+            </w:pPr>
+            <w:r>
+              <w:rPr>
+                <w:sz w:val="20"/>
+                <w:szCs w:val="20"/>
+              </w:rPr>
               <w:t>Ejecutar</w:t>
             </w:r>
           </w:p>
@@ -20590,19 +21122,33 @@
     <w:p>
       <w:pPr>
         <w:spacing w:after="0"/>
+        <w:rPr>
+          <w:sz w:val="20"/>
+          <w:szCs w:val="20"/>
+        </w:rPr>
       </w:pPr>
     </w:p>
     <w:p>
       <w:pPr>
         <w:spacing w:after="0"/>
+        <w:rPr>
+          <w:sz w:val="20"/>
+          <w:szCs w:val="20"/>
+        </w:rPr>
       </w:pPr>
       <w:r>
+        <w:rPr>
+          <w:sz w:val="20"/>
+          <w:szCs w:val="20"/>
+        </w:rPr>
         <w:t xml:space="preserve">Dirección de repositorio: </w:t>
       </w:r>
       <w:hyperlink r:id="rId21" w:history="1">
         <w:r>
           <w:rPr>
             <w:rStyle w:val="Hipervnculo"/>
+            <w:sz w:val="20"/>
+            <w:szCs w:val="20"/>
           </w:rPr>
           <w:t>https://github.com/alexgino147/lib-stc</w:t>
         </w:r>
@@ -20653,31 +21199,62 @@
     <w:p>
       <w:pPr>
         <w:jc w:val="both"/>
+        <w:rPr>
+          <w:sz w:val="20"/>
+          <w:szCs w:val="20"/>
+        </w:rPr>
       </w:pPr>
       <w:r>
+        <w:rPr>
+          <w:sz w:val="20"/>
+          <w:szCs w:val="20"/>
+        </w:rPr>
         <w:t>El proceso de control de cambios gestiona la solicitud, evaluación, aprobación y ejecución de cambios identificados durante el desarrollo y mantenimiento del software. Cuando la solicitud de cambio afecta a un ítem bajo línea base requerirá aprobación del Comité d</w:t>
       </w:r>
       <w:r>
+        <w:rPr>
+          <w:sz w:val="20"/>
+          <w:szCs w:val="20"/>
+        </w:rPr>
         <w:t>e</w:t>
       </w:r>
       <w:r>
+        <w:rPr>
+          <w:sz w:val="20"/>
+          <w:szCs w:val="20"/>
+        </w:rPr>
         <w:t xml:space="preserve"> Cambios (CCC); caso contrario serán gestionadas por el gerente del proyecto y el arquitecto de software.</w:t>
       </w:r>
     </w:p>
     <w:p>
       <w:pPr>
         <w:pStyle w:val="Ttulo2"/>
+        <w:rPr>
+          <w:sz w:val="20"/>
+          <w:szCs w:val="20"/>
+        </w:rPr>
       </w:pPr>
       <w:r>
-        <w:lastRenderedPageBreak/>
+        <w:rPr>
+          <w:sz w:val="20"/>
+          <w:szCs w:val="20"/>
+        </w:rPr>
         <w:t>Comité de Control de Cambios (CCC)</w:t>
       </w:r>
     </w:p>
     <w:p>
       <w:pPr>
         <w:jc w:val="both"/>
+        <w:rPr>
+          <w:sz w:val="20"/>
+          <w:szCs w:val="20"/>
+        </w:rPr>
       </w:pPr>
       <w:r>
+        <w:rPr>
+          <w:sz w:val="20"/>
+          <w:szCs w:val="20"/>
+        </w:rPr>
         <w:t>El CCC estará conformado por los siguientes miembros:</w:t>
       </w:r>
     </w:p>
@@ -20689,8 +21266,17 @@
         </w:numPr>
         <w:spacing w:line="300" w:lineRule="exact"/>
         <w:jc w:val="both"/>
+        <w:rPr>
+          <w:sz w:val="20"/>
+          <w:szCs w:val="20"/>
+        </w:rPr>
       </w:pPr>
       <w:r>
+        <w:rPr>
+          <w:sz w:val="20"/>
+          <w:szCs w:val="20"/>
+        </w:rPr>
+        <w:lastRenderedPageBreak/>
         <w:t>Líder ejecutivo del proyecto;</w:t>
       </w:r>
     </w:p>
@@ -20702,8 +21288,16 @@
         </w:numPr>
         <w:spacing w:line="300" w:lineRule="exact"/>
         <w:jc w:val="both"/>
+        <w:rPr>
+          <w:sz w:val="20"/>
+          <w:szCs w:val="20"/>
+        </w:rPr>
       </w:pPr>
       <w:r>
+        <w:rPr>
+          <w:sz w:val="20"/>
+          <w:szCs w:val="20"/>
+        </w:rPr>
         <w:t>Gerente de proyecto;</w:t>
       </w:r>
     </w:p>
@@ -20715,8 +21309,16 @@
         </w:numPr>
         <w:spacing w:line="300" w:lineRule="exact"/>
         <w:jc w:val="both"/>
+        <w:rPr>
+          <w:sz w:val="20"/>
+          <w:szCs w:val="20"/>
+        </w:rPr>
       </w:pPr>
       <w:r>
+        <w:rPr>
+          <w:sz w:val="20"/>
+          <w:szCs w:val="20"/>
+        </w:rPr>
         <w:t>Arquitecto de Software;</w:t>
       </w:r>
     </w:p>
@@ -20728,32 +21330,64 @@
         </w:numPr>
         <w:spacing w:line="300" w:lineRule="exact"/>
         <w:jc w:val="both"/>
+        <w:rPr>
+          <w:sz w:val="20"/>
+          <w:szCs w:val="20"/>
+        </w:rPr>
       </w:pPr>
       <w:r>
+        <w:rPr>
+          <w:sz w:val="20"/>
+          <w:szCs w:val="20"/>
+        </w:rPr>
         <w:t>Usuario afectados por la solicitud de cambio;</w:t>
       </w:r>
     </w:p>
     <w:p>
       <w:pPr>
         <w:jc w:val="both"/>
+        <w:rPr>
+          <w:sz w:val="20"/>
+          <w:szCs w:val="20"/>
+        </w:rPr>
       </w:pPr>
       <w:r>
+        <w:rPr>
+          <w:sz w:val="20"/>
+          <w:szCs w:val="20"/>
+        </w:rPr>
         <w:t xml:space="preserve">El propósito que persigue el CCC en el contexto de desarrollo de software es priorizar y seleccionar las solicitudes de cambio a ser gestionadas en una iteración específica de desarrollo. </w:t>
       </w:r>
     </w:p>
     <w:p>
       <w:pPr>
         <w:pStyle w:val="Ttulo2"/>
+        <w:rPr>
+          <w:sz w:val="20"/>
+          <w:szCs w:val="20"/>
+        </w:rPr>
       </w:pPr>
       <w:r>
+        <w:rPr>
+          <w:sz w:val="20"/>
+          <w:szCs w:val="20"/>
+        </w:rPr>
         <w:t>Solicitudes de Cambio</w:t>
       </w:r>
     </w:p>
     <w:p>
       <w:pPr>
         <w:jc w:val="both"/>
+        <w:rPr>
+          <w:sz w:val="20"/>
+          <w:szCs w:val="20"/>
+        </w:rPr>
       </w:pPr>
       <w:r>
+        <w:rPr>
+          <w:sz w:val="20"/>
+          <w:szCs w:val="20"/>
+        </w:rPr>
         <w:t>El control de configuración debe cubrir lo siguiente:</w:t>
       </w:r>
     </w:p>
@@ -20765,8 +21399,16 @@
         </w:numPr>
         <w:spacing w:line="300" w:lineRule="exact"/>
         <w:jc w:val="both"/>
+        <w:rPr>
+          <w:sz w:val="20"/>
+          <w:szCs w:val="20"/>
+        </w:rPr>
       </w:pPr>
       <w:r>
+        <w:rPr>
+          <w:sz w:val="20"/>
+          <w:szCs w:val="20"/>
+        </w:rPr>
         <w:t>Identificación y documentación de la necesidad de cambio;</w:t>
       </w:r>
     </w:p>
@@ -20778,8 +21420,16 @@
         </w:numPr>
         <w:spacing w:line="300" w:lineRule="exact"/>
         <w:jc w:val="both"/>
+        <w:rPr>
+          <w:sz w:val="20"/>
+          <w:szCs w:val="20"/>
+        </w:rPr>
       </w:pPr>
       <w:r>
+        <w:rPr>
+          <w:sz w:val="20"/>
+          <w:szCs w:val="20"/>
+        </w:rPr>
         <w:t>Análisis y evaluación del pedido de cambio;</w:t>
       </w:r>
     </w:p>
@@ -20791,8 +21441,16 @@
         </w:numPr>
         <w:spacing w:line="300" w:lineRule="exact"/>
         <w:jc w:val="both"/>
+        <w:rPr>
+          <w:sz w:val="20"/>
+          <w:szCs w:val="20"/>
+        </w:rPr>
       </w:pPr>
       <w:r>
+        <w:rPr>
+          <w:sz w:val="20"/>
+          <w:szCs w:val="20"/>
+        </w:rPr>
         <w:t>Aprobación o desaprobación del pedido;</w:t>
       </w:r>
     </w:p>
@@ -20804,14 +21462,22 @@
         </w:numPr>
         <w:spacing w:line="300" w:lineRule="exact"/>
         <w:jc w:val="both"/>
+        <w:rPr>
+          <w:sz w:val="20"/>
+          <w:szCs w:val="20"/>
+        </w:rPr>
       </w:pPr>
       <w:r>
-        <w:t>Verificación, implementación y liberación de cambios;</w:t>
+        <w:rPr>
+          <w:sz w:val="20"/>
+          <w:szCs w:val="20"/>
+        </w:rPr>
+        <w:t>Verificación, implementación y liberación de cambios</w:t>
       </w:r>
     </w:p>
     <w:p>
       <w:pPr>
-        <w:spacing w:after="0"/>
+        <w:jc w:val="both"/>
         <w:rPr>
           <w:sz w:val="20"/>
           <w:szCs w:val="20"/>
@@ -20819,60 +21485,513 @@
       </w:pPr>
       <w:r>
         <w:rPr>
-          <w:noProof/>
-          <w:sz w:val="20"/>
-          <w:szCs w:val="20"/>
-          <w:lang w:val="es-PE" w:eastAsia="es-PE"/>
-        </w:rPr>
-        <w:drawing>
-          <wp:inline distT="0" distB="0" distL="0" distR="0">
-            <wp:extent cx="5967903" cy="2867025"/>
-            <wp:effectExtent l="19050" t="0" r="0" b="0"/>
-            <wp:docPr id="5" name="Imagen 1"/>
-            <wp:cNvGraphicFramePr>
-              <a:graphicFrameLocks xmlns:a="http://schemas.openxmlformats.org/drawingml/2006/main" noChangeAspect="1"/>
-            </wp:cNvGraphicFramePr>
-            <a:graphic xmlns:a="http://schemas.openxmlformats.org/drawingml/2006/main">
-              <a:graphicData uri="http://schemas.openxmlformats.org/drawingml/2006/picture">
-                <pic:pic xmlns:pic="http://schemas.openxmlformats.org/drawingml/2006/picture">
-                  <pic:nvPicPr>
-                    <pic:cNvPr id="0" name="Picture 1"/>
-                    <pic:cNvPicPr>
-                      <a:picLocks noChangeAspect="1" noChangeArrowheads="1"/>
-                    </pic:cNvPicPr>
-                  </pic:nvPicPr>
-                  <pic:blipFill>
-                    <a:blip r:embed="rId22" cstate="print"/>
-                    <a:srcRect l="17142" t="29003" r="33731" b="28974"/>
-                    <a:stretch>
-                      <a:fillRect/>
-                    </a:stretch>
-                  </pic:blipFill>
-                  <pic:spPr bwMode="auto">
-                    <a:xfrm>
-                      <a:off x="0" y="0"/>
-                      <a:ext cx="5967903" cy="2867025"/>
-                    </a:xfrm>
-                    <a:prstGeom prst="rect">
-                      <a:avLst/>
-                    </a:prstGeom>
-                    <a:noFill/>
-                    <a:ln w="9525">
-                      <a:noFill/>
-                      <a:miter lim="800000"/>
-                      <a:headEnd/>
-                      <a:tailEnd/>
-                    </a:ln>
-                  </pic:spPr>
-                </pic:pic>
-              </a:graphicData>
-            </a:graphic>
-          </wp:inline>
-        </w:drawing>
+          <w:sz w:val="20"/>
+          <w:szCs w:val="20"/>
+        </w:rPr>
+        <w:t>Plantilla Base para Solicitud de cambios</w:t>
       </w:r>
     </w:p>
+    <w:tbl>
+      <w:tblPr>
+        <w:tblStyle w:val="Sombreadoclaro-nfasis4"/>
+        <w:tblW w:w="8172" w:type="dxa"/>
+        <w:tblLook w:val="04A0"/>
+      </w:tblPr>
+      <w:tblGrid>
+        <w:gridCol w:w="1554"/>
+        <w:gridCol w:w="6739"/>
+      </w:tblGrid>
+      <w:tr>
+        <w:trPr>
+          <w:cnfStyle w:val="100000000000"/>
+          <w:trHeight w:val="428"/>
+        </w:trPr>
+        <w:tc>
+          <w:tcPr>
+            <w:cnfStyle w:val="001000000000"/>
+            <w:tcW w:w="1433" w:type="dxa"/>
+            <w:noWrap/>
+            <w:hideMark/>
+          </w:tcPr>
+          <w:p>
+            <w:pPr>
+              <w:rPr>
+                <w:rFonts w:ascii="Calibri" w:eastAsia="Times New Roman" w:hAnsi="Calibri" w:cs="Times New Roman"/>
+                <w:color w:val="000000"/>
+                <w:lang w:val="es-PE" w:eastAsia="es-PE"/>
+              </w:rPr>
+            </w:pPr>
+            <w:r>
+              <w:rPr>
+                <w:rFonts w:ascii="Calibri" w:eastAsia="Times New Roman" w:hAnsi="Calibri" w:cs="Times New Roman"/>
+                <w:color w:val="000000"/>
+                <w:lang w:val="es-PE" w:eastAsia="es-PE"/>
+              </w:rPr>
+              <w:t>ID</w:t>
+            </w:r>
+          </w:p>
+        </w:tc>
+        <w:tc>
+          <w:tcPr>
+            <w:tcW w:w="6739" w:type="dxa"/>
+            <w:noWrap/>
+            <w:hideMark/>
+          </w:tcPr>
+          <w:p>
+            <w:pPr>
+              <w:cnfStyle w:val="100000000000"/>
+              <w:rPr>
+                <w:rFonts w:ascii="Calibri" w:eastAsia="Times New Roman" w:hAnsi="Calibri" w:cs="Times New Roman"/>
+                <w:color w:val="000000"/>
+                <w:lang w:val="es-PE" w:eastAsia="es-PE"/>
+              </w:rPr>
+            </w:pPr>
+            <w:r>
+              <w:rPr>
+                <w:rFonts w:ascii="Calibri" w:eastAsia="Times New Roman" w:hAnsi="Calibri" w:cs="Times New Roman"/>
+                <w:color w:val="000000"/>
+                <w:lang w:val="es-PE" w:eastAsia="es-PE"/>
+              </w:rPr>
+              <w:t> </w:t>
+            </w:r>
+          </w:p>
+        </w:tc>
+      </w:tr>
+      <w:tr>
+        <w:trPr>
+          <w:cnfStyle w:val="000000100000"/>
+          <w:trHeight w:val="428"/>
+        </w:trPr>
+        <w:tc>
+          <w:tcPr>
+            <w:cnfStyle w:val="001000000000"/>
+            <w:tcW w:w="1433" w:type="dxa"/>
+            <w:noWrap/>
+            <w:hideMark/>
+          </w:tcPr>
+          <w:p>
+            <w:pPr>
+              <w:rPr>
+                <w:rFonts w:ascii="Calibri" w:eastAsia="Times New Roman" w:hAnsi="Calibri" w:cs="Times New Roman"/>
+                <w:color w:val="000000"/>
+                <w:lang w:val="es-PE" w:eastAsia="es-PE"/>
+              </w:rPr>
+            </w:pPr>
+            <w:r>
+              <w:rPr>
+                <w:rFonts w:ascii="Calibri" w:eastAsia="Times New Roman" w:hAnsi="Calibri" w:cs="Times New Roman"/>
+                <w:color w:val="000000"/>
+                <w:lang w:val="es-PE" w:eastAsia="es-PE"/>
+              </w:rPr>
+              <w:t>Proyecto</w:t>
+            </w:r>
+          </w:p>
+        </w:tc>
+        <w:tc>
+          <w:tcPr>
+            <w:tcW w:w="6739" w:type="dxa"/>
+            <w:noWrap/>
+            <w:hideMark/>
+          </w:tcPr>
+          <w:p>
+            <w:pPr>
+              <w:cnfStyle w:val="000000100000"/>
+              <w:rPr>
+                <w:rFonts w:ascii="Calibri" w:eastAsia="Times New Roman" w:hAnsi="Calibri" w:cs="Times New Roman"/>
+                <w:color w:val="000000"/>
+                <w:lang w:val="es-PE" w:eastAsia="es-PE"/>
+              </w:rPr>
+            </w:pPr>
+            <w:r>
+              <w:rPr>
+                <w:rFonts w:ascii="Calibri" w:eastAsia="Times New Roman" w:hAnsi="Calibri" w:cs="Times New Roman"/>
+                <w:color w:val="000000"/>
+                <w:lang w:val="es-PE" w:eastAsia="es-PE"/>
+              </w:rPr>
+              <w:t> </w:t>
+            </w:r>
+          </w:p>
+        </w:tc>
+      </w:tr>
+      <w:tr>
+        <w:trPr>
+          <w:trHeight w:val="428"/>
+        </w:trPr>
+        <w:tc>
+          <w:tcPr>
+            <w:cnfStyle w:val="001000000000"/>
+            <w:tcW w:w="1433" w:type="dxa"/>
+            <w:noWrap/>
+            <w:hideMark/>
+          </w:tcPr>
+          <w:p>
+            <w:pPr>
+              <w:rPr>
+                <w:rFonts w:ascii="Calibri" w:eastAsia="Times New Roman" w:hAnsi="Calibri" w:cs="Times New Roman"/>
+                <w:color w:val="000000"/>
+                <w:lang w:val="es-PE" w:eastAsia="es-PE"/>
+              </w:rPr>
+            </w:pPr>
+            <w:r>
+              <w:rPr>
+                <w:rFonts w:ascii="Calibri" w:eastAsia="Times New Roman" w:hAnsi="Calibri" w:cs="Times New Roman"/>
+                <w:color w:val="000000"/>
+                <w:lang w:val="es-PE" w:eastAsia="es-PE"/>
+              </w:rPr>
+              <w:t>Fecha</w:t>
+            </w:r>
+          </w:p>
+        </w:tc>
+        <w:tc>
+          <w:tcPr>
+            <w:tcW w:w="6739" w:type="dxa"/>
+            <w:noWrap/>
+            <w:hideMark/>
+          </w:tcPr>
+          <w:p>
+            <w:pPr>
+              <w:cnfStyle w:val="000000000000"/>
+              <w:rPr>
+                <w:rFonts w:ascii="Calibri" w:eastAsia="Times New Roman" w:hAnsi="Calibri" w:cs="Times New Roman"/>
+                <w:color w:val="000000"/>
+                <w:lang w:val="es-PE" w:eastAsia="es-PE"/>
+              </w:rPr>
+            </w:pPr>
+            <w:r>
+              <w:rPr>
+                <w:rFonts w:ascii="Calibri" w:eastAsia="Times New Roman" w:hAnsi="Calibri" w:cs="Times New Roman"/>
+                <w:color w:val="000000"/>
+                <w:lang w:val="es-PE" w:eastAsia="es-PE"/>
+              </w:rPr>
+              <w:t> </w:t>
+            </w:r>
+          </w:p>
+        </w:tc>
+      </w:tr>
+      <w:tr>
+        <w:trPr>
+          <w:cnfStyle w:val="000000100000"/>
+          <w:trHeight w:val="428"/>
+        </w:trPr>
+        <w:tc>
+          <w:tcPr>
+            <w:cnfStyle w:val="001000000000"/>
+            <w:tcW w:w="1433" w:type="dxa"/>
+            <w:noWrap/>
+            <w:hideMark/>
+          </w:tcPr>
+          <w:p>
+            <w:pPr>
+              <w:rPr>
+                <w:rFonts w:ascii="Calibri" w:eastAsia="Times New Roman" w:hAnsi="Calibri" w:cs="Times New Roman"/>
+                <w:color w:val="000000"/>
+                <w:lang w:val="es-PE" w:eastAsia="es-PE"/>
+              </w:rPr>
+            </w:pPr>
+            <w:r>
+              <w:rPr>
+                <w:rFonts w:ascii="Calibri" w:eastAsia="Times New Roman" w:hAnsi="Calibri" w:cs="Times New Roman"/>
+                <w:color w:val="000000"/>
+                <w:lang w:val="es-PE" w:eastAsia="es-PE"/>
+              </w:rPr>
+              <w:t>Fuentes</w:t>
+            </w:r>
+          </w:p>
+        </w:tc>
+        <w:tc>
+          <w:tcPr>
+            <w:tcW w:w="6739" w:type="dxa"/>
+            <w:noWrap/>
+            <w:hideMark/>
+          </w:tcPr>
+          <w:p>
+            <w:pPr>
+              <w:cnfStyle w:val="000000100000"/>
+              <w:rPr>
+                <w:rFonts w:ascii="Calibri" w:eastAsia="Times New Roman" w:hAnsi="Calibri" w:cs="Times New Roman"/>
+                <w:color w:val="000000"/>
+                <w:lang w:val="es-PE" w:eastAsia="es-PE"/>
+              </w:rPr>
+            </w:pPr>
+            <w:r>
+              <w:rPr>
+                <w:rFonts w:ascii="Calibri" w:eastAsia="Times New Roman" w:hAnsi="Calibri" w:cs="Times New Roman"/>
+                <w:color w:val="000000"/>
+                <w:lang w:val="es-PE" w:eastAsia="es-PE"/>
+              </w:rPr>
+              <w:t> </w:t>
+            </w:r>
+          </w:p>
+        </w:tc>
+      </w:tr>
+      <w:tr>
+        <w:trPr>
+          <w:trHeight w:val="428"/>
+        </w:trPr>
+        <w:tc>
+          <w:tcPr>
+            <w:cnfStyle w:val="001000000000"/>
+            <w:tcW w:w="1433" w:type="dxa"/>
+            <w:noWrap/>
+            <w:hideMark/>
+          </w:tcPr>
+          <w:p>
+            <w:pPr>
+              <w:rPr>
+                <w:rFonts w:ascii="Calibri" w:eastAsia="Times New Roman" w:hAnsi="Calibri" w:cs="Times New Roman"/>
+                <w:color w:val="000000"/>
+                <w:lang w:val="es-PE" w:eastAsia="es-PE"/>
+              </w:rPr>
+            </w:pPr>
+            <w:r>
+              <w:rPr>
+                <w:rFonts w:ascii="Calibri" w:eastAsia="Times New Roman" w:hAnsi="Calibri" w:cs="Times New Roman"/>
+                <w:color w:val="000000"/>
+                <w:lang w:val="es-PE" w:eastAsia="es-PE"/>
+              </w:rPr>
+              <w:t>Descripción</w:t>
+            </w:r>
+          </w:p>
+        </w:tc>
+        <w:tc>
+          <w:tcPr>
+            <w:tcW w:w="6739" w:type="dxa"/>
+            <w:noWrap/>
+            <w:hideMark/>
+          </w:tcPr>
+          <w:p>
+            <w:pPr>
+              <w:cnfStyle w:val="000000000000"/>
+              <w:rPr>
+                <w:rFonts w:ascii="Calibri" w:eastAsia="Times New Roman" w:hAnsi="Calibri" w:cs="Times New Roman"/>
+                <w:color w:val="000000"/>
+                <w:lang w:val="es-PE" w:eastAsia="es-PE"/>
+              </w:rPr>
+            </w:pPr>
+            <w:r>
+              <w:rPr>
+                <w:rFonts w:ascii="Calibri" w:eastAsia="Times New Roman" w:hAnsi="Calibri" w:cs="Times New Roman"/>
+                <w:color w:val="000000"/>
+                <w:lang w:val="es-PE" w:eastAsia="es-PE"/>
+              </w:rPr>
+              <w:t> </w:t>
+            </w:r>
+          </w:p>
+        </w:tc>
+      </w:tr>
+      <w:tr>
+        <w:trPr>
+          <w:cnfStyle w:val="000000100000"/>
+          <w:trHeight w:val="428"/>
+        </w:trPr>
+        <w:tc>
+          <w:tcPr>
+            <w:cnfStyle w:val="001000000000"/>
+            <w:tcW w:w="1433" w:type="dxa"/>
+            <w:noWrap/>
+            <w:hideMark/>
+          </w:tcPr>
+          <w:p>
+            <w:pPr>
+              <w:rPr>
+                <w:rFonts w:ascii="Calibri" w:eastAsia="Times New Roman" w:hAnsi="Calibri" w:cs="Times New Roman"/>
+                <w:color w:val="000000"/>
+                <w:lang w:val="es-PE" w:eastAsia="es-PE"/>
+              </w:rPr>
+            </w:pPr>
+            <w:r>
+              <w:rPr>
+                <w:rFonts w:ascii="Calibri" w:eastAsia="Times New Roman" w:hAnsi="Calibri" w:cs="Times New Roman"/>
+                <w:color w:val="000000"/>
+                <w:lang w:val="es-PE" w:eastAsia="es-PE"/>
+              </w:rPr>
+              <w:t>Justificación</w:t>
+            </w:r>
+          </w:p>
+        </w:tc>
+        <w:tc>
+          <w:tcPr>
+            <w:tcW w:w="6739" w:type="dxa"/>
+            <w:noWrap/>
+            <w:hideMark/>
+          </w:tcPr>
+          <w:p>
+            <w:pPr>
+              <w:cnfStyle w:val="000000100000"/>
+              <w:rPr>
+                <w:rFonts w:ascii="Calibri" w:eastAsia="Times New Roman" w:hAnsi="Calibri" w:cs="Times New Roman"/>
+                <w:color w:val="000000"/>
+                <w:lang w:val="es-PE" w:eastAsia="es-PE"/>
+              </w:rPr>
+            </w:pPr>
+            <w:r>
+              <w:rPr>
+                <w:rFonts w:ascii="Calibri" w:eastAsia="Times New Roman" w:hAnsi="Calibri" w:cs="Times New Roman"/>
+                <w:color w:val="000000"/>
+                <w:lang w:val="es-PE" w:eastAsia="es-PE"/>
+              </w:rPr>
+              <w:t> </w:t>
+            </w:r>
+          </w:p>
+        </w:tc>
+      </w:tr>
+      <w:tr>
+        <w:trPr>
+          <w:trHeight w:val="428"/>
+        </w:trPr>
+        <w:tc>
+          <w:tcPr>
+            <w:cnfStyle w:val="001000000000"/>
+            <w:tcW w:w="1433" w:type="dxa"/>
+            <w:noWrap/>
+          </w:tcPr>
+          <w:p>
+            <w:pPr>
+              <w:rPr>
+                <w:rFonts w:ascii="Calibri" w:eastAsia="Times New Roman" w:hAnsi="Calibri" w:cs="Times New Roman"/>
+                <w:color w:val="000000"/>
+                <w:lang w:val="es-PE" w:eastAsia="es-PE"/>
+              </w:rPr>
+            </w:pPr>
+            <w:r>
+              <w:rPr>
+                <w:rFonts w:ascii="Calibri" w:eastAsia="Times New Roman" w:hAnsi="Calibri" w:cs="Times New Roman"/>
+                <w:color w:val="000000"/>
+                <w:lang w:val="es-PE" w:eastAsia="es-PE"/>
+              </w:rPr>
+              <w:t>Solicitud</w:t>
+            </w:r>
+          </w:p>
+        </w:tc>
+        <w:tc>
+          <w:tcPr>
+            <w:tcW w:w="6739" w:type="dxa"/>
+            <w:noWrap/>
+          </w:tcPr>
+          <w:p>
+            <w:pPr>
+              <w:cnfStyle w:val="000000000000"/>
+              <w:rPr>
+                <w:rFonts w:ascii="Calibri" w:eastAsia="Times New Roman" w:hAnsi="Calibri" w:cs="Times New Roman"/>
+                <w:color w:val="000000"/>
+                <w:lang w:val="es-PE" w:eastAsia="es-PE"/>
+              </w:rPr>
+            </w:pPr>
+          </w:p>
+        </w:tc>
+      </w:tr>
+      <w:tr>
+        <w:trPr>
+          <w:cnfStyle w:val="000000100000"/>
+          <w:trHeight w:val="428"/>
+        </w:trPr>
+        <w:tc>
+          <w:tcPr>
+            <w:cnfStyle w:val="001000000000"/>
+            <w:tcW w:w="1433" w:type="dxa"/>
+            <w:noWrap/>
+          </w:tcPr>
+          <w:p>
+            <w:pPr>
+              <w:rPr>
+                <w:rFonts w:ascii="Calibri" w:eastAsia="Times New Roman" w:hAnsi="Calibri" w:cs="Times New Roman"/>
+                <w:color w:val="000000"/>
+                <w:lang w:val="es-PE" w:eastAsia="es-PE"/>
+              </w:rPr>
+            </w:pPr>
+            <w:r>
+              <w:rPr>
+                <w:rFonts w:ascii="Calibri" w:eastAsia="Times New Roman" w:hAnsi="Calibri" w:cs="Times New Roman"/>
+                <w:color w:val="000000"/>
+                <w:lang w:val="es-PE" w:eastAsia="es-PE"/>
+              </w:rPr>
+              <w:t>Observaciones</w:t>
+            </w:r>
+          </w:p>
+        </w:tc>
+        <w:tc>
+          <w:tcPr>
+            <w:tcW w:w="6739" w:type="dxa"/>
+            <w:noWrap/>
+          </w:tcPr>
+          <w:p>
+            <w:pPr>
+              <w:cnfStyle w:val="000000100000"/>
+              <w:rPr>
+                <w:rFonts w:ascii="Calibri" w:eastAsia="Times New Roman" w:hAnsi="Calibri" w:cs="Times New Roman"/>
+                <w:color w:val="000000"/>
+                <w:lang w:val="es-PE" w:eastAsia="es-PE"/>
+              </w:rPr>
+            </w:pPr>
+          </w:p>
+        </w:tc>
+      </w:tr>
+      <w:tr>
+        <w:trPr>
+          <w:trHeight w:val="428"/>
+        </w:trPr>
+        <w:tc>
+          <w:tcPr>
+            <w:cnfStyle w:val="001000000000"/>
+            <w:tcW w:w="1433" w:type="dxa"/>
+            <w:noWrap/>
+          </w:tcPr>
+          <w:p>
+            <w:pPr>
+              <w:rPr>
+                <w:rFonts w:ascii="Calibri" w:eastAsia="Times New Roman" w:hAnsi="Calibri" w:cs="Times New Roman"/>
+                <w:color w:val="000000"/>
+                <w:lang w:val="es-PE" w:eastAsia="es-PE"/>
+              </w:rPr>
+            </w:pPr>
+            <w:r>
+              <w:rPr>
+                <w:rFonts w:ascii="Calibri" w:eastAsia="Times New Roman" w:hAnsi="Calibri" w:cs="Times New Roman"/>
+                <w:color w:val="000000"/>
+                <w:lang w:val="es-PE" w:eastAsia="es-PE"/>
+              </w:rPr>
+              <w:t>Estado</w:t>
+            </w:r>
+          </w:p>
+        </w:tc>
+        <w:tc>
+          <w:tcPr>
+            <w:tcW w:w="6739" w:type="dxa"/>
+            <w:noWrap/>
+          </w:tcPr>
+          <w:p>
+            <w:pPr>
+              <w:cnfStyle w:val="000000000000"/>
+              <w:rPr>
+                <w:rFonts w:ascii="Calibri" w:eastAsia="Times New Roman" w:hAnsi="Calibri" w:cs="Times New Roman"/>
+                <w:color w:val="000000"/>
+                <w:lang w:val="es-PE" w:eastAsia="es-PE"/>
+              </w:rPr>
+            </w:pPr>
+          </w:p>
+        </w:tc>
+      </w:tr>
+    </w:tbl>
+    <w:p>
+      <w:pPr>
+        <w:spacing w:line="300" w:lineRule="exact"/>
+        <w:ind w:left="1440"/>
+        <w:jc w:val="both"/>
+        <w:rPr>
+          <w:sz w:val="20"/>
+          <w:szCs w:val="20"/>
+        </w:rPr>
+      </w:pPr>
+      <w:r>
+        <w:rPr>
+          <w:sz w:val="20"/>
+          <w:szCs w:val="20"/>
+        </w:rPr>
+        <w:t xml:space="preserve"> </w:t>
+      </w:r>
+    </w:p>
     <w:sectPr>
-      <w:footerReference w:type="default" r:id="rId23"/>
+      <w:footerReference w:type="default" r:id="rId22"/>
       <w:pgSz w:w="12240" w:h="15840"/>
       <w:pgMar w:top="1417" w:right="1701" w:bottom="1417" w:left="1701" w:header="708" w:footer="708" w:gutter="0"/>
       <w:cols w:space="708"/>
@@ -20928,7 +22047,7 @@
             <w:rPr>
               <w:noProof/>
             </w:rPr>
-            <w:t>15</w:t>
+            <w:t>16</w:t>
           </w:r>
         </w:fldSimple>
       </w:p>
@@ -25387,6 +26506,109 @@
         <w:right w:w="108" w:type="dxa"/>
       </w:tblCellMar>
     </w:tblPr>
+  </w:style>
+  <w:style w:type="table" w:styleId="Sombreadoclaro-nfasis4">
+    <w:name w:val="Light Shading Accent 4"/>
+    <w:basedOn w:val="Tablanormal"/>
+    <w:uiPriority w:val="60"/>
+    <w:rsid w:val="00C250BA"/>
+    <w:pPr>
+      <w:spacing w:after="0" w:line="240" w:lineRule="auto"/>
+    </w:pPr>
+    <w:rPr>
+      <w:color w:val="5F497A" w:themeColor="accent4" w:themeShade="BF"/>
+    </w:rPr>
+    <w:tblPr>
+      <w:tblStyleRowBandSize w:val="1"/>
+      <w:tblStyleColBandSize w:val="1"/>
+      <w:tblInd w:w="0" w:type="dxa"/>
+      <w:tblBorders>
+        <w:top w:val="single" w:sz="8" w:space="0" w:color="8064A2" w:themeColor="accent4"/>
+        <w:bottom w:val="single" w:sz="8" w:space="0" w:color="8064A2" w:themeColor="accent4"/>
+      </w:tblBorders>
+      <w:tblCellMar>
+        <w:top w:w="0" w:type="dxa"/>
+        <w:left w:w="108" w:type="dxa"/>
+        <w:bottom w:w="0" w:type="dxa"/>
+        <w:right w:w="108" w:type="dxa"/>
+      </w:tblCellMar>
+    </w:tblPr>
+    <w:tblStylePr w:type="firstRow">
+      <w:pPr>
+        <w:spacing w:before="0" w:after="0" w:line="240" w:lineRule="auto"/>
+      </w:pPr>
+      <w:rPr>
+        <w:b/>
+        <w:bCs/>
+      </w:rPr>
+      <w:tblPr/>
+      <w:tcPr>
+        <w:tcBorders>
+          <w:top w:val="single" w:sz="8" w:space="0" w:color="8064A2" w:themeColor="accent4"/>
+          <w:left w:val="nil"/>
+          <w:bottom w:val="single" w:sz="8" w:space="0" w:color="8064A2" w:themeColor="accent4"/>
+          <w:right w:val="nil"/>
+          <w:insideH w:val="nil"/>
+          <w:insideV w:val="nil"/>
+        </w:tcBorders>
+      </w:tcPr>
+    </w:tblStylePr>
+    <w:tblStylePr w:type="lastRow">
+      <w:pPr>
+        <w:spacing w:before="0" w:after="0" w:line="240" w:lineRule="auto"/>
+      </w:pPr>
+      <w:rPr>
+        <w:b/>
+        <w:bCs/>
+      </w:rPr>
+      <w:tblPr/>
+      <w:tcPr>
+        <w:tcBorders>
+          <w:top w:val="single" w:sz="8" w:space="0" w:color="8064A2" w:themeColor="accent4"/>
+          <w:left w:val="nil"/>
+          <w:bottom w:val="single" w:sz="8" w:space="0" w:color="8064A2" w:themeColor="accent4"/>
+          <w:right w:val="nil"/>
+          <w:insideH w:val="nil"/>
+          <w:insideV w:val="nil"/>
+        </w:tcBorders>
+      </w:tcPr>
+    </w:tblStylePr>
+    <w:tblStylePr w:type="firstCol">
+      <w:rPr>
+        <w:b/>
+        <w:bCs/>
+      </w:rPr>
+    </w:tblStylePr>
+    <w:tblStylePr w:type="lastCol">
+      <w:rPr>
+        <w:b/>
+        <w:bCs/>
+      </w:rPr>
+    </w:tblStylePr>
+    <w:tblStylePr w:type="band1Vert">
+      <w:tblPr/>
+      <w:tcPr>
+        <w:tcBorders>
+          <w:left w:val="nil"/>
+          <w:right w:val="nil"/>
+          <w:insideH w:val="nil"/>
+          <w:insideV w:val="nil"/>
+        </w:tcBorders>
+        <w:shd w:val="clear" w:color="auto" w:fill="DFD8E8" w:themeFill="accent4" w:themeFillTint="3F"/>
+      </w:tcPr>
+    </w:tblStylePr>
+    <w:tblStylePr w:type="band1Horz">
+      <w:tblPr/>
+      <w:tcPr>
+        <w:tcBorders>
+          <w:left w:val="nil"/>
+          <w:right w:val="nil"/>
+          <w:insideH w:val="nil"/>
+          <w:insideV w:val="nil"/>
+        </w:tcBorders>
+        <w:shd w:val="clear" w:color="auto" w:fill="DFD8E8" w:themeFill="accent4" w:themeFillTint="3F"/>
+      </w:tcPr>
+    </w:tblStylePr>
   </w:style>
 </w:styles>
 </file>
@@ -26127,7 +27349,7 @@
 </file>
 
 <file path=customXml/itemProps1.xml><?xml version="1.0" encoding="utf-8"?>
-<ds:datastoreItem xmlns:ds="http://schemas.openxmlformats.org/officeDocument/2006/customXml" ds:itemID="{71F1D626-1709-43A4-A238-A030B0EFEAC7}">
+<ds:datastoreItem xmlns:ds="http://schemas.openxmlformats.org/officeDocument/2006/customXml" ds:itemID="{EC8A722C-AAD5-4630-AD31-E26EC47D46B8}">
   <ds:schemaRefs>
     <ds:schemaRef ds:uri="http://schemas.openxmlformats.org/officeDocument/2006/bibliography"/>
   </ds:schemaRefs>

</xml_diff>

<commit_message>
Actualizando Plan SCM - Diagrama Arquitectura Git
</commit_message>
<xml_diff>
--- a/ADMINISTRACION CONFIGURACION RUP/JALJO_PLAN_SCM.docx
+++ b/ADMINISTRACION CONFIGURACION RUP/JALJO_PLAN_SCM.docx
@@ -1,6 +1,6 @@
 
 <file path=word/document.xml><?xml version="1.0" encoding="utf-8"?>
-<w:document xmlns:ve="http://schemas.openxmlformats.org/markup-compatibility/2006" xmlns:o="urn:schemas-microsoft-com:office:office" xmlns:r="http://schemas.openxmlformats.org/officeDocument/2006/relationships" xmlns:m="http://schemas.openxmlformats.org/officeDocument/2006/math" xmlns:v="urn:schemas-microsoft-com:vml" xmlns:wp="http://schemas.openxmlformats.org/drawingml/2006/wordprocessingDrawing" xmlns:w10="urn:schemas-microsoft-com:office:word" xmlns:w="http://schemas.openxmlformats.org/wordprocessingml/2006/main" xmlns:wne="http://schemas.microsoft.com/office/word/2006/wordml">
+<w:document xmlns:wpc="http://schemas.microsoft.com/office/word/2010/wordprocessingCanvas" xmlns:mc="http://schemas.openxmlformats.org/markup-compatibility/2006" xmlns:o="urn:schemas-microsoft-com:office:office" xmlns:r="http://schemas.openxmlformats.org/officeDocument/2006/relationships" xmlns:m="http://schemas.openxmlformats.org/officeDocument/2006/math" xmlns:v="urn:schemas-microsoft-com:vml" xmlns:wp14="http://schemas.microsoft.com/office/word/2010/wordprocessingDrawing" xmlns:wp="http://schemas.openxmlformats.org/drawingml/2006/wordprocessingDrawing" xmlns:w10="urn:schemas-microsoft-com:office:word" xmlns:w="http://schemas.openxmlformats.org/wordprocessingml/2006/main" xmlns:w14="http://schemas.microsoft.com/office/word/2010/wordml" xmlns:wpg="http://schemas.microsoft.com/office/word/2010/wordprocessingGroup" xmlns:wpi="http://schemas.microsoft.com/office/word/2010/wordprocessingInk" xmlns:wne="http://schemas.microsoft.com/office/word/2006/wordml" xmlns:wps="http://schemas.microsoft.com/office/word/2010/wordprocessingShape" mc:Ignorable="w14 wp14">
   <w:body>
     <w:p>
       <w:pPr>
@@ -3256,7 +3256,7 @@
                     <pic:cNvPicPr/>
                   </pic:nvPicPr>
                   <pic:blipFill rotWithShape="1">
-                    <a:blip r:embed="rId8" cstate="print"/>
+                    <a:blip r:embed="rId9" cstate="print"/>
                     <a:srcRect l="2031" t="18673" r="34487" b="46749"/>
                     <a:stretch/>
                   </pic:blipFill>
@@ -3273,7 +3273,7 @@
                     </a:ln>
                     <a:extLst>
                       <a:ext uri="{53640926-AAD7-44D8-BBD7-CCE9431645EC}">
-                        <a14:shadowObscured xmlns="" xmlns:wpc="http://schemas.microsoft.com/office/word/2010/wordprocessingCanvas" xmlns:mc="http://schemas.openxmlformats.org/markup-compatibility/2006" xmlns:o="urn:schemas-microsoft-com:office:office" xmlns:v="urn:schemas-microsoft-com:vml" xmlns:wp14="http://schemas.microsoft.com/office/word/2010/wordprocessingDrawing" xmlns:w10="urn:schemas-microsoft-com:office:word" xmlns:w="http://schemas.openxmlformats.org/wordprocessingml/2006/main" xmlns:w14="http://schemas.microsoft.com/office/word/2010/wordml" xmlns:wpg="http://schemas.microsoft.com/office/word/2010/wordprocessingGroup" xmlns:wpi="http://schemas.microsoft.com/office/word/2010/wordprocessingInk" xmlns:wps="http://schemas.microsoft.com/office/word/2010/wordprocessingShape" xmlns:a14="http://schemas.microsoft.com/office/drawing/2010/main"/>
+                        <a14:shadowObscured xmlns:a14="http://schemas.microsoft.com/office/drawing/2010/main"/>
                       </a:ext>
                     </a:extLst>
                   </pic:spPr>
@@ -3344,10 +3344,10 @@
                     </pic:cNvPicPr>
                   </pic:nvPicPr>
                   <pic:blipFill rotWithShape="1">
-                    <a:blip r:embed="rId9" cstate="print">
+                    <a:blip r:embed="rId10" cstate="print">
                       <a:extLst>
                         <a:ext uri="{28A0092B-C50C-407E-A947-70E740481C1C}">
-                          <a14:useLocalDpi xmlns="" xmlns:wpc="http://schemas.microsoft.com/office/word/2010/wordprocessingCanvas" xmlns:mc="http://schemas.openxmlformats.org/markup-compatibility/2006" xmlns:o="urn:schemas-microsoft-com:office:office" xmlns:v="urn:schemas-microsoft-com:vml" xmlns:wp14="http://schemas.microsoft.com/office/word/2010/wordprocessingDrawing" xmlns:w10="urn:schemas-microsoft-com:office:word" xmlns:w="http://schemas.openxmlformats.org/wordprocessingml/2006/main" xmlns:w14="http://schemas.microsoft.com/office/word/2010/wordml" xmlns:wpg="http://schemas.microsoft.com/office/word/2010/wordprocessingGroup" xmlns:wpi="http://schemas.microsoft.com/office/word/2010/wordprocessingInk" xmlns:wps="http://schemas.microsoft.com/office/word/2010/wordprocessingShape" xmlns:a14="http://schemas.microsoft.com/office/drawing/2010/main" val="0"/>
+                          <a14:useLocalDpi xmlns:a14="http://schemas.microsoft.com/office/drawing/2010/main" val="0"/>
                         </a:ext>
                       </a:extLst>
                     </a:blip>
@@ -3368,7 +3368,7 @@
                     </a:ln>
                     <a:extLst>
                       <a:ext uri="{53640926-AAD7-44D8-BBD7-CCE9431645EC}">
-                        <a14:shadowObscured xmlns="" xmlns:wpc="http://schemas.microsoft.com/office/word/2010/wordprocessingCanvas" xmlns:mc="http://schemas.openxmlformats.org/markup-compatibility/2006" xmlns:o="urn:schemas-microsoft-com:office:office" xmlns:v="urn:schemas-microsoft-com:vml" xmlns:wp14="http://schemas.microsoft.com/office/word/2010/wordprocessingDrawing" xmlns:w10="urn:schemas-microsoft-com:office:word" xmlns:w="http://schemas.openxmlformats.org/wordprocessingml/2006/main" xmlns:w14="http://schemas.microsoft.com/office/word/2010/wordml" xmlns:wpg="http://schemas.microsoft.com/office/word/2010/wordprocessingGroup" xmlns:wpi="http://schemas.microsoft.com/office/word/2010/wordprocessingInk" xmlns:wps="http://schemas.microsoft.com/office/word/2010/wordprocessingShape" xmlns:a14="http://schemas.microsoft.com/office/drawing/2010/main"/>
+                        <a14:shadowObscured xmlns:a14="http://schemas.microsoft.com/office/drawing/2010/main"/>
                       </a:ext>
                     </a:extLst>
                   </pic:spPr>
@@ -3500,7 +3500,7 @@
           <w:insideH w:val="single" w:sz="4" w:space="0" w:color="auto"/>
           <w:insideV w:val="single" w:sz="4" w:space="0" w:color="auto"/>
         </w:tblBorders>
-        <w:tblLook w:val="01E0"/>
+        <w:tblLook w:val="01E0" w:firstRow="1" w:lastRow="1" w:firstColumn="1" w:lastColumn="1" w:noHBand="0" w:noVBand="0"/>
       </w:tblPr>
       <w:tblGrid>
         <w:gridCol w:w="2693"/>
@@ -4079,7 +4079,25 @@
           <w:sz w:val="20"/>
           <w:szCs w:val="20"/>
         </w:rPr>
-        <w:t xml:space="preserve">Como herramienta se utilizara el sistema de control de versiones Git, para el entorno de desarrollo se utilizara </w:t>
+        <w:t>Como herramienta se utilizara el sistema de control de versiones Git, para el entorno de desarrollo</w:t>
+      </w:r>
+      <w:r>
+        <w:rPr>
+          <w:rFonts w:asciiTheme="minorHAnsi" w:hAnsiTheme="minorHAnsi"/>
+          <w:b w:val="0"/>
+          <w:sz w:val="20"/>
+          <w:szCs w:val="20"/>
+        </w:rPr>
+        <w:t xml:space="preserve"> (entorno cliente)</w:t>
+      </w:r>
+      <w:r>
+        <w:rPr>
+          <w:rFonts w:asciiTheme="minorHAnsi" w:hAnsiTheme="minorHAnsi"/>
+          <w:b w:val="0"/>
+          <w:sz w:val="20"/>
+          <w:szCs w:val="20"/>
+        </w:rPr>
+        <w:t xml:space="preserve"> se utilizara </w:t>
       </w:r>
       <w:proofErr w:type="spellStart"/>
       <w:r>
@@ -4121,9 +4139,9 @@
         <w:lastRenderedPageBreak/>
         <w:drawing>
           <wp:inline distT="0" distB="0" distL="0" distR="0">
-            <wp:extent cx="4522528" cy="1504950"/>
+            <wp:extent cx="4844385" cy="2590800"/>
             <wp:effectExtent l="0" t="0" r="0" b="0"/>
-            <wp:docPr id="3" name="Imagen 3"/>
+            <wp:docPr id="5" name="Imagen 5"/>
             <wp:cNvGraphicFramePr>
               <a:graphicFrameLocks xmlns:a="http://schemas.openxmlformats.org/drawingml/2006/main" noChangeAspect="1"/>
             </wp:cNvGraphicFramePr>
@@ -4137,10 +4155,10 @@
                     </pic:cNvPicPr>
                   </pic:nvPicPr>
                   <pic:blipFill>
-                    <a:blip r:embed="rId10" cstate="print">
+                    <a:blip r:embed="rId11">
                       <a:extLst>
                         <a:ext uri="{28A0092B-C50C-407E-A947-70E740481C1C}">
-                          <a14:useLocalDpi xmlns="" xmlns:wpc="http://schemas.microsoft.com/office/word/2010/wordprocessingCanvas" xmlns:mc="http://schemas.openxmlformats.org/markup-compatibility/2006" xmlns:o="urn:schemas-microsoft-com:office:office" xmlns:v="urn:schemas-microsoft-com:vml" xmlns:wp14="http://schemas.microsoft.com/office/word/2010/wordprocessingDrawing" xmlns:w10="urn:schemas-microsoft-com:office:word" xmlns:w="http://schemas.openxmlformats.org/wordprocessingml/2006/main" xmlns:w14="http://schemas.microsoft.com/office/word/2010/wordml" xmlns:wpg="http://schemas.microsoft.com/office/word/2010/wordprocessingGroup" xmlns:wpi="http://schemas.microsoft.com/office/word/2010/wordprocessingInk" xmlns:wps="http://schemas.microsoft.com/office/word/2010/wordprocessingShape" xmlns:a14="http://schemas.microsoft.com/office/drawing/2010/main" val="0"/>
+                          <a14:useLocalDpi xmlns:a14="http://schemas.microsoft.com/office/drawing/2010/main" val="0"/>
                         </a:ext>
                       </a:extLst>
                     </a:blip>
@@ -4152,7 +4170,7 @@
                   <pic:spPr bwMode="auto">
                     <a:xfrm>
                       <a:off x="0" y="0"/>
-                      <a:ext cx="4522528" cy="1504950"/>
+                      <a:ext cx="4844385" cy="2590800"/>
                     </a:xfrm>
                     <a:prstGeom prst="rect">
                       <a:avLst/>
@@ -4615,6 +4633,7 @@
           <w:sz w:val="20"/>
           <w:szCs w:val="20"/>
         </w:rPr>
+        <w:lastRenderedPageBreak/>
         <w:t>Herramientas</w:t>
       </w:r>
       <w:r>
@@ -4764,7 +4783,6 @@
           <w:sz w:val="20"/>
           <w:szCs w:val="20"/>
         </w:rPr>
-        <w:lastRenderedPageBreak/>
         <w:t xml:space="preserve">Los almacenes de información pueden publicarse por HTTP, FTP, </w:t>
       </w:r>
       <w:proofErr w:type="spellStart"/>
@@ -4979,6 +4997,7 @@
           <w:szCs w:val="20"/>
           <w:lang w:val="es-PE" w:eastAsia="es-PE"/>
         </w:rPr>
+        <w:lastRenderedPageBreak/>
         <w:drawing>
           <wp:inline distT="0" distB="0" distL="0" distR="0">
             <wp:extent cx="4726379" cy="3901837"/>
@@ -4997,10 +5016,10 @@
                     </pic:cNvPicPr>
                   </pic:nvPicPr>
                   <pic:blipFill>
-                    <a:blip r:embed="rId11" cstate="print">
+                    <a:blip r:embed="rId12" cstate="print">
                       <a:extLst>
                         <a:ext uri="{28A0092B-C50C-407E-A947-70E740481C1C}">
-                          <a14:useLocalDpi xmlns="" xmlns:wpc="http://schemas.microsoft.com/office/word/2010/wordprocessingCanvas" xmlns:mc="http://schemas.openxmlformats.org/markup-compatibility/2006" xmlns:o="urn:schemas-microsoft-com:office:office" xmlns:v="urn:schemas-microsoft-com:vml" xmlns:wp14="http://schemas.microsoft.com/office/word/2010/wordprocessingDrawing" xmlns:w10="urn:schemas-microsoft-com:office:word" xmlns:w="http://schemas.openxmlformats.org/wordprocessingml/2006/main" xmlns:w14="http://schemas.microsoft.com/office/word/2010/wordml" xmlns:wpg="http://schemas.microsoft.com/office/word/2010/wordprocessingGroup" xmlns:wpi="http://schemas.microsoft.com/office/word/2010/wordprocessingInk" xmlns:wps="http://schemas.microsoft.com/office/word/2010/wordprocessingShape" xmlns:a14="http://schemas.microsoft.com/office/drawing/2010/main" val="0"/>
+                          <a14:useLocalDpi xmlns:a14="http://schemas.microsoft.com/office/drawing/2010/main" val="0"/>
                         </a:ext>
                       </a:extLst>
                     </a:blip>
@@ -5058,7 +5077,6 @@
           <w:sz w:val="20"/>
           <w:szCs w:val="20"/>
         </w:rPr>
-        <w:lastRenderedPageBreak/>
         <w:t>Entorno:</w:t>
       </w:r>
       <w:r>
@@ -5074,23 +5092,7 @@
           <w:sz w:val="20"/>
           <w:szCs w:val="20"/>
         </w:rPr>
-        <w:t xml:space="preserve">GitHub es un software web para alojar proyectos utilizando el sistema de control de versiones Git. Utiliza el framework </w:t>
-      </w:r>
-      <w:proofErr w:type="spellStart"/>
-      <w:r>
-        <w:rPr>
-          <w:sz w:val="20"/>
-          <w:szCs w:val="20"/>
-        </w:rPr>
-        <w:t>Ruby</w:t>
-      </w:r>
-      <w:proofErr w:type="spellEnd"/>
-      <w:r>
-        <w:rPr>
-          <w:sz w:val="20"/>
-          <w:szCs w:val="20"/>
-        </w:rPr>
-        <w:t xml:space="preserve"> </w:t>
+        <w:t xml:space="preserve">GitHub es un software web para alojar proyectos utilizando el sistema de control de versiones Git. Utiliza el framework Ruby </w:t>
       </w:r>
       <w:proofErr w:type="spellStart"/>
       <w:r>
@@ -5436,7 +5438,7 @@
           <w:bottom w:w="15" w:type="dxa"/>
           <w:right w:w="15" w:type="dxa"/>
         </w:tblCellMar>
-        <w:tblLook w:val="04A0"/>
+        <w:tblLook w:val="04A0" w:firstRow="1" w:lastRow="0" w:firstColumn="1" w:lastColumn="0" w:noHBand="0" w:noVBand="1"/>
       </w:tblPr>
       <w:tblGrid>
         <w:gridCol w:w="1275"/>
@@ -5578,6 +5580,7 @@
                 <w:sz w:val="20"/>
                 <w:szCs w:val="20"/>
               </w:rPr>
+              <w:lastRenderedPageBreak/>
               <w:t>Memoria</w:t>
             </w:r>
           </w:p>
@@ -5848,7 +5851,7 @@
           <w:bottom w:w="15" w:type="dxa"/>
           <w:right w:w="15" w:type="dxa"/>
         </w:tblCellMar>
-        <w:tblLook w:val="04A0"/>
+        <w:tblLook w:val="04A0" w:firstRow="1" w:lastRow="0" w:firstColumn="1" w:lastColumn="0" w:noHBand="0" w:noVBand="1"/>
       </w:tblPr>
       <w:tblGrid>
         <w:gridCol w:w="3686"/>
@@ -6151,7 +6154,6 @@
                 <w:lang w:eastAsia="es-PE"/>
               </w:rPr>
             </w:pPr>
-            <w:proofErr w:type="spellStart"/>
             <w:r>
               <w:rPr>
                 <w:rFonts w:eastAsia="Times New Roman" w:cs="Times New Roman"/>
@@ -6162,20 +6164,7 @@
                 <w:szCs w:val="16"/>
                 <w:lang w:eastAsia="es-PE"/>
               </w:rPr>
-              <w:t>sáb</w:t>
-            </w:r>
-            <w:proofErr w:type="spellEnd"/>
-            <w:r>
-              <w:rPr>
-                <w:rFonts w:eastAsia="Times New Roman" w:cs="Times New Roman"/>
-                <w:b/>
-                <w:bCs/>
-                <w:color w:val="000000"/>
-                <w:sz w:val="16"/>
-                <w:szCs w:val="16"/>
-                <w:lang w:eastAsia="es-PE"/>
-              </w:rPr>
-              <w:t xml:space="preserve"> 31/08/13</w:t>
+              <w:t>sáb 31/08/13</w:t>
             </w:r>
           </w:p>
         </w:tc>
@@ -6202,7 +6191,6 @@
                 <w:lang w:eastAsia="es-PE"/>
               </w:rPr>
             </w:pPr>
-            <w:proofErr w:type="spellStart"/>
             <w:r>
               <w:rPr>
                 <w:rFonts w:eastAsia="Times New Roman" w:cs="Times New Roman"/>
@@ -6213,20 +6201,7 @@
                 <w:szCs w:val="16"/>
                 <w:lang w:eastAsia="es-PE"/>
               </w:rPr>
-              <w:t>lun</w:t>
-            </w:r>
-            <w:proofErr w:type="spellEnd"/>
-            <w:r>
-              <w:rPr>
-                <w:rFonts w:eastAsia="Times New Roman" w:cs="Times New Roman"/>
-                <w:b/>
-                <w:bCs/>
-                <w:color w:val="000000"/>
-                <w:sz w:val="16"/>
-                <w:szCs w:val="16"/>
-                <w:lang w:eastAsia="es-PE"/>
-              </w:rPr>
-              <w:t xml:space="preserve"> 16/09/13</w:t>
+              <w:t>lun 16/09/13</w:t>
             </w:r>
           </w:p>
         </w:tc>
@@ -6350,7 +6325,6 @@
                 <w:lang w:eastAsia="es-PE"/>
               </w:rPr>
             </w:pPr>
-            <w:proofErr w:type="spellStart"/>
             <w:r>
               <w:rPr>
                 <w:rFonts w:eastAsia="Times New Roman" w:cs="Times New Roman"/>
@@ -6359,18 +6333,7 @@
                 <w:szCs w:val="16"/>
                 <w:lang w:eastAsia="es-PE"/>
               </w:rPr>
-              <w:t>sáb</w:t>
-            </w:r>
-            <w:proofErr w:type="spellEnd"/>
-            <w:r>
-              <w:rPr>
-                <w:rFonts w:eastAsia="Times New Roman" w:cs="Times New Roman"/>
-                <w:color w:val="000000"/>
-                <w:sz w:val="16"/>
-                <w:szCs w:val="16"/>
-                <w:lang w:eastAsia="es-PE"/>
-              </w:rPr>
-              <w:t xml:space="preserve"> 31/08/13</w:t>
+              <w:t>sáb 31/08/13</w:t>
             </w:r>
           </w:p>
         </w:tc>
@@ -6397,7 +6360,6 @@
                 <w:lang w:eastAsia="es-PE"/>
               </w:rPr>
             </w:pPr>
-            <w:proofErr w:type="spellStart"/>
             <w:r>
               <w:rPr>
                 <w:rFonts w:eastAsia="Times New Roman" w:cs="Times New Roman"/>
@@ -6406,18 +6368,7 @@
                 <w:szCs w:val="16"/>
                 <w:lang w:eastAsia="es-PE"/>
               </w:rPr>
-              <w:t>sáb</w:t>
-            </w:r>
-            <w:proofErr w:type="spellEnd"/>
-            <w:r>
-              <w:rPr>
-                <w:rFonts w:eastAsia="Times New Roman" w:cs="Times New Roman"/>
-                <w:color w:val="000000"/>
-                <w:sz w:val="16"/>
-                <w:szCs w:val="16"/>
-                <w:lang w:eastAsia="es-PE"/>
-              </w:rPr>
-              <w:t xml:space="preserve"> 31/08/13</w:t>
+              <w:t>sáb 31/08/13</w:t>
             </w:r>
           </w:p>
         </w:tc>
@@ -6545,7 +6496,6 @@
                 <w:lang w:eastAsia="es-PE"/>
               </w:rPr>
             </w:pPr>
-            <w:proofErr w:type="spellStart"/>
             <w:r>
               <w:rPr>
                 <w:rFonts w:eastAsia="Times New Roman" w:cs="Times New Roman"/>
@@ -6556,20 +6506,7 @@
                 <w:szCs w:val="16"/>
                 <w:lang w:eastAsia="es-PE"/>
               </w:rPr>
-              <w:t>lun</w:t>
-            </w:r>
-            <w:proofErr w:type="spellEnd"/>
-            <w:r>
-              <w:rPr>
-                <w:rFonts w:eastAsia="Times New Roman" w:cs="Times New Roman"/>
-                <w:b/>
-                <w:bCs/>
-                <w:color w:val="000000"/>
-                <w:sz w:val="16"/>
-                <w:szCs w:val="16"/>
-                <w:lang w:eastAsia="es-PE"/>
-              </w:rPr>
-              <w:t xml:space="preserve"> 02/09/13</w:t>
+              <w:t>lun 02/09/13</w:t>
             </w:r>
           </w:p>
         </w:tc>
@@ -6730,7 +6667,6 @@
                 <w:lang w:eastAsia="es-PE"/>
               </w:rPr>
             </w:pPr>
-            <w:proofErr w:type="spellStart"/>
             <w:r>
               <w:rPr>
                 <w:rFonts w:eastAsia="Times New Roman" w:cs="Times New Roman"/>
@@ -6739,18 +6675,7 @@
                 <w:szCs w:val="16"/>
                 <w:lang w:eastAsia="es-PE"/>
               </w:rPr>
-              <w:t>lun</w:t>
-            </w:r>
-            <w:proofErr w:type="spellEnd"/>
-            <w:r>
-              <w:rPr>
-                <w:rFonts w:eastAsia="Times New Roman" w:cs="Times New Roman"/>
-                <w:color w:val="000000"/>
-                <w:sz w:val="16"/>
-                <w:szCs w:val="16"/>
-                <w:lang w:eastAsia="es-PE"/>
-              </w:rPr>
-              <w:t xml:space="preserve"> 02/09/13</w:t>
+              <w:t>lun 02/09/13</w:t>
             </w:r>
           </w:p>
         </w:tc>
@@ -6777,7 +6702,6 @@
                 <w:lang w:eastAsia="es-PE"/>
               </w:rPr>
             </w:pPr>
-            <w:proofErr w:type="spellStart"/>
             <w:r>
               <w:rPr>
                 <w:rFonts w:eastAsia="Times New Roman" w:cs="Times New Roman"/>
@@ -6786,18 +6710,7 @@
                 <w:szCs w:val="16"/>
                 <w:lang w:eastAsia="es-PE"/>
               </w:rPr>
-              <w:t>lun</w:t>
-            </w:r>
-            <w:proofErr w:type="spellEnd"/>
-            <w:r>
-              <w:rPr>
-                <w:rFonts w:eastAsia="Times New Roman" w:cs="Times New Roman"/>
-                <w:color w:val="000000"/>
-                <w:sz w:val="16"/>
-                <w:szCs w:val="16"/>
-                <w:lang w:eastAsia="es-PE"/>
-              </w:rPr>
-              <w:t xml:space="preserve"> 02/09/13</w:t>
+              <w:t>lun 02/09/13</w:t>
             </w:r>
           </w:p>
         </w:tc>
@@ -6931,7 +6844,6 @@
                 <w:lang w:eastAsia="es-PE"/>
               </w:rPr>
             </w:pPr>
-            <w:proofErr w:type="spellStart"/>
             <w:r>
               <w:rPr>
                 <w:rFonts w:eastAsia="Times New Roman" w:cs="Times New Roman"/>
@@ -6940,18 +6852,7 @@
                 <w:szCs w:val="16"/>
                 <w:lang w:eastAsia="es-PE"/>
               </w:rPr>
-              <w:t>lun</w:t>
-            </w:r>
-            <w:proofErr w:type="spellEnd"/>
-            <w:r>
-              <w:rPr>
-                <w:rFonts w:eastAsia="Times New Roman" w:cs="Times New Roman"/>
-                <w:color w:val="000000"/>
-                <w:sz w:val="16"/>
-                <w:szCs w:val="16"/>
-                <w:lang w:eastAsia="es-PE"/>
-              </w:rPr>
-              <w:t xml:space="preserve"> 02/09/13</w:t>
+              <w:t>lun 02/09/13</w:t>
             </w:r>
           </w:p>
         </w:tc>
@@ -6978,7 +6879,6 @@
                 <w:lang w:eastAsia="es-PE"/>
               </w:rPr>
             </w:pPr>
-            <w:proofErr w:type="spellStart"/>
             <w:r>
               <w:rPr>
                 <w:rFonts w:eastAsia="Times New Roman" w:cs="Times New Roman"/>
@@ -6987,18 +6887,7 @@
                 <w:szCs w:val="16"/>
                 <w:lang w:eastAsia="es-PE"/>
               </w:rPr>
-              <w:t>lun</w:t>
-            </w:r>
-            <w:proofErr w:type="spellEnd"/>
-            <w:r>
-              <w:rPr>
-                <w:rFonts w:eastAsia="Times New Roman" w:cs="Times New Roman"/>
-                <w:color w:val="000000"/>
-                <w:sz w:val="16"/>
-                <w:szCs w:val="16"/>
-                <w:lang w:eastAsia="es-PE"/>
-              </w:rPr>
-              <w:t xml:space="preserve"> 02/09/13</w:t>
+              <w:t>lun 02/09/13</w:t>
             </w:r>
           </w:p>
         </w:tc>
@@ -7350,7 +7239,6 @@
                 <w:lang w:eastAsia="es-PE"/>
               </w:rPr>
             </w:pPr>
-            <w:proofErr w:type="spellStart"/>
             <w:r>
               <w:rPr>
                 <w:rFonts w:eastAsia="Times New Roman" w:cs="Times New Roman"/>
@@ -7361,20 +7249,7 @@
                 <w:szCs w:val="16"/>
                 <w:lang w:eastAsia="es-PE"/>
               </w:rPr>
-              <w:t>vie</w:t>
-            </w:r>
-            <w:proofErr w:type="spellEnd"/>
-            <w:r>
-              <w:rPr>
-                <w:rFonts w:eastAsia="Times New Roman" w:cs="Times New Roman"/>
-                <w:b/>
-                <w:bCs/>
-                <w:color w:val="000000"/>
-                <w:sz w:val="16"/>
-                <w:szCs w:val="16"/>
-                <w:lang w:eastAsia="es-PE"/>
-              </w:rPr>
-              <w:t xml:space="preserve"> 06/09/13</w:t>
+              <w:t>vie 06/09/13</w:t>
             </w:r>
           </w:p>
         </w:tc>
@@ -8077,7 +7952,6 @@
                 <w:lang w:eastAsia="es-PE"/>
               </w:rPr>
             </w:pPr>
-            <w:proofErr w:type="spellStart"/>
             <w:r>
               <w:rPr>
                 <w:rFonts w:eastAsia="Times New Roman" w:cs="Times New Roman"/>
@@ -8086,18 +7960,7 @@
                 <w:szCs w:val="16"/>
                 <w:lang w:eastAsia="es-PE"/>
               </w:rPr>
-              <w:t>jue</w:t>
-            </w:r>
-            <w:proofErr w:type="spellEnd"/>
-            <w:r>
-              <w:rPr>
-                <w:rFonts w:eastAsia="Times New Roman" w:cs="Times New Roman"/>
-                <w:color w:val="000000"/>
-                <w:sz w:val="16"/>
-                <w:szCs w:val="16"/>
-                <w:lang w:eastAsia="es-PE"/>
-              </w:rPr>
-              <w:t xml:space="preserve"> 05/09/13</w:t>
+              <w:t>jue 05/09/13</w:t>
             </w:r>
           </w:p>
         </w:tc>
@@ -8124,7 +7987,6 @@
                 <w:lang w:eastAsia="es-PE"/>
               </w:rPr>
             </w:pPr>
-            <w:proofErr w:type="spellStart"/>
             <w:r>
               <w:rPr>
                 <w:rFonts w:eastAsia="Times New Roman" w:cs="Times New Roman"/>
@@ -8133,18 +7995,7 @@
                 <w:szCs w:val="16"/>
                 <w:lang w:eastAsia="es-PE"/>
               </w:rPr>
-              <w:t>jue</w:t>
-            </w:r>
-            <w:proofErr w:type="spellEnd"/>
-            <w:r>
-              <w:rPr>
-                <w:rFonts w:eastAsia="Times New Roman" w:cs="Times New Roman"/>
-                <w:color w:val="000000"/>
-                <w:sz w:val="16"/>
-                <w:szCs w:val="16"/>
-                <w:lang w:eastAsia="es-PE"/>
-              </w:rPr>
-              <w:t xml:space="preserve"> 05/09/13</w:t>
+              <w:t>jue 05/09/13</w:t>
             </w:r>
           </w:p>
         </w:tc>
@@ -8278,7 +8129,6 @@
                 <w:lang w:eastAsia="es-PE"/>
               </w:rPr>
             </w:pPr>
-            <w:proofErr w:type="spellStart"/>
             <w:r>
               <w:rPr>
                 <w:rFonts w:eastAsia="Times New Roman" w:cs="Times New Roman"/>
@@ -8287,18 +8137,7 @@
                 <w:szCs w:val="16"/>
                 <w:lang w:eastAsia="es-PE"/>
               </w:rPr>
-              <w:t>vie</w:t>
-            </w:r>
-            <w:proofErr w:type="spellEnd"/>
-            <w:r>
-              <w:rPr>
-                <w:rFonts w:eastAsia="Times New Roman" w:cs="Times New Roman"/>
-                <w:color w:val="000000"/>
-                <w:sz w:val="16"/>
-                <w:szCs w:val="16"/>
-                <w:lang w:eastAsia="es-PE"/>
-              </w:rPr>
-              <w:t xml:space="preserve"> 06/09/13</w:t>
+              <w:t>vie 06/09/13</w:t>
             </w:r>
           </w:p>
         </w:tc>
@@ -8325,7 +8164,6 @@
                 <w:lang w:eastAsia="es-PE"/>
               </w:rPr>
             </w:pPr>
-            <w:proofErr w:type="spellStart"/>
             <w:r>
               <w:rPr>
                 <w:rFonts w:eastAsia="Times New Roman" w:cs="Times New Roman"/>
@@ -8334,18 +8172,7 @@
                 <w:szCs w:val="16"/>
                 <w:lang w:eastAsia="es-PE"/>
               </w:rPr>
-              <w:t>vie</w:t>
-            </w:r>
-            <w:proofErr w:type="spellEnd"/>
-            <w:r>
-              <w:rPr>
-                <w:rFonts w:eastAsia="Times New Roman" w:cs="Times New Roman"/>
-                <w:color w:val="000000"/>
-                <w:sz w:val="16"/>
-                <w:szCs w:val="16"/>
-                <w:lang w:eastAsia="es-PE"/>
-              </w:rPr>
-              <w:t xml:space="preserve"> 06/09/13</w:t>
+              <w:t>vie 06/09/13</w:t>
             </w:r>
           </w:p>
         </w:tc>
@@ -8481,7 +8308,6 @@
                 <w:lang w:eastAsia="es-PE"/>
               </w:rPr>
             </w:pPr>
-            <w:proofErr w:type="spellStart"/>
             <w:r>
               <w:rPr>
                 <w:rFonts w:eastAsia="Times New Roman" w:cs="Times New Roman"/>
@@ -8490,18 +8316,7 @@
                 <w:szCs w:val="16"/>
                 <w:lang w:eastAsia="es-PE"/>
               </w:rPr>
-              <w:t>vie</w:t>
-            </w:r>
-            <w:proofErr w:type="spellEnd"/>
-            <w:r>
-              <w:rPr>
-                <w:rFonts w:eastAsia="Times New Roman" w:cs="Times New Roman"/>
-                <w:color w:val="000000"/>
-                <w:sz w:val="16"/>
-                <w:szCs w:val="16"/>
-                <w:lang w:eastAsia="es-PE"/>
-              </w:rPr>
-              <w:t xml:space="preserve"> 06/09/13</w:t>
+              <w:t>vie 06/09/13</w:t>
             </w:r>
           </w:p>
         </w:tc>
@@ -8528,7 +8343,6 @@
                 <w:lang w:eastAsia="es-PE"/>
               </w:rPr>
             </w:pPr>
-            <w:proofErr w:type="spellStart"/>
             <w:r>
               <w:rPr>
                 <w:rFonts w:eastAsia="Times New Roman" w:cs="Times New Roman"/>
@@ -8537,18 +8351,7 @@
                 <w:szCs w:val="16"/>
                 <w:lang w:eastAsia="es-PE"/>
               </w:rPr>
-              <w:t>lun</w:t>
-            </w:r>
-            <w:proofErr w:type="spellEnd"/>
-            <w:r>
-              <w:rPr>
-                <w:rFonts w:eastAsia="Times New Roman" w:cs="Times New Roman"/>
-                <w:color w:val="000000"/>
-                <w:sz w:val="16"/>
-                <w:szCs w:val="16"/>
-                <w:lang w:eastAsia="es-PE"/>
-              </w:rPr>
-              <w:t xml:space="preserve"> 09/09/13</w:t>
+              <w:t>lun 09/09/13</w:t>
             </w:r>
           </w:p>
         </w:tc>
@@ -8684,7 +8487,6 @@
                 <w:lang w:eastAsia="es-PE"/>
               </w:rPr>
             </w:pPr>
-            <w:proofErr w:type="spellStart"/>
             <w:r>
               <w:rPr>
                 <w:rFonts w:eastAsia="Times New Roman" w:cs="Times New Roman"/>
@@ -8693,18 +8495,7 @@
                 <w:szCs w:val="16"/>
                 <w:lang w:eastAsia="es-PE"/>
               </w:rPr>
-              <w:t>lun</w:t>
-            </w:r>
-            <w:proofErr w:type="spellEnd"/>
-            <w:r>
-              <w:rPr>
-                <w:rFonts w:eastAsia="Times New Roman" w:cs="Times New Roman"/>
-                <w:color w:val="000000"/>
-                <w:sz w:val="16"/>
-                <w:szCs w:val="16"/>
-                <w:lang w:eastAsia="es-PE"/>
-              </w:rPr>
-              <w:t xml:space="preserve"> 09/09/13</w:t>
+              <w:t>lun 09/09/13</w:t>
             </w:r>
           </w:p>
         </w:tc>
@@ -8825,7 +8616,6 @@
                 <w:szCs w:val="16"/>
                 <w:lang w:eastAsia="es-PE"/>
               </w:rPr>
-              <w:lastRenderedPageBreak/>
               <w:t xml:space="preserve">   Obtener el estado de la configuración</w:t>
             </w:r>
           </w:p>
@@ -8935,7 +8725,6 @@
                 <w:lang w:eastAsia="es-PE"/>
               </w:rPr>
             </w:pPr>
-            <w:proofErr w:type="spellStart"/>
             <w:r>
               <w:rPr>
                 <w:rFonts w:eastAsia="Times New Roman" w:cs="Times New Roman"/>
@@ -8944,18 +8733,7 @@
                 <w:szCs w:val="16"/>
                 <w:lang w:eastAsia="es-PE"/>
               </w:rPr>
-              <w:t>jue</w:t>
-            </w:r>
-            <w:proofErr w:type="spellEnd"/>
-            <w:r>
-              <w:rPr>
-                <w:rFonts w:eastAsia="Times New Roman" w:cs="Times New Roman"/>
-                <w:color w:val="000000"/>
-                <w:sz w:val="16"/>
-                <w:szCs w:val="16"/>
-                <w:lang w:eastAsia="es-PE"/>
-              </w:rPr>
-              <w:t xml:space="preserve"> 12/09/13</w:t>
+              <w:t>jue 12/09/13</w:t>
             </w:r>
           </w:p>
         </w:tc>
@@ -9103,7 +8881,6 @@
                 <w:lang w:eastAsia="es-PE"/>
               </w:rPr>
             </w:pPr>
-            <w:proofErr w:type="spellStart"/>
             <w:r>
               <w:rPr>
                 <w:rFonts w:eastAsia="Times New Roman" w:cs="Times New Roman"/>
@@ -9112,18 +8889,7 @@
                 <w:szCs w:val="16"/>
                 <w:lang w:eastAsia="es-PE"/>
               </w:rPr>
-              <w:t>jue</w:t>
-            </w:r>
-            <w:proofErr w:type="spellEnd"/>
-            <w:r>
-              <w:rPr>
-                <w:rFonts w:eastAsia="Times New Roman" w:cs="Times New Roman"/>
-                <w:color w:val="000000"/>
-                <w:sz w:val="16"/>
-                <w:szCs w:val="16"/>
-                <w:lang w:eastAsia="es-PE"/>
-              </w:rPr>
-              <w:t xml:space="preserve"> 12/09/13</w:t>
+              <w:t>jue 12/09/13</w:t>
             </w:r>
           </w:p>
         </w:tc>
@@ -9150,7 +8916,6 @@
                 <w:lang w:eastAsia="es-PE"/>
               </w:rPr>
             </w:pPr>
-            <w:proofErr w:type="spellStart"/>
             <w:r>
               <w:rPr>
                 <w:rFonts w:eastAsia="Times New Roman" w:cs="Times New Roman"/>
@@ -9159,18 +8924,7 @@
                 <w:szCs w:val="16"/>
                 <w:lang w:eastAsia="es-PE"/>
               </w:rPr>
-              <w:t>vie</w:t>
-            </w:r>
-            <w:proofErr w:type="spellEnd"/>
-            <w:r>
-              <w:rPr>
-                <w:rFonts w:eastAsia="Times New Roman" w:cs="Times New Roman"/>
-                <w:color w:val="000000"/>
-                <w:sz w:val="16"/>
-                <w:szCs w:val="16"/>
-                <w:lang w:eastAsia="es-PE"/>
-              </w:rPr>
-              <w:t xml:space="preserve"> 13/09/13</w:t>
+              <w:t>vie 13/09/13</w:t>
             </w:r>
           </w:p>
         </w:tc>
@@ -9344,7 +9098,6 @@
                 <w:lang w:eastAsia="es-PE"/>
               </w:rPr>
             </w:pPr>
-            <w:proofErr w:type="spellStart"/>
             <w:r>
               <w:rPr>
                 <w:rFonts w:eastAsia="Times New Roman" w:cs="Times New Roman"/>
@@ -9353,18 +9106,7 @@
                 <w:szCs w:val="16"/>
                 <w:lang w:eastAsia="es-PE"/>
               </w:rPr>
-              <w:t>vie</w:t>
-            </w:r>
-            <w:proofErr w:type="spellEnd"/>
-            <w:r>
-              <w:rPr>
-                <w:rFonts w:eastAsia="Times New Roman" w:cs="Times New Roman"/>
-                <w:color w:val="000000"/>
-                <w:sz w:val="16"/>
-                <w:szCs w:val="16"/>
-                <w:lang w:eastAsia="es-PE"/>
-              </w:rPr>
-              <w:t xml:space="preserve"> 13/09/13</w:t>
+              <w:t>vie 13/09/13</w:t>
             </w:r>
           </w:p>
         </w:tc>
@@ -9391,7 +9133,6 @@
                 <w:lang w:eastAsia="es-PE"/>
               </w:rPr>
             </w:pPr>
-            <w:proofErr w:type="spellStart"/>
             <w:r>
               <w:rPr>
                 <w:rFonts w:eastAsia="Times New Roman" w:cs="Times New Roman"/>
@@ -9400,18 +9141,7 @@
                 <w:szCs w:val="16"/>
                 <w:lang w:eastAsia="es-PE"/>
               </w:rPr>
-              <w:t>lun</w:t>
-            </w:r>
-            <w:proofErr w:type="spellEnd"/>
-            <w:r>
-              <w:rPr>
-                <w:rFonts w:eastAsia="Times New Roman" w:cs="Times New Roman"/>
-                <w:color w:val="000000"/>
-                <w:sz w:val="16"/>
-                <w:szCs w:val="16"/>
-                <w:lang w:eastAsia="es-PE"/>
-              </w:rPr>
-              <w:t xml:space="preserve"> 16/09/13</w:t>
+              <w:t>lun 16/09/13</w:t>
             </w:r>
           </w:p>
         </w:tc>
@@ -9489,12 +9219,31 @@
     <w:p>
       <w:pPr>
         <w:pStyle w:val="Ttulo1"/>
+        <w:rPr>
+          <w:rFonts w:asciiTheme="minorHAnsi" w:hAnsiTheme="minorHAnsi"/>
+          <w:sz w:val="20"/>
+          <w:szCs w:val="20"/>
+        </w:rPr>
       </w:pPr>
       <w:r>
+        <w:rPr>
+          <w:rFonts w:asciiTheme="minorHAnsi" w:hAnsiTheme="minorHAnsi"/>
+          <w:sz w:val="20"/>
+          <w:szCs w:val="20"/>
+        </w:rPr>
         <w:t>Identificación de la configuración, Nomenclatura</w:t>
       </w:r>
     </w:p>
-    <w:p/>
+    <w:p>
+      <w:pPr>
+        <w:rPr>
+          <w:sz w:val="20"/>
+          <w:szCs w:val="20"/>
+        </w:rPr>
+      </w:pPr>
+      <w:bookmarkStart w:id="23" w:name="_GoBack"/>
+      <w:bookmarkEnd w:id="23"/>
+    </w:p>
     <w:p>
       <w:pPr>
         <w:spacing w:after="0"/>
@@ -9505,7 +9254,7 @@
           <w:szCs w:val="20"/>
         </w:rPr>
       </w:pPr>
-      <w:bookmarkStart w:id="23" w:name="_Toc367492991"/>
+      <w:bookmarkStart w:id="24" w:name="_Toc367492991"/>
       <w:r>
         <w:rPr>
           <w:b/>
@@ -9520,9 +9269,17 @@
           <w:sz w:val="20"/>
           <w:szCs w:val="20"/>
         </w:rPr>
-        <w:t xml:space="preserve">Ítems de Configuración. </w:t>
+        <w:t>Ítems de Configuración</w:t>
       </w:r>
-      <w:bookmarkEnd w:id="23"/>
+      <w:r>
+        <w:rPr>
+          <w:b/>
+          <w:sz w:val="20"/>
+          <w:szCs w:val="20"/>
+        </w:rPr>
+        <w:t xml:space="preserve">. </w:t>
+      </w:r>
+      <w:bookmarkEnd w:id="24"/>
     </w:p>
     <w:tbl>
       <w:tblPr>
@@ -9532,7 +9289,7 @@
           <w:left w:w="70" w:type="dxa"/>
           <w:right w:w="70" w:type="dxa"/>
         </w:tblCellMar>
-        <w:tblLook w:val="04A0"/>
+        <w:tblLook w:val="04A0" w:firstRow="1" w:lastRow="0" w:firstColumn="1" w:lastColumn="0" w:noHBand="0" w:noVBand="1"/>
       </w:tblPr>
       <w:tblGrid>
         <w:gridCol w:w="1200"/>
@@ -10415,7 +10172,7 @@
                 <w:lang w:val="es-PE" w:eastAsia="es-PE"/>
               </w:rPr>
             </w:pPr>
-            <w:hyperlink r:id="rId12" w:tooltip="STD_PROJ_CHAR.docx" w:history="1">
+            <w:hyperlink r:id="rId13" w:tooltip="STD_PROJ_CHAR.docx" w:history="1">
               <w:r>
                 <w:rPr>
                   <w:rFonts w:ascii="Calibri" w:eastAsia="Times New Roman" w:hAnsi="Calibri" w:cs="Times New Roman"/>
@@ -10592,7 +10349,7 @@
                 <w:lang w:val="es-PE" w:eastAsia="es-PE"/>
               </w:rPr>
             </w:pPr>
-            <w:hyperlink r:id="rId13" w:tooltip="STD_ENUN_ALC.docx" w:history="1">
+            <w:hyperlink r:id="rId14" w:tooltip="STD_ENUN_ALC.docx" w:history="1">
               <w:r>
                 <w:rPr>
                   <w:rFonts w:ascii="Calibri" w:eastAsia="Times New Roman" w:hAnsi="Calibri" w:cs="Times New Roman"/>
@@ -10769,7 +10526,7 @@
                 <w:lang w:val="es-PE" w:eastAsia="es-PE"/>
               </w:rPr>
             </w:pPr>
-            <w:hyperlink r:id="rId14" w:tooltip="STD_EDT_PRO.wbs" w:history="1">
+            <w:hyperlink r:id="rId15" w:tooltip="STD_EDT_PRO.wbs" w:history="1">
               <w:r>
                 <w:rPr>
                   <w:rFonts w:ascii="Calibri" w:eastAsia="Times New Roman" w:hAnsi="Calibri" w:cs="Times New Roman"/>
@@ -11244,6 +11001,7 @@
                 <w:szCs w:val="20"/>
                 <w:lang w:val="es-PE" w:eastAsia="es-PE"/>
               </w:rPr>
+              <w:lastRenderedPageBreak/>
               <w:t>E</w:t>
             </w:r>
           </w:p>
@@ -13842,18 +13600,15 @@
           <w:szCs w:val="20"/>
         </w:rPr>
       </w:pPr>
-      <w:bookmarkStart w:id="24" w:name="_Toc367492996"/>
-      <w:proofErr w:type="spellStart"/>
+      <w:bookmarkStart w:id="25" w:name="_Toc367492996"/>
       <w:r>
         <w:rPr>
           <w:rFonts w:asciiTheme="minorHAnsi" w:hAnsiTheme="minorHAnsi"/>
           <w:sz w:val="20"/>
           <w:szCs w:val="20"/>
         </w:rPr>
-        <w:lastRenderedPageBreak/>
         <w:t>ii</w:t>
       </w:r>
-      <w:proofErr w:type="spellEnd"/>
       <w:r>
         <w:rPr>
           <w:rFonts w:asciiTheme="minorHAnsi" w:hAnsiTheme="minorHAnsi"/>
@@ -13870,7 +13625,7 @@
         </w:rPr>
         <w:t>Convención de Nomenclatura de Ítems de Configuración</w:t>
       </w:r>
-      <w:bookmarkEnd w:id="24"/>
+      <w:bookmarkEnd w:id="25"/>
     </w:p>
     <w:tbl>
       <w:tblPr>
@@ -13880,7 +13635,7 @@
           <w:left w:w="70" w:type="dxa"/>
           <w:right w:w="70" w:type="dxa"/>
         </w:tblCellMar>
-        <w:tblLook w:val="04A0"/>
+        <w:tblLook w:val="04A0" w:firstRow="1" w:lastRow="0" w:firstColumn="1" w:lastColumn="0" w:noHBand="0" w:noVBand="1"/>
       </w:tblPr>
       <w:tblGrid>
         <w:gridCol w:w="709"/>
@@ -14106,7 +13861,7 @@
                 <w:lang w:eastAsia="es-PE"/>
               </w:rPr>
             </w:pPr>
-            <w:hyperlink r:id="rId15" w:tooltip="STD_PROJ_CHAR.docx" w:history="1">
+            <w:hyperlink r:id="rId16" w:tooltip="STD_PROJ_CHAR.docx" w:history="1">
               <w:r>
                 <w:rPr>
                   <w:rFonts w:eastAsia="Times New Roman" w:cs="Times New Roman"/>
@@ -14222,7 +13977,7 @@
                 <w:lang w:eastAsia="es-PE"/>
               </w:rPr>
             </w:pPr>
-            <w:hyperlink r:id="rId16" w:tooltip="STD_ENUN_ALC.docx" w:history="1">
+            <w:hyperlink r:id="rId17" w:tooltip="STD_ENUN_ALC.docx" w:history="1">
               <w:r>
                 <w:rPr>
                   <w:rFonts w:eastAsia="Times New Roman" w:cs="Times New Roman"/>
@@ -14338,7 +14093,7 @@
                 <w:lang w:eastAsia="es-PE"/>
               </w:rPr>
             </w:pPr>
-            <w:hyperlink r:id="rId17" w:tooltip="STD_EDT_PRO.wbs" w:history="1">
+            <w:hyperlink r:id="rId18" w:tooltip="STD_EDT_PRO.wbs" w:history="1">
               <w:r>
                 <w:rPr>
                   <w:rFonts w:eastAsia="Times New Roman" w:cs="Times New Roman"/>
@@ -16129,6 +15884,7 @@
                 <w:szCs w:val="20"/>
                 <w:lang w:eastAsia="es-PE"/>
               </w:rPr>
+              <w:lastRenderedPageBreak/>
               <w:t>19</w:t>
             </w:r>
           </w:p>
@@ -16239,7 +15995,7 @@
           <w:lang w:val="es-ES_tradnl"/>
         </w:rPr>
       </w:pPr>
-      <w:bookmarkStart w:id="25" w:name="_Toc367492998"/>
+      <w:bookmarkStart w:id="26" w:name="_Toc367492998"/>
       <w:r>
         <w:rPr>
           <w:rFonts w:asciiTheme="minorHAnsi" w:hAnsiTheme="minorHAnsi"/>
@@ -16258,7 +16014,7 @@
         </w:rPr>
         <w:t>ocumentos</w:t>
       </w:r>
-      <w:bookmarkEnd w:id="25"/>
+      <w:bookmarkEnd w:id="26"/>
     </w:p>
     <w:p>
       <w:pPr>
@@ -16282,7 +16038,7 @@
           <w:lang w:val="es-ES_tradnl"/>
         </w:rPr>
       </w:pPr>
-      <w:bookmarkStart w:id="26" w:name="_Toc367492999"/>
+      <w:bookmarkStart w:id="27" w:name="_Toc367492999"/>
       <w:r>
         <w:rPr>
           <w:rFonts w:asciiTheme="minorHAnsi" w:hAnsiTheme="minorHAnsi"/>
@@ -16313,7 +16069,7 @@
         </w:rPr>
         <w:t xml:space="preserve"> en el formato: PROYECTO-ACRÓNIMO, ó, PROYECTO-ACRÓNIMO-COMPONENTE.</w:t>
       </w:r>
-      <w:bookmarkEnd w:id="26"/>
+      <w:bookmarkEnd w:id="27"/>
     </w:p>
     <w:p>
       <w:pPr>
@@ -16336,7 +16092,7 @@
           <w:lang w:val="es-ES_tradnl"/>
         </w:rPr>
       </w:pPr>
-      <w:bookmarkStart w:id="27" w:name="_Toc367493001"/>
+      <w:bookmarkStart w:id="28" w:name="_Toc367493001"/>
       <w:r>
         <w:rPr>
           <w:rFonts w:asciiTheme="minorHAnsi" w:hAnsiTheme="minorHAnsi"/>
@@ -16347,7 +16103,7 @@
         </w:rPr>
         <w:t>Los ítems en evolución que son específicos de un proyecto, pero no asociados con un componente del proyecto, utilizan un identificador de dos partes: ACRÓNIMO_PROYECTO y ACRÓNIMO derivado del tipo de artefacto. Por ejemplo, para identificar la especificación de Casos de Usos del proyecto STD, tenemos: STD-ECUS.</w:t>
       </w:r>
-      <w:bookmarkEnd w:id="27"/>
+      <w:bookmarkEnd w:id="28"/>
     </w:p>
     <w:p>
       <w:pPr>
@@ -16370,7 +16126,7 @@
           <w:lang w:val="es-ES_tradnl"/>
         </w:rPr>
       </w:pPr>
-      <w:bookmarkStart w:id="28" w:name="_Toc367493002"/>
+      <w:bookmarkStart w:id="29" w:name="_Toc367493002"/>
       <w:r>
         <w:rPr>
           <w:rFonts w:asciiTheme="minorHAnsi" w:hAnsiTheme="minorHAnsi"/>
@@ -16403,7 +16159,7 @@
         </w:rPr>
         <w:t xml:space="preserve"> Business) del proyecto STD, tenemos: STD-B2B-SRD.</w:t>
       </w:r>
-      <w:bookmarkEnd w:id="28"/>
+      <w:bookmarkEnd w:id="29"/>
     </w:p>
     <w:p>
       <w:pPr>
@@ -16426,7 +16182,7 @@
           <w:lang w:val="es-ES_tradnl"/>
         </w:rPr>
       </w:pPr>
-      <w:bookmarkStart w:id="29" w:name="_Toc367493003"/>
+      <w:bookmarkStart w:id="30" w:name="_Toc367493003"/>
       <w:r>
         <w:rPr>
           <w:rFonts w:asciiTheme="minorHAnsi" w:hAnsiTheme="minorHAnsi"/>
@@ -16447,7 +16203,7 @@
         </w:rPr>
         <w:t>l nivel de versión se mantiene como un identificador numérico con dos componentes: Versión.Revisión. Ejemplo: 1.1; (Versión 1, Revisión 1).</w:t>
       </w:r>
-      <w:bookmarkEnd w:id="29"/>
+      <w:bookmarkEnd w:id="30"/>
     </w:p>
     <w:p>
       <w:pPr>
@@ -16467,7 +16223,7 @@
           <w:szCs w:val="20"/>
         </w:rPr>
       </w:pPr>
-      <w:bookmarkStart w:id="30" w:name="_Toc367493004"/>
+      <w:bookmarkStart w:id="31" w:name="_Toc367493004"/>
       <w:r>
         <w:rPr>
           <w:rFonts w:asciiTheme="minorHAnsi" w:hAnsiTheme="minorHAnsi"/>
@@ -16476,7 +16232,7 @@
         </w:rPr>
         <w:t>Número de versión</w:t>
       </w:r>
-      <w:bookmarkEnd w:id="30"/>
+      <w:bookmarkEnd w:id="31"/>
     </w:p>
     <w:p>
       <w:pPr>
@@ -16495,7 +16251,7 @@
           <w:szCs w:val="20"/>
         </w:rPr>
       </w:pPr>
-      <w:bookmarkStart w:id="31" w:name="_Toc367493005"/>
+      <w:bookmarkStart w:id="32" w:name="_Toc367493005"/>
       <w:r>
         <w:rPr>
           <w:rFonts w:asciiTheme="minorHAnsi" w:hAnsiTheme="minorHAnsi"/>
@@ -16506,7 +16262,7 @@
         <w:lastRenderedPageBreak/>
         <w:t>El número de versión cambia únicamente cuando la arquitectura principal del ítem ha cambiado, o cuando el ítem es completamente reconstruido, con cambios internos sustanciales. En este caso la versión 1.1 se convertirá en versión 2.0.</w:t>
       </w:r>
-      <w:bookmarkEnd w:id="31"/>
+      <w:bookmarkEnd w:id="32"/>
     </w:p>
     <w:p>
       <w:pPr>
@@ -16523,7 +16279,7 @@
           <w:szCs w:val="20"/>
         </w:rPr>
       </w:pPr>
-      <w:bookmarkStart w:id="32" w:name="_Toc367493006"/>
+      <w:bookmarkStart w:id="33" w:name="_Toc367493006"/>
       <w:r>
         <w:rPr>
           <w:rFonts w:asciiTheme="minorHAnsi" w:hAnsiTheme="minorHAnsi"/>
@@ -16532,7 +16288,7 @@
         </w:rPr>
         <w:t>Número de revisión</w:t>
       </w:r>
-      <w:bookmarkEnd w:id="32"/>
+      <w:bookmarkEnd w:id="33"/>
     </w:p>
     <w:p>
       <w:pPr>
@@ -16552,7 +16308,7 @@
           <w:szCs w:val="20"/>
         </w:rPr>
       </w:pPr>
-      <w:bookmarkStart w:id="33" w:name="_Toc367493007"/>
+      <w:bookmarkStart w:id="34" w:name="_Toc367493007"/>
       <w:r>
         <w:rPr>
           <w:rFonts w:asciiTheme="minorHAnsi" w:hAnsiTheme="minorHAnsi"/>
@@ -16580,7 +16336,7 @@
         </w:rPr>
         <w:t xml:space="preserve"> etc.</w:t>
       </w:r>
-      <w:bookmarkEnd w:id="33"/>
+      <w:bookmarkEnd w:id="34"/>
     </w:p>
     <w:p>
       <w:pPr>
@@ -16597,7 +16353,7 @@
           <w:szCs w:val="20"/>
         </w:rPr>
       </w:pPr>
-      <w:bookmarkStart w:id="34" w:name="_Toc367493008"/>
+      <w:bookmarkStart w:id="35" w:name="_Toc367493008"/>
       <w:r>
         <w:rPr>
           <w:rFonts w:asciiTheme="minorHAnsi" w:hAnsiTheme="minorHAnsi"/>
@@ -16606,7 +16362,7 @@
         </w:rPr>
         <w:t>Archivos ejecutables y de soporte</w:t>
       </w:r>
-      <w:bookmarkEnd w:id="34"/>
+      <w:bookmarkEnd w:id="35"/>
     </w:p>
     <w:p>
       <w:pPr>
@@ -16625,7 +16381,7 @@
           <w:szCs w:val="20"/>
         </w:rPr>
       </w:pPr>
-      <w:bookmarkStart w:id="35" w:name="_Toc367493010"/>
+      <w:bookmarkStart w:id="36" w:name="_Toc367493010"/>
       <w:r>
         <w:rPr>
           <w:rFonts w:asciiTheme="minorHAnsi" w:hAnsiTheme="minorHAnsi"/>
@@ -16655,7 +16411,7 @@
         </w:rPr>
         <w:t>: 1.1a.</w:t>
       </w:r>
-      <w:bookmarkEnd w:id="35"/>
+      <w:bookmarkEnd w:id="36"/>
     </w:p>
     <w:p>
       <w:pPr>
@@ -16672,7 +16428,7 @@
           <w:szCs w:val="20"/>
         </w:rPr>
       </w:pPr>
-      <w:bookmarkStart w:id="36" w:name="_Toc367493015"/>
+      <w:bookmarkStart w:id="37" w:name="_Toc367493015"/>
       <w:r>
         <w:rPr>
           <w:rFonts w:asciiTheme="minorHAnsi" w:hAnsiTheme="minorHAnsi"/>
@@ -16681,7 +16437,7 @@
         </w:rPr>
         <w:t>Carácter de actualización</w:t>
       </w:r>
-      <w:bookmarkEnd w:id="36"/>
+      <w:bookmarkEnd w:id="37"/>
     </w:p>
     <w:p>
       <w:pPr>
@@ -16700,7 +16456,7 @@
           <w:szCs w:val="20"/>
         </w:rPr>
       </w:pPr>
-      <w:bookmarkStart w:id="37" w:name="_Toc367493016"/>
+      <w:bookmarkStart w:id="38" w:name="_Toc367493016"/>
       <w:r>
         <w:rPr>
           <w:rFonts w:asciiTheme="minorHAnsi" w:hAnsiTheme="minorHAnsi"/>
@@ -16710,7 +16466,7 @@
         </w:rPr>
         <w:t>El carácter de actualización se incrementa cuando el único cambio al ítem de software es corregir uno o más defectos, sin añadir ninguna nueva funcionalidad. Las actualizaciones evolucionan 1.1a, 1.1b, etc. Esta actualización se sobrescribe cuando una revisión combinada, que incluye arreglar defectos y añadir nuevas características, se lleva a cabo. En tal caso, se incrementa el número de revisión y se descarta el carácter, es decir: 1.1b a 1.2.</w:t>
       </w:r>
-      <w:bookmarkEnd w:id="37"/>
+      <w:bookmarkEnd w:id="38"/>
     </w:p>
     <w:p>
       <w:pPr>
@@ -16727,7 +16483,7 @@
           <w:szCs w:val="20"/>
         </w:rPr>
       </w:pPr>
-      <w:bookmarkStart w:id="38" w:name="_Toc367493017"/>
+      <w:bookmarkStart w:id="39" w:name="_Toc367493017"/>
       <w:r>
         <w:rPr>
           <w:rFonts w:asciiTheme="minorHAnsi" w:hAnsiTheme="minorHAnsi"/>
@@ -16736,7 +16492,7 @@
         </w:rPr>
         <w:t>Identificación de ítems fuente</w:t>
       </w:r>
-      <w:bookmarkEnd w:id="38"/>
+      <w:bookmarkEnd w:id="39"/>
     </w:p>
     <w:p>
       <w:pPr>
@@ -16754,7 +16510,7 @@
           <w:szCs w:val="20"/>
         </w:rPr>
       </w:pPr>
-      <w:bookmarkStart w:id="39" w:name="_Toc367493018"/>
+      <w:bookmarkStart w:id="40" w:name="_Toc367493018"/>
       <w:r>
         <w:rPr>
           <w:rFonts w:asciiTheme="minorHAnsi" w:hAnsiTheme="minorHAnsi"/>
@@ -16773,7 +16529,7 @@
         </w:rPr>
         <w:t xml:space="preserve"> GitHub</w:t>
       </w:r>
-      <w:bookmarkEnd w:id="39"/>
+      <w:bookmarkEnd w:id="40"/>
       <w:r>
         <w:rPr>
           <w:rFonts w:asciiTheme="minorHAnsi" w:hAnsiTheme="minorHAnsi"/>
@@ -16799,7 +16555,7 @@
           <w:szCs w:val="20"/>
         </w:rPr>
       </w:pPr>
-      <w:bookmarkStart w:id="40" w:name="_Toc367493019"/>
+      <w:bookmarkStart w:id="41" w:name="_Toc367493019"/>
       <w:r>
         <w:rPr>
           <w:rFonts w:asciiTheme="minorHAnsi" w:hAnsiTheme="minorHAnsi"/>
@@ -16808,7 +16564,7 @@
         </w:rPr>
         <w:t>Identificación de ítems de soporte</w:t>
       </w:r>
-      <w:bookmarkEnd w:id="40"/>
+      <w:bookmarkEnd w:id="41"/>
     </w:p>
     <w:p>
       <w:pPr>
@@ -16827,7 +16583,7 @@
           <w:szCs w:val="20"/>
         </w:rPr>
       </w:pPr>
-      <w:bookmarkStart w:id="41" w:name="_Toc367493020"/>
+      <w:bookmarkStart w:id="42" w:name="_Toc367493020"/>
       <w:r>
         <w:rPr>
           <w:rFonts w:asciiTheme="minorHAnsi" w:hAnsiTheme="minorHAnsi"/>
@@ -16899,7 +16655,7 @@
         </w:rPr>
         <w:t>rango de versión del ítem de configuración será 2.1 – 2.2</w:t>
       </w:r>
-      <w:bookmarkEnd w:id="41"/>
+      <w:bookmarkEnd w:id="42"/>
       <w:r>
         <w:rPr>
           <w:rFonts w:asciiTheme="minorHAnsi" w:hAnsiTheme="minorHAnsi"/>
@@ -16931,7 +16687,7 @@
           <w:szCs w:val="20"/>
         </w:rPr>
       </w:pPr>
-      <w:bookmarkStart w:id="42" w:name="_Toc367493021"/>
+      <w:bookmarkStart w:id="43" w:name="_Toc367493021"/>
       <w:r>
         <w:rPr>
           <w:rFonts w:asciiTheme="minorHAnsi" w:hAnsiTheme="minorHAnsi"/>
@@ -16940,14 +16696,12 @@
         </w:rPr>
         <w:t>Identificación de ítems de archivo</w:t>
       </w:r>
-      <w:bookmarkEnd w:id="42"/>
+      <w:bookmarkEnd w:id="43"/>
     </w:p>
     <w:p>
       <w:pPr>
         <w:spacing w:after="0"/>
       </w:pPr>
-      <w:bookmarkStart w:id="43" w:name="_GoBack"/>
-      <w:bookmarkEnd w:id="43"/>
     </w:p>
     <w:p>
       <w:pPr>
@@ -17035,7 +16789,7 @@
           <w:left w:w="70" w:type="dxa"/>
           <w:right w:w="70" w:type="dxa"/>
         </w:tblCellMar>
-        <w:tblLook w:val="04A0"/>
+        <w:tblLook w:val="04A0" w:firstRow="1" w:lastRow="0" w:firstColumn="1" w:lastColumn="0" w:noHBand="0" w:noVBand="1"/>
       </w:tblPr>
       <w:tblGrid>
         <w:gridCol w:w="2620"/>
@@ -19320,7 +19074,6 @@
           <w:szCs w:val="20"/>
         </w:rPr>
       </w:pPr>
-      <w:proofErr w:type="spellStart"/>
       <w:r>
         <w:rPr>
           <w:rStyle w:val="Ttulo2Car"/>
@@ -19328,17 +19081,7 @@
           <w:sz w:val="20"/>
           <w:szCs w:val="20"/>
         </w:rPr>
-        <w:t>ii</w:t>
-      </w:r>
-      <w:proofErr w:type="spellEnd"/>
-      <w:r>
-        <w:rPr>
-          <w:rStyle w:val="Ttulo2Car"/>
-          <w:rFonts w:asciiTheme="minorHAnsi" w:hAnsiTheme="minorHAnsi"/>
-          <w:sz w:val="20"/>
-          <w:szCs w:val="20"/>
-        </w:rPr>
-        <w:t>. Librerías controladas</w:t>
+        <w:t>ii. Librerías controladas</w:t>
       </w:r>
     </w:p>
     <w:p>
@@ -19366,7 +19109,7 @@
                     <pic:cNvPicPr/>
                   </pic:nvPicPr>
                   <pic:blipFill rotWithShape="1">
-                    <a:blip r:embed="rId18" cstate="print"/>
+                    <a:blip r:embed="rId19" cstate="print"/>
                     <a:srcRect l="26204" t="26956" r="36544" b="43316"/>
                     <a:stretch/>
                   </pic:blipFill>
@@ -19383,7 +19126,7 @@
                     </a:ln>
                     <a:extLst>
                       <a:ext uri="{53640926-AAD7-44D8-BBD7-CCE9431645EC}">
-                        <a14:shadowObscured xmlns="" xmlns:wpc="http://schemas.microsoft.com/office/word/2010/wordprocessingCanvas" xmlns:mc="http://schemas.openxmlformats.org/markup-compatibility/2006" xmlns:o="urn:schemas-microsoft-com:office:office" xmlns:v="urn:schemas-microsoft-com:vml" xmlns:wp14="http://schemas.microsoft.com/office/word/2010/wordprocessingDrawing" xmlns:w10="urn:schemas-microsoft-com:office:word" xmlns:w="http://schemas.openxmlformats.org/wordprocessingml/2006/main" xmlns:w14="http://schemas.microsoft.com/office/word/2010/wordml" xmlns:wpg="http://schemas.microsoft.com/office/word/2010/wordprocessingGroup" xmlns:wpi="http://schemas.microsoft.com/office/word/2010/wordprocessingInk" xmlns:wps="http://schemas.microsoft.com/office/word/2010/wordprocessingShape" xmlns:a14="http://schemas.microsoft.com/office/drawing/2010/main"/>
+                        <a14:shadowObscured xmlns:a14="http://schemas.microsoft.com/office/drawing/2010/main"/>
                       </a:ext>
                     </a:extLst>
                   </pic:spPr>
@@ -19720,7 +19463,7 @@
         <w:tblStyle w:val="Tablaconcuadrcula"/>
         <w:tblW w:w="0" w:type="auto"/>
         <w:tblInd w:w="108" w:type="dxa"/>
-        <w:tblLook w:val="04A0"/>
+        <w:tblLook w:val="04A0" w:firstRow="1" w:lastRow="0" w:firstColumn="1" w:lastColumn="0" w:noHBand="0" w:noVBand="1"/>
       </w:tblPr>
       <w:tblGrid>
         <w:gridCol w:w="2552"/>
@@ -20002,7 +19745,7 @@
         </w:rPr>
         <w:t xml:space="preserve">Dirección de repositorio: </w:t>
       </w:r>
-      <w:hyperlink r:id="rId19" w:history="1">
+      <w:hyperlink r:id="rId20" w:history="1">
         <w:r>
           <w:rPr>
             <w:rStyle w:val="Hipervnculo"/>
@@ -20382,7 +20125,7 @@
         <w:tblStyle w:val="Tablaconcuadrcula"/>
         <w:tblW w:w="0" w:type="auto"/>
         <w:tblInd w:w="108" w:type="dxa"/>
-        <w:tblLook w:val="04A0"/>
+        <w:tblLook w:val="04A0" w:firstRow="1" w:lastRow="0" w:firstColumn="1" w:lastColumn="0" w:noHBand="0" w:noVBand="1"/>
       </w:tblPr>
       <w:tblGrid>
         <w:gridCol w:w="2552"/>
@@ -20649,7 +20392,7 @@
         </w:rPr>
         <w:t xml:space="preserve">Dirección de repositorio: </w:t>
       </w:r>
-      <w:hyperlink r:id="rId20" w:history="1">
+      <w:hyperlink r:id="rId21" w:history="1">
         <w:r>
           <w:rPr>
             <w:rStyle w:val="Hipervnculo"/>
@@ -20926,7 +20669,7 @@
         <w:tblStyle w:val="Tablaconcuadrcula"/>
         <w:tblW w:w="0" w:type="auto"/>
         <w:tblInd w:w="108" w:type="dxa"/>
-        <w:tblLook w:val="04A0"/>
+        <w:tblLook w:val="04A0" w:firstRow="1" w:lastRow="0" w:firstColumn="1" w:lastColumn="0" w:noHBand="0" w:noVBand="1"/>
       </w:tblPr>
       <w:tblGrid>
         <w:gridCol w:w="4381"/>
@@ -21143,7 +20886,7 @@
         </w:rPr>
         <w:t xml:space="preserve">Dirección de repositorio: </w:t>
       </w:r>
-      <w:hyperlink r:id="rId21" w:history="1">
+      <w:hyperlink r:id="rId22" w:history="1">
         <w:r>
           <w:rPr>
             <w:rStyle w:val="Hipervnculo"/>
@@ -21175,7 +20918,6 @@
           <w:szCs w:val="20"/>
         </w:rPr>
       </w:pPr>
-      <w:proofErr w:type="spellStart"/>
       <w:r>
         <w:rPr>
           <w:rStyle w:val="Ttulo2Car"/>
@@ -21183,17 +20925,7 @@
           <w:sz w:val="20"/>
           <w:szCs w:val="20"/>
         </w:rPr>
-        <w:t>iii</w:t>
-      </w:r>
-      <w:proofErr w:type="spellEnd"/>
-      <w:r>
-        <w:rPr>
-          <w:rStyle w:val="Ttulo2Car"/>
-          <w:rFonts w:asciiTheme="minorHAnsi" w:hAnsiTheme="minorHAnsi"/>
-          <w:sz w:val="20"/>
-          <w:szCs w:val="20"/>
-        </w:rPr>
-        <w:t>. Control de cambios</w:t>
+        <w:t>iii. Control de cambios</w:t>
       </w:r>
     </w:p>
     <w:p>
@@ -21495,7 +21227,7 @@
       <w:tblPr>
         <w:tblStyle w:val="Sombreadoclaro-nfasis4"/>
         <w:tblW w:w="8172" w:type="dxa"/>
-        <w:tblLook w:val="04A0"/>
+        <w:tblLook w:val="04A0" w:firstRow="1" w:lastRow="0" w:firstColumn="1" w:lastColumn="0" w:noHBand="0" w:noVBand="1"/>
       </w:tblPr>
       <w:tblGrid>
         <w:gridCol w:w="1554"/>
@@ -21503,12 +21235,12 @@
       </w:tblGrid>
       <w:tr>
         <w:trPr>
-          <w:cnfStyle w:val="100000000000"/>
+          <w:cnfStyle w:val="100000000000" w:firstRow="1" w:lastRow="0" w:firstColumn="0" w:lastColumn="0" w:oddVBand="0" w:evenVBand="0" w:oddHBand="0" w:evenHBand="0" w:firstRowFirstColumn="0" w:firstRowLastColumn="0" w:lastRowFirstColumn="0" w:lastRowLastColumn="0"/>
           <w:trHeight w:val="428"/>
         </w:trPr>
         <w:tc>
           <w:tcPr>
-            <w:cnfStyle w:val="001000000000"/>
+            <w:cnfStyle w:val="001000000000" w:firstRow="0" w:lastRow="0" w:firstColumn="1" w:lastColumn="0" w:oddVBand="0" w:evenVBand="0" w:oddHBand="0" w:evenHBand="0" w:firstRowFirstColumn="0" w:firstRowLastColumn="0" w:lastRowFirstColumn="0" w:lastRowLastColumn="0"/>
             <w:tcW w:w="1433" w:type="dxa"/>
             <w:noWrap/>
             <w:hideMark/>
@@ -21539,7 +21271,7 @@
           </w:tcPr>
           <w:p>
             <w:pPr>
-              <w:cnfStyle w:val="100000000000"/>
+              <w:cnfStyle w:val="100000000000" w:firstRow="1" w:lastRow="0" w:firstColumn="0" w:lastColumn="0" w:oddVBand="0" w:evenVBand="0" w:oddHBand="0" w:evenHBand="0" w:firstRowFirstColumn="0" w:firstRowLastColumn="0" w:lastRowFirstColumn="0" w:lastRowLastColumn="0"/>
               <w:rPr>
                 <w:rFonts w:ascii="Calibri" w:eastAsia="Times New Roman" w:hAnsi="Calibri" w:cs="Times New Roman"/>
                 <w:color w:val="000000"/>
@@ -21559,12 +21291,12 @@
       </w:tr>
       <w:tr>
         <w:trPr>
-          <w:cnfStyle w:val="000000100000"/>
+          <w:cnfStyle w:val="000000100000" w:firstRow="0" w:lastRow="0" w:firstColumn="0" w:lastColumn="0" w:oddVBand="0" w:evenVBand="0" w:oddHBand="1" w:evenHBand="0" w:firstRowFirstColumn="0" w:firstRowLastColumn="0" w:lastRowFirstColumn="0" w:lastRowLastColumn="0"/>
           <w:trHeight w:val="428"/>
         </w:trPr>
         <w:tc>
           <w:tcPr>
-            <w:cnfStyle w:val="001000000000"/>
+            <w:cnfStyle w:val="001000000000" w:firstRow="0" w:lastRow="0" w:firstColumn="1" w:lastColumn="0" w:oddVBand="0" w:evenVBand="0" w:oddHBand="0" w:evenHBand="0" w:firstRowFirstColumn="0" w:firstRowLastColumn="0" w:lastRowFirstColumn="0" w:lastRowLastColumn="0"/>
             <w:tcW w:w="1433" w:type="dxa"/>
             <w:noWrap/>
             <w:hideMark/>
@@ -21595,7 +21327,7 @@
           </w:tcPr>
           <w:p>
             <w:pPr>
-              <w:cnfStyle w:val="000000100000"/>
+              <w:cnfStyle w:val="000000100000" w:firstRow="0" w:lastRow="0" w:firstColumn="0" w:lastColumn="0" w:oddVBand="0" w:evenVBand="0" w:oddHBand="1" w:evenHBand="0" w:firstRowFirstColumn="0" w:firstRowLastColumn="0" w:lastRowFirstColumn="0" w:lastRowLastColumn="0"/>
               <w:rPr>
                 <w:rFonts w:ascii="Calibri" w:eastAsia="Times New Roman" w:hAnsi="Calibri" w:cs="Times New Roman"/>
                 <w:color w:val="000000"/>
@@ -21619,7 +21351,7 @@
         </w:trPr>
         <w:tc>
           <w:tcPr>
-            <w:cnfStyle w:val="001000000000"/>
+            <w:cnfStyle w:val="001000000000" w:firstRow="0" w:lastRow="0" w:firstColumn="1" w:lastColumn="0" w:oddVBand="0" w:evenVBand="0" w:oddHBand="0" w:evenHBand="0" w:firstRowFirstColumn="0" w:firstRowLastColumn="0" w:lastRowFirstColumn="0" w:lastRowLastColumn="0"/>
             <w:tcW w:w="1433" w:type="dxa"/>
             <w:noWrap/>
             <w:hideMark/>
@@ -21650,7 +21382,7 @@
           </w:tcPr>
           <w:p>
             <w:pPr>
-              <w:cnfStyle w:val="000000000000"/>
+              <w:cnfStyle w:val="000000000000" w:firstRow="0" w:lastRow="0" w:firstColumn="0" w:lastColumn="0" w:oddVBand="0" w:evenVBand="0" w:oddHBand="0" w:evenHBand="0" w:firstRowFirstColumn="0" w:firstRowLastColumn="0" w:lastRowFirstColumn="0" w:lastRowLastColumn="0"/>
               <w:rPr>
                 <w:rFonts w:ascii="Calibri" w:eastAsia="Times New Roman" w:hAnsi="Calibri" w:cs="Times New Roman"/>
                 <w:color w:val="000000"/>
@@ -21670,12 +21402,12 @@
       </w:tr>
       <w:tr>
         <w:trPr>
-          <w:cnfStyle w:val="000000100000"/>
+          <w:cnfStyle w:val="000000100000" w:firstRow="0" w:lastRow="0" w:firstColumn="0" w:lastColumn="0" w:oddVBand="0" w:evenVBand="0" w:oddHBand="1" w:evenHBand="0" w:firstRowFirstColumn="0" w:firstRowLastColumn="0" w:lastRowFirstColumn="0" w:lastRowLastColumn="0"/>
           <w:trHeight w:val="428"/>
         </w:trPr>
         <w:tc>
           <w:tcPr>
-            <w:cnfStyle w:val="001000000000"/>
+            <w:cnfStyle w:val="001000000000" w:firstRow="0" w:lastRow="0" w:firstColumn="1" w:lastColumn="0" w:oddVBand="0" w:evenVBand="0" w:oddHBand="0" w:evenHBand="0" w:firstRowFirstColumn="0" w:firstRowLastColumn="0" w:lastRowFirstColumn="0" w:lastRowLastColumn="0"/>
             <w:tcW w:w="1433" w:type="dxa"/>
             <w:noWrap/>
             <w:hideMark/>
@@ -21706,7 +21438,7 @@
           </w:tcPr>
           <w:p>
             <w:pPr>
-              <w:cnfStyle w:val="000000100000"/>
+              <w:cnfStyle w:val="000000100000" w:firstRow="0" w:lastRow="0" w:firstColumn="0" w:lastColumn="0" w:oddVBand="0" w:evenVBand="0" w:oddHBand="1" w:evenHBand="0" w:firstRowFirstColumn="0" w:firstRowLastColumn="0" w:lastRowFirstColumn="0" w:lastRowLastColumn="0"/>
               <w:rPr>
                 <w:rFonts w:ascii="Calibri" w:eastAsia="Times New Roman" w:hAnsi="Calibri" w:cs="Times New Roman"/>
                 <w:color w:val="000000"/>
@@ -21730,7 +21462,7 @@
         </w:trPr>
         <w:tc>
           <w:tcPr>
-            <w:cnfStyle w:val="001000000000"/>
+            <w:cnfStyle w:val="001000000000" w:firstRow="0" w:lastRow="0" w:firstColumn="1" w:lastColumn="0" w:oddVBand="0" w:evenVBand="0" w:oddHBand="0" w:evenHBand="0" w:firstRowFirstColumn="0" w:firstRowLastColumn="0" w:lastRowFirstColumn="0" w:lastRowLastColumn="0"/>
             <w:tcW w:w="1433" w:type="dxa"/>
             <w:noWrap/>
             <w:hideMark/>
@@ -21761,7 +21493,7 @@
           </w:tcPr>
           <w:p>
             <w:pPr>
-              <w:cnfStyle w:val="000000000000"/>
+              <w:cnfStyle w:val="000000000000" w:firstRow="0" w:lastRow="0" w:firstColumn="0" w:lastColumn="0" w:oddVBand="0" w:evenVBand="0" w:oddHBand="0" w:evenHBand="0" w:firstRowFirstColumn="0" w:firstRowLastColumn="0" w:lastRowFirstColumn="0" w:lastRowLastColumn="0"/>
               <w:rPr>
                 <w:rFonts w:ascii="Calibri" w:eastAsia="Times New Roman" w:hAnsi="Calibri" w:cs="Times New Roman"/>
                 <w:color w:val="000000"/>
@@ -21781,12 +21513,12 @@
       </w:tr>
       <w:tr>
         <w:trPr>
-          <w:cnfStyle w:val="000000100000"/>
+          <w:cnfStyle w:val="000000100000" w:firstRow="0" w:lastRow="0" w:firstColumn="0" w:lastColumn="0" w:oddVBand="0" w:evenVBand="0" w:oddHBand="1" w:evenHBand="0" w:firstRowFirstColumn="0" w:firstRowLastColumn="0" w:lastRowFirstColumn="0" w:lastRowLastColumn="0"/>
           <w:trHeight w:val="428"/>
         </w:trPr>
         <w:tc>
           <w:tcPr>
-            <w:cnfStyle w:val="001000000000"/>
+            <w:cnfStyle w:val="001000000000" w:firstRow="0" w:lastRow="0" w:firstColumn="1" w:lastColumn="0" w:oddVBand="0" w:evenVBand="0" w:oddHBand="0" w:evenHBand="0" w:firstRowFirstColumn="0" w:firstRowLastColumn="0" w:lastRowFirstColumn="0" w:lastRowLastColumn="0"/>
             <w:tcW w:w="1433" w:type="dxa"/>
             <w:noWrap/>
             <w:hideMark/>
@@ -21817,7 +21549,7 @@
           </w:tcPr>
           <w:p>
             <w:pPr>
-              <w:cnfStyle w:val="000000100000"/>
+              <w:cnfStyle w:val="000000100000" w:firstRow="0" w:lastRow="0" w:firstColumn="0" w:lastColumn="0" w:oddVBand="0" w:evenVBand="0" w:oddHBand="1" w:evenHBand="0" w:firstRowFirstColumn="0" w:firstRowLastColumn="0" w:lastRowFirstColumn="0" w:lastRowLastColumn="0"/>
               <w:rPr>
                 <w:rFonts w:ascii="Calibri" w:eastAsia="Times New Roman" w:hAnsi="Calibri" w:cs="Times New Roman"/>
                 <w:color w:val="000000"/>
@@ -21841,7 +21573,7 @@
         </w:trPr>
         <w:tc>
           <w:tcPr>
-            <w:cnfStyle w:val="001000000000"/>
+            <w:cnfStyle w:val="001000000000" w:firstRow="0" w:lastRow="0" w:firstColumn="1" w:lastColumn="0" w:oddVBand="0" w:evenVBand="0" w:oddHBand="0" w:evenHBand="0" w:firstRowFirstColumn="0" w:firstRowLastColumn="0" w:lastRowFirstColumn="0" w:lastRowLastColumn="0"/>
             <w:tcW w:w="1433" w:type="dxa"/>
             <w:noWrap/>
           </w:tcPr>
@@ -21870,7 +21602,7 @@
           </w:tcPr>
           <w:p>
             <w:pPr>
-              <w:cnfStyle w:val="000000000000"/>
+              <w:cnfStyle w:val="000000000000" w:firstRow="0" w:lastRow="0" w:firstColumn="0" w:lastColumn="0" w:oddVBand="0" w:evenVBand="0" w:oddHBand="0" w:evenHBand="0" w:firstRowFirstColumn="0" w:firstRowLastColumn="0" w:lastRowFirstColumn="0" w:lastRowLastColumn="0"/>
               <w:rPr>
                 <w:rFonts w:ascii="Calibri" w:eastAsia="Times New Roman" w:hAnsi="Calibri" w:cs="Times New Roman"/>
                 <w:color w:val="000000"/>
@@ -21882,12 +21614,12 @@
       </w:tr>
       <w:tr>
         <w:trPr>
-          <w:cnfStyle w:val="000000100000"/>
+          <w:cnfStyle w:val="000000100000" w:firstRow="0" w:lastRow="0" w:firstColumn="0" w:lastColumn="0" w:oddVBand="0" w:evenVBand="0" w:oddHBand="1" w:evenHBand="0" w:firstRowFirstColumn="0" w:firstRowLastColumn="0" w:lastRowFirstColumn="0" w:lastRowLastColumn="0"/>
           <w:trHeight w:val="428"/>
         </w:trPr>
         <w:tc>
           <w:tcPr>
-            <w:cnfStyle w:val="001000000000"/>
+            <w:cnfStyle w:val="001000000000" w:firstRow="0" w:lastRow="0" w:firstColumn="1" w:lastColumn="0" w:oddVBand="0" w:evenVBand="0" w:oddHBand="0" w:evenHBand="0" w:firstRowFirstColumn="0" w:firstRowLastColumn="0" w:lastRowFirstColumn="0" w:lastRowLastColumn="0"/>
             <w:tcW w:w="1433" w:type="dxa"/>
             <w:noWrap/>
           </w:tcPr>
@@ -21916,7 +21648,7 @@
           </w:tcPr>
           <w:p>
             <w:pPr>
-              <w:cnfStyle w:val="000000100000"/>
+              <w:cnfStyle w:val="000000100000" w:firstRow="0" w:lastRow="0" w:firstColumn="0" w:lastColumn="0" w:oddVBand="0" w:evenVBand="0" w:oddHBand="1" w:evenHBand="0" w:firstRowFirstColumn="0" w:firstRowLastColumn="0" w:lastRowFirstColumn="0" w:lastRowLastColumn="0"/>
               <w:rPr>
                 <w:rFonts w:ascii="Calibri" w:eastAsia="Times New Roman" w:hAnsi="Calibri" w:cs="Times New Roman"/>
                 <w:color w:val="000000"/>
@@ -21932,7 +21664,7 @@
         </w:trPr>
         <w:tc>
           <w:tcPr>
-            <w:cnfStyle w:val="001000000000"/>
+            <w:cnfStyle w:val="001000000000" w:firstRow="0" w:lastRow="0" w:firstColumn="1" w:lastColumn="0" w:oddVBand="0" w:evenVBand="0" w:oddHBand="0" w:evenHBand="0" w:firstRowFirstColumn="0" w:firstRowLastColumn="0" w:lastRowFirstColumn="0" w:lastRowLastColumn="0"/>
             <w:tcW w:w="1433" w:type="dxa"/>
             <w:noWrap/>
           </w:tcPr>
@@ -21961,7 +21693,7 @@
           </w:tcPr>
           <w:p>
             <w:pPr>
-              <w:cnfStyle w:val="000000000000"/>
+              <w:cnfStyle w:val="000000000000" w:firstRow="0" w:lastRow="0" w:firstColumn="0" w:lastColumn="0" w:oddVBand="0" w:evenVBand="0" w:oddHBand="0" w:evenHBand="0" w:firstRowFirstColumn="0" w:firstRowLastColumn="0" w:lastRowFirstColumn="0" w:lastRowLastColumn="0"/>
               <w:rPr>
                 <w:rFonts w:ascii="Calibri" w:eastAsia="Times New Roman" w:hAnsi="Calibri" w:cs="Times New Roman"/>
                 <w:color w:val="000000"/>
@@ -21991,7 +21723,7 @@
       </w:r>
     </w:p>
     <w:sectPr>
-      <w:footerReference w:type="default" r:id="rId22"/>
+      <w:footerReference w:type="default" r:id="rId23"/>
       <w:pgSz w:w="12240" w:h="15840"/>
       <w:pgMar w:top="1417" w:right="1701" w:bottom="1417" w:left="1701" w:header="708" w:footer="708" w:gutter="0"/>
       <w:cols w:space="708"/>
@@ -22002,7 +21734,7 @@
 </file>
 
 <file path=word/endnotes.xml><?xml version="1.0" encoding="utf-8"?>
-<w:endnotes xmlns:ve="http://schemas.openxmlformats.org/markup-compatibility/2006" xmlns:o="urn:schemas-microsoft-com:office:office" xmlns:r="http://schemas.openxmlformats.org/officeDocument/2006/relationships" xmlns:m="http://schemas.openxmlformats.org/officeDocument/2006/math" xmlns:v="urn:schemas-microsoft-com:vml" xmlns:wp="http://schemas.openxmlformats.org/drawingml/2006/wordprocessingDrawing" xmlns:w10="urn:schemas-microsoft-com:office:word" xmlns:w="http://schemas.openxmlformats.org/wordprocessingml/2006/main" xmlns:wne="http://schemas.microsoft.com/office/word/2006/wordml">
+<w:endnotes xmlns:wpc="http://schemas.microsoft.com/office/word/2010/wordprocessingCanvas" xmlns:mc="http://schemas.openxmlformats.org/markup-compatibility/2006" xmlns:o="urn:schemas-microsoft-com:office:office" xmlns:r="http://schemas.openxmlformats.org/officeDocument/2006/relationships" xmlns:m="http://schemas.openxmlformats.org/officeDocument/2006/math" xmlns:v="urn:schemas-microsoft-com:vml" xmlns:wp14="http://schemas.microsoft.com/office/word/2010/wordprocessingDrawing" xmlns:wp="http://schemas.openxmlformats.org/drawingml/2006/wordprocessingDrawing" xmlns:w10="urn:schemas-microsoft-com:office:word" xmlns:w="http://schemas.openxmlformats.org/wordprocessingml/2006/main" xmlns:w14="http://schemas.microsoft.com/office/word/2010/wordml" xmlns:wpg="http://schemas.microsoft.com/office/word/2010/wordprocessingGroup" xmlns:wpi="http://schemas.microsoft.com/office/word/2010/wordprocessingInk" xmlns:wne="http://schemas.microsoft.com/office/word/2006/wordml" xmlns:wps="http://schemas.microsoft.com/office/word/2010/wordprocessingShape" mc:Ignorable="w14 wp14">
   <w:endnote w:type="separator" w:id="-1">
     <w:p>
       <w:pPr>
@@ -22027,7 +21759,7 @@
 </file>
 
 <file path=word/footer1.xml><?xml version="1.0" encoding="utf-8"?>
-<w:ftr xmlns:ve="http://schemas.openxmlformats.org/markup-compatibility/2006" xmlns:o="urn:schemas-microsoft-com:office:office" xmlns:r="http://schemas.openxmlformats.org/officeDocument/2006/relationships" xmlns:m="http://schemas.openxmlformats.org/officeDocument/2006/math" xmlns:v="urn:schemas-microsoft-com:vml" xmlns:wp="http://schemas.openxmlformats.org/drawingml/2006/wordprocessingDrawing" xmlns:w10="urn:schemas-microsoft-com:office:word" xmlns:w="http://schemas.openxmlformats.org/wordprocessingml/2006/main" xmlns:wne="http://schemas.microsoft.com/office/word/2006/wordml">
+<w:ftr xmlns:wpc="http://schemas.microsoft.com/office/word/2010/wordprocessingCanvas" xmlns:mc="http://schemas.openxmlformats.org/markup-compatibility/2006" xmlns:o="urn:schemas-microsoft-com:office:office" xmlns:r="http://schemas.openxmlformats.org/officeDocument/2006/relationships" xmlns:m="http://schemas.openxmlformats.org/officeDocument/2006/math" xmlns:v="urn:schemas-microsoft-com:vml" xmlns:wp14="http://schemas.microsoft.com/office/word/2010/wordprocessingDrawing" xmlns:wp="http://schemas.openxmlformats.org/drawingml/2006/wordprocessingDrawing" xmlns:w10="urn:schemas-microsoft-com:office:word" xmlns:w="http://schemas.openxmlformats.org/wordprocessingml/2006/main" xmlns:w14="http://schemas.microsoft.com/office/word/2010/wordml" xmlns:wpg="http://schemas.microsoft.com/office/word/2010/wordprocessingGroup" xmlns:wpi="http://schemas.microsoft.com/office/word/2010/wordprocessingInk" xmlns:wne="http://schemas.microsoft.com/office/word/2006/wordml" xmlns:wps="http://schemas.microsoft.com/office/word/2010/wordprocessingShape" mc:Ignorable="w14 wp14">
   <w:sdt>
     <w:sdtPr>
       <w:id w:val="149030170"/>
@@ -22042,14 +21774,27 @@
           <w:pStyle w:val="Piedepgina"/>
           <w:jc w:val="right"/>
         </w:pPr>
-        <w:fldSimple w:instr="PAGE   \* MERGEFORMAT">
-          <w:r>
-            <w:rPr>
-              <w:noProof/>
-            </w:rPr>
-            <w:t>16</w:t>
-          </w:r>
-        </w:fldSimple>
+        <w:r>
+          <w:fldChar w:fldCharType="begin"/>
+        </w:r>
+        <w:r>
+          <w:instrText>PAGE   \* MERGEFORMAT</w:instrText>
+        </w:r>
+        <w:r>
+          <w:fldChar w:fldCharType="separate"/>
+        </w:r>
+        <w:r>
+          <w:rPr>
+            <w:noProof/>
+          </w:rPr>
+          <w:t>10</w:t>
+        </w:r>
+        <w:r>
+          <w:rPr>
+            <w:noProof/>
+          </w:rPr>
+          <w:fldChar w:fldCharType="end"/>
+        </w:r>
       </w:p>
     </w:sdtContent>
   </w:sdt>
@@ -22062,7 +21807,7 @@
 </file>
 
 <file path=word/footnotes.xml><?xml version="1.0" encoding="utf-8"?>
-<w:footnotes xmlns:ve="http://schemas.openxmlformats.org/markup-compatibility/2006" xmlns:o="urn:schemas-microsoft-com:office:office" xmlns:r="http://schemas.openxmlformats.org/officeDocument/2006/relationships" xmlns:m="http://schemas.openxmlformats.org/officeDocument/2006/math" xmlns:v="urn:schemas-microsoft-com:vml" xmlns:wp="http://schemas.openxmlformats.org/drawingml/2006/wordprocessingDrawing" xmlns:w10="urn:schemas-microsoft-com:office:word" xmlns:w="http://schemas.openxmlformats.org/wordprocessingml/2006/main" xmlns:wne="http://schemas.microsoft.com/office/word/2006/wordml">
+<w:footnotes xmlns:wpc="http://schemas.microsoft.com/office/word/2010/wordprocessingCanvas" xmlns:mc="http://schemas.openxmlformats.org/markup-compatibility/2006" xmlns:o="urn:schemas-microsoft-com:office:office" xmlns:r="http://schemas.openxmlformats.org/officeDocument/2006/relationships" xmlns:m="http://schemas.openxmlformats.org/officeDocument/2006/math" xmlns:v="urn:schemas-microsoft-com:vml" xmlns:wp14="http://schemas.microsoft.com/office/word/2010/wordprocessingDrawing" xmlns:wp="http://schemas.openxmlformats.org/drawingml/2006/wordprocessingDrawing" xmlns:w10="urn:schemas-microsoft-com:office:word" xmlns:w="http://schemas.openxmlformats.org/wordprocessingml/2006/main" xmlns:w14="http://schemas.microsoft.com/office/word/2010/wordml" xmlns:wpg="http://schemas.microsoft.com/office/word/2010/wordprocessingGroup" xmlns:wpi="http://schemas.microsoft.com/office/word/2010/wordprocessingInk" xmlns:wne="http://schemas.microsoft.com/office/word/2006/wordml" xmlns:wps="http://schemas.microsoft.com/office/word/2010/wordprocessingShape" mc:Ignorable="w14 wp14">
   <w:footnote w:type="separator" w:id="-1">
     <w:p>
       <w:pPr>
@@ -22087,7 +21832,7 @@
 </file>
 
 <file path=word/numbering.xml><?xml version="1.0" encoding="utf-8"?>
-<w:numbering xmlns:ve="http://schemas.openxmlformats.org/markup-compatibility/2006" xmlns:o="urn:schemas-microsoft-com:office:office" xmlns:r="http://schemas.openxmlformats.org/officeDocument/2006/relationships" xmlns:m="http://schemas.openxmlformats.org/officeDocument/2006/math" xmlns:v="urn:schemas-microsoft-com:vml" xmlns:wp="http://schemas.openxmlformats.org/drawingml/2006/wordprocessingDrawing" xmlns:w10="urn:schemas-microsoft-com:office:word" xmlns:w="http://schemas.openxmlformats.org/wordprocessingml/2006/main" xmlns:wne="http://schemas.microsoft.com/office/word/2006/wordml">
+<w:numbering xmlns:wpc="http://schemas.microsoft.com/office/word/2010/wordprocessingCanvas" xmlns:mc="http://schemas.openxmlformats.org/markup-compatibility/2006" xmlns:o="urn:schemas-microsoft-com:office:office" xmlns:r="http://schemas.openxmlformats.org/officeDocument/2006/relationships" xmlns:m="http://schemas.openxmlformats.org/officeDocument/2006/math" xmlns:v="urn:schemas-microsoft-com:vml" xmlns:wp14="http://schemas.microsoft.com/office/word/2010/wordprocessingDrawing" xmlns:wp="http://schemas.openxmlformats.org/drawingml/2006/wordprocessingDrawing" xmlns:w10="urn:schemas-microsoft-com:office:word" xmlns:w="http://schemas.openxmlformats.org/wordprocessingml/2006/main" xmlns:w14="http://schemas.microsoft.com/office/word/2010/wordml" xmlns:wpg="http://schemas.microsoft.com/office/word/2010/wordprocessingGroup" xmlns:wpi="http://schemas.microsoft.com/office/word/2010/wordprocessingInk" xmlns:wne="http://schemas.microsoft.com/office/word/2006/wordml" xmlns:wps="http://schemas.microsoft.com/office/word/2010/wordprocessingShape" mc:Ignorable="w14 wp14">
   <w:abstractNum w:abstractNumId="0">
     <w:nsid w:val="0A504729"/>
     <w:multiLevelType w:val="hybridMultilevel"/>
@@ -26031,590 +25776,7 @@
 </file>
 
 <file path=word/styles.xml><?xml version="1.0" encoding="utf-8"?>
-<w:styles xmlns:r="http://schemas.openxmlformats.org/officeDocument/2006/relationships" xmlns:w="http://schemas.openxmlformats.org/wordprocessingml/2006/main">
-  <w:docDefaults>
-    <w:rPrDefault>
-      <w:rPr>
-        <w:rFonts w:asciiTheme="minorHAnsi" w:eastAsiaTheme="minorEastAsia" w:hAnsiTheme="minorHAnsi" w:cstheme="minorBidi"/>
-        <w:sz w:val="22"/>
-        <w:szCs w:val="22"/>
-        <w:lang w:val="es-ES" w:eastAsia="es-ES" w:bidi="ar-SA"/>
-      </w:rPr>
-    </w:rPrDefault>
-    <w:pPrDefault>
-      <w:pPr>
-        <w:spacing w:after="200" w:line="276" w:lineRule="auto"/>
-      </w:pPr>
-    </w:pPrDefault>
-  </w:docDefaults>
-  <w:latentStyles w:defLockedState="0" w:defUIPriority="99" w:defSemiHidden="1" w:defUnhideWhenUsed="1" w:defQFormat="0" w:count="267">
-    <w:lsdException w:name="Normal" w:semiHidden="0" w:uiPriority="0" w:unhideWhenUsed="0" w:qFormat="1"/>
-    <w:lsdException w:name="heading 1" w:semiHidden="0" w:uiPriority="9" w:unhideWhenUsed="0" w:qFormat="1"/>
-    <w:lsdException w:name="heading 2" w:uiPriority="9" w:qFormat="1"/>
-    <w:lsdException w:name="heading 3" w:uiPriority="9" w:qFormat="1"/>
-    <w:lsdException w:name="heading 4" w:uiPriority="9" w:qFormat="1"/>
-    <w:lsdException w:name="heading 5" w:uiPriority="9" w:qFormat="1"/>
-    <w:lsdException w:name="heading 6" w:uiPriority="9" w:qFormat="1"/>
-    <w:lsdException w:name="heading 7" w:uiPriority="9" w:qFormat="1"/>
-    <w:lsdException w:name="heading 8" w:uiPriority="9" w:qFormat="1"/>
-    <w:lsdException w:name="heading 9" w:uiPriority="9" w:qFormat="1"/>
-    <w:lsdException w:name="toc 1" w:uiPriority="39"/>
-    <w:lsdException w:name="toc 2" w:uiPriority="39"/>
-    <w:lsdException w:name="toc 3" w:uiPriority="39"/>
-    <w:lsdException w:name="toc 4" w:uiPriority="39"/>
-    <w:lsdException w:name="toc 5" w:uiPriority="39"/>
-    <w:lsdException w:name="toc 6" w:uiPriority="39"/>
-    <w:lsdException w:name="toc 7" w:uiPriority="39"/>
-    <w:lsdException w:name="toc 8" w:uiPriority="39"/>
-    <w:lsdException w:name="toc 9" w:uiPriority="39"/>
-    <w:lsdException w:name="caption" w:uiPriority="35" w:qFormat="1"/>
-    <w:lsdException w:name="Title" w:semiHidden="0" w:uiPriority="10" w:unhideWhenUsed="0" w:qFormat="1"/>
-    <w:lsdException w:name="Default Paragraph Font" w:uiPriority="1"/>
-    <w:lsdException w:name="Subtitle" w:semiHidden="0" w:uiPriority="11" w:unhideWhenUsed="0" w:qFormat="1"/>
-    <w:lsdException w:name="Strong" w:semiHidden="0" w:uiPriority="22" w:unhideWhenUsed="0" w:qFormat="1"/>
-    <w:lsdException w:name="Emphasis" w:semiHidden="0" w:uiPriority="20" w:unhideWhenUsed="0" w:qFormat="1"/>
-    <w:lsdException w:name="Table Grid" w:semiHidden="0" w:uiPriority="59" w:unhideWhenUsed="0"/>
-    <w:lsdException w:name="Placeholder Text" w:unhideWhenUsed="0"/>
-    <w:lsdException w:name="No Spacing" w:semiHidden="0" w:uiPriority="1" w:unhideWhenUsed="0" w:qFormat="1"/>
-    <w:lsdException w:name="Light Shading" w:semiHidden="0" w:uiPriority="60" w:unhideWhenUsed="0"/>
-    <w:lsdException w:name="Light List" w:semiHidden="0" w:uiPriority="61" w:unhideWhenUsed="0"/>
-    <w:lsdException w:name="Light Grid" w:semiHidden="0" w:uiPriority="62" w:unhideWhenUsed="0"/>
-    <w:lsdException w:name="Medium Shading 1" w:semiHidden="0" w:uiPriority="63" w:unhideWhenUsed="0"/>
-    <w:lsdException w:name="Medium Shading 2" w:semiHidden="0" w:uiPriority="64" w:unhideWhenUsed="0"/>
-    <w:lsdException w:name="Medium List 1" w:semiHidden="0" w:uiPriority="65" w:unhideWhenUsed="0"/>
-    <w:lsdException w:name="Medium List 2" w:semiHidden="0" w:uiPriority="66" w:unhideWhenUsed="0"/>
-    <w:lsdException w:name="Medium Grid 1" w:semiHidden="0" w:uiPriority="67" w:unhideWhenUsed="0"/>
-    <w:lsdException w:name="Medium Grid 2" w:semiHidden="0" w:uiPriority="68" w:unhideWhenUsed="0"/>
-    <w:lsdException w:name="Medium Grid 3" w:semiHidden="0" w:uiPriority="69" w:unhideWhenUsed="0"/>
-    <w:lsdException w:name="Dark List" w:semiHidden="0" w:uiPriority="70" w:unhideWhenUsed="0"/>
-    <w:lsdException w:name="Colorful Shading" w:semiHidden="0" w:uiPriority="71" w:unhideWhenUsed="0"/>
-    <w:lsdException w:name="Colorful List" w:semiHidden="0" w:uiPriority="72" w:unhideWhenUsed="0"/>
-    <w:lsdException w:name="Colorful Grid" w:semiHidden="0" w:uiPriority="73" w:unhideWhenUsed="0"/>
-    <w:lsdException w:name="Light Shading Accent 1" w:semiHidden="0" w:uiPriority="60" w:unhideWhenUsed="0"/>
-    <w:lsdException w:name="Light List Accent 1" w:semiHidden="0" w:uiPriority="61" w:unhideWhenUsed="0"/>
-    <w:lsdException w:name="Light Grid Accent 1" w:semiHidden="0" w:uiPriority="62" w:unhideWhenUsed="0"/>
-    <w:lsdException w:name="Medium Shading 1 Accent 1" w:semiHidden="0" w:uiPriority="63" w:unhideWhenUsed="0"/>
-    <w:lsdException w:name="Medium Shading 2 Accent 1" w:semiHidden="0" w:uiPriority="64" w:unhideWhenUsed="0"/>
-    <w:lsdException w:name="Medium List 1 Accent 1" w:semiHidden="0" w:uiPriority="65" w:unhideWhenUsed="0"/>
-    <w:lsdException w:name="Revision" w:unhideWhenUsed="0"/>
-    <w:lsdException w:name="List Paragraph" w:semiHidden="0" w:uiPriority="34" w:unhideWhenUsed="0" w:qFormat="1"/>
-    <w:lsdException w:name="Quote" w:semiHidden="0" w:uiPriority="29" w:unhideWhenUsed="0" w:qFormat="1"/>
-    <w:lsdException w:name="Intense Quote" w:semiHidden="0" w:uiPriority="30" w:unhideWhenUsed="0" w:qFormat="1"/>
-    <w:lsdException w:name="Medium List 2 Accent 1" w:semiHidden="0" w:uiPriority="66" w:unhideWhenUsed="0"/>
-    <w:lsdException w:name="Medium Grid 1 Accent 1" w:semiHidden="0" w:uiPriority="67" w:unhideWhenUsed="0"/>
-    <w:lsdException w:name="Medium Grid 2 Accent 1" w:semiHidden="0" w:uiPriority="68" w:unhideWhenUsed="0"/>
-    <w:lsdException w:name="Medium Grid 3 Accent 1" w:semiHidden="0" w:uiPriority="69" w:unhideWhenUsed="0"/>
-    <w:lsdException w:name="Dark List Accent 1" w:semiHidden="0" w:uiPriority="70" w:unhideWhenUsed="0"/>
-    <w:lsdException w:name="Colorful Shading Accent 1" w:semiHidden="0" w:uiPriority="71" w:unhideWhenUsed="0"/>
-    <w:lsdException w:name="Colorful List Accent 1" w:semiHidden="0" w:uiPriority="72" w:unhideWhenUsed="0"/>
-    <w:lsdException w:name="Colorful Grid Accent 1" w:semiHidden="0" w:uiPriority="73" w:unhideWhenUsed="0"/>
-    <w:lsdException w:name="Light Shading Accent 2" w:semiHidden="0" w:uiPriority="60" w:unhideWhenUsed="0"/>
-    <w:lsdException w:name="Light List Accent 2" w:semiHidden="0" w:uiPriority="61" w:unhideWhenUsed="0"/>
-    <w:lsdException w:name="Light Grid Accent 2" w:semiHidden="0" w:uiPriority="62" w:unhideWhenUsed="0"/>
-    <w:lsdException w:name="Medium Shading 1 Accent 2" w:semiHidden="0" w:uiPriority="63" w:unhideWhenUsed="0"/>
-    <w:lsdException w:name="Medium Shading 2 Accent 2" w:semiHidden="0" w:uiPriority="64" w:unhideWhenUsed="0"/>
-    <w:lsdException w:name="Medium List 1 Accent 2" w:semiHidden="0" w:uiPriority="65" w:unhideWhenUsed="0"/>
-    <w:lsdException w:name="Medium List 2 Accent 2" w:semiHidden="0" w:uiPriority="66" w:unhideWhenUsed="0"/>
-    <w:lsdException w:name="Medium Grid 1 Accent 2" w:semiHidden="0" w:uiPriority="67" w:unhideWhenUsed="0"/>
-    <w:lsdException w:name="Medium Grid 2 Accent 2" w:semiHidden="0" w:uiPriority="68" w:unhideWhenUsed="0"/>
-    <w:lsdException w:name="Medium Grid 3 Accent 2" w:semiHidden="0" w:uiPriority="69" w:unhideWhenUsed="0"/>
-    <w:lsdException w:name="Dark List Accent 2" w:semiHidden="0" w:uiPriority="70" w:unhideWhenUsed="0"/>
-    <w:lsdException w:name="Colorful Shading Accent 2" w:semiHidden="0" w:uiPriority="71" w:unhideWhenUsed="0"/>
-    <w:lsdException w:name="Colorful List Accent 2" w:semiHidden="0" w:uiPriority="72" w:unhideWhenUsed="0"/>
-    <w:lsdException w:name="Colorful Grid Accent 2" w:semiHidden="0" w:uiPriority="73" w:unhideWhenUsed="0"/>
-    <w:lsdException w:name="Light Shading Accent 3" w:semiHidden="0" w:uiPriority="60" w:unhideWhenUsed="0"/>
-    <w:lsdException w:name="Light List Accent 3" w:semiHidden="0" w:uiPriority="61" w:unhideWhenUsed="0"/>
-    <w:lsdException w:name="Light Grid Accent 3" w:semiHidden="0" w:uiPriority="62" w:unhideWhenUsed="0"/>
-    <w:lsdException w:name="Medium Shading 1 Accent 3" w:semiHidden="0" w:uiPriority="63" w:unhideWhenUsed="0"/>
-    <w:lsdException w:name="Medium Shading 2 Accent 3" w:semiHidden="0" w:uiPriority="64" w:unhideWhenUsed="0"/>
-    <w:lsdException w:name="Medium List 1 Accent 3" w:semiHidden="0" w:uiPriority="65" w:unhideWhenUsed="0"/>
-    <w:lsdException w:name="Medium List 2 Accent 3" w:semiHidden="0" w:uiPriority="66" w:unhideWhenUsed="0"/>
-    <w:lsdException w:name="Medium Grid 1 Accent 3" w:semiHidden="0" w:uiPriority="67" w:unhideWhenUsed="0"/>
-    <w:lsdException w:name="Medium Grid 2 Accent 3" w:semiHidden="0" w:uiPriority="68" w:unhideWhenUsed="0"/>
-    <w:lsdException w:name="Medium Grid 3 Accent 3" w:semiHidden="0" w:uiPriority="69" w:unhideWhenUsed="0"/>
-    <w:lsdException w:name="Dark List Accent 3" w:semiHidden="0" w:uiPriority="70" w:unhideWhenUsed="0"/>
-    <w:lsdException w:name="Colorful Shading Accent 3" w:semiHidden="0" w:uiPriority="71" w:unhideWhenUsed="0"/>
-    <w:lsdException w:name="Colorful List Accent 3" w:semiHidden="0" w:uiPriority="72" w:unhideWhenUsed="0"/>
-    <w:lsdException w:name="Colorful Grid Accent 3" w:semiHidden="0" w:uiPriority="73" w:unhideWhenUsed="0"/>
-    <w:lsdException w:name="Light Shading Accent 4" w:semiHidden="0" w:uiPriority="60" w:unhideWhenUsed="0"/>
-    <w:lsdException w:name="Light List Accent 4" w:semiHidden="0" w:uiPriority="61" w:unhideWhenUsed="0"/>
-    <w:lsdException w:name="Light Grid Accent 4" w:semiHidden="0" w:uiPriority="62" w:unhideWhenUsed="0"/>
-    <w:lsdException w:name="Medium Shading 1 Accent 4" w:semiHidden="0" w:uiPriority="63" w:unhideWhenUsed="0"/>
-    <w:lsdException w:name="Medium Shading 2 Accent 4" w:semiHidden="0" w:uiPriority="64" w:unhideWhenUsed="0"/>
-    <w:lsdException w:name="Medium List 1 Accent 4" w:semiHidden="0" w:uiPriority="65" w:unhideWhenUsed="0"/>
-    <w:lsdException w:name="Medium List 2 Accent 4" w:semiHidden="0" w:uiPriority="66" w:unhideWhenUsed="0"/>
-    <w:lsdException w:name="Medium Grid 1 Accent 4" w:semiHidden="0" w:uiPriority="67" w:unhideWhenUsed="0"/>
-    <w:lsdException w:name="Medium Grid 2 Accent 4" w:semiHidden="0" w:uiPriority="68" w:unhideWhenUsed="0"/>
-    <w:lsdException w:name="Medium Grid 3 Accent 4" w:semiHidden="0" w:uiPriority="69" w:unhideWhenUsed="0"/>
-    <w:lsdException w:name="Dark List Accent 4" w:semiHidden="0" w:uiPriority="70" w:unhideWhenUsed="0"/>
-    <w:lsdException w:name="Colorful Shading Accent 4" w:semiHidden="0" w:uiPriority="71" w:unhideWhenUsed="0"/>
-    <w:lsdException w:name="Colorful List Accent 4" w:semiHidden="0" w:uiPriority="72" w:unhideWhenUsed="0"/>
-    <w:lsdException w:name="Colorful Grid Accent 4" w:semiHidden="0" w:uiPriority="73" w:unhideWhenUsed="0"/>
-    <w:lsdException w:name="Light Shading Accent 5" w:semiHidden="0" w:uiPriority="60" w:unhideWhenUsed="0"/>
-    <w:lsdException w:name="Light List Accent 5" w:semiHidden="0" w:uiPriority="61" w:unhideWhenUsed="0"/>
-    <w:lsdException w:name="Light Grid Accent 5" w:semiHidden="0" w:uiPriority="62" w:unhideWhenUsed="0"/>
-    <w:lsdException w:name="Medium Shading 1 Accent 5" w:semiHidden="0" w:uiPriority="63" w:unhideWhenUsed="0"/>
-    <w:lsdException w:name="Medium Shading 2 Accent 5" w:semiHidden="0" w:uiPriority="64" w:unhideWhenUsed="0"/>
-    <w:lsdException w:name="Medium List 1 Accent 5" w:semiHidden="0" w:uiPriority="65" w:unhideWhenUsed="0"/>
-    <w:lsdException w:name="Medium List 2 Accent 5" w:semiHidden="0" w:uiPriority="66" w:unhideWhenUsed="0"/>
-    <w:lsdException w:name="Medium Grid 1 Accent 5" w:semiHidden="0" w:uiPriority="67" w:unhideWhenUsed="0"/>
-    <w:lsdException w:name="Medium Grid 2 Accent 5" w:semiHidden="0" w:uiPriority="68" w:unhideWhenUsed="0"/>
-    <w:lsdException w:name="Medium Grid 3 Accent 5" w:semiHidden="0" w:uiPriority="69" w:unhideWhenUsed="0"/>
-    <w:lsdException w:name="Dark List Accent 5" w:semiHidden="0" w:uiPriority="70" w:unhideWhenUsed="0"/>
-    <w:lsdException w:name="Colorful Shading Accent 5" w:semiHidden="0" w:uiPriority="71" w:unhideWhenUsed="0"/>
-    <w:lsdException w:name="Colorful List Accent 5" w:semiHidden="0" w:uiPriority="72" w:unhideWhenUsed="0"/>
-    <w:lsdException w:name="Colorful Grid Accent 5" w:semiHidden="0" w:uiPriority="73" w:unhideWhenUsed="0"/>
-    <w:lsdException w:name="Light Shading Accent 6" w:semiHidden="0" w:uiPriority="60" w:unhideWhenUsed="0"/>
-    <w:lsdException w:name="Light List Accent 6" w:semiHidden="0" w:uiPriority="61" w:unhideWhenUsed="0"/>
-    <w:lsdException w:name="Light Grid Accent 6" w:semiHidden="0" w:uiPriority="62" w:unhideWhenUsed="0"/>
-    <w:lsdException w:name="Medium Shading 1 Accent 6" w:semiHidden="0" w:uiPriority="63" w:unhideWhenUsed="0"/>
-    <w:lsdException w:name="Medium Shading 2 Accent 6" w:semiHidden="0" w:uiPriority="64" w:unhideWhenUsed="0"/>
-    <w:lsdException w:name="Medium List 1 Accent 6" w:semiHidden="0" w:uiPriority="65" w:unhideWhenUsed="0"/>
-    <w:lsdException w:name="Medium List 2 Accent 6" w:semiHidden="0" w:uiPriority="66" w:unhideWhenUsed="0"/>
-    <w:lsdException w:name="Medium Grid 1 Accent 6" w:semiHidden="0" w:uiPriority="67" w:unhideWhenUsed="0"/>
-    <w:lsdException w:name="Medium Grid 2 Accent 6" w:semiHidden="0" w:uiPriority="68" w:unhideWhenUsed="0"/>
-    <w:lsdException w:name="Medium Grid 3 Accent 6" w:semiHidden="0" w:uiPriority="69" w:unhideWhenUsed="0"/>
-    <w:lsdException w:name="Dark List Accent 6" w:semiHidden="0" w:uiPriority="70" w:unhideWhenUsed="0"/>
-    <w:lsdException w:name="Colorful Shading Accent 6" w:semiHidden="0" w:uiPriority="71" w:unhideWhenUsed="0"/>
-    <w:lsdException w:name="Colorful List Accent 6" w:semiHidden="0" w:uiPriority="72" w:unhideWhenUsed="0"/>
-    <w:lsdException w:name="Colorful Grid Accent 6" w:semiHidden="0" w:uiPriority="73" w:unhideWhenUsed="0"/>
-    <w:lsdException w:name="Subtle Emphasis" w:semiHidden="0" w:uiPriority="19" w:unhideWhenUsed="0" w:qFormat="1"/>
-    <w:lsdException w:name="Intense Emphasis" w:semiHidden="0" w:uiPriority="21" w:unhideWhenUsed="0" w:qFormat="1"/>
-    <w:lsdException w:name="Subtle Reference" w:semiHidden="0" w:uiPriority="31" w:unhideWhenUsed="0" w:qFormat="1"/>
-    <w:lsdException w:name="Intense Reference" w:semiHidden="0" w:uiPriority="32" w:unhideWhenUsed="0" w:qFormat="1"/>
-    <w:lsdException w:name="Book Title" w:semiHidden="0" w:uiPriority="33" w:unhideWhenUsed="0" w:qFormat="1"/>
-    <w:lsdException w:name="Bibliography" w:uiPriority="37"/>
-    <w:lsdException w:name="TOC Heading" w:uiPriority="39" w:qFormat="1"/>
-  </w:latentStyles>
-  <w:style w:type="paragraph" w:default="1" w:styleId="Normal">
-    <w:name w:val="Normal"/>
-    <w:qFormat/>
-    <w:rsid w:val="00265338"/>
-  </w:style>
-  <w:style w:type="paragraph" w:styleId="Ttulo1">
-    <w:name w:val="heading 1"/>
-    <w:basedOn w:val="Normal"/>
-    <w:next w:val="Normal"/>
-    <w:link w:val="Ttulo1Car"/>
-    <w:uiPriority w:val="9"/>
-    <w:qFormat/>
-    <w:rsid w:val="00E47FBB"/>
-    <w:pPr>
-      <w:keepNext/>
-      <w:keepLines/>
-      <w:spacing w:before="480" w:after="0"/>
-      <w:outlineLvl w:val="0"/>
-    </w:pPr>
-    <w:rPr>
-      <w:rFonts w:asciiTheme="majorHAnsi" w:eastAsiaTheme="majorEastAsia" w:hAnsiTheme="majorHAnsi" w:cstheme="majorBidi"/>
-      <w:b/>
-      <w:bCs/>
-      <w:szCs w:val="28"/>
-    </w:rPr>
-  </w:style>
-  <w:style w:type="paragraph" w:styleId="Ttulo2">
-    <w:name w:val="heading 2"/>
-    <w:basedOn w:val="Normal"/>
-    <w:next w:val="Normal"/>
-    <w:link w:val="Ttulo2Car"/>
-    <w:uiPriority w:val="9"/>
-    <w:unhideWhenUsed/>
-    <w:qFormat/>
-    <w:rsid w:val="00E47FBB"/>
-    <w:pPr>
-      <w:keepNext/>
-      <w:keepLines/>
-      <w:spacing w:before="200" w:after="0"/>
-      <w:outlineLvl w:val="1"/>
-    </w:pPr>
-    <w:rPr>
-      <w:rFonts w:asciiTheme="majorHAnsi" w:eastAsiaTheme="majorEastAsia" w:hAnsiTheme="majorHAnsi" w:cstheme="majorBidi"/>
-      <w:b/>
-      <w:bCs/>
-      <w:szCs w:val="26"/>
-    </w:rPr>
-  </w:style>
-  <w:style w:type="character" w:default="1" w:styleId="Fuentedeprrafopredeter">
-    <w:name w:val="Default Paragraph Font"/>
-    <w:uiPriority w:val="1"/>
-    <w:semiHidden/>
-    <w:unhideWhenUsed/>
-  </w:style>
-  <w:style w:type="table" w:default="1" w:styleId="Tablanormal">
-    <w:name w:val="Normal Table"/>
-    <w:uiPriority w:val="99"/>
-    <w:semiHidden/>
-    <w:unhideWhenUsed/>
-    <w:qFormat/>
-    <w:tblPr>
-      <w:tblInd w:w="0" w:type="dxa"/>
-      <w:tblCellMar>
-        <w:top w:w="0" w:type="dxa"/>
-        <w:left w:w="108" w:type="dxa"/>
-        <w:bottom w:w="0" w:type="dxa"/>
-        <w:right w:w="108" w:type="dxa"/>
-      </w:tblCellMar>
-    </w:tblPr>
-  </w:style>
-  <w:style w:type="numbering" w:default="1" w:styleId="Sinlista">
-    <w:name w:val="No List"/>
-    <w:uiPriority w:val="99"/>
-    <w:semiHidden/>
-    <w:unhideWhenUsed/>
-  </w:style>
-  <w:style w:type="paragraph" w:styleId="Prrafodelista">
-    <w:name w:val="List Paragraph"/>
-    <w:basedOn w:val="Normal"/>
-    <w:uiPriority w:val="34"/>
-    <w:qFormat/>
-    <w:rsid w:val="00C74D35"/>
-    <w:pPr>
-      <w:ind w:left="720"/>
-      <w:contextualSpacing/>
-    </w:pPr>
-  </w:style>
-  <w:style w:type="paragraph" w:styleId="Textodeglobo">
-    <w:name w:val="Balloon Text"/>
-    <w:basedOn w:val="Normal"/>
-    <w:link w:val="TextodegloboCar"/>
-    <w:uiPriority w:val="99"/>
-    <w:semiHidden/>
-    <w:unhideWhenUsed/>
-    <w:rsid w:val="007F4101"/>
-    <w:pPr>
-      <w:spacing w:after="0" w:line="240" w:lineRule="auto"/>
-    </w:pPr>
-    <w:rPr>
-      <w:rFonts w:ascii="Tahoma" w:hAnsi="Tahoma" w:cs="Tahoma"/>
-      <w:sz w:val="16"/>
-      <w:szCs w:val="16"/>
-    </w:rPr>
-  </w:style>
-  <w:style w:type="character" w:customStyle="1" w:styleId="TextodegloboCar">
-    <w:name w:val="Texto de globo Car"/>
-    <w:basedOn w:val="Fuentedeprrafopredeter"/>
-    <w:link w:val="Textodeglobo"/>
-    <w:uiPriority w:val="99"/>
-    <w:semiHidden/>
-    <w:rsid w:val="007F4101"/>
-    <w:rPr>
-      <w:rFonts w:ascii="Tahoma" w:hAnsi="Tahoma" w:cs="Tahoma"/>
-      <w:sz w:val="16"/>
-      <w:szCs w:val="16"/>
-    </w:rPr>
-  </w:style>
-  <w:style w:type="character" w:customStyle="1" w:styleId="Ttulo1Car">
-    <w:name w:val="Título 1 Car"/>
-    <w:basedOn w:val="Fuentedeprrafopredeter"/>
-    <w:link w:val="Ttulo1"/>
-    <w:uiPriority w:val="9"/>
-    <w:rsid w:val="00E47FBB"/>
-    <w:rPr>
-      <w:rFonts w:asciiTheme="majorHAnsi" w:eastAsiaTheme="majorEastAsia" w:hAnsiTheme="majorHAnsi" w:cstheme="majorBidi"/>
-      <w:b/>
-      <w:bCs/>
-      <w:szCs w:val="28"/>
-    </w:rPr>
-  </w:style>
-  <w:style w:type="character" w:customStyle="1" w:styleId="Ttulo2Car">
-    <w:name w:val="Título 2 Car"/>
-    <w:basedOn w:val="Fuentedeprrafopredeter"/>
-    <w:link w:val="Ttulo2"/>
-    <w:uiPriority w:val="9"/>
-    <w:rsid w:val="00E47FBB"/>
-    <w:rPr>
-      <w:rFonts w:asciiTheme="majorHAnsi" w:eastAsiaTheme="majorEastAsia" w:hAnsiTheme="majorHAnsi" w:cstheme="majorBidi"/>
-      <w:b/>
-      <w:bCs/>
-      <w:szCs w:val="26"/>
-    </w:rPr>
-  </w:style>
-  <w:style w:type="paragraph" w:styleId="Ttulo">
-    <w:name w:val="Title"/>
-    <w:basedOn w:val="Normal"/>
-    <w:next w:val="Normal"/>
-    <w:link w:val="TtuloCar"/>
-    <w:uiPriority w:val="10"/>
-    <w:qFormat/>
-    <w:rsid w:val="00E47FBB"/>
-    <w:pPr>
-      <w:pBdr>
-        <w:bottom w:val="single" w:sz="8" w:space="4" w:color="4F81BD" w:themeColor="accent1"/>
-      </w:pBdr>
-      <w:spacing w:after="300" w:line="240" w:lineRule="auto"/>
-      <w:contextualSpacing/>
-    </w:pPr>
-    <w:rPr>
-      <w:rFonts w:asciiTheme="majorHAnsi" w:eastAsiaTheme="majorEastAsia" w:hAnsiTheme="majorHAnsi" w:cstheme="majorBidi"/>
-      <w:spacing w:val="5"/>
-      <w:kern w:val="28"/>
-      <w:szCs w:val="52"/>
-    </w:rPr>
-  </w:style>
-  <w:style w:type="character" w:customStyle="1" w:styleId="TtuloCar">
-    <w:name w:val="Título Car"/>
-    <w:basedOn w:val="Fuentedeprrafopredeter"/>
-    <w:link w:val="Ttulo"/>
-    <w:uiPriority w:val="10"/>
-    <w:rsid w:val="00E47FBB"/>
-    <w:rPr>
-      <w:rFonts w:asciiTheme="majorHAnsi" w:eastAsiaTheme="majorEastAsia" w:hAnsiTheme="majorHAnsi" w:cstheme="majorBidi"/>
-      <w:spacing w:val="5"/>
-      <w:kern w:val="28"/>
-      <w:szCs w:val="52"/>
-    </w:rPr>
-  </w:style>
-  <w:style w:type="paragraph" w:styleId="TtulodeTDC">
-    <w:name w:val="TOC Heading"/>
-    <w:basedOn w:val="Ttulo1"/>
-    <w:next w:val="Normal"/>
-    <w:uiPriority w:val="39"/>
-    <w:semiHidden/>
-    <w:unhideWhenUsed/>
-    <w:qFormat/>
-    <w:rsid w:val="00E47FBB"/>
-    <w:pPr>
-      <w:outlineLvl w:val="9"/>
-    </w:pPr>
-    <w:rPr>
-      <w:color w:val="365F91" w:themeColor="accent1" w:themeShade="BF"/>
-      <w:sz w:val="28"/>
-    </w:rPr>
-  </w:style>
-  <w:style w:type="paragraph" w:styleId="TDC1">
-    <w:name w:val="toc 1"/>
-    <w:basedOn w:val="Normal"/>
-    <w:next w:val="Normal"/>
-    <w:autoRedefine/>
-    <w:uiPriority w:val="39"/>
-    <w:unhideWhenUsed/>
-    <w:rsid w:val="00E47FBB"/>
-    <w:pPr>
-      <w:spacing w:after="100"/>
-    </w:pPr>
-  </w:style>
-  <w:style w:type="paragraph" w:styleId="TDC2">
-    <w:name w:val="toc 2"/>
-    <w:basedOn w:val="Normal"/>
-    <w:next w:val="Normal"/>
-    <w:autoRedefine/>
-    <w:uiPriority w:val="39"/>
-    <w:unhideWhenUsed/>
-    <w:rsid w:val="00E47FBB"/>
-    <w:pPr>
-      <w:spacing w:after="100"/>
-      <w:ind w:left="220"/>
-    </w:pPr>
-  </w:style>
-  <w:style w:type="character" w:styleId="Hipervnculo">
-    <w:name w:val="Hyperlink"/>
-    <w:basedOn w:val="Fuentedeprrafopredeter"/>
-    <w:uiPriority w:val="99"/>
-    <w:unhideWhenUsed/>
-    <w:rsid w:val="00E47FBB"/>
-    <w:rPr>
-      <w:color w:val="0000FF" w:themeColor="hyperlink"/>
-      <w:u w:val="single"/>
-    </w:rPr>
-  </w:style>
-  <w:style w:type="paragraph" w:styleId="Encabezado">
-    <w:name w:val="header"/>
-    <w:basedOn w:val="Normal"/>
-    <w:link w:val="EncabezadoCar"/>
-    <w:uiPriority w:val="99"/>
-    <w:unhideWhenUsed/>
-    <w:rsid w:val="00E47FBB"/>
-    <w:pPr>
-      <w:tabs>
-        <w:tab w:val="center" w:pos="4252"/>
-        <w:tab w:val="right" w:pos="8504"/>
-      </w:tabs>
-      <w:spacing w:after="0" w:line="240" w:lineRule="auto"/>
-    </w:pPr>
-  </w:style>
-  <w:style w:type="character" w:customStyle="1" w:styleId="EncabezadoCar">
-    <w:name w:val="Encabezado Car"/>
-    <w:basedOn w:val="Fuentedeprrafopredeter"/>
-    <w:link w:val="Encabezado"/>
-    <w:uiPriority w:val="99"/>
-    <w:rsid w:val="00E47FBB"/>
-  </w:style>
-  <w:style w:type="paragraph" w:styleId="Piedepgina">
-    <w:name w:val="footer"/>
-    <w:basedOn w:val="Normal"/>
-    <w:link w:val="PiedepginaCar"/>
-    <w:uiPriority w:val="99"/>
-    <w:unhideWhenUsed/>
-    <w:rsid w:val="00E47FBB"/>
-    <w:pPr>
-      <w:tabs>
-        <w:tab w:val="center" w:pos="4252"/>
-        <w:tab w:val="right" w:pos="8504"/>
-      </w:tabs>
-      <w:spacing w:after="0" w:line="240" w:lineRule="auto"/>
-    </w:pPr>
-  </w:style>
-  <w:style w:type="character" w:customStyle="1" w:styleId="PiedepginaCar">
-    <w:name w:val="Pie de página Car"/>
-    <w:basedOn w:val="Fuentedeprrafopredeter"/>
-    <w:link w:val="Piedepgina"/>
-    <w:uiPriority w:val="99"/>
-    <w:rsid w:val="00E47FBB"/>
-  </w:style>
-  <w:style w:type="character" w:styleId="Textoennegrita">
-    <w:name w:val="Strong"/>
-    <w:basedOn w:val="Fuentedeprrafopredeter"/>
-    <w:uiPriority w:val="22"/>
-    <w:qFormat/>
-    <w:rsid w:val="00F26756"/>
-    <w:rPr>
-      <w:b/>
-      <w:bCs/>
-    </w:rPr>
-  </w:style>
-  <w:style w:type="character" w:customStyle="1" w:styleId="apple-converted-space">
-    <w:name w:val="apple-converted-space"/>
-    <w:basedOn w:val="Fuentedeprrafopredeter"/>
-    <w:rsid w:val="00CC779C"/>
-  </w:style>
-  <w:style w:type="table" w:styleId="Tablaconcuadrcula">
-    <w:name w:val="Table Grid"/>
-    <w:basedOn w:val="Tablanormal"/>
-    <w:uiPriority w:val="59"/>
-    <w:rsid w:val="006433CE"/>
-    <w:pPr>
-      <w:spacing w:after="0" w:line="240" w:lineRule="auto"/>
-    </w:pPr>
-    <w:rPr>
-      <w:rFonts w:eastAsiaTheme="minorHAnsi"/>
-      <w:lang w:val="es-PE" w:eastAsia="en-US"/>
-    </w:rPr>
-    <w:tblPr>
-      <w:tblInd w:w="0" w:type="dxa"/>
-      <w:tblBorders>
-        <w:top w:val="single" w:sz="4" w:space="0" w:color="auto"/>
-        <w:left w:val="single" w:sz="4" w:space="0" w:color="auto"/>
-        <w:bottom w:val="single" w:sz="4" w:space="0" w:color="auto"/>
-        <w:right w:val="single" w:sz="4" w:space="0" w:color="auto"/>
-        <w:insideH w:val="single" w:sz="4" w:space="0" w:color="auto"/>
-        <w:insideV w:val="single" w:sz="4" w:space="0" w:color="auto"/>
-      </w:tblBorders>
-      <w:tblCellMar>
-        <w:top w:w="0" w:type="dxa"/>
-        <w:left w:w="108" w:type="dxa"/>
-        <w:bottom w:w="0" w:type="dxa"/>
-        <w:right w:w="108" w:type="dxa"/>
-      </w:tblCellMar>
-    </w:tblPr>
-  </w:style>
-  <w:style w:type="table" w:styleId="Sombreadoclaro-nfasis4">
-    <w:name w:val="Light Shading Accent 4"/>
-    <w:basedOn w:val="Tablanormal"/>
-    <w:uiPriority w:val="60"/>
-    <w:rsid w:val="00C250BA"/>
-    <w:pPr>
-      <w:spacing w:after="0" w:line="240" w:lineRule="auto"/>
-    </w:pPr>
-    <w:rPr>
-      <w:color w:val="5F497A" w:themeColor="accent4" w:themeShade="BF"/>
-    </w:rPr>
-    <w:tblPr>
-      <w:tblStyleRowBandSize w:val="1"/>
-      <w:tblStyleColBandSize w:val="1"/>
-      <w:tblInd w:w="0" w:type="dxa"/>
-      <w:tblBorders>
-        <w:top w:val="single" w:sz="8" w:space="0" w:color="8064A2" w:themeColor="accent4"/>
-        <w:bottom w:val="single" w:sz="8" w:space="0" w:color="8064A2" w:themeColor="accent4"/>
-      </w:tblBorders>
-      <w:tblCellMar>
-        <w:top w:w="0" w:type="dxa"/>
-        <w:left w:w="108" w:type="dxa"/>
-        <w:bottom w:w="0" w:type="dxa"/>
-        <w:right w:w="108" w:type="dxa"/>
-      </w:tblCellMar>
-    </w:tblPr>
-    <w:tblStylePr w:type="firstRow">
-      <w:pPr>
-        <w:spacing w:before="0" w:after="0" w:line="240" w:lineRule="auto"/>
-      </w:pPr>
-      <w:rPr>
-        <w:b/>
-        <w:bCs/>
-      </w:rPr>
-      <w:tblPr/>
-      <w:tcPr>
-        <w:tcBorders>
-          <w:top w:val="single" w:sz="8" w:space="0" w:color="8064A2" w:themeColor="accent4"/>
-          <w:left w:val="nil"/>
-          <w:bottom w:val="single" w:sz="8" w:space="0" w:color="8064A2" w:themeColor="accent4"/>
-          <w:right w:val="nil"/>
-          <w:insideH w:val="nil"/>
-          <w:insideV w:val="nil"/>
-        </w:tcBorders>
-      </w:tcPr>
-    </w:tblStylePr>
-    <w:tblStylePr w:type="lastRow">
-      <w:pPr>
-        <w:spacing w:before="0" w:after="0" w:line="240" w:lineRule="auto"/>
-      </w:pPr>
-      <w:rPr>
-        <w:b/>
-        <w:bCs/>
-      </w:rPr>
-      <w:tblPr/>
-      <w:tcPr>
-        <w:tcBorders>
-          <w:top w:val="single" w:sz="8" w:space="0" w:color="8064A2" w:themeColor="accent4"/>
-          <w:left w:val="nil"/>
-          <w:bottom w:val="single" w:sz="8" w:space="0" w:color="8064A2" w:themeColor="accent4"/>
-          <w:right w:val="nil"/>
-          <w:insideH w:val="nil"/>
-          <w:insideV w:val="nil"/>
-        </w:tcBorders>
-      </w:tcPr>
-    </w:tblStylePr>
-    <w:tblStylePr w:type="firstCol">
-      <w:rPr>
-        <w:b/>
-        <w:bCs/>
-      </w:rPr>
-    </w:tblStylePr>
-    <w:tblStylePr w:type="lastCol">
-      <w:rPr>
-        <w:b/>
-        <w:bCs/>
-      </w:rPr>
-    </w:tblStylePr>
-    <w:tblStylePr w:type="band1Vert">
-      <w:tblPr/>
-      <w:tcPr>
-        <w:tcBorders>
-          <w:left w:val="nil"/>
-          <w:right w:val="nil"/>
-          <w:insideH w:val="nil"/>
-          <w:insideV w:val="nil"/>
-        </w:tcBorders>
-        <w:shd w:val="clear" w:color="auto" w:fill="DFD8E8" w:themeFill="accent4" w:themeFillTint="3F"/>
-      </w:tcPr>
-    </w:tblStylePr>
-    <w:tblStylePr w:type="band1Horz">
-      <w:tblPr/>
-      <w:tcPr>
-        <w:tcBorders>
-          <w:left w:val="nil"/>
-          <w:right w:val="nil"/>
-          <w:insideH w:val="nil"/>
-          <w:insideV w:val="nil"/>
-        </w:tcBorders>
-        <w:shd w:val="clear" w:color="auto" w:fill="DFD8E8" w:themeFill="accent4" w:themeFillTint="3F"/>
-      </w:tcPr>
-    </w:tblStylePr>
-  </w:style>
-</w:styles>
-</file>
-
-<file path=word/stylesWithEffects.xml><?xml version="1.0" encoding="utf-8"?>
-<w:styles xmlns:wpc="http://schemas.microsoft.com/office/word/2010/wordprocessingCanvas" xmlns:mc="http://schemas.openxmlformats.org/markup-compatibility/2006" xmlns:o="urn:schemas-microsoft-com:office:office" xmlns:r="http://schemas.openxmlformats.org/officeDocument/2006/relationships" xmlns:m="http://schemas.openxmlformats.org/officeDocument/2006/math" xmlns:v="urn:schemas-microsoft-com:vml" xmlns:wp14="http://schemas.microsoft.com/office/word/2010/wordprocessingDrawing" xmlns:wp="http://schemas.openxmlformats.org/drawingml/2006/wordprocessingDrawing" xmlns:w10="urn:schemas-microsoft-com:office:word" xmlns:w="http://schemas.openxmlformats.org/wordprocessingml/2006/main" xmlns:w14="http://schemas.microsoft.com/office/word/2010/wordml" xmlns:wpg="http://schemas.microsoft.com/office/word/2010/wordprocessingGroup" xmlns:wpi="http://schemas.microsoft.com/office/word/2010/wordprocessingInk" xmlns:wne="http://schemas.microsoft.com/office/word/2006/wordml" xmlns:wps="http://schemas.microsoft.com/office/word/2010/wordprocessingShape" mc:Ignorable="w14 wp14">
+<w:styles xmlns:mc="http://schemas.openxmlformats.org/markup-compatibility/2006" xmlns:r="http://schemas.openxmlformats.org/officeDocument/2006/relationships" xmlns:w="http://schemas.openxmlformats.org/wordprocessingml/2006/main" xmlns:w14="http://schemas.microsoft.com/office/word/2010/wordml" mc:Ignorable="w14">
   <w:docDefaults>
     <w:rPrDefault>
       <w:rPr>
@@ -27058,6 +26220,720 @@
     <w:basedOn w:val="Fuentedeprrafopredeter"/>
     <w:rsid w:val="00CC779C"/>
   </w:style>
+  <w:style w:type="table" w:styleId="Tablaconcuadrcula">
+    <w:name w:val="Table Grid"/>
+    <w:basedOn w:val="Tablanormal"/>
+    <w:uiPriority w:val="59"/>
+    <w:rsid w:val="006433CE"/>
+    <w:pPr>
+      <w:spacing w:after="0" w:line="240" w:lineRule="auto"/>
+    </w:pPr>
+    <w:rPr>
+      <w:rFonts w:eastAsiaTheme="minorHAnsi"/>
+      <w:lang w:val="es-PE" w:eastAsia="en-US"/>
+    </w:rPr>
+    <w:tblPr>
+      <w:tblInd w:w="0" w:type="dxa"/>
+      <w:tblBorders>
+        <w:top w:val="single" w:sz="4" w:space="0" w:color="auto"/>
+        <w:left w:val="single" w:sz="4" w:space="0" w:color="auto"/>
+        <w:bottom w:val="single" w:sz="4" w:space="0" w:color="auto"/>
+        <w:right w:val="single" w:sz="4" w:space="0" w:color="auto"/>
+        <w:insideH w:val="single" w:sz="4" w:space="0" w:color="auto"/>
+        <w:insideV w:val="single" w:sz="4" w:space="0" w:color="auto"/>
+      </w:tblBorders>
+      <w:tblCellMar>
+        <w:top w:w="0" w:type="dxa"/>
+        <w:left w:w="108" w:type="dxa"/>
+        <w:bottom w:w="0" w:type="dxa"/>
+        <w:right w:w="108" w:type="dxa"/>
+      </w:tblCellMar>
+    </w:tblPr>
+  </w:style>
+  <w:style w:type="table" w:styleId="Sombreadoclaro-nfasis4">
+    <w:name w:val="Light Shading Accent 4"/>
+    <w:basedOn w:val="Tablanormal"/>
+    <w:uiPriority w:val="60"/>
+    <w:rsid w:val="00C250BA"/>
+    <w:pPr>
+      <w:spacing w:after="0" w:line="240" w:lineRule="auto"/>
+    </w:pPr>
+    <w:rPr>
+      <w:color w:val="5F497A" w:themeColor="accent4" w:themeShade="BF"/>
+    </w:rPr>
+    <w:tblPr>
+      <w:tblStyleRowBandSize w:val="1"/>
+      <w:tblStyleColBandSize w:val="1"/>
+      <w:tblInd w:w="0" w:type="dxa"/>
+      <w:tblBorders>
+        <w:top w:val="single" w:sz="8" w:space="0" w:color="8064A2" w:themeColor="accent4"/>
+        <w:bottom w:val="single" w:sz="8" w:space="0" w:color="8064A2" w:themeColor="accent4"/>
+      </w:tblBorders>
+      <w:tblCellMar>
+        <w:top w:w="0" w:type="dxa"/>
+        <w:left w:w="108" w:type="dxa"/>
+        <w:bottom w:w="0" w:type="dxa"/>
+        <w:right w:w="108" w:type="dxa"/>
+      </w:tblCellMar>
+    </w:tblPr>
+    <w:tblStylePr w:type="firstRow">
+      <w:pPr>
+        <w:spacing w:before="0" w:after="0" w:line="240" w:lineRule="auto"/>
+      </w:pPr>
+      <w:rPr>
+        <w:b/>
+        <w:bCs/>
+      </w:rPr>
+      <w:tblPr/>
+      <w:tcPr>
+        <w:tcBorders>
+          <w:top w:val="single" w:sz="8" w:space="0" w:color="8064A2" w:themeColor="accent4"/>
+          <w:left w:val="nil"/>
+          <w:bottom w:val="single" w:sz="8" w:space="0" w:color="8064A2" w:themeColor="accent4"/>
+          <w:right w:val="nil"/>
+          <w:insideH w:val="nil"/>
+          <w:insideV w:val="nil"/>
+        </w:tcBorders>
+      </w:tcPr>
+    </w:tblStylePr>
+    <w:tblStylePr w:type="lastRow">
+      <w:pPr>
+        <w:spacing w:before="0" w:after="0" w:line="240" w:lineRule="auto"/>
+      </w:pPr>
+      <w:rPr>
+        <w:b/>
+        <w:bCs/>
+      </w:rPr>
+      <w:tblPr/>
+      <w:tcPr>
+        <w:tcBorders>
+          <w:top w:val="single" w:sz="8" w:space="0" w:color="8064A2" w:themeColor="accent4"/>
+          <w:left w:val="nil"/>
+          <w:bottom w:val="single" w:sz="8" w:space="0" w:color="8064A2" w:themeColor="accent4"/>
+          <w:right w:val="nil"/>
+          <w:insideH w:val="nil"/>
+          <w:insideV w:val="nil"/>
+        </w:tcBorders>
+      </w:tcPr>
+    </w:tblStylePr>
+    <w:tblStylePr w:type="firstCol">
+      <w:rPr>
+        <w:b/>
+        <w:bCs/>
+      </w:rPr>
+    </w:tblStylePr>
+    <w:tblStylePr w:type="lastCol">
+      <w:rPr>
+        <w:b/>
+        <w:bCs/>
+      </w:rPr>
+    </w:tblStylePr>
+    <w:tblStylePr w:type="band1Vert">
+      <w:tblPr/>
+      <w:tcPr>
+        <w:tcBorders>
+          <w:left w:val="nil"/>
+          <w:right w:val="nil"/>
+          <w:insideH w:val="nil"/>
+          <w:insideV w:val="nil"/>
+        </w:tcBorders>
+        <w:shd w:val="clear" w:color="auto" w:fill="DFD8E8" w:themeFill="accent4" w:themeFillTint="3F"/>
+      </w:tcPr>
+    </w:tblStylePr>
+    <w:tblStylePr w:type="band1Horz">
+      <w:tblPr/>
+      <w:tcPr>
+        <w:tcBorders>
+          <w:left w:val="nil"/>
+          <w:right w:val="nil"/>
+          <w:insideH w:val="nil"/>
+          <w:insideV w:val="nil"/>
+        </w:tcBorders>
+        <w:shd w:val="clear" w:color="auto" w:fill="DFD8E8" w:themeFill="accent4" w:themeFillTint="3F"/>
+      </w:tcPr>
+    </w:tblStylePr>
+  </w:style>
+</w:styles>
+</file>
+
+<file path=word/stylesWithEffects.xml><?xml version="1.0" encoding="utf-8"?>
+<w:styles xmlns:wpc="http://schemas.microsoft.com/office/word/2010/wordprocessingCanvas" xmlns:mc="http://schemas.openxmlformats.org/markup-compatibility/2006" xmlns:o="urn:schemas-microsoft-com:office:office" xmlns:r="http://schemas.openxmlformats.org/officeDocument/2006/relationships" xmlns:m="http://schemas.openxmlformats.org/officeDocument/2006/math" xmlns:v="urn:schemas-microsoft-com:vml" xmlns:wp14="http://schemas.microsoft.com/office/word/2010/wordprocessingDrawing" xmlns:wp="http://schemas.openxmlformats.org/drawingml/2006/wordprocessingDrawing" xmlns:w10="urn:schemas-microsoft-com:office:word" xmlns:w="http://schemas.openxmlformats.org/wordprocessingml/2006/main" xmlns:w14="http://schemas.microsoft.com/office/word/2010/wordml" xmlns:wpg="http://schemas.microsoft.com/office/word/2010/wordprocessingGroup" xmlns:wpi="http://schemas.microsoft.com/office/word/2010/wordprocessingInk" xmlns:wne="http://schemas.microsoft.com/office/word/2006/wordml" xmlns:wps="http://schemas.microsoft.com/office/word/2010/wordprocessingShape" mc:Ignorable="w14 wp14">
+  <w:docDefaults>
+    <w:rPrDefault>
+      <w:rPr>
+        <w:rFonts w:asciiTheme="minorHAnsi" w:eastAsiaTheme="minorEastAsia" w:hAnsiTheme="minorHAnsi" w:cstheme="minorBidi"/>
+        <w:sz w:val="22"/>
+        <w:szCs w:val="22"/>
+        <w:lang w:val="es-ES" w:eastAsia="es-ES" w:bidi="ar-SA"/>
+      </w:rPr>
+    </w:rPrDefault>
+    <w:pPrDefault>
+      <w:pPr>
+        <w:spacing w:after="200" w:line="276" w:lineRule="auto"/>
+      </w:pPr>
+    </w:pPrDefault>
+  </w:docDefaults>
+  <w:latentStyles w:defLockedState="0" w:defUIPriority="99" w:defSemiHidden="1" w:defUnhideWhenUsed="1" w:defQFormat="0" w:count="267">
+    <w:lsdException w:name="Normal" w:semiHidden="0" w:uiPriority="0" w:unhideWhenUsed="0" w:qFormat="1"/>
+    <w:lsdException w:name="heading 1" w:semiHidden="0" w:uiPriority="9" w:unhideWhenUsed="0" w:qFormat="1"/>
+    <w:lsdException w:name="heading 2" w:uiPriority="9" w:qFormat="1"/>
+    <w:lsdException w:name="heading 3" w:uiPriority="9" w:qFormat="1"/>
+    <w:lsdException w:name="heading 4" w:uiPriority="9" w:qFormat="1"/>
+    <w:lsdException w:name="heading 5" w:uiPriority="9" w:qFormat="1"/>
+    <w:lsdException w:name="heading 6" w:uiPriority="9" w:qFormat="1"/>
+    <w:lsdException w:name="heading 7" w:uiPriority="9" w:qFormat="1"/>
+    <w:lsdException w:name="heading 8" w:uiPriority="9" w:qFormat="1"/>
+    <w:lsdException w:name="heading 9" w:uiPriority="9" w:qFormat="1"/>
+    <w:lsdException w:name="toc 1" w:uiPriority="39"/>
+    <w:lsdException w:name="toc 2" w:uiPriority="39"/>
+    <w:lsdException w:name="toc 3" w:uiPriority="39"/>
+    <w:lsdException w:name="toc 4" w:uiPriority="39"/>
+    <w:lsdException w:name="toc 5" w:uiPriority="39"/>
+    <w:lsdException w:name="toc 6" w:uiPriority="39"/>
+    <w:lsdException w:name="toc 7" w:uiPriority="39"/>
+    <w:lsdException w:name="toc 8" w:uiPriority="39"/>
+    <w:lsdException w:name="toc 9" w:uiPriority="39"/>
+    <w:lsdException w:name="caption" w:uiPriority="35" w:qFormat="1"/>
+    <w:lsdException w:name="Title" w:semiHidden="0" w:uiPriority="10" w:unhideWhenUsed="0" w:qFormat="1"/>
+    <w:lsdException w:name="Default Paragraph Font" w:uiPriority="1"/>
+    <w:lsdException w:name="Subtitle" w:semiHidden="0" w:uiPriority="11" w:unhideWhenUsed="0" w:qFormat="1"/>
+    <w:lsdException w:name="Strong" w:semiHidden="0" w:uiPriority="22" w:unhideWhenUsed="0" w:qFormat="1"/>
+    <w:lsdException w:name="Emphasis" w:semiHidden="0" w:uiPriority="20" w:unhideWhenUsed="0" w:qFormat="1"/>
+    <w:lsdException w:name="Table Grid" w:semiHidden="0" w:uiPriority="59" w:unhideWhenUsed="0"/>
+    <w:lsdException w:name="Placeholder Text" w:unhideWhenUsed="0"/>
+    <w:lsdException w:name="No Spacing" w:semiHidden="0" w:uiPriority="1" w:unhideWhenUsed="0" w:qFormat="1"/>
+    <w:lsdException w:name="Light Shading" w:semiHidden="0" w:uiPriority="60" w:unhideWhenUsed="0"/>
+    <w:lsdException w:name="Light List" w:semiHidden="0" w:uiPriority="61" w:unhideWhenUsed="0"/>
+    <w:lsdException w:name="Light Grid" w:semiHidden="0" w:uiPriority="62" w:unhideWhenUsed="0"/>
+    <w:lsdException w:name="Medium Shading 1" w:semiHidden="0" w:uiPriority="63" w:unhideWhenUsed="0"/>
+    <w:lsdException w:name="Medium Shading 2" w:semiHidden="0" w:uiPriority="64" w:unhideWhenUsed="0"/>
+    <w:lsdException w:name="Medium List 1" w:semiHidden="0" w:uiPriority="65" w:unhideWhenUsed="0"/>
+    <w:lsdException w:name="Medium List 2" w:semiHidden="0" w:uiPriority="66" w:unhideWhenUsed="0"/>
+    <w:lsdException w:name="Medium Grid 1" w:semiHidden="0" w:uiPriority="67" w:unhideWhenUsed="0"/>
+    <w:lsdException w:name="Medium Grid 2" w:semiHidden="0" w:uiPriority="68" w:unhideWhenUsed="0"/>
+    <w:lsdException w:name="Medium Grid 3" w:semiHidden="0" w:uiPriority="69" w:unhideWhenUsed="0"/>
+    <w:lsdException w:name="Dark List" w:semiHidden="0" w:uiPriority="70" w:unhideWhenUsed="0"/>
+    <w:lsdException w:name="Colorful Shading" w:semiHidden="0" w:uiPriority="71" w:unhideWhenUsed="0"/>
+    <w:lsdException w:name="Colorful List" w:semiHidden="0" w:uiPriority="72" w:unhideWhenUsed="0"/>
+    <w:lsdException w:name="Colorful Grid" w:semiHidden="0" w:uiPriority="73" w:unhideWhenUsed="0"/>
+    <w:lsdException w:name="Light Shading Accent 1" w:semiHidden="0" w:uiPriority="60" w:unhideWhenUsed="0"/>
+    <w:lsdException w:name="Light List Accent 1" w:semiHidden="0" w:uiPriority="61" w:unhideWhenUsed="0"/>
+    <w:lsdException w:name="Light Grid Accent 1" w:semiHidden="0" w:uiPriority="62" w:unhideWhenUsed="0"/>
+    <w:lsdException w:name="Medium Shading 1 Accent 1" w:semiHidden="0" w:uiPriority="63" w:unhideWhenUsed="0"/>
+    <w:lsdException w:name="Medium Shading 2 Accent 1" w:semiHidden="0" w:uiPriority="64" w:unhideWhenUsed="0"/>
+    <w:lsdException w:name="Medium List 1 Accent 1" w:semiHidden="0" w:uiPriority="65" w:unhideWhenUsed="0"/>
+    <w:lsdException w:name="Revision" w:unhideWhenUsed="0"/>
+    <w:lsdException w:name="List Paragraph" w:semiHidden="0" w:uiPriority="34" w:unhideWhenUsed="0" w:qFormat="1"/>
+    <w:lsdException w:name="Quote" w:semiHidden="0" w:uiPriority="29" w:unhideWhenUsed="0" w:qFormat="1"/>
+    <w:lsdException w:name="Intense Quote" w:semiHidden="0" w:uiPriority="30" w:unhideWhenUsed="0" w:qFormat="1"/>
+    <w:lsdException w:name="Medium List 2 Accent 1" w:semiHidden="0" w:uiPriority="66" w:unhideWhenUsed="0"/>
+    <w:lsdException w:name="Medium Grid 1 Accent 1" w:semiHidden="0" w:uiPriority="67" w:unhideWhenUsed="0"/>
+    <w:lsdException w:name="Medium Grid 2 Accent 1" w:semiHidden="0" w:uiPriority="68" w:unhideWhenUsed="0"/>
+    <w:lsdException w:name="Medium Grid 3 Accent 1" w:semiHidden="0" w:uiPriority="69" w:unhideWhenUsed="0"/>
+    <w:lsdException w:name="Dark List Accent 1" w:semiHidden="0" w:uiPriority="70" w:unhideWhenUsed="0"/>
+    <w:lsdException w:name="Colorful Shading Accent 1" w:semiHidden="0" w:uiPriority="71" w:unhideWhenUsed="0"/>
+    <w:lsdException w:name="Colorful List Accent 1" w:semiHidden="0" w:uiPriority="72" w:unhideWhenUsed="0"/>
+    <w:lsdException w:name="Colorful Grid Accent 1" w:semiHidden="0" w:uiPriority="73" w:unhideWhenUsed="0"/>
+    <w:lsdException w:name="Light Shading Accent 2" w:semiHidden="0" w:uiPriority="60" w:unhideWhenUsed="0"/>
+    <w:lsdException w:name="Light List Accent 2" w:semiHidden="0" w:uiPriority="61" w:unhideWhenUsed="0"/>
+    <w:lsdException w:name="Light Grid Accent 2" w:semiHidden="0" w:uiPriority="62" w:unhideWhenUsed="0"/>
+    <w:lsdException w:name="Medium Shading 1 Accent 2" w:semiHidden="0" w:uiPriority="63" w:unhideWhenUsed="0"/>
+    <w:lsdException w:name="Medium Shading 2 Accent 2" w:semiHidden="0" w:uiPriority="64" w:unhideWhenUsed="0"/>
+    <w:lsdException w:name="Medium List 1 Accent 2" w:semiHidden="0" w:uiPriority="65" w:unhideWhenUsed="0"/>
+    <w:lsdException w:name="Medium List 2 Accent 2" w:semiHidden="0" w:uiPriority="66" w:unhideWhenUsed="0"/>
+    <w:lsdException w:name="Medium Grid 1 Accent 2" w:semiHidden="0" w:uiPriority="67" w:unhideWhenUsed="0"/>
+    <w:lsdException w:name="Medium Grid 2 Accent 2" w:semiHidden="0" w:uiPriority="68" w:unhideWhenUsed="0"/>
+    <w:lsdException w:name="Medium Grid 3 Accent 2" w:semiHidden="0" w:uiPriority="69" w:unhideWhenUsed="0"/>
+    <w:lsdException w:name="Dark List Accent 2" w:semiHidden="0" w:uiPriority="70" w:unhideWhenUsed="0"/>
+    <w:lsdException w:name="Colorful Shading Accent 2" w:semiHidden="0" w:uiPriority="71" w:unhideWhenUsed="0"/>
+    <w:lsdException w:name="Colorful List Accent 2" w:semiHidden="0" w:uiPriority="72" w:unhideWhenUsed="0"/>
+    <w:lsdException w:name="Colorful Grid Accent 2" w:semiHidden="0" w:uiPriority="73" w:unhideWhenUsed="0"/>
+    <w:lsdException w:name="Light Shading Accent 3" w:semiHidden="0" w:uiPriority="60" w:unhideWhenUsed="0"/>
+    <w:lsdException w:name="Light List Accent 3" w:semiHidden="0" w:uiPriority="61" w:unhideWhenUsed="0"/>
+    <w:lsdException w:name="Light Grid Accent 3" w:semiHidden="0" w:uiPriority="62" w:unhideWhenUsed="0"/>
+    <w:lsdException w:name="Medium Shading 1 Accent 3" w:semiHidden="0" w:uiPriority="63" w:unhideWhenUsed="0"/>
+    <w:lsdException w:name="Medium Shading 2 Accent 3" w:semiHidden="0" w:uiPriority="64" w:unhideWhenUsed="0"/>
+    <w:lsdException w:name="Medium List 1 Accent 3" w:semiHidden="0" w:uiPriority="65" w:unhideWhenUsed="0"/>
+    <w:lsdException w:name="Medium List 2 Accent 3" w:semiHidden="0" w:uiPriority="66" w:unhideWhenUsed="0"/>
+    <w:lsdException w:name="Medium Grid 1 Accent 3" w:semiHidden="0" w:uiPriority="67" w:unhideWhenUsed="0"/>
+    <w:lsdException w:name="Medium Grid 2 Accent 3" w:semiHidden="0" w:uiPriority="68" w:unhideWhenUsed="0"/>
+    <w:lsdException w:name="Medium Grid 3 Accent 3" w:semiHidden="0" w:uiPriority="69" w:unhideWhenUsed="0"/>
+    <w:lsdException w:name="Dark List Accent 3" w:semiHidden="0" w:uiPriority="70" w:unhideWhenUsed="0"/>
+    <w:lsdException w:name="Colorful Shading Accent 3" w:semiHidden="0" w:uiPriority="71" w:unhideWhenUsed="0"/>
+    <w:lsdException w:name="Colorful List Accent 3" w:semiHidden="0" w:uiPriority="72" w:unhideWhenUsed="0"/>
+    <w:lsdException w:name="Colorful Grid Accent 3" w:semiHidden="0" w:uiPriority="73" w:unhideWhenUsed="0"/>
+    <w:lsdException w:name="Light Shading Accent 4" w:semiHidden="0" w:uiPriority="60" w:unhideWhenUsed="0"/>
+    <w:lsdException w:name="Light List Accent 4" w:semiHidden="0" w:uiPriority="61" w:unhideWhenUsed="0"/>
+    <w:lsdException w:name="Light Grid Accent 4" w:semiHidden="0" w:uiPriority="62" w:unhideWhenUsed="0"/>
+    <w:lsdException w:name="Medium Shading 1 Accent 4" w:semiHidden="0" w:uiPriority="63" w:unhideWhenUsed="0"/>
+    <w:lsdException w:name="Medium Shading 2 Accent 4" w:semiHidden="0" w:uiPriority="64" w:unhideWhenUsed="0"/>
+    <w:lsdException w:name="Medium List 1 Accent 4" w:semiHidden="0" w:uiPriority="65" w:unhideWhenUsed="0"/>
+    <w:lsdException w:name="Medium List 2 Accent 4" w:semiHidden="0" w:uiPriority="66" w:unhideWhenUsed="0"/>
+    <w:lsdException w:name="Medium Grid 1 Accent 4" w:semiHidden="0" w:uiPriority="67" w:unhideWhenUsed="0"/>
+    <w:lsdException w:name="Medium Grid 2 Accent 4" w:semiHidden="0" w:uiPriority="68" w:unhideWhenUsed="0"/>
+    <w:lsdException w:name="Medium Grid 3 Accent 4" w:semiHidden="0" w:uiPriority="69" w:unhideWhenUsed="0"/>
+    <w:lsdException w:name="Dark List Accent 4" w:semiHidden="0" w:uiPriority="70" w:unhideWhenUsed="0"/>
+    <w:lsdException w:name="Colorful Shading Accent 4" w:semiHidden="0" w:uiPriority="71" w:unhideWhenUsed="0"/>
+    <w:lsdException w:name="Colorful List Accent 4" w:semiHidden="0" w:uiPriority="72" w:unhideWhenUsed="0"/>
+    <w:lsdException w:name="Colorful Grid Accent 4" w:semiHidden="0" w:uiPriority="73" w:unhideWhenUsed="0"/>
+    <w:lsdException w:name="Light Shading Accent 5" w:semiHidden="0" w:uiPriority="60" w:unhideWhenUsed="0"/>
+    <w:lsdException w:name="Light List Accent 5" w:semiHidden="0" w:uiPriority="61" w:unhideWhenUsed="0"/>
+    <w:lsdException w:name="Light Grid Accent 5" w:semiHidden="0" w:uiPriority="62" w:unhideWhenUsed="0"/>
+    <w:lsdException w:name="Medium Shading 1 Accent 5" w:semiHidden="0" w:uiPriority="63" w:unhideWhenUsed="0"/>
+    <w:lsdException w:name="Medium Shading 2 Accent 5" w:semiHidden="0" w:uiPriority="64" w:unhideWhenUsed="0"/>
+    <w:lsdException w:name="Medium List 1 Accent 5" w:semiHidden="0" w:uiPriority="65" w:unhideWhenUsed="0"/>
+    <w:lsdException w:name="Medium List 2 Accent 5" w:semiHidden="0" w:uiPriority="66" w:unhideWhenUsed="0"/>
+    <w:lsdException w:name="Medium Grid 1 Accent 5" w:semiHidden="0" w:uiPriority="67" w:unhideWhenUsed="0"/>
+    <w:lsdException w:name="Medium Grid 2 Accent 5" w:semiHidden="0" w:uiPriority="68" w:unhideWhenUsed="0"/>
+    <w:lsdException w:name="Medium Grid 3 Accent 5" w:semiHidden="0" w:uiPriority="69" w:unhideWhenUsed="0"/>
+    <w:lsdException w:name="Dark List Accent 5" w:semiHidden="0" w:uiPriority="70" w:unhideWhenUsed="0"/>
+    <w:lsdException w:name="Colorful Shading Accent 5" w:semiHidden="0" w:uiPriority="71" w:unhideWhenUsed="0"/>
+    <w:lsdException w:name="Colorful List Accent 5" w:semiHidden="0" w:uiPriority="72" w:unhideWhenUsed="0"/>
+    <w:lsdException w:name="Colorful Grid Accent 5" w:semiHidden="0" w:uiPriority="73" w:unhideWhenUsed="0"/>
+    <w:lsdException w:name="Light Shading Accent 6" w:semiHidden="0" w:uiPriority="60" w:unhideWhenUsed="0"/>
+    <w:lsdException w:name="Light List Accent 6" w:semiHidden="0" w:uiPriority="61" w:unhideWhenUsed="0"/>
+    <w:lsdException w:name="Light Grid Accent 6" w:semiHidden="0" w:uiPriority="62" w:unhideWhenUsed="0"/>
+    <w:lsdException w:name="Medium Shading 1 Accent 6" w:semiHidden="0" w:uiPriority="63" w:unhideWhenUsed="0"/>
+    <w:lsdException w:name="Medium Shading 2 Accent 6" w:semiHidden="0" w:uiPriority="64" w:unhideWhenUsed="0"/>
+    <w:lsdException w:name="Medium List 1 Accent 6" w:semiHidden="0" w:uiPriority="65" w:unhideWhenUsed="0"/>
+    <w:lsdException w:name="Medium List 2 Accent 6" w:semiHidden="0" w:uiPriority="66" w:unhideWhenUsed="0"/>
+    <w:lsdException w:name="Medium Grid 1 Accent 6" w:semiHidden="0" w:uiPriority="67" w:unhideWhenUsed="0"/>
+    <w:lsdException w:name="Medium Grid 2 Accent 6" w:semiHidden="0" w:uiPriority="68" w:unhideWhenUsed="0"/>
+    <w:lsdException w:name="Medium Grid 3 Accent 6" w:semiHidden="0" w:uiPriority="69" w:unhideWhenUsed="0"/>
+    <w:lsdException w:name="Dark List Accent 6" w:semiHidden="0" w:uiPriority="70" w:unhideWhenUsed="0"/>
+    <w:lsdException w:name="Colorful Shading Accent 6" w:semiHidden="0" w:uiPriority="71" w:unhideWhenUsed="0"/>
+    <w:lsdException w:name="Colorful List Accent 6" w:semiHidden="0" w:uiPriority="72" w:unhideWhenUsed="0"/>
+    <w:lsdException w:name="Colorful Grid Accent 6" w:semiHidden="0" w:uiPriority="73" w:unhideWhenUsed="0"/>
+    <w:lsdException w:name="Subtle Emphasis" w:semiHidden="0" w:uiPriority="19" w:unhideWhenUsed="0" w:qFormat="1"/>
+    <w:lsdException w:name="Intense Emphasis" w:semiHidden="0" w:uiPriority="21" w:unhideWhenUsed="0" w:qFormat="1"/>
+    <w:lsdException w:name="Subtle Reference" w:semiHidden="0" w:uiPriority="31" w:unhideWhenUsed="0" w:qFormat="1"/>
+    <w:lsdException w:name="Intense Reference" w:semiHidden="0" w:uiPriority="32" w:unhideWhenUsed="0" w:qFormat="1"/>
+    <w:lsdException w:name="Book Title" w:semiHidden="0" w:uiPriority="33" w:unhideWhenUsed="0" w:qFormat="1"/>
+    <w:lsdException w:name="Bibliography" w:uiPriority="37"/>
+    <w:lsdException w:name="TOC Heading" w:uiPriority="39" w:qFormat="1"/>
+  </w:latentStyles>
+  <w:style w:type="paragraph" w:default="1" w:styleId="Normal">
+    <w:name w:val="Normal"/>
+    <w:qFormat/>
+  </w:style>
+  <w:style w:type="paragraph" w:styleId="Ttulo1">
+    <w:name w:val="heading 1"/>
+    <w:basedOn w:val="Normal"/>
+    <w:next w:val="Normal"/>
+    <w:link w:val="Ttulo1Car"/>
+    <w:uiPriority w:val="9"/>
+    <w:qFormat/>
+    <w:rsid w:val="00E47FBB"/>
+    <w:pPr>
+      <w:keepNext/>
+      <w:keepLines/>
+      <w:spacing w:before="480" w:after="0"/>
+      <w:outlineLvl w:val="0"/>
+    </w:pPr>
+    <w:rPr>
+      <w:rFonts w:asciiTheme="majorHAnsi" w:eastAsiaTheme="majorEastAsia" w:hAnsiTheme="majorHAnsi" w:cstheme="majorBidi"/>
+      <w:b/>
+      <w:bCs/>
+      <w:szCs w:val="28"/>
+    </w:rPr>
+  </w:style>
+  <w:style w:type="paragraph" w:styleId="Ttulo2">
+    <w:name w:val="heading 2"/>
+    <w:basedOn w:val="Normal"/>
+    <w:next w:val="Normal"/>
+    <w:link w:val="Ttulo2Car"/>
+    <w:uiPriority w:val="9"/>
+    <w:unhideWhenUsed/>
+    <w:qFormat/>
+    <w:rsid w:val="00E47FBB"/>
+    <w:pPr>
+      <w:keepNext/>
+      <w:keepLines/>
+      <w:spacing w:before="200" w:after="0"/>
+      <w:outlineLvl w:val="1"/>
+    </w:pPr>
+    <w:rPr>
+      <w:rFonts w:asciiTheme="majorHAnsi" w:eastAsiaTheme="majorEastAsia" w:hAnsiTheme="majorHAnsi" w:cstheme="majorBidi"/>
+      <w:b/>
+      <w:bCs/>
+      <w:szCs w:val="26"/>
+    </w:rPr>
+  </w:style>
+  <w:style w:type="character" w:default="1" w:styleId="Fuentedeprrafopredeter">
+    <w:name w:val="Default Paragraph Font"/>
+    <w:uiPriority w:val="1"/>
+    <w:semiHidden/>
+    <w:unhideWhenUsed/>
+  </w:style>
+  <w:style w:type="table" w:default="1" w:styleId="Tablanormal">
+    <w:name w:val="Normal Table"/>
+    <w:uiPriority w:val="99"/>
+    <w:semiHidden/>
+    <w:unhideWhenUsed/>
+    <w:tblPr>
+      <w:tblInd w:w="0" w:type="dxa"/>
+      <w:tblCellMar>
+        <w:top w:w="0" w:type="dxa"/>
+        <w:left w:w="108" w:type="dxa"/>
+        <w:bottom w:w="0" w:type="dxa"/>
+        <w:right w:w="108" w:type="dxa"/>
+      </w:tblCellMar>
+    </w:tblPr>
+  </w:style>
+  <w:style w:type="numbering" w:default="1" w:styleId="Sinlista">
+    <w:name w:val="No List"/>
+    <w:uiPriority w:val="99"/>
+    <w:semiHidden/>
+    <w:unhideWhenUsed/>
+  </w:style>
+  <w:style w:type="paragraph" w:styleId="Prrafodelista">
+    <w:name w:val="List Paragraph"/>
+    <w:basedOn w:val="Normal"/>
+    <w:uiPriority w:val="34"/>
+    <w:qFormat/>
+    <w:rsid w:val="00C74D35"/>
+    <w:pPr>
+      <w:ind w:left="720"/>
+      <w:contextualSpacing/>
+    </w:pPr>
+  </w:style>
+  <w:style w:type="paragraph" w:styleId="Textodeglobo">
+    <w:name w:val="Balloon Text"/>
+    <w:basedOn w:val="Normal"/>
+    <w:link w:val="TextodegloboCar"/>
+    <w:uiPriority w:val="99"/>
+    <w:semiHidden/>
+    <w:unhideWhenUsed/>
+    <w:rsid w:val="007F4101"/>
+    <w:pPr>
+      <w:spacing w:after="0" w:line="240" w:lineRule="auto"/>
+    </w:pPr>
+    <w:rPr>
+      <w:rFonts w:ascii="Tahoma" w:hAnsi="Tahoma" w:cs="Tahoma"/>
+      <w:sz w:val="16"/>
+      <w:szCs w:val="16"/>
+    </w:rPr>
+  </w:style>
+  <w:style w:type="character" w:customStyle="1" w:styleId="TextodegloboCar">
+    <w:name w:val="Texto de globo Car"/>
+    <w:basedOn w:val="Fuentedeprrafopredeter"/>
+    <w:link w:val="Textodeglobo"/>
+    <w:uiPriority w:val="99"/>
+    <w:semiHidden/>
+    <w:rsid w:val="007F4101"/>
+    <w:rPr>
+      <w:rFonts w:ascii="Tahoma" w:hAnsi="Tahoma" w:cs="Tahoma"/>
+      <w:sz w:val="16"/>
+      <w:szCs w:val="16"/>
+    </w:rPr>
+  </w:style>
+  <w:style w:type="character" w:customStyle="1" w:styleId="Ttulo1Car">
+    <w:name w:val="Título 1 Car"/>
+    <w:basedOn w:val="Fuentedeprrafopredeter"/>
+    <w:link w:val="Ttulo1"/>
+    <w:uiPriority w:val="9"/>
+    <w:rsid w:val="00E47FBB"/>
+    <w:rPr>
+      <w:rFonts w:asciiTheme="majorHAnsi" w:eastAsiaTheme="majorEastAsia" w:hAnsiTheme="majorHAnsi" w:cstheme="majorBidi"/>
+      <w:b/>
+      <w:bCs/>
+      <w:szCs w:val="28"/>
+    </w:rPr>
+  </w:style>
+  <w:style w:type="character" w:customStyle="1" w:styleId="Ttulo2Car">
+    <w:name w:val="Título 2 Car"/>
+    <w:basedOn w:val="Fuentedeprrafopredeter"/>
+    <w:link w:val="Ttulo2"/>
+    <w:uiPriority w:val="9"/>
+    <w:rsid w:val="00E47FBB"/>
+    <w:rPr>
+      <w:rFonts w:asciiTheme="majorHAnsi" w:eastAsiaTheme="majorEastAsia" w:hAnsiTheme="majorHAnsi" w:cstheme="majorBidi"/>
+      <w:b/>
+      <w:bCs/>
+      <w:szCs w:val="26"/>
+    </w:rPr>
+  </w:style>
+  <w:style w:type="paragraph" w:styleId="Ttulo">
+    <w:name w:val="Title"/>
+    <w:basedOn w:val="Normal"/>
+    <w:next w:val="Normal"/>
+    <w:link w:val="TtuloCar"/>
+    <w:uiPriority w:val="10"/>
+    <w:qFormat/>
+    <w:rsid w:val="00E47FBB"/>
+    <w:pPr>
+      <w:pBdr>
+        <w:bottom w:val="single" w:sz="8" w:space="4" w:color="4F81BD" w:themeColor="accent1"/>
+      </w:pBdr>
+      <w:spacing w:after="300" w:line="240" w:lineRule="auto"/>
+      <w:contextualSpacing/>
+    </w:pPr>
+    <w:rPr>
+      <w:rFonts w:asciiTheme="majorHAnsi" w:eastAsiaTheme="majorEastAsia" w:hAnsiTheme="majorHAnsi" w:cstheme="majorBidi"/>
+      <w:spacing w:val="5"/>
+      <w:kern w:val="28"/>
+      <w:szCs w:val="52"/>
+    </w:rPr>
+  </w:style>
+  <w:style w:type="character" w:customStyle="1" w:styleId="TtuloCar">
+    <w:name w:val="Título Car"/>
+    <w:basedOn w:val="Fuentedeprrafopredeter"/>
+    <w:link w:val="Ttulo"/>
+    <w:uiPriority w:val="10"/>
+    <w:rsid w:val="00E47FBB"/>
+    <w:rPr>
+      <w:rFonts w:asciiTheme="majorHAnsi" w:eastAsiaTheme="majorEastAsia" w:hAnsiTheme="majorHAnsi" w:cstheme="majorBidi"/>
+      <w:spacing w:val="5"/>
+      <w:kern w:val="28"/>
+      <w:szCs w:val="52"/>
+    </w:rPr>
+  </w:style>
+  <w:style w:type="paragraph" w:styleId="TtulodeTDC">
+    <w:name w:val="TOC Heading"/>
+    <w:basedOn w:val="Ttulo1"/>
+    <w:next w:val="Normal"/>
+    <w:uiPriority w:val="39"/>
+    <w:semiHidden/>
+    <w:unhideWhenUsed/>
+    <w:qFormat/>
+    <w:rsid w:val="00E47FBB"/>
+    <w:pPr>
+      <w:outlineLvl w:val="9"/>
+    </w:pPr>
+    <w:rPr>
+      <w:color w:val="365F91" w:themeColor="accent1" w:themeShade="BF"/>
+      <w:sz w:val="28"/>
+    </w:rPr>
+  </w:style>
+  <w:style w:type="paragraph" w:styleId="TDC1">
+    <w:name w:val="toc 1"/>
+    <w:basedOn w:val="Normal"/>
+    <w:next w:val="Normal"/>
+    <w:autoRedefine/>
+    <w:uiPriority w:val="39"/>
+    <w:unhideWhenUsed/>
+    <w:rsid w:val="00E47FBB"/>
+    <w:pPr>
+      <w:spacing w:after="100"/>
+    </w:pPr>
+  </w:style>
+  <w:style w:type="paragraph" w:styleId="TDC2">
+    <w:name w:val="toc 2"/>
+    <w:basedOn w:val="Normal"/>
+    <w:next w:val="Normal"/>
+    <w:autoRedefine/>
+    <w:uiPriority w:val="39"/>
+    <w:unhideWhenUsed/>
+    <w:rsid w:val="00E47FBB"/>
+    <w:pPr>
+      <w:spacing w:after="100"/>
+      <w:ind w:left="220"/>
+    </w:pPr>
+  </w:style>
+  <w:style w:type="character" w:styleId="Hipervnculo">
+    <w:name w:val="Hyperlink"/>
+    <w:basedOn w:val="Fuentedeprrafopredeter"/>
+    <w:uiPriority w:val="99"/>
+    <w:unhideWhenUsed/>
+    <w:rsid w:val="00E47FBB"/>
+    <w:rPr>
+      <w:color w:val="0000FF" w:themeColor="hyperlink"/>
+      <w:u w:val="single"/>
+    </w:rPr>
+  </w:style>
+  <w:style w:type="paragraph" w:styleId="Encabezado">
+    <w:name w:val="header"/>
+    <w:basedOn w:val="Normal"/>
+    <w:link w:val="EncabezadoCar"/>
+    <w:uiPriority w:val="99"/>
+    <w:unhideWhenUsed/>
+    <w:rsid w:val="00E47FBB"/>
+    <w:pPr>
+      <w:tabs>
+        <w:tab w:val="center" w:pos="4252"/>
+        <w:tab w:val="right" w:pos="8504"/>
+      </w:tabs>
+      <w:spacing w:after="0" w:line="240" w:lineRule="auto"/>
+    </w:pPr>
+  </w:style>
+  <w:style w:type="character" w:customStyle="1" w:styleId="EncabezadoCar">
+    <w:name w:val="Encabezado Car"/>
+    <w:basedOn w:val="Fuentedeprrafopredeter"/>
+    <w:link w:val="Encabezado"/>
+    <w:uiPriority w:val="99"/>
+    <w:rsid w:val="00E47FBB"/>
+  </w:style>
+  <w:style w:type="paragraph" w:styleId="Piedepgina">
+    <w:name w:val="footer"/>
+    <w:basedOn w:val="Normal"/>
+    <w:link w:val="PiedepginaCar"/>
+    <w:uiPriority w:val="99"/>
+    <w:unhideWhenUsed/>
+    <w:rsid w:val="00E47FBB"/>
+    <w:pPr>
+      <w:tabs>
+        <w:tab w:val="center" w:pos="4252"/>
+        <w:tab w:val="right" w:pos="8504"/>
+      </w:tabs>
+      <w:spacing w:after="0" w:line="240" w:lineRule="auto"/>
+    </w:pPr>
+  </w:style>
+  <w:style w:type="character" w:customStyle="1" w:styleId="PiedepginaCar">
+    <w:name w:val="Pie de página Car"/>
+    <w:basedOn w:val="Fuentedeprrafopredeter"/>
+    <w:link w:val="Piedepgina"/>
+    <w:uiPriority w:val="99"/>
+    <w:rsid w:val="00E47FBB"/>
+  </w:style>
+  <w:style w:type="character" w:styleId="Textoennegrita">
+    <w:name w:val="Strong"/>
+    <w:basedOn w:val="Fuentedeprrafopredeter"/>
+    <w:uiPriority w:val="22"/>
+    <w:qFormat/>
+    <w:rsid w:val="00F26756"/>
+    <w:rPr>
+      <w:b/>
+      <w:bCs/>
+    </w:rPr>
+  </w:style>
+  <w:style w:type="character" w:customStyle="1" w:styleId="apple-converted-space">
+    <w:name w:val="apple-converted-space"/>
+    <w:basedOn w:val="Fuentedeprrafopredeter"/>
+    <w:rsid w:val="00CC779C"/>
+  </w:style>
+  <w:style w:type="table" w:styleId="Tablaconcuadrcula">
+    <w:name w:val="Table Grid"/>
+    <w:basedOn w:val="Tablanormal"/>
+    <w:uiPriority w:val="59"/>
+    <w:rsid w:val="006433CE"/>
+    <w:pPr>
+      <w:spacing w:after="0" w:line="240" w:lineRule="auto"/>
+    </w:pPr>
+    <w:rPr>
+      <w:rFonts w:eastAsiaTheme="minorHAnsi"/>
+      <w:lang w:val="es-PE" w:eastAsia="en-US"/>
+    </w:rPr>
+    <w:tblPr>
+      <w:tblInd w:w="0" w:type="dxa"/>
+      <w:tblBorders>
+        <w:top w:val="single" w:sz="4" w:space="0" w:color="auto"/>
+        <w:left w:val="single" w:sz="4" w:space="0" w:color="auto"/>
+        <w:bottom w:val="single" w:sz="4" w:space="0" w:color="auto"/>
+        <w:right w:val="single" w:sz="4" w:space="0" w:color="auto"/>
+        <w:insideH w:val="single" w:sz="4" w:space="0" w:color="auto"/>
+        <w:insideV w:val="single" w:sz="4" w:space="0" w:color="auto"/>
+      </w:tblBorders>
+      <w:tblCellMar>
+        <w:top w:w="0" w:type="dxa"/>
+        <w:left w:w="108" w:type="dxa"/>
+        <w:bottom w:w="0" w:type="dxa"/>
+        <w:right w:w="108" w:type="dxa"/>
+      </w:tblCellMar>
+    </w:tblPr>
+  </w:style>
+  <w:style w:type="table" w:styleId="Sombreadoclaro-nfasis4">
+    <w:name w:val="Light Shading Accent 4"/>
+    <w:basedOn w:val="Tablanormal"/>
+    <w:uiPriority w:val="60"/>
+    <w:rsid w:val="00C250BA"/>
+    <w:pPr>
+      <w:spacing w:after="0" w:line="240" w:lineRule="auto"/>
+    </w:pPr>
+    <w:rPr>
+      <w:color w:val="5F497A" w:themeColor="accent4" w:themeShade="BF"/>
+    </w:rPr>
+    <w:tblPr>
+      <w:tblStyleRowBandSize w:val="1"/>
+      <w:tblStyleColBandSize w:val="1"/>
+      <w:tblInd w:w="0" w:type="dxa"/>
+      <w:tblBorders>
+        <w:top w:val="single" w:sz="8" w:space="0" w:color="8064A2" w:themeColor="accent4"/>
+        <w:bottom w:val="single" w:sz="8" w:space="0" w:color="8064A2" w:themeColor="accent4"/>
+      </w:tblBorders>
+      <w:tblCellMar>
+        <w:top w:w="0" w:type="dxa"/>
+        <w:left w:w="108" w:type="dxa"/>
+        <w:bottom w:w="0" w:type="dxa"/>
+        <w:right w:w="108" w:type="dxa"/>
+      </w:tblCellMar>
+    </w:tblPr>
+    <w:tblStylePr w:type="firstRow">
+      <w:pPr>
+        <w:spacing w:before="0" w:after="0" w:line="240" w:lineRule="auto"/>
+      </w:pPr>
+      <w:rPr>
+        <w:b/>
+        <w:bCs/>
+      </w:rPr>
+      <w:tblPr/>
+      <w:tcPr>
+        <w:tcBorders>
+          <w:top w:val="single" w:sz="8" w:space="0" w:color="8064A2" w:themeColor="accent4"/>
+          <w:left w:val="nil"/>
+          <w:bottom w:val="single" w:sz="8" w:space="0" w:color="8064A2" w:themeColor="accent4"/>
+          <w:right w:val="nil"/>
+          <w:insideH w:val="nil"/>
+          <w:insideV w:val="nil"/>
+        </w:tcBorders>
+      </w:tcPr>
+    </w:tblStylePr>
+    <w:tblStylePr w:type="lastRow">
+      <w:pPr>
+        <w:spacing w:before="0" w:after="0" w:line="240" w:lineRule="auto"/>
+      </w:pPr>
+      <w:rPr>
+        <w:b/>
+        <w:bCs/>
+      </w:rPr>
+      <w:tblPr/>
+      <w:tcPr>
+        <w:tcBorders>
+          <w:top w:val="single" w:sz="8" w:space="0" w:color="8064A2" w:themeColor="accent4"/>
+          <w:left w:val="nil"/>
+          <w:bottom w:val="single" w:sz="8" w:space="0" w:color="8064A2" w:themeColor="accent4"/>
+          <w:right w:val="nil"/>
+          <w:insideH w:val="nil"/>
+          <w:insideV w:val="nil"/>
+        </w:tcBorders>
+      </w:tcPr>
+    </w:tblStylePr>
+    <w:tblStylePr w:type="firstCol">
+      <w:rPr>
+        <w:b/>
+        <w:bCs/>
+      </w:rPr>
+    </w:tblStylePr>
+    <w:tblStylePr w:type="lastCol">
+      <w:rPr>
+        <w:b/>
+        <w:bCs/>
+      </w:rPr>
+    </w:tblStylePr>
+    <w:tblStylePr w:type="band1Vert">
+      <w:tblPr/>
+      <w:tcPr>
+        <w:tcBorders>
+          <w:left w:val="nil"/>
+          <w:right w:val="nil"/>
+          <w:insideH w:val="nil"/>
+          <w:insideV w:val="nil"/>
+        </w:tcBorders>
+        <w:shd w:val="clear" w:color="auto" w:fill="DFD8E8" w:themeFill="accent4" w:themeFillTint="3F"/>
+      </w:tcPr>
+    </w:tblStylePr>
+    <w:tblStylePr w:type="band1Horz">
+      <w:tblPr/>
+      <w:tcPr>
+        <w:tcBorders>
+          <w:left w:val="nil"/>
+          <w:right w:val="nil"/>
+          <w:insideH w:val="nil"/>
+          <w:insideV w:val="nil"/>
+        </w:tcBorders>
+        <w:shd w:val="clear" w:color="auto" w:fill="DFD8E8" w:themeFill="accent4" w:themeFillTint="3F"/>
+      </w:tcPr>
+    </w:tblStylePr>
+  </w:style>
 </w:styles>
 </file>
 
@@ -27349,7 +27225,7 @@
 </file>
 
 <file path=customXml/itemProps1.xml><?xml version="1.0" encoding="utf-8"?>
-<ds:datastoreItem xmlns:ds="http://schemas.openxmlformats.org/officeDocument/2006/customXml" ds:itemID="{EC8A722C-AAD5-4630-AD31-E26EC47D46B8}">
+<ds:datastoreItem xmlns:ds="http://schemas.openxmlformats.org/officeDocument/2006/customXml" ds:itemID="{CEB521AF-CA58-4A5F-A1BA-7A14971705E7}">
   <ds:schemaRefs>
     <ds:schemaRef ds:uri="http://schemas.openxmlformats.org/officeDocument/2006/bibliography"/>
   </ds:schemaRefs>

</xml_diff>

<commit_message>
Agregando caracteristicas servidor git
</commit_message>
<xml_diff>
--- a/ADMINISTRACION CONFIGURACION RUP/JALJO_PLAN_SCM.docx
+++ b/ADMINISTRACION CONFIGURACION RUP/JALJO_PLAN_SCM.docx
@@ -1,6 +1,6 @@
 
 <file path=word/document.xml><?xml version="1.0" encoding="utf-8"?>
-<w:document xmlns:ve="http://schemas.openxmlformats.org/markup-compatibility/2006" xmlns:o="urn:schemas-microsoft-com:office:office" xmlns:r="http://schemas.openxmlformats.org/officeDocument/2006/relationships" xmlns:m="http://schemas.openxmlformats.org/officeDocument/2006/math" xmlns:v="urn:schemas-microsoft-com:vml" xmlns:wp="http://schemas.openxmlformats.org/drawingml/2006/wordprocessingDrawing" xmlns:w10="urn:schemas-microsoft-com:office:word" xmlns:w="http://schemas.openxmlformats.org/wordprocessingml/2006/main" xmlns:wne="http://schemas.microsoft.com/office/word/2006/wordml">
+<w:document xmlns:wpc="http://schemas.microsoft.com/office/word/2010/wordprocessingCanvas" xmlns:mc="http://schemas.openxmlformats.org/markup-compatibility/2006" xmlns:o="urn:schemas-microsoft-com:office:office" xmlns:r="http://schemas.openxmlformats.org/officeDocument/2006/relationships" xmlns:m="http://schemas.openxmlformats.org/officeDocument/2006/math" xmlns:v="urn:schemas-microsoft-com:vml" xmlns:wp14="http://schemas.microsoft.com/office/word/2010/wordprocessingDrawing" xmlns:wp="http://schemas.openxmlformats.org/drawingml/2006/wordprocessingDrawing" xmlns:w10="urn:schemas-microsoft-com:office:word" xmlns:w="http://schemas.openxmlformats.org/wordprocessingml/2006/main" xmlns:w14="http://schemas.microsoft.com/office/word/2010/wordml" xmlns:wpg="http://schemas.microsoft.com/office/word/2010/wordprocessingGroup" xmlns:wpi="http://schemas.microsoft.com/office/word/2010/wordprocessingInk" xmlns:wne="http://schemas.microsoft.com/office/word/2006/wordml" xmlns:wps="http://schemas.microsoft.com/office/word/2010/wordprocessingShape" mc:Ignorable="w14 wp14">
   <w:body>
     <w:p>
       <w:pPr>
@@ -2100,23 +2100,7 @@
           <w:sz w:val="20"/>
           <w:szCs w:val="20"/>
         </w:rPr>
-        <w:t xml:space="preserve">Una gestión de la configuración, planificada y ejecutada de manera efectiva, contribuye a la producción de productos TIC de alta calidad evitando el </w:t>
-      </w:r>
-      <w:proofErr w:type="spellStart"/>
-      <w:r>
-        <w:rPr>
-          <w:sz w:val="20"/>
-          <w:szCs w:val="20"/>
-        </w:rPr>
-        <w:t>retrabajo</w:t>
-      </w:r>
-      <w:proofErr w:type="spellEnd"/>
-      <w:r>
-        <w:rPr>
-          <w:sz w:val="20"/>
-          <w:szCs w:val="20"/>
-        </w:rPr>
-        <w:t>. Esto aumenta el valor de los activos informáticos y ahorra costes, contribuyendo a la entrega de proyectos que satisfacen los costes, calendarios, calidad y requerimientos establecidos.</w:t>
+        <w:t>Una gestión de la configuración, planificada y ejecutada de manera efectiva, contribuye a la producción de productos TIC de alta calidad evitando el retrabajo. Esto aumenta el valor de los activos informáticos y ahorra costes, contribuyendo a la entrega de proyectos que satisfacen los costes, calendarios, calidad y requerimientos establecidos.</w:t>
       </w:r>
     </w:p>
     <w:p>
@@ -2425,7 +2409,6 @@
         </w:rPr>
         <w:t xml:space="preserve">El </w:t>
       </w:r>
-      <w:proofErr w:type="spellStart"/>
       <w:r>
         <w:rPr>
           <w:sz w:val="20"/>
@@ -2433,7 +2416,6 @@
         </w:rPr>
         <w:t>Lider</w:t>
       </w:r>
-      <w:proofErr w:type="spellEnd"/>
       <w:r>
         <w:rPr>
           <w:sz w:val="20"/>
@@ -2566,23 +2548,7 @@
           <w:sz w:val="20"/>
           <w:szCs w:val="20"/>
         </w:rPr>
-        <w:t xml:space="preserve">Por otra parte cualquier </w:t>
-      </w:r>
-      <w:proofErr w:type="spellStart"/>
-      <w:r>
-        <w:rPr>
-          <w:sz w:val="20"/>
-          <w:szCs w:val="20"/>
-        </w:rPr>
-        <w:t>stakeholder</w:t>
-      </w:r>
-      <w:proofErr w:type="spellEnd"/>
-      <w:r>
-        <w:rPr>
-          <w:sz w:val="20"/>
-          <w:szCs w:val="20"/>
-        </w:rPr>
-        <w:t xml:space="preserve"> podrá presentar cualquiera de los siguientes tipos de peticiones de cambio sobre el sistema, para el control de cambios:</w:t>
+        <w:t>Por otra parte cualquier stakeholder podrá presentar cualquiera de los siguientes tipos de peticiones de cambio sobre el sistema, para el control de cambios:</w:t>
       </w:r>
     </w:p>
     <w:p>
@@ -3023,21 +2989,12 @@
           <w:szCs w:val="20"/>
         </w:rPr>
       </w:pPr>
-      <w:proofErr w:type="spellStart"/>
       <w:r>
         <w:rPr>
           <w:sz w:val="20"/>
           <w:szCs w:val="20"/>
         </w:rPr>
-        <w:t>Stakeholder</w:t>
-      </w:r>
-      <w:proofErr w:type="spellEnd"/>
-      <w:r>
-        <w:rPr>
-          <w:sz w:val="20"/>
-          <w:szCs w:val="20"/>
-        </w:rPr>
-        <w:t>. Persona que directa o indirectamente se ve afectada por el sistema y que puede afectar el  proyecto.</w:t>
+        <w:t>Stakeholder. Persona que directa o indirectamente se ve afectada por el sistema y que puede afectar el  proyecto.</w:t>
       </w:r>
     </w:p>
     <w:p>
@@ -3066,37 +3023,12 @@
           <w:szCs w:val="20"/>
         </w:rPr>
       </w:pPr>
-      <w:proofErr w:type="spellStart"/>
       <w:r>
         <w:rPr>
           <w:sz w:val="20"/>
           <w:szCs w:val="20"/>
         </w:rPr>
-        <w:t>Configuration</w:t>
-      </w:r>
-      <w:proofErr w:type="spellEnd"/>
-      <w:r>
-        <w:rPr>
-          <w:sz w:val="20"/>
-          <w:szCs w:val="20"/>
-        </w:rPr>
-        <w:t xml:space="preserve"> </w:t>
-      </w:r>
-      <w:proofErr w:type="spellStart"/>
-      <w:r>
-        <w:rPr>
-          <w:sz w:val="20"/>
-          <w:szCs w:val="20"/>
-        </w:rPr>
-        <w:t>Item</w:t>
-      </w:r>
-      <w:proofErr w:type="spellEnd"/>
-      <w:r>
-        <w:rPr>
-          <w:sz w:val="20"/>
-          <w:szCs w:val="20"/>
-        </w:rPr>
-        <w:t>. Los elementos que son puestos bajo el control de gestión de la configuración.</w:t>
+        <w:t>Configuration Item. Los elementos que son puestos bajo el control de gestión de la configuración.</w:t>
       </w:r>
     </w:p>
     <w:p>
@@ -3256,7 +3188,7 @@
                     <pic:cNvPicPr/>
                   </pic:nvPicPr>
                   <pic:blipFill rotWithShape="1">
-                    <a:blip r:embed="rId8" cstate="print"/>
+                    <a:blip r:embed="rId9" cstate="print"/>
                     <a:srcRect l="2031" t="18673" r="34487" b="46749"/>
                     <a:stretch/>
                   </pic:blipFill>
@@ -3273,7 +3205,7 @@
                     </a:ln>
                     <a:extLst>
                       <a:ext uri="{53640926-AAD7-44D8-BBD7-CCE9431645EC}">
-                        <a14:shadowObscured xmlns:a14="http://schemas.microsoft.com/office/drawing/2010/main" xmlns:wps="http://schemas.microsoft.com/office/word/2010/wordprocessingShape" xmlns:wpi="http://schemas.microsoft.com/office/word/2010/wordprocessingInk" xmlns:wpg="http://schemas.microsoft.com/office/word/2010/wordprocessingGroup" xmlns:w14="http://schemas.microsoft.com/office/word/2010/wordml" xmlns:w="http://schemas.openxmlformats.org/wordprocessingml/2006/main" xmlns:w10="urn:schemas-microsoft-com:office:word" xmlns:wp14="http://schemas.microsoft.com/office/word/2010/wordprocessingDrawing" xmlns:v="urn:schemas-microsoft-com:vml" xmlns:o="urn:schemas-microsoft-com:office:office" xmlns:mc="http://schemas.openxmlformats.org/markup-compatibility/2006" xmlns:wpc="http://schemas.microsoft.com/office/word/2010/wordprocessingCanvas" xmlns=""/>
+                        <a14:shadowObscured xmlns:a14="http://schemas.microsoft.com/office/drawing/2010/main"/>
                       </a:ext>
                     </a:extLst>
                   </pic:spPr>
@@ -3344,10 +3276,10 @@
                     </pic:cNvPicPr>
                   </pic:nvPicPr>
                   <pic:blipFill rotWithShape="1">
-                    <a:blip r:embed="rId9" cstate="print">
+                    <a:blip r:embed="rId10" cstate="print">
                       <a:extLst>
                         <a:ext uri="{28A0092B-C50C-407E-A947-70E740481C1C}">
-                          <a14:useLocalDpi xmlns:a14="http://schemas.microsoft.com/office/drawing/2010/main" xmlns:wps="http://schemas.microsoft.com/office/word/2010/wordprocessingShape" xmlns:wpi="http://schemas.microsoft.com/office/word/2010/wordprocessingInk" xmlns:wpg="http://schemas.microsoft.com/office/word/2010/wordprocessingGroup" xmlns:w14="http://schemas.microsoft.com/office/word/2010/wordml" xmlns:w="http://schemas.openxmlformats.org/wordprocessingml/2006/main" xmlns:w10="urn:schemas-microsoft-com:office:word" xmlns:wp14="http://schemas.microsoft.com/office/word/2010/wordprocessingDrawing" xmlns:v="urn:schemas-microsoft-com:vml" xmlns:o="urn:schemas-microsoft-com:office:office" xmlns:mc="http://schemas.openxmlformats.org/markup-compatibility/2006" xmlns:wpc="http://schemas.microsoft.com/office/word/2010/wordprocessingCanvas" xmlns="" val="0"/>
+                          <a14:useLocalDpi xmlns:a14="http://schemas.microsoft.com/office/drawing/2010/main" val="0"/>
                         </a:ext>
                       </a:extLst>
                     </a:blip>
@@ -3368,7 +3300,7 @@
                     </a:ln>
                     <a:extLst>
                       <a:ext uri="{53640926-AAD7-44D8-BBD7-CCE9431645EC}">
-                        <a14:shadowObscured xmlns:a14="http://schemas.microsoft.com/office/drawing/2010/main" xmlns:wps="http://schemas.microsoft.com/office/word/2010/wordprocessingShape" xmlns:wpi="http://schemas.microsoft.com/office/word/2010/wordprocessingInk" xmlns:wpg="http://schemas.microsoft.com/office/word/2010/wordprocessingGroup" xmlns:w14="http://schemas.microsoft.com/office/word/2010/wordml" xmlns:w="http://schemas.openxmlformats.org/wordprocessingml/2006/main" xmlns:w10="urn:schemas-microsoft-com:office:word" xmlns:wp14="http://schemas.microsoft.com/office/word/2010/wordprocessingDrawing" xmlns:v="urn:schemas-microsoft-com:vml" xmlns:o="urn:schemas-microsoft-com:office:office" xmlns:mc="http://schemas.openxmlformats.org/markup-compatibility/2006" xmlns:wpc="http://schemas.microsoft.com/office/word/2010/wordprocessingCanvas" xmlns=""/>
+                        <a14:shadowObscured xmlns:a14="http://schemas.microsoft.com/office/drawing/2010/main"/>
                       </a:ext>
                     </a:extLst>
                   </pic:spPr>
@@ -3500,7 +3432,7 @@
           <w:insideH w:val="single" w:sz="4" w:space="0" w:color="auto"/>
           <w:insideV w:val="single" w:sz="4" w:space="0" w:color="auto"/>
         </w:tblBorders>
-        <w:tblLook w:val="01E0"/>
+        <w:tblLook w:val="01E0" w:firstRow="1" w:lastRow="1" w:firstColumn="1" w:lastColumn="1" w:noHBand="0" w:noVBand="0"/>
       </w:tblPr>
       <w:tblGrid>
         <w:gridCol w:w="2693"/>
@@ -4085,27 +4017,7 @@
           <w:sz w:val="20"/>
           <w:szCs w:val="20"/>
         </w:rPr>
-        <w:t xml:space="preserve"> se utilizara </w:t>
-      </w:r>
-      <w:proofErr w:type="spellStart"/>
-      <w:r>
-        <w:rPr>
-          <w:rFonts w:asciiTheme="minorHAnsi" w:hAnsiTheme="minorHAnsi"/>
-          <w:b w:val="0"/>
-          <w:sz w:val="20"/>
-          <w:szCs w:val="20"/>
-        </w:rPr>
-        <w:t>Github</w:t>
-      </w:r>
-      <w:proofErr w:type="spellEnd"/>
-      <w:r>
-        <w:rPr>
-          <w:rFonts w:asciiTheme="minorHAnsi" w:hAnsiTheme="minorHAnsi"/>
-          <w:b w:val="0"/>
-          <w:sz w:val="20"/>
-          <w:szCs w:val="20"/>
-        </w:rPr>
-        <w:t>.</w:t>
+        <w:t xml:space="preserve"> se utilizara Github.</w:t>
       </w:r>
       <w:bookmarkEnd w:id="11"/>
     </w:p>
@@ -4143,10 +4055,10 @@
                     </pic:cNvPicPr>
                   </pic:nvPicPr>
                   <pic:blipFill>
-                    <a:blip r:embed="rId10" cstate="print">
+                    <a:blip r:embed="rId11" cstate="print">
                       <a:extLst>
                         <a:ext uri="{28A0092B-C50C-407E-A947-70E740481C1C}">
-                          <a14:useLocalDpi xmlns:a14="http://schemas.microsoft.com/office/drawing/2010/main" xmlns:wps="http://schemas.microsoft.com/office/word/2010/wordprocessingShape" xmlns:wpi="http://schemas.microsoft.com/office/word/2010/wordprocessingInk" xmlns:wpg="http://schemas.microsoft.com/office/word/2010/wordprocessingGroup" xmlns:w14="http://schemas.microsoft.com/office/word/2010/wordml" xmlns:w="http://schemas.openxmlformats.org/wordprocessingml/2006/main" xmlns:w10="urn:schemas-microsoft-com:office:word" xmlns:wp14="http://schemas.microsoft.com/office/word/2010/wordprocessingDrawing" xmlns:v="urn:schemas-microsoft-com:vml" xmlns:o="urn:schemas-microsoft-com:office:office" xmlns:mc="http://schemas.openxmlformats.org/markup-compatibility/2006" xmlns:wpc="http://schemas.microsoft.com/office/word/2010/wordprocessingCanvas" xmlns="" val="0"/>
+                          <a14:useLocalDpi xmlns:a14="http://schemas.microsoft.com/office/drawing/2010/main" val="0"/>
                         </a:ext>
                       </a:extLst>
                     </a:blip>
@@ -4206,6 +4118,270 @@
         </w:rPr>
       </w:pPr>
     </w:p>
+    <w:tbl>
+      <w:tblPr>
+        <w:tblStyle w:val="Sombreadoclaro-nfasis1"/>
+        <w:tblW w:w="7220" w:type="dxa"/>
+        <w:tblInd w:w="1384" w:type="dxa"/>
+        <w:tblLook w:val="04A0" w:firstRow="1" w:lastRow="0" w:firstColumn="1" w:lastColumn="0" w:noHBand="0" w:noVBand="1"/>
+      </w:tblPr>
+      <w:tblGrid>
+        <w:gridCol w:w="7220"/>
+      </w:tblGrid>
+      <w:tr>
+        <w:trPr>
+          <w:cnfStyle w:val="100000000000" w:firstRow="1" w:lastRow="0" w:firstColumn="0" w:lastColumn="0" w:oddVBand="0" w:evenVBand="0" w:oddHBand="0" w:evenHBand="0" w:firstRowFirstColumn="0" w:firstRowLastColumn="0" w:lastRowFirstColumn="0" w:lastRowLastColumn="0"/>
+          <w:trHeight w:val="300"/>
+        </w:trPr>
+        <w:tc>
+          <w:tcPr>
+            <w:cnfStyle w:val="001000000000" w:firstRow="0" w:lastRow="0" w:firstColumn="1" w:lastColumn="0" w:oddVBand="0" w:evenVBand="0" w:oddHBand="0" w:evenHBand="0" w:firstRowFirstColumn="0" w:firstRowLastColumn="0" w:lastRowFirstColumn="0" w:lastRowLastColumn="0"/>
+            <w:tcW w:w="7220" w:type="dxa"/>
+            <w:noWrap/>
+            <w:hideMark/>
+          </w:tcPr>
+          <w:p>
+            <w:pPr>
+              <w:spacing w:line="255" w:lineRule="atLeast"/>
+              <w:rPr>
+                <w:color w:val="auto"/>
+                <w:sz w:val="20"/>
+                <w:szCs w:val="20"/>
+              </w:rPr>
+            </w:pPr>
+            <w:r>
+              <w:rPr>
+                <w:color w:val="auto"/>
+                <w:sz w:val="20"/>
+                <w:szCs w:val="20"/>
+              </w:rPr>
+              <w:t>Características mínimas Servidor Git</w:t>
+            </w:r>
+          </w:p>
+        </w:tc>
+      </w:tr>
+      <w:tr>
+        <w:trPr>
+          <w:cnfStyle w:val="000000100000" w:firstRow="0" w:lastRow="0" w:firstColumn="0" w:lastColumn="0" w:oddVBand="0" w:evenVBand="0" w:oddHBand="1" w:evenHBand="0" w:firstRowFirstColumn="0" w:firstRowLastColumn="0" w:lastRowFirstColumn="0" w:lastRowLastColumn="0"/>
+          <w:trHeight w:val="300"/>
+        </w:trPr>
+        <w:tc>
+          <w:tcPr>
+            <w:cnfStyle w:val="001000000000" w:firstRow="0" w:lastRow="0" w:firstColumn="1" w:lastColumn="0" w:oddVBand="0" w:evenVBand="0" w:oddHBand="0" w:evenHBand="0" w:firstRowFirstColumn="0" w:firstRowLastColumn="0" w:lastRowFirstColumn="0" w:lastRowLastColumn="0"/>
+            <w:tcW w:w="7220" w:type="dxa"/>
+            <w:noWrap/>
+            <w:hideMark/>
+          </w:tcPr>
+          <w:p>
+            <w:pPr>
+              <w:spacing w:line="255" w:lineRule="atLeast"/>
+              <w:rPr>
+                <w:b w:val="0"/>
+                <w:color w:val="auto"/>
+                <w:sz w:val="20"/>
+                <w:szCs w:val="20"/>
+              </w:rPr>
+            </w:pPr>
+            <w:r>
+              <w:rPr>
+                <w:b w:val="0"/>
+                <w:color w:val="auto"/>
+                <w:sz w:val="20"/>
+                <w:szCs w:val="20"/>
+              </w:rPr>
+              <w:t>Procesador Intel® Xeon® 2.8</w:t>
+            </w:r>
+            <w:bookmarkStart w:id="12" w:name="_GoBack"/>
+            <w:bookmarkEnd w:id="12"/>
+            <w:r>
+              <w:rPr>
+                <w:b w:val="0"/>
+                <w:color w:val="auto"/>
+                <w:sz w:val="20"/>
+                <w:szCs w:val="20"/>
+              </w:rPr>
+              <w:t xml:space="preserve"> GHz</w:t>
+            </w:r>
+          </w:p>
+        </w:tc>
+      </w:tr>
+      <w:tr>
+        <w:trPr>
+          <w:trHeight w:val="300"/>
+        </w:trPr>
+        <w:tc>
+          <w:tcPr>
+            <w:cnfStyle w:val="001000000000" w:firstRow="0" w:lastRow="0" w:firstColumn="1" w:lastColumn="0" w:oddVBand="0" w:evenVBand="0" w:oddHBand="0" w:evenHBand="0" w:firstRowFirstColumn="0" w:firstRowLastColumn="0" w:lastRowFirstColumn="0" w:lastRowLastColumn="0"/>
+            <w:tcW w:w="7220" w:type="dxa"/>
+            <w:noWrap/>
+            <w:hideMark/>
+          </w:tcPr>
+          <w:p>
+            <w:pPr>
+              <w:spacing w:line="255" w:lineRule="atLeast"/>
+              <w:rPr>
+                <w:b w:val="0"/>
+                <w:color w:val="auto"/>
+                <w:sz w:val="20"/>
+                <w:szCs w:val="20"/>
+              </w:rPr>
+            </w:pPr>
+            <w:r>
+              <w:rPr>
+                <w:b w:val="0"/>
+                <w:color w:val="auto"/>
+                <w:sz w:val="20"/>
+                <w:szCs w:val="20"/>
+              </w:rPr>
+              <w:t>Memoria 4 Gigabytes expandibles</w:t>
+            </w:r>
+          </w:p>
+        </w:tc>
+      </w:tr>
+      <w:tr>
+        <w:trPr>
+          <w:cnfStyle w:val="000000100000" w:firstRow="0" w:lastRow="0" w:firstColumn="0" w:lastColumn="0" w:oddVBand="0" w:evenVBand="0" w:oddHBand="1" w:evenHBand="0" w:firstRowFirstColumn="0" w:firstRowLastColumn="0" w:lastRowFirstColumn="0" w:lastRowLastColumn="0"/>
+          <w:trHeight w:val="300"/>
+        </w:trPr>
+        <w:tc>
+          <w:tcPr>
+            <w:cnfStyle w:val="001000000000" w:firstRow="0" w:lastRow="0" w:firstColumn="1" w:lastColumn="0" w:oddVBand="0" w:evenVBand="0" w:oddHBand="0" w:evenHBand="0" w:firstRowFirstColumn="0" w:firstRowLastColumn="0" w:lastRowFirstColumn="0" w:lastRowLastColumn="0"/>
+            <w:tcW w:w="7220" w:type="dxa"/>
+            <w:noWrap/>
+            <w:hideMark/>
+          </w:tcPr>
+          <w:p>
+            <w:pPr>
+              <w:spacing w:line="255" w:lineRule="atLeast"/>
+              <w:rPr>
+                <w:b w:val="0"/>
+                <w:color w:val="auto"/>
+                <w:sz w:val="20"/>
+                <w:szCs w:val="20"/>
+              </w:rPr>
+            </w:pPr>
+            <w:r>
+              <w:rPr>
+                <w:b w:val="0"/>
+                <w:color w:val="auto"/>
+                <w:sz w:val="20"/>
+                <w:szCs w:val="20"/>
+              </w:rPr>
+              <w:t>Almacenamiento Al menos un disco SAS de 300 GB</w:t>
+            </w:r>
+          </w:p>
+        </w:tc>
+      </w:tr>
+      <w:tr>
+        <w:trPr>
+          <w:trHeight w:val="300"/>
+        </w:trPr>
+        <w:tc>
+          <w:tcPr>
+            <w:cnfStyle w:val="001000000000" w:firstRow="0" w:lastRow="0" w:firstColumn="1" w:lastColumn="0" w:oddVBand="0" w:evenVBand="0" w:oddHBand="0" w:evenHBand="0" w:firstRowFirstColumn="0" w:firstRowLastColumn="0" w:lastRowFirstColumn="0" w:lastRowLastColumn="0"/>
+            <w:tcW w:w="7220" w:type="dxa"/>
+            <w:hideMark/>
+          </w:tcPr>
+          <w:p>
+            <w:pPr>
+              <w:spacing w:line="255" w:lineRule="atLeast"/>
+              <w:rPr>
+                <w:b w:val="0"/>
+                <w:color w:val="auto"/>
+                <w:sz w:val="20"/>
+                <w:szCs w:val="20"/>
+              </w:rPr>
+            </w:pPr>
+            <w:r>
+              <w:rPr>
+                <w:b w:val="0"/>
+                <w:color w:val="auto"/>
+                <w:sz w:val="20"/>
+                <w:szCs w:val="20"/>
+              </w:rPr>
+              <w:t>Comunicaciones Un puerto Ethernet 100 Mbps</w:t>
+            </w:r>
+          </w:p>
+        </w:tc>
+      </w:tr>
+      <w:tr>
+        <w:trPr>
+          <w:cnfStyle w:val="000000100000" w:firstRow="0" w:lastRow="0" w:firstColumn="0" w:lastColumn="0" w:oddVBand="0" w:evenVBand="0" w:oddHBand="1" w:evenHBand="0" w:firstRowFirstColumn="0" w:firstRowLastColumn="0" w:lastRowFirstColumn="0" w:lastRowLastColumn="0"/>
+          <w:trHeight w:val="300"/>
+        </w:trPr>
+        <w:tc>
+          <w:tcPr>
+            <w:cnfStyle w:val="001000000000" w:firstRow="0" w:lastRow="0" w:firstColumn="1" w:lastColumn="0" w:oddVBand="0" w:evenVBand="0" w:oddHBand="0" w:evenHBand="0" w:firstRowFirstColumn="0" w:firstRowLastColumn="0" w:lastRowFirstColumn="0" w:lastRowLastColumn="0"/>
+            <w:tcW w:w="7220" w:type="dxa"/>
+            <w:noWrap/>
+            <w:hideMark/>
+          </w:tcPr>
+          <w:p>
+            <w:pPr>
+              <w:spacing w:line="255" w:lineRule="atLeast"/>
+              <w:rPr>
+                <w:b w:val="0"/>
+                <w:color w:val="auto"/>
+                <w:sz w:val="20"/>
+                <w:szCs w:val="20"/>
+              </w:rPr>
+            </w:pPr>
+            <w:r>
+              <w:rPr>
+                <w:b w:val="0"/>
+                <w:color w:val="auto"/>
+                <w:sz w:val="20"/>
+                <w:szCs w:val="20"/>
+              </w:rPr>
+              <w:t>Periféricos Lectora de DVD/CD, puerto USB</w:t>
+            </w:r>
+          </w:p>
+        </w:tc>
+      </w:tr>
+      <w:tr>
+        <w:trPr>
+          <w:trHeight w:val="300"/>
+        </w:trPr>
+        <w:tc>
+          <w:tcPr>
+            <w:cnfStyle w:val="001000000000" w:firstRow="0" w:lastRow="0" w:firstColumn="1" w:lastColumn="0" w:oddVBand="0" w:evenVBand="0" w:oddHBand="0" w:evenHBand="0" w:firstRowFirstColumn="0" w:firstRowLastColumn="0" w:lastRowFirstColumn="0" w:lastRowLastColumn="0"/>
+            <w:tcW w:w="7220" w:type="dxa"/>
+            <w:noWrap/>
+            <w:hideMark/>
+          </w:tcPr>
+          <w:p>
+            <w:pPr>
+              <w:spacing w:line="255" w:lineRule="atLeast"/>
+              <w:rPr>
+                <w:b w:val="0"/>
+                <w:color w:val="auto"/>
+                <w:sz w:val="20"/>
+                <w:szCs w:val="20"/>
+              </w:rPr>
+            </w:pPr>
+            <w:r>
+              <w:rPr>
+                <w:b w:val="0"/>
+                <w:color w:val="auto"/>
+                <w:sz w:val="20"/>
+                <w:szCs w:val="20"/>
+              </w:rPr>
+              <w:t>Sistemas Operativos Centos 6.x, Ubuntu 12.x</w:t>
+            </w:r>
+          </w:p>
+        </w:tc>
+      </w:tr>
+    </w:tbl>
+    <w:p>
+      <w:pPr>
+        <w:spacing w:after="0"/>
+        <w:jc w:val="both"/>
+        <w:rPr>
+          <w:sz w:val="20"/>
+          <w:szCs w:val="20"/>
+        </w:rPr>
+      </w:pPr>
+    </w:p>
     <w:p>
       <w:pPr>
         <w:pStyle w:val="Ttulo2"/>
@@ -4219,7 +4395,7 @@
           <w:szCs w:val="20"/>
         </w:rPr>
       </w:pPr>
-      <w:bookmarkStart w:id="12" w:name="_Toc367492979"/>
+      <w:bookmarkStart w:id="13" w:name="_Toc367492979"/>
       <w:r>
         <w:rPr>
           <w:rFonts w:asciiTheme="minorHAnsi" w:hAnsiTheme="minorHAnsi"/>
@@ -4229,7 +4405,7 @@
         </w:rPr>
         <w:t>En el entorno de trabajo cliente se manejan las siguientes estaciones de trabajo:</w:t>
       </w:r>
-      <w:bookmarkEnd w:id="12"/>
+      <w:bookmarkEnd w:id="13"/>
     </w:p>
     <w:p>
       <w:pPr>
@@ -4257,53 +4433,12 @@
           <w:szCs w:val="20"/>
         </w:rPr>
       </w:pPr>
-      <w:proofErr w:type="spellStart"/>
       <w:r>
         <w:rPr>
           <w:sz w:val="20"/>
           <w:szCs w:val="20"/>
         </w:rPr>
-        <w:t>Working</w:t>
-      </w:r>
-      <w:proofErr w:type="spellEnd"/>
-      <w:r>
-        <w:rPr>
-          <w:sz w:val="20"/>
-          <w:szCs w:val="20"/>
-        </w:rPr>
-        <w:t xml:space="preserve"> </w:t>
-      </w:r>
-      <w:proofErr w:type="spellStart"/>
-      <w:r>
-        <w:rPr>
-          <w:sz w:val="20"/>
-          <w:szCs w:val="20"/>
-        </w:rPr>
-        <w:t>Directory</w:t>
-      </w:r>
-      <w:proofErr w:type="spellEnd"/>
-      <w:r>
-        <w:rPr>
-          <w:sz w:val="20"/>
-          <w:szCs w:val="20"/>
-        </w:rPr>
-        <w:t xml:space="preserve">: Es la carpeta donde están todos los archivos del proyecto. Respecto a </w:t>
-      </w:r>
-      <w:proofErr w:type="spellStart"/>
-      <w:r>
-        <w:rPr>
-          <w:sz w:val="20"/>
-          <w:szCs w:val="20"/>
-        </w:rPr>
-        <w:t>git</w:t>
-      </w:r>
-      <w:proofErr w:type="spellEnd"/>
-      <w:r>
-        <w:rPr>
-          <w:sz w:val="20"/>
-          <w:szCs w:val="20"/>
-        </w:rPr>
-        <w:t xml:space="preserve"> hay dos tipos de archivos: los que figuran en el "Local repo" y se registra un seguimiento de cambios (tracked) y los que no (untracked) que no se registran.</w:t>
+        <w:t>Working Directory: Es la carpeta donde están todos los archivos del proyecto. Respecto a git hay dos tipos de archivos: los que figuran en el "Local repo" y se registra un seguimiento de cambios (tracked) y los que no (untracked) que no se registran.</w:t>
       </w:r>
     </w:p>
     <w:p>
@@ -4339,7 +4474,6 @@
         </w:rPr>
         <w:t xml:space="preserve">Staging Area: Se refiere a la lista de archivos cuyos cambios se registrarán en "Local repo" durante el próximo commit (independientemente de si previamente figuraban o no en "Local repo") por ejemplo el comando </w:t>
       </w:r>
-      <w:proofErr w:type="spellStart"/>
       <w:r>
         <w:rPr>
           <w:sz w:val="20"/>
@@ -4354,29 +4488,12 @@
         </w:rPr>
         <w:t>it</w:t>
       </w:r>
-      <w:proofErr w:type="spellEnd"/>
       <w:r>
         <w:rPr>
           <w:sz w:val="20"/>
           <w:szCs w:val="20"/>
         </w:rPr>
-        <w:t xml:space="preserve"> add archivo.txt, agrega el archivo.txt a la "Staging Area" es decir lo deja 'preparado' y con el comando </w:t>
-      </w:r>
-      <w:proofErr w:type="spellStart"/>
-      <w:r>
-        <w:rPr>
-          <w:sz w:val="20"/>
-          <w:szCs w:val="20"/>
-        </w:rPr>
-        <w:t>git</w:t>
-      </w:r>
-      <w:proofErr w:type="spellEnd"/>
-      <w:r>
-        <w:rPr>
-          <w:sz w:val="20"/>
-          <w:szCs w:val="20"/>
-        </w:rPr>
-        <w:t xml:space="preserve"> commit se registra en el "Local repo" ya sea su registro inicial o actualizando sus cambios. </w:t>
+        <w:t xml:space="preserve"> add archivo.txt, agrega el archivo.txt a la "Staging Area" es decir lo deja 'preparado' y con el comando git commit se registra en el "Local repo" ya sea su registro inicial o actualizando sus cambios. </w:t>
       </w:r>
     </w:p>
     <w:p>
@@ -4410,39 +4527,7 @@
           <w:sz w:val="20"/>
           <w:szCs w:val="20"/>
         </w:rPr>
-        <w:t xml:space="preserve">Local repo: Lugar donde se almacena el registro de los cambios en archivos, sólo se registrarán las modificaciones que ocurrieron entre comandos commit, lo cual tiene sus detalles, </w:t>
-      </w:r>
-      <w:proofErr w:type="spellStart"/>
-      <w:r>
-        <w:rPr>
-          <w:sz w:val="20"/>
-          <w:szCs w:val="20"/>
-        </w:rPr>
-        <w:t>git</w:t>
-      </w:r>
-      <w:proofErr w:type="spellEnd"/>
-      <w:r>
-        <w:rPr>
-          <w:sz w:val="20"/>
-          <w:szCs w:val="20"/>
-        </w:rPr>
-        <w:t xml:space="preserve"> almacena todo este registro en una carpeta llamada .</w:t>
-      </w:r>
-      <w:proofErr w:type="spellStart"/>
-      <w:r>
-        <w:rPr>
-          <w:sz w:val="20"/>
-          <w:szCs w:val="20"/>
-        </w:rPr>
-        <w:t>git</w:t>
-      </w:r>
-      <w:proofErr w:type="spellEnd"/>
-      <w:r>
-        <w:rPr>
-          <w:sz w:val="20"/>
-          <w:szCs w:val="20"/>
-        </w:rPr>
-        <w:t>.</w:t>
+        <w:t>Local repo: Lugar donde se almacena el registro de los cambios en archivos, sólo se registrarán las modificaciones que ocurrieron entre comandos commit, lo cual tiene sus detalles, git almacena todo este registro en una carpeta llamada .git.</w:t>
       </w:r>
     </w:p>
     <w:p>
@@ -4468,7 +4553,7 @@
           <w:szCs w:val="20"/>
         </w:rPr>
       </w:pPr>
-      <w:bookmarkStart w:id="13" w:name="_Toc367492980"/>
+      <w:bookmarkStart w:id="14" w:name="_Toc367492980"/>
       <w:r>
         <w:rPr>
           <w:rFonts w:asciiTheme="minorHAnsi" w:hAnsiTheme="minorHAnsi"/>
@@ -4505,7 +4590,7 @@
         </w:rPr>
         <w:t>Git es un software de control de versiones, pensando en la eficiencia y la confiabilidad del mantenimiento de versiones de aplicaciones cuando estas tienen un gran número de archivos de código fuente. Entre las características más relevantes se encuentran:</w:t>
       </w:r>
-      <w:bookmarkEnd w:id="13"/>
+      <w:bookmarkEnd w:id="14"/>
     </w:p>
     <w:p>
       <w:pPr>
@@ -4537,7 +4622,7 @@
           <w:szCs w:val="20"/>
         </w:rPr>
       </w:pPr>
-      <w:bookmarkStart w:id="14" w:name="_Toc367492981"/>
+      <w:bookmarkStart w:id="15" w:name="_Toc367492981"/>
       <w:r>
         <w:rPr>
           <w:rFonts w:asciiTheme="minorHAnsi" w:hAnsiTheme="minorHAnsi"/>
@@ -4547,7 +4632,7 @@
         </w:rPr>
         <w:t>Fuerte apoyo al desarrollo no-lineal, por ende rapidez en la gestión de ramas y mezclado de diferentes versiones. Git incluye herramientas específicas para navegar y visualizar un historial de desarrollo no-lineal. Una presunción fundamental en Git es que un cambio será fusionado mucho más frecuentemente de lo que se escribe originalmente, conforme se pasa entre varios programadores que lo revisan.</w:t>
       </w:r>
-      <w:bookmarkEnd w:id="14"/>
+      <w:bookmarkEnd w:id="15"/>
     </w:p>
     <w:p>
       <w:pPr>
@@ -4577,7 +4662,7 @@
           <w:szCs w:val="20"/>
         </w:rPr>
       </w:pPr>
-      <w:bookmarkStart w:id="15" w:name="_Toc367492982"/>
+      <w:bookmarkStart w:id="16" w:name="_Toc367492982"/>
       <w:r>
         <w:rPr>
           <w:rFonts w:asciiTheme="minorHAnsi" w:hAnsiTheme="minorHAnsi"/>
@@ -4587,7 +4672,7 @@
         </w:rPr>
         <w:t>Gestión distribuida. Git le da a cada programador una copia local del historial del desarrollo entero, y los cambios se propagan entre los repositorios locales. Los cambios se importan como ramas adicionales y pueden ser fusionados en la misma manera que se hace con la rama local.</w:t>
       </w:r>
-      <w:bookmarkEnd w:id="15"/>
+      <w:bookmarkEnd w:id="16"/>
     </w:p>
     <w:p>
       <w:pPr>
@@ -4617,7 +4702,7 @@
           <w:szCs w:val="20"/>
         </w:rPr>
       </w:pPr>
-      <w:bookmarkStart w:id="16" w:name="_Toc367492983"/>
+      <w:bookmarkStart w:id="17" w:name="_Toc367492983"/>
       <w:r>
         <w:rPr>
           <w:rFonts w:asciiTheme="minorHAnsi" w:hAnsiTheme="minorHAnsi"/>
@@ -4627,7 +4712,7 @@
         </w:rPr>
         <w:t>Los almacenes de información pueden publicarse por HTTP, FTP, rsync o mediante un protocolo nativo, ya sea a través de una conexión TCP/IP simple o a través de cifrado SSH. Git también puede emular servidores CVS.</w:t>
       </w:r>
-      <w:bookmarkEnd w:id="16"/>
+      <w:bookmarkEnd w:id="17"/>
     </w:p>
     <w:p>
       <w:pPr>
@@ -4657,7 +4742,7 @@
           <w:szCs w:val="20"/>
         </w:rPr>
       </w:pPr>
-      <w:bookmarkStart w:id="17" w:name="_Toc367492984"/>
+      <w:bookmarkStart w:id="18" w:name="_Toc367492984"/>
       <w:r>
         <w:rPr>
           <w:rFonts w:asciiTheme="minorHAnsi" w:hAnsiTheme="minorHAnsi"/>
@@ -4667,7 +4752,7 @@
         </w:rPr>
         <w:t>Gestión eficiente de proyectos grandes, dada la rapidez de gestión de diferencias entre archivos, entre otras mejoras de optimización de velocidad de ejecución.</w:t>
       </w:r>
-      <w:bookmarkEnd w:id="17"/>
+      <w:bookmarkEnd w:id="18"/>
     </w:p>
     <w:p>
       <w:pPr>
@@ -4697,7 +4782,7 @@
           <w:szCs w:val="20"/>
         </w:rPr>
       </w:pPr>
-      <w:bookmarkStart w:id="18" w:name="_Toc367492985"/>
+      <w:bookmarkStart w:id="19" w:name="_Toc367492985"/>
       <w:r>
         <w:rPr>
           <w:rFonts w:asciiTheme="minorHAnsi" w:hAnsiTheme="minorHAnsi"/>
@@ -4707,7 +4792,7 @@
         </w:rPr>
         <w:t>Todas las versiones previas a un cambio determinado, implican la notificación de un cambio posterior en cualquiera de ellas a ese cambio.</w:t>
       </w:r>
-      <w:bookmarkEnd w:id="18"/>
+      <w:bookmarkEnd w:id="19"/>
     </w:p>
     <w:p>
       <w:pPr>
@@ -4737,7 +4822,7 @@
           <w:szCs w:val="20"/>
         </w:rPr>
       </w:pPr>
-      <w:bookmarkStart w:id="19" w:name="_Toc367492986"/>
+      <w:bookmarkStart w:id="20" w:name="_Toc367492986"/>
       <w:r>
         <w:rPr>
           <w:rFonts w:asciiTheme="minorHAnsi" w:hAnsiTheme="minorHAnsi"/>
@@ -4747,7 +4832,7 @@
         </w:rPr>
         <w:t>Resulta algo más caro trabajar con ficheros concretos frente a proyectos, eso diferencia el trabajo frente a CVS, que trabaja con base en cambios de fichero, pero mejora el trabajo con afectaciones de código que concurren en operaciones similares en varios archivos.</w:t>
       </w:r>
-      <w:bookmarkEnd w:id="19"/>
+      <w:bookmarkEnd w:id="20"/>
     </w:p>
     <w:p>
       <w:pPr>
@@ -4777,7 +4862,7 @@
           <w:szCs w:val="20"/>
         </w:rPr>
       </w:pPr>
-      <w:bookmarkStart w:id="20" w:name="_Toc367492987"/>
+      <w:bookmarkStart w:id="21" w:name="_Toc367492987"/>
       <w:r>
         <w:rPr>
           <w:rFonts w:asciiTheme="minorHAnsi" w:hAnsiTheme="minorHAnsi"/>
@@ -4787,7 +4872,7 @@
         </w:rPr>
         <w:t>Los renombrados se trabajan basándose en similitudes entre ficheros, aparte de nombres de ficheros, pero no se hacen marcas explícitas de cambios de nombre con base en supuestos nombres únicos de nodos de sistema de ficheros, lo que evita posibles, y posiblemente desastrosas, coincidencias de ficheros diferentes en un único nombre.</w:t>
       </w:r>
-      <w:bookmarkEnd w:id="20"/>
+      <w:bookmarkEnd w:id="21"/>
     </w:p>
     <w:p>
       <w:pPr>
@@ -4838,10 +4923,10 @@
                     </pic:cNvPicPr>
                   </pic:nvPicPr>
                   <pic:blipFill>
-                    <a:blip r:embed="rId11" cstate="print">
+                    <a:blip r:embed="rId12" cstate="print">
                       <a:extLst>
                         <a:ext uri="{28A0092B-C50C-407E-A947-70E740481C1C}">
-                          <a14:useLocalDpi xmlns:a14="http://schemas.microsoft.com/office/drawing/2010/main" xmlns:wps="http://schemas.microsoft.com/office/word/2010/wordprocessingShape" xmlns:wpi="http://schemas.microsoft.com/office/word/2010/wordprocessingInk" xmlns:wpg="http://schemas.microsoft.com/office/word/2010/wordprocessingGroup" xmlns:w14="http://schemas.microsoft.com/office/word/2010/wordml" xmlns:w="http://schemas.openxmlformats.org/wordprocessingml/2006/main" xmlns:w10="urn:schemas-microsoft-com:office:word" xmlns:wp14="http://schemas.microsoft.com/office/word/2010/wordprocessingDrawing" xmlns:v="urn:schemas-microsoft-com:vml" xmlns:o="urn:schemas-microsoft-com:office:office" xmlns:mc="http://schemas.openxmlformats.org/markup-compatibility/2006" xmlns:wpc="http://schemas.microsoft.com/office/word/2010/wordprocessingCanvas" xmlns="" val="0"/>
+                          <a14:useLocalDpi xmlns:a14="http://schemas.microsoft.com/office/drawing/2010/main" val="0"/>
                         </a:ext>
                       </a:extLst>
                     </a:blip>
@@ -5228,7 +5313,7 @@
           <w:bottom w:w="15" w:type="dxa"/>
           <w:right w:w="15" w:type="dxa"/>
         </w:tblCellMar>
-        <w:tblLook w:val="04A0"/>
+        <w:tblLook w:val="04A0" w:firstRow="1" w:lastRow="0" w:firstColumn="1" w:lastColumn="0" w:noHBand="0" w:noVBand="1"/>
       </w:tblPr>
       <w:tblGrid>
         <w:gridCol w:w="1275"/>
@@ -5301,39 +5386,7 @@
                 <w:sz w:val="20"/>
                 <w:szCs w:val="20"/>
               </w:rPr>
-              <w:t xml:space="preserve">Intel </w:t>
-            </w:r>
-            <w:proofErr w:type="spellStart"/>
-            <w:r>
-              <w:rPr>
-                <w:sz w:val="20"/>
-                <w:szCs w:val="20"/>
-              </w:rPr>
-              <w:t>Core</w:t>
-            </w:r>
-            <w:proofErr w:type="spellEnd"/>
-            <w:r>
-              <w:rPr>
-                <w:sz w:val="20"/>
-                <w:szCs w:val="20"/>
-              </w:rPr>
-              <w:t xml:space="preserve"> 2 </w:t>
-            </w:r>
-            <w:proofErr w:type="spellStart"/>
-            <w:r>
-              <w:rPr>
-                <w:sz w:val="20"/>
-                <w:szCs w:val="20"/>
-              </w:rPr>
-              <w:t>Duo</w:t>
-            </w:r>
-            <w:proofErr w:type="spellEnd"/>
-            <w:r>
-              <w:rPr>
-                <w:sz w:val="20"/>
-                <w:szCs w:val="20"/>
-              </w:rPr>
-              <w:t xml:space="preserve"> de 2 GHz (o equivalente)</w:t>
+              <w:t>Intel Core 2 Duo de 2 GHz (o equivalente)</w:t>
             </w:r>
           </w:p>
         </w:tc>
@@ -5486,23 +5539,7 @@
                 <w:sz w:val="20"/>
                 <w:szCs w:val="20"/>
               </w:rPr>
-              <w:t xml:space="preserve">NVIDIA </w:t>
-            </w:r>
-            <w:proofErr w:type="spellStart"/>
-            <w:r>
-              <w:rPr>
-                <w:sz w:val="20"/>
-                <w:szCs w:val="20"/>
-              </w:rPr>
-              <w:t>GeForce</w:t>
-            </w:r>
-            <w:proofErr w:type="spellEnd"/>
-            <w:r>
-              <w:rPr>
-                <w:sz w:val="20"/>
-                <w:szCs w:val="20"/>
-              </w:rPr>
-              <w:t xml:space="preserve"> 5 o una versión más reciente</w:t>
+              <w:t>NVIDIA GeForce 5 o una versión más reciente</w:t>
             </w:r>
           </w:p>
         </w:tc>
@@ -5604,7 +5641,7 @@
           <w:szCs w:val="20"/>
         </w:rPr>
       </w:pPr>
-      <w:bookmarkStart w:id="21" w:name="_Toc367492988"/>
+      <w:bookmarkStart w:id="22" w:name="_Toc367492988"/>
       <w:r>
         <w:rPr>
           <w:rFonts w:asciiTheme="minorHAnsi" w:hAnsiTheme="minorHAnsi"/>
@@ -5613,7 +5650,7 @@
         </w:rPr>
         <w:t>Calendario</w:t>
       </w:r>
-      <w:bookmarkEnd w:id="21"/>
+      <w:bookmarkEnd w:id="22"/>
     </w:p>
     <w:tbl>
       <w:tblPr>
@@ -5632,7 +5669,7 @@
           <w:bottom w:w="15" w:type="dxa"/>
           <w:right w:w="15" w:type="dxa"/>
         </w:tblCellMar>
-        <w:tblLook w:val="04A0"/>
+        <w:tblLook w:val="04A0" w:firstRow="1" w:lastRow="0" w:firstColumn="1" w:lastColumn="0" w:noHBand="0" w:noVBand="1"/>
       </w:tblPr>
       <w:tblGrid>
         <w:gridCol w:w="3686"/>
@@ -5921,7 +5958,6 @@
                 <w:lang w:eastAsia="es-PE"/>
               </w:rPr>
             </w:pPr>
-            <w:proofErr w:type="spellStart"/>
             <w:r>
               <w:rPr>
                 <w:rFonts w:eastAsia="Times New Roman" w:cs="Times New Roman"/>
@@ -5932,20 +5968,7 @@
                 <w:szCs w:val="16"/>
                 <w:lang w:eastAsia="es-PE"/>
               </w:rPr>
-              <w:t>sáb</w:t>
-            </w:r>
-            <w:proofErr w:type="spellEnd"/>
-            <w:r>
-              <w:rPr>
-                <w:rFonts w:eastAsia="Times New Roman" w:cs="Times New Roman"/>
-                <w:b/>
-                <w:bCs/>
-                <w:color w:val="000000"/>
-                <w:sz w:val="16"/>
-                <w:szCs w:val="16"/>
-                <w:lang w:eastAsia="es-PE"/>
-              </w:rPr>
-              <w:t xml:space="preserve"> 31/08/13</w:t>
+              <w:t>sáb 31/08/13</w:t>
             </w:r>
           </w:p>
         </w:tc>
@@ -5972,7 +5995,6 @@
                 <w:lang w:eastAsia="es-PE"/>
               </w:rPr>
             </w:pPr>
-            <w:proofErr w:type="spellStart"/>
             <w:r>
               <w:rPr>
                 <w:rFonts w:eastAsia="Times New Roman" w:cs="Times New Roman"/>
@@ -5983,20 +6005,7 @@
                 <w:szCs w:val="16"/>
                 <w:lang w:eastAsia="es-PE"/>
               </w:rPr>
-              <w:t>lun</w:t>
-            </w:r>
-            <w:proofErr w:type="spellEnd"/>
-            <w:r>
-              <w:rPr>
-                <w:rFonts w:eastAsia="Times New Roman" w:cs="Times New Roman"/>
-                <w:b/>
-                <w:bCs/>
-                <w:color w:val="000000"/>
-                <w:sz w:val="16"/>
-                <w:szCs w:val="16"/>
-                <w:lang w:eastAsia="es-PE"/>
-              </w:rPr>
-              <w:t xml:space="preserve"> 16/09/13</w:t>
+              <w:t>lun 16/09/13</w:t>
             </w:r>
           </w:p>
         </w:tc>
@@ -6120,7 +6129,6 @@
                 <w:lang w:eastAsia="es-PE"/>
               </w:rPr>
             </w:pPr>
-            <w:proofErr w:type="spellStart"/>
             <w:r>
               <w:rPr>
                 <w:rFonts w:eastAsia="Times New Roman" w:cs="Times New Roman"/>
@@ -6129,18 +6137,7 @@
                 <w:szCs w:val="16"/>
                 <w:lang w:eastAsia="es-PE"/>
               </w:rPr>
-              <w:t>sáb</w:t>
-            </w:r>
-            <w:proofErr w:type="spellEnd"/>
-            <w:r>
-              <w:rPr>
-                <w:rFonts w:eastAsia="Times New Roman" w:cs="Times New Roman"/>
-                <w:color w:val="000000"/>
-                <w:sz w:val="16"/>
-                <w:szCs w:val="16"/>
-                <w:lang w:eastAsia="es-PE"/>
-              </w:rPr>
-              <w:t xml:space="preserve"> 31/08/13</w:t>
+              <w:t>sáb 31/08/13</w:t>
             </w:r>
           </w:p>
         </w:tc>
@@ -6167,7 +6164,6 @@
                 <w:lang w:eastAsia="es-PE"/>
               </w:rPr>
             </w:pPr>
-            <w:proofErr w:type="spellStart"/>
             <w:r>
               <w:rPr>
                 <w:rFonts w:eastAsia="Times New Roman" w:cs="Times New Roman"/>
@@ -6176,18 +6172,7 @@
                 <w:szCs w:val="16"/>
                 <w:lang w:eastAsia="es-PE"/>
               </w:rPr>
-              <w:t>sáb</w:t>
-            </w:r>
-            <w:proofErr w:type="spellEnd"/>
-            <w:r>
-              <w:rPr>
-                <w:rFonts w:eastAsia="Times New Roman" w:cs="Times New Roman"/>
-                <w:color w:val="000000"/>
-                <w:sz w:val="16"/>
-                <w:szCs w:val="16"/>
-                <w:lang w:eastAsia="es-PE"/>
-              </w:rPr>
-              <w:t xml:space="preserve"> 31/08/13</w:t>
+              <w:t>sáb 31/08/13</w:t>
             </w:r>
           </w:p>
         </w:tc>
@@ -6315,7 +6300,6 @@
                 <w:lang w:eastAsia="es-PE"/>
               </w:rPr>
             </w:pPr>
-            <w:proofErr w:type="spellStart"/>
             <w:r>
               <w:rPr>
                 <w:rFonts w:eastAsia="Times New Roman" w:cs="Times New Roman"/>
@@ -6326,20 +6310,7 @@
                 <w:szCs w:val="16"/>
                 <w:lang w:eastAsia="es-PE"/>
               </w:rPr>
-              <w:t>lun</w:t>
-            </w:r>
-            <w:proofErr w:type="spellEnd"/>
-            <w:r>
-              <w:rPr>
-                <w:rFonts w:eastAsia="Times New Roman" w:cs="Times New Roman"/>
-                <w:b/>
-                <w:bCs/>
-                <w:color w:val="000000"/>
-                <w:sz w:val="16"/>
-                <w:szCs w:val="16"/>
-                <w:lang w:eastAsia="es-PE"/>
-              </w:rPr>
-              <w:t xml:space="preserve"> 02/09/13</w:t>
+              <w:t>lun 02/09/13</w:t>
             </w:r>
           </w:p>
         </w:tc>
@@ -6541,7 +6512,6 @@
                 <w:lang w:eastAsia="es-PE"/>
               </w:rPr>
             </w:pPr>
-            <w:proofErr w:type="spellStart"/>
             <w:r>
               <w:rPr>
                 <w:rFonts w:eastAsia="Times New Roman" w:cs="Times New Roman"/>
@@ -6552,20 +6522,7 @@
                 <w:szCs w:val="16"/>
                 <w:lang w:eastAsia="es-PE"/>
               </w:rPr>
-              <w:t>vie</w:t>
-            </w:r>
-            <w:proofErr w:type="spellEnd"/>
-            <w:r>
-              <w:rPr>
-                <w:rFonts w:eastAsia="Times New Roman" w:cs="Times New Roman"/>
-                <w:b/>
-                <w:bCs/>
-                <w:color w:val="000000"/>
-                <w:sz w:val="16"/>
-                <w:szCs w:val="16"/>
-                <w:lang w:eastAsia="es-PE"/>
-              </w:rPr>
-              <w:t xml:space="preserve"> 06/09/13</w:t>
+              <w:t>vie 06/09/13</w:t>
             </w:r>
           </w:p>
         </w:tc>
@@ -6691,7 +6648,6 @@
                 <w:lang w:eastAsia="es-PE"/>
               </w:rPr>
             </w:pPr>
-            <w:proofErr w:type="spellStart"/>
             <w:r>
               <w:rPr>
                 <w:rFonts w:eastAsia="Times New Roman" w:cs="Times New Roman"/>
@@ -6702,7 +6658,6 @@
               </w:rPr>
               <w:t>lun</w:t>
             </w:r>
-            <w:proofErr w:type="spellEnd"/>
             <w:r>
               <w:rPr>
                 <w:rFonts w:eastAsia="Times New Roman" w:cs="Times New Roman"/>
@@ -6758,7 +6713,6 @@
                 <w:lang w:eastAsia="es-PE"/>
               </w:rPr>
             </w:pPr>
-            <w:proofErr w:type="spellStart"/>
             <w:r>
               <w:rPr>
                 <w:rFonts w:eastAsia="Times New Roman" w:cs="Times New Roman"/>
@@ -6767,18 +6721,7 @@
                 <w:szCs w:val="16"/>
                 <w:lang w:eastAsia="es-PE"/>
               </w:rPr>
-              <w:t>lun</w:t>
-            </w:r>
-            <w:proofErr w:type="spellEnd"/>
-            <w:r>
-              <w:rPr>
-                <w:rFonts w:eastAsia="Times New Roman" w:cs="Times New Roman"/>
-                <w:color w:val="000000"/>
-                <w:sz w:val="16"/>
-                <w:szCs w:val="16"/>
-                <w:lang w:eastAsia="es-PE"/>
-              </w:rPr>
-              <w:t xml:space="preserve"> 09/09/13</w:t>
+              <w:t>lun 09/09/13</w:t>
             </w:r>
           </w:p>
         </w:tc>
@@ -6989,7 +6932,6 @@
                 <w:lang w:eastAsia="es-PE"/>
               </w:rPr>
             </w:pPr>
-            <w:proofErr w:type="spellStart"/>
             <w:r>
               <w:rPr>
                 <w:rFonts w:eastAsia="Times New Roman" w:cs="Times New Roman"/>
@@ -7000,7 +6942,6 @@
               </w:rPr>
               <w:t>jue</w:t>
             </w:r>
-            <w:proofErr w:type="spellEnd"/>
             <w:r>
               <w:rPr>
                 <w:rFonts w:eastAsia="Times New Roman" w:cs="Times New Roman"/>
@@ -7165,7 +7106,6 @@
                 <w:lang w:eastAsia="es-PE"/>
               </w:rPr>
             </w:pPr>
-            <w:proofErr w:type="spellStart"/>
             <w:r>
               <w:rPr>
                 <w:rFonts w:eastAsia="Times New Roman" w:cs="Times New Roman"/>
@@ -7176,7 +7116,6 @@
               </w:rPr>
               <w:t>vie</w:t>
             </w:r>
-            <w:proofErr w:type="spellEnd"/>
             <w:r>
               <w:rPr>
                 <w:rFonts w:eastAsia="Times New Roman" w:cs="Times New Roman"/>
@@ -7232,7 +7171,6 @@
                 <w:lang w:eastAsia="es-PE"/>
               </w:rPr>
             </w:pPr>
-            <w:proofErr w:type="spellStart"/>
             <w:r>
               <w:rPr>
                 <w:rFonts w:eastAsia="Times New Roman" w:cs="Times New Roman"/>
@@ -7243,7 +7181,6 @@
               </w:rPr>
               <w:t>vie</w:t>
             </w:r>
-            <w:proofErr w:type="spellEnd"/>
             <w:r>
               <w:rPr>
                 <w:rFonts w:eastAsia="Times New Roman" w:cs="Times New Roman"/>
@@ -7408,7 +7345,6 @@
                 <w:lang w:eastAsia="es-PE"/>
               </w:rPr>
             </w:pPr>
-            <w:proofErr w:type="spellStart"/>
             <w:r>
               <w:rPr>
                 <w:rFonts w:eastAsia="Times New Roman" w:cs="Times New Roman"/>
@@ -7419,7 +7355,6 @@
               </w:rPr>
               <w:t>lun</w:t>
             </w:r>
-            <w:proofErr w:type="spellEnd"/>
             <w:r>
               <w:rPr>
                 <w:rFonts w:eastAsia="Times New Roman" w:cs="Times New Roman"/>
@@ -7475,7 +7410,6 @@
                 <w:lang w:eastAsia="es-PE"/>
               </w:rPr>
             </w:pPr>
-            <w:proofErr w:type="spellStart"/>
             <w:r>
               <w:rPr>
                 <w:rFonts w:eastAsia="Times New Roman" w:cs="Times New Roman"/>
@@ -7486,7 +7420,6 @@
               </w:rPr>
               <w:t>lun</w:t>
             </w:r>
-            <w:proofErr w:type="spellEnd"/>
             <w:r>
               <w:rPr>
                 <w:rFonts w:eastAsia="Times New Roman" w:cs="Times New Roman"/>
@@ -7589,33 +7522,7 @@
                 <w:szCs w:val="16"/>
                 <w:lang w:eastAsia="es-PE"/>
               </w:rPr>
-              <w:t xml:space="preserve">   Gestión y entrega de </w:t>
-            </w:r>
-            <w:proofErr w:type="spellStart"/>
-            <w:r>
-              <w:rPr>
-                <w:rFonts w:eastAsia="Times New Roman" w:cs="Times New Roman"/>
-                <w:b/>
-                <w:bCs/>
-                <w:color w:val="000000"/>
-                <w:sz w:val="16"/>
-                <w:szCs w:val="16"/>
-                <w:lang w:eastAsia="es-PE"/>
-              </w:rPr>
-              <w:t>releases</w:t>
-            </w:r>
-            <w:proofErr w:type="spellEnd"/>
-            <w:r>
-              <w:rPr>
-                <w:rFonts w:eastAsia="Times New Roman" w:cs="Times New Roman"/>
-                <w:b/>
-                <w:bCs/>
-                <w:color w:val="000000"/>
-                <w:sz w:val="16"/>
-                <w:szCs w:val="16"/>
-                <w:lang w:eastAsia="es-PE"/>
-              </w:rPr>
-              <w:t xml:space="preserve"> del software</w:t>
+              <w:t xml:space="preserve">   Gestión y entrega de releases del software</w:t>
             </w:r>
           </w:p>
         </w:tc>
@@ -7850,7 +7757,7 @@
           <w:szCs w:val="20"/>
         </w:rPr>
       </w:pPr>
-      <w:bookmarkStart w:id="22" w:name="_Toc367492989"/>
+      <w:bookmarkStart w:id="23" w:name="_Toc367492989"/>
     </w:p>
     <w:p>
       <w:pPr>
@@ -7987,7 +7894,7 @@
         </w:rPr>
         <w:t>Actividades de la SCM:</w:t>
       </w:r>
-      <w:bookmarkEnd w:id="22"/>
+      <w:bookmarkEnd w:id="23"/>
     </w:p>
     <w:p>
       <w:pPr>
@@ -8014,8 +7921,6 @@
           <w:szCs w:val="20"/>
         </w:rPr>
       </w:pPr>
-      <w:bookmarkStart w:id="23" w:name="_GoBack"/>
-      <w:bookmarkEnd w:id="23"/>
     </w:p>
     <w:p>
       <w:pPr>
@@ -8062,7 +7967,7 @@
           <w:left w:w="70" w:type="dxa"/>
           <w:right w:w="70" w:type="dxa"/>
         </w:tblCellMar>
-        <w:tblLook w:val="04A0"/>
+        <w:tblLook w:val="04A0" w:firstRow="1" w:lastRow="0" w:firstColumn="1" w:lastColumn="0" w:noHBand="0" w:noVBand="1"/>
       </w:tblPr>
       <w:tblGrid>
         <w:gridCol w:w="1200"/>
@@ -8944,7 +8849,7 @@
                 <w:lang w:val="es-PE" w:eastAsia="es-PE"/>
               </w:rPr>
             </w:pPr>
-            <w:hyperlink r:id="rId12" w:tooltip="STD_PROJ_CHAR.docx" w:history="1">
+            <w:hyperlink r:id="rId13" w:tooltip="STD_PROJ_CHAR.docx" w:history="1">
               <w:r>
                 <w:rPr>
                   <w:rFonts w:ascii="Calibri" w:eastAsia="Times New Roman" w:hAnsi="Calibri" w:cs="Times New Roman"/>
@@ -9121,7 +9026,7 @@
                 <w:lang w:val="es-PE" w:eastAsia="es-PE"/>
               </w:rPr>
             </w:pPr>
-            <w:hyperlink r:id="rId13" w:tooltip="STD_ENUN_ALC.docx" w:history="1">
+            <w:hyperlink r:id="rId14" w:tooltip="STD_ENUN_ALC.docx" w:history="1">
               <w:r>
                 <w:rPr>
                   <w:rFonts w:ascii="Calibri" w:eastAsia="Times New Roman" w:hAnsi="Calibri" w:cs="Times New Roman"/>
@@ -9298,7 +9203,7 @@
                 <w:lang w:val="es-PE" w:eastAsia="es-PE"/>
               </w:rPr>
             </w:pPr>
-            <w:hyperlink r:id="rId14" w:tooltip="STD_EDT_PRO.wbs" w:history="1">
+            <w:hyperlink r:id="rId15" w:tooltip="STD_EDT_PRO.wbs" w:history="1">
               <w:r>
                 <w:rPr>
                   <w:rFonts w:ascii="Calibri" w:eastAsia="Times New Roman" w:hAnsi="Calibri" w:cs="Times New Roman"/>
@@ -12361,7 +12266,7 @@
           <w:left w:w="70" w:type="dxa"/>
           <w:right w:w="70" w:type="dxa"/>
         </w:tblCellMar>
-        <w:tblLook w:val="04A0"/>
+        <w:tblLook w:val="04A0" w:firstRow="1" w:lastRow="0" w:firstColumn="1" w:lastColumn="0" w:noHBand="0" w:noVBand="1"/>
       </w:tblPr>
       <w:tblGrid>
         <w:gridCol w:w="709"/>
@@ -12587,7 +12492,7 @@
                 <w:lang w:eastAsia="es-PE"/>
               </w:rPr>
             </w:pPr>
-            <w:hyperlink r:id="rId15" w:tooltip="STD_PROJ_CHAR.docx" w:history="1">
+            <w:hyperlink r:id="rId16" w:tooltip="STD_PROJ_CHAR.docx" w:history="1">
               <w:r>
                 <w:rPr>
                   <w:rFonts w:eastAsia="Times New Roman" w:cs="Times New Roman"/>
@@ -12703,7 +12608,7 @@
                 <w:lang w:eastAsia="es-PE"/>
               </w:rPr>
             </w:pPr>
-            <w:hyperlink r:id="rId16" w:tooltip="STD_ENUN_ALC.docx" w:history="1">
+            <w:hyperlink r:id="rId17" w:tooltip="STD_ENUN_ALC.docx" w:history="1">
               <w:r>
                 <w:rPr>
                   <w:rFonts w:eastAsia="Times New Roman" w:cs="Times New Roman"/>
@@ -12819,7 +12724,7 @@
                 <w:lang w:eastAsia="es-PE"/>
               </w:rPr>
             </w:pPr>
-            <w:hyperlink r:id="rId17" w:tooltip="STD_EDT_PRO.wbs" w:history="1">
+            <w:hyperlink r:id="rId18" w:tooltip="STD_EDT_PRO.wbs" w:history="1">
               <w:r>
                 <w:rPr>
                   <w:rFonts w:eastAsia="Times New Roman" w:cs="Times New Roman"/>
@@ -15198,9 +15103,8 @@
           <w:sz w:val="20"/>
           <w:szCs w:val="20"/>
         </w:rPr>
-        <w:t xml:space="preserve">El esquema de numeración de versiones consiste de tres componentes: Versión.RevisiónActualización. </w:t>
+        <w:t>El esquema de numeración de versiones consiste de tres componentes: Versión.RevisiónActualización. Ej</w:t>
       </w:r>
-      <w:proofErr w:type="spellStart"/>
       <w:r>
         <w:rPr>
           <w:rFonts w:asciiTheme="minorHAnsi" w:hAnsiTheme="minorHAnsi"/>
@@ -15208,18 +15112,8 @@
           <w:sz w:val="20"/>
           <w:szCs w:val="20"/>
         </w:rPr>
-        <w:t>Ej</w:t>
-      </w:r>
-      <w:r>
-        <w:rPr>
-          <w:rFonts w:asciiTheme="minorHAnsi" w:hAnsiTheme="minorHAnsi"/>
-          <w:b w:val="0"/>
-          <w:sz w:val="20"/>
-          <w:szCs w:val="20"/>
-        </w:rPr>
         <w:t>m</w:t>
       </w:r>
-      <w:proofErr w:type="spellEnd"/>
       <w:r>
         <w:rPr>
           <w:rFonts w:asciiTheme="minorHAnsi" w:hAnsiTheme="minorHAnsi"/>
@@ -15414,7 +15308,6 @@
           <w:szCs w:val="20"/>
         </w:rPr>
       </w:pPr>
-      <w:proofErr w:type="gramStart"/>
       <w:r>
         <w:rPr>
           <w:rFonts w:asciiTheme="minorHAnsi" w:hAnsiTheme="minorHAnsi"/>
@@ -15422,17 +15315,7 @@
           <w:sz w:val="20"/>
           <w:szCs w:val="20"/>
         </w:rPr>
-        <w:t>configuración</w:t>
-      </w:r>
-      <w:proofErr w:type="gramEnd"/>
-      <w:r>
-        <w:rPr>
-          <w:rFonts w:asciiTheme="minorHAnsi" w:hAnsiTheme="minorHAnsi"/>
-          <w:b w:val="0"/>
-          <w:sz w:val="20"/>
-          <w:szCs w:val="20"/>
-        </w:rPr>
-        <w:t xml:space="preserve"> será 2.1 – 2.2</w:t>
+        <w:t>configuración será 2.1 – 2.2</w:t>
       </w:r>
       <w:bookmarkEnd w:id="40"/>
       <w:r>
@@ -15458,22 +15341,13 @@
           <w:szCs w:val="20"/>
         </w:rPr>
       </w:pPr>
-      <w:proofErr w:type="gramStart"/>
       <w:r>
         <w:rPr>
           <w:sz w:val="20"/>
           <w:szCs w:val="20"/>
         </w:rPr>
         <w:lastRenderedPageBreak/>
-        <w:t>b</w:t>
-      </w:r>
-      <w:proofErr w:type="gramEnd"/>
-      <w:r>
-        <w:rPr>
-          <w:sz w:val="20"/>
-          <w:szCs w:val="20"/>
-        </w:rPr>
-        <w:t xml:space="preserve"> .Control de la configuración</w:t>
+        <w:t>b .Control de la configuración</w:t>
       </w:r>
     </w:p>
     <w:p>
@@ -15504,7 +15378,7 @@
           <w:left w:w="70" w:type="dxa"/>
           <w:right w:w="70" w:type="dxa"/>
         </w:tblCellMar>
-        <w:tblLook w:val="04A0"/>
+        <w:tblLook w:val="04A0" w:firstRow="1" w:lastRow="0" w:firstColumn="1" w:lastColumn="0" w:noHBand="0" w:noVBand="1"/>
       </w:tblPr>
       <w:tblGrid>
         <w:gridCol w:w="2620"/>
@@ -17823,7 +17697,7 @@
                     <pic:cNvPicPr/>
                   </pic:nvPicPr>
                   <pic:blipFill rotWithShape="1">
-                    <a:blip r:embed="rId18" cstate="print"/>
+                    <a:blip r:embed="rId19" cstate="print"/>
                     <a:srcRect l="26204" t="26956" r="36544" b="43316"/>
                     <a:stretch/>
                   </pic:blipFill>
@@ -17840,7 +17714,7 @@
                     </a:ln>
                     <a:extLst>
                       <a:ext uri="{53640926-AAD7-44D8-BBD7-CCE9431645EC}">
-                        <a14:shadowObscured xmlns:a14="http://schemas.microsoft.com/office/drawing/2010/main" xmlns:wps="http://schemas.microsoft.com/office/word/2010/wordprocessingShape" xmlns:wpi="http://schemas.microsoft.com/office/word/2010/wordprocessingInk" xmlns:wpg="http://schemas.microsoft.com/office/word/2010/wordprocessingGroup" xmlns:w14="http://schemas.microsoft.com/office/word/2010/wordml" xmlns:w="http://schemas.openxmlformats.org/wordprocessingml/2006/main" xmlns:w10="urn:schemas-microsoft-com:office:word" xmlns:wp14="http://schemas.microsoft.com/office/word/2010/wordprocessingDrawing" xmlns:v="urn:schemas-microsoft-com:vml" xmlns:o="urn:schemas-microsoft-com:office:office" xmlns:mc="http://schemas.openxmlformats.org/markup-compatibility/2006" xmlns:wpc="http://schemas.microsoft.com/office/word/2010/wordprocessingCanvas" xmlns=""/>
+                        <a14:shadowObscured xmlns:a14="http://schemas.microsoft.com/office/drawing/2010/main"/>
                       </a:ext>
                     </a:extLst>
                   </pic:spPr>
@@ -18177,7 +18051,7 @@
         <w:tblStyle w:val="Tablaconcuadrcula"/>
         <w:tblW w:w="0" w:type="auto"/>
         <w:tblInd w:w="108" w:type="dxa"/>
-        <w:tblLook w:val="04A0"/>
+        <w:tblLook w:val="04A0" w:firstRow="1" w:lastRow="0" w:firstColumn="1" w:lastColumn="0" w:noHBand="0" w:noVBand="1"/>
       </w:tblPr>
       <w:tblGrid>
         <w:gridCol w:w="2552"/>
@@ -18459,7 +18333,7 @@
         </w:rPr>
         <w:t xml:space="preserve">Dirección de repositorio: </w:t>
       </w:r>
-      <w:hyperlink r:id="rId19" w:history="1">
+      <w:hyperlink r:id="rId20" w:history="1">
         <w:r>
           <w:rPr>
             <w:rStyle w:val="Hipervnculo"/>
@@ -18840,7 +18714,7 @@
         <w:tblStyle w:val="Tablaconcuadrcula"/>
         <w:tblW w:w="0" w:type="auto"/>
         <w:tblInd w:w="108" w:type="dxa"/>
-        <w:tblLook w:val="04A0"/>
+        <w:tblLook w:val="04A0" w:firstRow="1" w:lastRow="0" w:firstColumn="1" w:lastColumn="0" w:noHBand="0" w:noVBand="1"/>
       </w:tblPr>
       <w:tblGrid>
         <w:gridCol w:w="2552"/>
@@ -19107,7 +18981,7 @@
         </w:rPr>
         <w:t xml:space="preserve">Dirección de repositorio: </w:t>
       </w:r>
-      <w:hyperlink r:id="rId20" w:history="1">
+      <w:hyperlink r:id="rId21" w:history="1">
         <w:r>
           <w:rPr>
             <w:rStyle w:val="Hipervnculo"/>
@@ -19384,7 +19258,7 @@
         <w:tblStyle w:val="Tablaconcuadrcula"/>
         <w:tblW w:w="0" w:type="auto"/>
         <w:tblInd w:w="108" w:type="dxa"/>
-        <w:tblLook w:val="04A0"/>
+        <w:tblLook w:val="04A0" w:firstRow="1" w:lastRow="0" w:firstColumn="1" w:lastColumn="0" w:noHBand="0" w:noVBand="1"/>
       </w:tblPr>
       <w:tblGrid>
         <w:gridCol w:w="4381"/>
@@ -19601,7 +19475,7 @@
         </w:rPr>
         <w:t xml:space="preserve">Dirección de repositorio: </w:t>
       </w:r>
-      <w:hyperlink r:id="rId21" w:history="1">
+      <w:hyperlink r:id="rId22" w:history="1">
         <w:r>
           <w:rPr>
             <w:rStyle w:val="Hipervnculo"/>
@@ -19940,7 +19814,7 @@
       <w:tblPr>
         <w:tblStyle w:val="Sombreadoclaro-nfasis4"/>
         <w:tblW w:w="15032" w:type="dxa"/>
-        <w:tblLook w:val="04A0"/>
+        <w:tblLook w:val="04A0" w:firstRow="1" w:lastRow="0" w:firstColumn="1" w:lastColumn="0" w:noHBand="0" w:noVBand="1"/>
       </w:tblPr>
       <w:tblGrid>
         <w:gridCol w:w="1554"/>
@@ -19950,13 +19824,13 @@
       <w:tr>
         <w:trPr>
           <w:gridAfter w:val="1"/>
-          <w:cnfStyle w:val="100000000000"/>
+          <w:cnfStyle w:val="100000000000" w:firstRow="1" w:lastRow="0" w:firstColumn="0" w:lastColumn="0" w:oddVBand="0" w:evenVBand="0" w:oddHBand="0" w:evenHBand="0" w:firstRowFirstColumn="0" w:firstRowLastColumn="0" w:lastRowFirstColumn="0" w:lastRowLastColumn="0"/>
           <w:wAfter w:w="6739" w:type="dxa"/>
           <w:trHeight w:val="428"/>
         </w:trPr>
         <w:tc>
           <w:tcPr>
-            <w:cnfStyle w:val="001000000000"/>
+            <w:cnfStyle w:val="001000000000" w:firstRow="0" w:lastRow="0" w:firstColumn="1" w:lastColumn="0" w:oddVBand="0" w:evenVBand="0" w:oddHBand="0" w:evenHBand="0" w:firstRowFirstColumn="0" w:firstRowLastColumn="0" w:lastRowFirstColumn="0" w:lastRowLastColumn="0"/>
             <w:tcW w:w="1554" w:type="dxa"/>
             <w:noWrap/>
             <w:hideMark/>
@@ -19987,7 +19861,7 @@
           </w:tcPr>
           <w:p>
             <w:pPr>
-              <w:cnfStyle w:val="100000000000"/>
+              <w:cnfStyle w:val="100000000000" w:firstRow="1" w:lastRow="0" w:firstColumn="0" w:lastColumn="0" w:oddVBand="0" w:evenVBand="0" w:oddHBand="0" w:evenHBand="0" w:firstRowFirstColumn="0" w:firstRowLastColumn="0" w:lastRowFirstColumn="0" w:lastRowLastColumn="0"/>
               <w:rPr>
                 <w:rFonts w:ascii="Calibri" w:eastAsia="Times New Roman" w:hAnsi="Calibri" w:cs="Times New Roman"/>
                 <w:color w:val="000000"/>
@@ -20008,13 +19882,13 @@
       <w:tr>
         <w:trPr>
           <w:gridAfter w:val="1"/>
-          <w:cnfStyle w:val="000000100000"/>
+          <w:cnfStyle w:val="000000100000" w:firstRow="0" w:lastRow="0" w:firstColumn="0" w:lastColumn="0" w:oddVBand="0" w:evenVBand="0" w:oddHBand="1" w:evenHBand="0" w:firstRowFirstColumn="0" w:firstRowLastColumn="0" w:lastRowFirstColumn="0" w:lastRowLastColumn="0"/>
           <w:wAfter w:w="6739" w:type="dxa"/>
           <w:trHeight w:val="428"/>
         </w:trPr>
         <w:tc>
           <w:tcPr>
-            <w:cnfStyle w:val="001000000000"/>
+            <w:cnfStyle w:val="001000000000" w:firstRow="0" w:lastRow="0" w:firstColumn="1" w:lastColumn="0" w:oddVBand="0" w:evenVBand="0" w:oddHBand="0" w:evenHBand="0" w:firstRowFirstColumn="0" w:firstRowLastColumn="0" w:lastRowFirstColumn="0" w:lastRowLastColumn="0"/>
             <w:tcW w:w="1554" w:type="dxa"/>
             <w:noWrap/>
             <w:hideMark/>
@@ -20045,7 +19919,7 @@
           </w:tcPr>
           <w:p>
             <w:pPr>
-              <w:cnfStyle w:val="000000100000"/>
+              <w:cnfStyle w:val="000000100000" w:firstRow="0" w:lastRow="0" w:firstColumn="0" w:lastColumn="0" w:oddVBand="0" w:evenVBand="0" w:oddHBand="1" w:evenHBand="0" w:firstRowFirstColumn="0" w:firstRowLastColumn="0" w:lastRowFirstColumn="0" w:lastRowLastColumn="0"/>
               <w:rPr>
                 <w:rFonts w:ascii="Calibri" w:eastAsia="Times New Roman" w:hAnsi="Calibri" w:cs="Times New Roman"/>
                 <w:color w:val="000000"/>
@@ -20079,7 +19953,7 @@
         </w:trPr>
         <w:tc>
           <w:tcPr>
-            <w:cnfStyle w:val="001000000000"/>
+            <w:cnfStyle w:val="001000000000" w:firstRow="0" w:lastRow="0" w:firstColumn="1" w:lastColumn="0" w:oddVBand="0" w:evenVBand="0" w:oddHBand="0" w:evenHBand="0" w:firstRowFirstColumn="0" w:firstRowLastColumn="0" w:lastRowFirstColumn="0" w:lastRowLastColumn="0"/>
             <w:tcW w:w="1554" w:type="dxa"/>
             <w:noWrap/>
             <w:hideMark/>
@@ -20110,7 +19984,7 @@
           </w:tcPr>
           <w:p>
             <w:pPr>
-              <w:cnfStyle w:val="000000000000"/>
+              <w:cnfStyle w:val="000000000000" w:firstRow="0" w:lastRow="0" w:firstColumn="0" w:lastColumn="0" w:oddVBand="0" w:evenVBand="0" w:oddHBand="0" w:evenHBand="0" w:firstRowFirstColumn="0" w:firstRowLastColumn="0" w:lastRowFirstColumn="0" w:lastRowLastColumn="0"/>
               <w:rPr>
                 <w:rFonts w:ascii="Calibri" w:eastAsia="Times New Roman" w:hAnsi="Calibri" w:cs="Times New Roman"/>
                 <w:color w:val="000000"/>
@@ -20131,43 +20005,7 @@
                 <w:color w:val="000000"/>
                 <w:lang w:val="es-PE" w:eastAsia="es-PE"/>
               </w:rPr>
-              <w:t xml:space="preserve"> Formato </w:t>
-            </w:r>
-            <w:proofErr w:type="spellStart"/>
-            <w:r>
-              <w:rPr>
-                <w:rFonts w:ascii="Calibri" w:eastAsia="Times New Roman" w:hAnsi="Calibri" w:cs="Times New Roman"/>
-                <w:color w:val="000000"/>
-                <w:lang w:val="es-PE" w:eastAsia="es-PE"/>
-              </w:rPr>
-              <w:t>dd</w:t>
-            </w:r>
-            <w:proofErr w:type="spellEnd"/>
-            <w:r>
-              <w:rPr>
-                <w:rFonts w:ascii="Calibri" w:eastAsia="Times New Roman" w:hAnsi="Calibri" w:cs="Times New Roman"/>
-                <w:color w:val="000000"/>
-                <w:lang w:val="es-PE" w:eastAsia="es-PE"/>
-              </w:rPr>
-              <w:t>-mm-</w:t>
-            </w:r>
-            <w:proofErr w:type="spellStart"/>
-            <w:r>
-              <w:rPr>
-                <w:rFonts w:ascii="Calibri" w:eastAsia="Times New Roman" w:hAnsi="Calibri" w:cs="Times New Roman"/>
-                <w:color w:val="000000"/>
-                <w:lang w:val="es-PE" w:eastAsia="es-PE"/>
-              </w:rPr>
-              <w:t>aaaa</w:t>
-            </w:r>
-            <w:proofErr w:type="spellEnd"/>
-            <w:r>
-              <w:rPr>
-                <w:rFonts w:ascii="Calibri" w:eastAsia="Times New Roman" w:hAnsi="Calibri" w:cs="Times New Roman"/>
-                <w:color w:val="000000"/>
-                <w:lang w:val="es-PE" w:eastAsia="es-PE"/>
-              </w:rPr>
-              <w:t>&gt;</w:t>
+              <w:t xml:space="preserve"> Formato dd-mm-aaaa&gt;</w:t>
             </w:r>
           </w:p>
         </w:tc>
@@ -20175,13 +20013,13 @@
       <w:tr>
         <w:trPr>
           <w:gridAfter w:val="1"/>
-          <w:cnfStyle w:val="000000100000"/>
+          <w:cnfStyle w:val="000000100000" w:firstRow="0" w:lastRow="0" w:firstColumn="0" w:lastColumn="0" w:oddVBand="0" w:evenVBand="0" w:oddHBand="1" w:evenHBand="0" w:firstRowFirstColumn="0" w:firstRowLastColumn="0" w:lastRowFirstColumn="0" w:lastRowLastColumn="0"/>
           <w:wAfter w:w="6739" w:type="dxa"/>
           <w:trHeight w:val="428"/>
         </w:trPr>
         <w:tc>
           <w:tcPr>
-            <w:cnfStyle w:val="001000000000"/>
+            <w:cnfStyle w:val="001000000000" w:firstRow="0" w:lastRow="0" w:firstColumn="1" w:lastColumn="0" w:oddVBand="0" w:evenVBand="0" w:oddHBand="0" w:evenHBand="0" w:firstRowFirstColumn="0" w:firstRowLastColumn="0" w:lastRowFirstColumn="0" w:lastRowLastColumn="0"/>
             <w:tcW w:w="1554" w:type="dxa"/>
             <w:noWrap/>
             <w:hideMark/>
@@ -20212,7 +20050,7 @@
           </w:tcPr>
           <w:p>
             <w:pPr>
-              <w:cnfStyle w:val="000000100000"/>
+              <w:cnfStyle w:val="000000100000" w:firstRow="0" w:lastRow="0" w:firstColumn="0" w:lastColumn="0" w:oddVBand="0" w:evenVBand="0" w:oddHBand="1" w:evenHBand="0" w:firstRowFirstColumn="0" w:firstRowLastColumn="0" w:lastRowFirstColumn="0" w:lastRowLastColumn="0"/>
               <w:rPr>
                 <w:rFonts w:ascii="Calibri" w:eastAsia="Times New Roman" w:hAnsi="Calibri" w:cs="Times New Roman"/>
                 <w:color w:val="000000"/>
@@ -20246,7 +20084,7 @@
         </w:trPr>
         <w:tc>
           <w:tcPr>
-            <w:cnfStyle w:val="001000000000"/>
+            <w:cnfStyle w:val="001000000000" w:firstRow="0" w:lastRow="0" w:firstColumn="1" w:lastColumn="0" w:oddVBand="0" w:evenVBand="0" w:oddHBand="0" w:evenHBand="0" w:firstRowFirstColumn="0" w:firstRowLastColumn="0" w:lastRowFirstColumn="0" w:lastRowLastColumn="0"/>
             <w:tcW w:w="1554" w:type="dxa"/>
             <w:noWrap/>
             <w:hideMark/>
@@ -20277,7 +20115,7 @@
           </w:tcPr>
           <w:p>
             <w:pPr>
-              <w:cnfStyle w:val="000000000000"/>
+              <w:cnfStyle w:val="000000000000" w:firstRow="0" w:lastRow="0" w:firstColumn="0" w:lastColumn="0" w:oddVBand="0" w:evenVBand="0" w:oddHBand="0" w:evenHBand="0" w:firstRowFirstColumn="0" w:firstRowLastColumn="0" w:lastRowFirstColumn="0" w:lastRowLastColumn="0"/>
               <w:rPr>
                 <w:rFonts w:ascii="Calibri" w:eastAsia="Times New Roman" w:hAnsi="Calibri" w:cs="Times New Roman"/>
                 <w:color w:val="000000"/>
@@ -20306,13 +20144,13 @@
       <w:tr>
         <w:trPr>
           <w:gridAfter w:val="1"/>
-          <w:cnfStyle w:val="000000100000"/>
+          <w:cnfStyle w:val="000000100000" w:firstRow="0" w:lastRow="0" w:firstColumn="0" w:lastColumn="0" w:oddVBand="0" w:evenVBand="0" w:oddHBand="1" w:evenHBand="0" w:firstRowFirstColumn="0" w:firstRowLastColumn="0" w:lastRowFirstColumn="0" w:lastRowLastColumn="0"/>
           <w:wAfter w:w="6739" w:type="dxa"/>
           <w:trHeight w:val="349"/>
         </w:trPr>
         <w:tc>
           <w:tcPr>
-            <w:cnfStyle w:val="001000000000"/>
+            <w:cnfStyle w:val="001000000000" w:firstRow="0" w:lastRow="0" w:firstColumn="1" w:lastColumn="0" w:oddVBand="0" w:evenVBand="0" w:oddHBand="0" w:evenHBand="0" w:firstRowFirstColumn="0" w:firstRowLastColumn="0" w:lastRowFirstColumn="0" w:lastRowLastColumn="0"/>
             <w:tcW w:w="1554" w:type="dxa"/>
             <w:noWrap/>
             <w:hideMark/>
@@ -20343,7 +20181,7 @@
           </w:tcPr>
           <w:p>
             <w:pPr>
-              <w:cnfStyle w:val="000000100000"/>
+              <w:cnfStyle w:val="000000100000" w:firstRow="0" w:lastRow="0" w:firstColumn="0" w:lastColumn="0" w:oddVBand="0" w:evenVBand="0" w:oddHBand="1" w:evenHBand="0" w:firstRowFirstColumn="0" w:firstRowLastColumn="0" w:lastRowFirstColumn="0" w:lastRowLastColumn="0"/>
               <w:rPr>
                 <w:rFonts w:ascii="Calibri" w:eastAsia="Times New Roman" w:hAnsi="Calibri" w:cs="Times New Roman"/>
                 <w:color w:val="000000"/>
@@ -20377,7 +20215,7 @@
         </w:trPr>
         <w:tc>
           <w:tcPr>
-            <w:cnfStyle w:val="001000000000"/>
+            <w:cnfStyle w:val="001000000000" w:firstRow="0" w:lastRow="0" w:firstColumn="1" w:lastColumn="0" w:oddVBand="0" w:evenVBand="0" w:oddHBand="0" w:evenHBand="0" w:firstRowFirstColumn="0" w:firstRowLastColumn="0" w:lastRowFirstColumn="0" w:lastRowLastColumn="0"/>
             <w:tcW w:w="1554" w:type="dxa"/>
             <w:noWrap/>
           </w:tcPr>
@@ -20406,7 +20244,7 @@
           </w:tcPr>
           <w:p>
             <w:pPr>
-              <w:cnfStyle w:val="000000000000"/>
+              <w:cnfStyle w:val="000000000000" w:firstRow="0" w:lastRow="0" w:firstColumn="0" w:lastColumn="0" w:oddVBand="0" w:evenVBand="0" w:oddHBand="0" w:evenHBand="0" w:firstRowFirstColumn="0" w:firstRowLastColumn="0" w:lastRowFirstColumn="0" w:lastRowLastColumn="0"/>
               <w:rPr>
                 <w:rFonts w:ascii="Calibri" w:eastAsia="Times New Roman" w:hAnsi="Calibri" w:cs="Times New Roman"/>
                 <w:color w:val="000000"/>
@@ -20427,13 +20265,13 @@
       <w:tr>
         <w:trPr>
           <w:gridAfter w:val="1"/>
-          <w:cnfStyle w:val="000000100000"/>
+          <w:cnfStyle w:val="000000100000" w:firstRow="0" w:lastRow="0" w:firstColumn="0" w:lastColumn="0" w:oddVBand="0" w:evenVBand="0" w:oddHBand="1" w:evenHBand="0" w:firstRowFirstColumn="0" w:firstRowLastColumn="0" w:lastRowFirstColumn="0" w:lastRowLastColumn="0"/>
           <w:wAfter w:w="6739" w:type="dxa"/>
           <w:trHeight w:val="428"/>
         </w:trPr>
         <w:tc>
           <w:tcPr>
-            <w:cnfStyle w:val="001000000000"/>
+            <w:cnfStyle w:val="001000000000" w:firstRow="0" w:lastRow="0" w:firstColumn="1" w:lastColumn="0" w:oddVBand="0" w:evenVBand="0" w:oddHBand="0" w:evenHBand="0" w:firstRowFirstColumn="0" w:firstRowLastColumn="0" w:lastRowFirstColumn="0" w:lastRowLastColumn="0"/>
             <w:tcW w:w="1554" w:type="dxa"/>
             <w:noWrap/>
           </w:tcPr>
@@ -20462,7 +20300,7 @@
           </w:tcPr>
           <w:p>
             <w:pPr>
-              <w:cnfStyle w:val="000000100000"/>
+              <w:cnfStyle w:val="000000100000" w:firstRow="0" w:lastRow="0" w:firstColumn="0" w:lastColumn="0" w:oddVBand="0" w:evenVBand="0" w:oddHBand="1" w:evenHBand="0" w:firstRowFirstColumn="0" w:firstRowLastColumn="0" w:lastRowFirstColumn="0" w:lastRowLastColumn="0"/>
               <w:rPr>
                 <w:rFonts w:ascii="Calibri" w:eastAsia="Times New Roman" w:hAnsi="Calibri" w:cs="Times New Roman"/>
                 <w:color w:val="000000"/>
@@ -20486,7 +20324,7 @@
         </w:trPr>
         <w:tc>
           <w:tcPr>
-            <w:cnfStyle w:val="001000000000"/>
+            <w:cnfStyle w:val="001000000000" w:firstRow="0" w:lastRow="0" w:firstColumn="1" w:lastColumn="0" w:oddVBand="0" w:evenVBand="0" w:oddHBand="0" w:evenHBand="0" w:firstRowFirstColumn="0" w:firstRowLastColumn="0" w:lastRowFirstColumn="0" w:lastRowLastColumn="0"/>
             <w:tcW w:w="1554" w:type="dxa"/>
             <w:noWrap/>
           </w:tcPr>
@@ -20515,7 +20353,7 @@
           </w:tcPr>
           <w:p>
             <w:pPr>
-              <w:cnfStyle w:val="000000000000"/>
+              <w:cnfStyle w:val="000000000000" w:firstRow="0" w:lastRow="0" w:firstColumn="0" w:lastColumn="0" w:oddVBand="0" w:evenVBand="0" w:oddHBand="0" w:evenHBand="0" w:firstRowFirstColumn="0" w:firstRowLastColumn="0" w:lastRowFirstColumn="0" w:lastRowLastColumn="0"/>
               <w:rPr>
                 <w:rFonts w:ascii="Calibri" w:eastAsia="Times New Roman" w:hAnsi="Calibri" w:cs="Times New Roman"/>
                 <w:color w:val="000000"/>
@@ -20538,7 +20376,7 @@
           </w:tcPr>
           <w:p>
             <w:pPr>
-              <w:cnfStyle w:val="000000000000"/>
+              <w:cnfStyle w:val="000000000000" w:firstRow="0" w:lastRow="0" w:firstColumn="0" w:lastColumn="0" w:oddVBand="0" w:evenVBand="0" w:oddHBand="0" w:evenHBand="0" w:firstRowFirstColumn="0" w:firstRowLastColumn="0" w:lastRowFirstColumn="0" w:lastRowLastColumn="0"/>
               <w:rPr>
                 <w:rFonts w:ascii="Calibri" w:eastAsia="Times New Roman" w:hAnsi="Calibri" w:cs="Times New Roman"/>
                 <w:color w:val="000000"/>
@@ -20568,7 +20406,7 @@
       </w:r>
     </w:p>
     <w:sectPr>
-      <w:footerReference w:type="default" r:id="rId22"/>
+      <w:footerReference w:type="default" r:id="rId23"/>
       <w:pgSz w:w="12240" w:h="15840"/>
       <w:pgMar w:top="1417" w:right="1701" w:bottom="1417" w:left="1701" w:header="708" w:footer="708" w:gutter="0"/>
       <w:cols w:space="708"/>
@@ -20579,7 +20417,7 @@
 </file>
 
 <file path=word/endnotes.xml><?xml version="1.0" encoding="utf-8"?>
-<w:endnotes xmlns:ve="http://schemas.openxmlformats.org/markup-compatibility/2006" xmlns:o="urn:schemas-microsoft-com:office:office" xmlns:r="http://schemas.openxmlformats.org/officeDocument/2006/relationships" xmlns:m="http://schemas.openxmlformats.org/officeDocument/2006/math" xmlns:v="urn:schemas-microsoft-com:vml" xmlns:wp="http://schemas.openxmlformats.org/drawingml/2006/wordprocessingDrawing" xmlns:w10="urn:schemas-microsoft-com:office:word" xmlns:w="http://schemas.openxmlformats.org/wordprocessingml/2006/main" xmlns:wne="http://schemas.microsoft.com/office/word/2006/wordml">
+<w:endnotes xmlns:wpc="http://schemas.microsoft.com/office/word/2010/wordprocessingCanvas" xmlns:mc="http://schemas.openxmlformats.org/markup-compatibility/2006" xmlns:o="urn:schemas-microsoft-com:office:office" xmlns:r="http://schemas.openxmlformats.org/officeDocument/2006/relationships" xmlns:m="http://schemas.openxmlformats.org/officeDocument/2006/math" xmlns:v="urn:schemas-microsoft-com:vml" xmlns:wp14="http://schemas.microsoft.com/office/word/2010/wordprocessingDrawing" xmlns:wp="http://schemas.openxmlformats.org/drawingml/2006/wordprocessingDrawing" xmlns:w10="urn:schemas-microsoft-com:office:word" xmlns:w="http://schemas.openxmlformats.org/wordprocessingml/2006/main" xmlns:w14="http://schemas.microsoft.com/office/word/2010/wordml" xmlns:wpg="http://schemas.microsoft.com/office/word/2010/wordprocessingGroup" xmlns:wpi="http://schemas.microsoft.com/office/word/2010/wordprocessingInk" xmlns:wne="http://schemas.microsoft.com/office/word/2006/wordml" xmlns:wps="http://schemas.microsoft.com/office/word/2010/wordprocessingShape" mc:Ignorable="w14 wp14">
   <w:endnote w:type="separator" w:id="-1">
     <w:p>
       <w:pPr>
@@ -20604,7 +20442,7 @@
 </file>
 
 <file path=word/footer1.xml><?xml version="1.0" encoding="utf-8"?>
-<w:ftr xmlns:ve="http://schemas.openxmlformats.org/markup-compatibility/2006" xmlns:o="urn:schemas-microsoft-com:office:office" xmlns:r="http://schemas.openxmlformats.org/officeDocument/2006/relationships" xmlns:m="http://schemas.openxmlformats.org/officeDocument/2006/math" xmlns:v="urn:schemas-microsoft-com:vml" xmlns:wp="http://schemas.openxmlformats.org/drawingml/2006/wordprocessingDrawing" xmlns:w10="urn:schemas-microsoft-com:office:word" xmlns:w="http://schemas.openxmlformats.org/wordprocessingml/2006/main" xmlns:wne="http://schemas.microsoft.com/office/word/2006/wordml">
+<w:ftr xmlns:wpc="http://schemas.microsoft.com/office/word/2010/wordprocessingCanvas" xmlns:mc="http://schemas.openxmlformats.org/markup-compatibility/2006" xmlns:o="urn:schemas-microsoft-com:office:office" xmlns:r="http://schemas.openxmlformats.org/officeDocument/2006/relationships" xmlns:m="http://schemas.openxmlformats.org/officeDocument/2006/math" xmlns:v="urn:schemas-microsoft-com:vml" xmlns:wp14="http://schemas.microsoft.com/office/word/2010/wordprocessingDrawing" xmlns:wp="http://schemas.openxmlformats.org/drawingml/2006/wordprocessingDrawing" xmlns:w10="urn:schemas-microsoft-com:office:word" xmlns:w="http://schemas.openxmlformats.org/wordprocessingml/2006/main" xmlns:w14="http://schemas.microsoft.com/office/word/2010/wordml" xmlns:wpg="http://schemas.microsoft.com/office/word/2010/wordprocessingGroup" xmlns:wpi="http://schemas.microsoft.com/office/word/2010/wordprocessingInk" xmlns:wne="http://schemas.microsoft.com/office/word/2006/wordml" xmlns:wps="http://schemas.microsoft.com/office/word/2010/wordprocessingShape" mc:Ignorable="w14 wp14">
   <w:sdt>
     <w:sdtPr>
       <w:id w:val="149030170"/>
@@ -20613,20 +20451,34 @@
         <w:docPartUnique/>
       </w:docPartObj>
     </w:sdtPr>
+    <w:sdtEndPr/>
     <w:sdtContent>
       <w:p>
         <w:pPr>
           <w:pStyle w:val="Piedepgina"/>
           <w:jc w:val="right"/>
         </w:pPr>
-        <w:fldSimple w:instr="PAGE   \* MERGEFORMAT">
-          <w:r>
-            <w:rPr>
-              <w:noProof/>
-            </w:rPr>
-            <w:t>1</w:t>
-          </w:r>
-        </w:fldSimple>
+        <w:r>
+          <w:fldChar w:fldCharType="begin"/>
+        </w:r>
+        <w:r>
+          <w:instrText>PAGE   \* MERGEFORMAT</w:instrText>
+        </w:r>
+        <w:r>
+          <w:fldChar w:fldCharType="separate"/>
+        </w:r>
+        <w:r>
+          <w:rPr>
+            <w:noProof/>
+          </w:rPr>
+          <w:t>7</w:t>
+        </w:r>
+        <w:r>
+          <w:rPr>
+            <w:noProof/>
+          </w:rPr>
+          <w:fldChar w:fldCharType="end"/>
+        </w:r>
       </w:p>
     </w:sdtContent>
   </w:sdt>
@@ -20639,7 +20491,7 @@
 </file>
 
 <file path=word/footnotes.xml><?xml version="1.0" encoding="utf-8"?>
-<w:footnotes xmlns:ve="http://schemas.openxmlformats.org/markup-compatibility/2006" xmlns:o="urn:schemas-microsoft-com:office:office" xmlns:r="http://schemas.openxmlformats.org/officeDocument/2006/relationships" xmlns:m="http://schemas.openxmlformats.org/officeDocument/2006/math" xmlns:v="urn:schemas-microsoft-com:vml" xmlns:wp="http://schemas.openxmlformats.org/drawingml/2006/wordprocessingDrawing" xmlns:w10="urn:schemas-microsoft-com:office:word" xmlns:w="http://schemas.openxmlformats.org/wordprocessingml/2006/main" xmlns:wne="http://schemas.microsoft.com/office/word/2006/wordml">
+<w:footnotes xmlns:wpc="http://schemas.microsoft.com/office/word/2010/wordprocessingCanvas" xmlns:mc="http://schemas.openxmlformats.org/markup-compatibility/2006" xmlns:o="urn:schemas-microsoft-com:office:office" xmlns:r="http://schemas.openxmlformats.org/officeDocument/2006/relationships" xmlns:m="http://schemas.openxmlformats.org/officeDocument/2006/math" xmlns:v="urn:schemas-microsoft-com:vml" xmlns:wp14="http://schemas.microsoft.com/office/word/2010/wordprocessingDrawing" xmlns:wp="http://schemas.openxmlformats.org/drawingml/2006/wordprocessingDrawing" xmlns:w10="urn:schemas-microsoft-com:office:word" xmlns:w="http://schemas.openxmlformats.org/wordprocessingml/2006/main" xmlns:w14="http://schemas.microsoft.com/office/word/2010/wordml" xmlns:wpg="http://schemas.microsoft.com/office/word/2010/wordprocessingGroup" xmlns:wpi="http://schemas.microsoft.com/office/word/2010/wordprocessingInk" xmlns:wne="http://schemas.microsoft.com/office/word/2006/wordml" xmlns:wps="http://schemas.microsoft.com/office/word/2010/wordprocessingShape" mc:Ignorable="w14 wp14">
   <w:footnote w:type="separator" w:id="-1">
     <w:p>
       <w:pPr>
@@ -20664,7 +20516,7 @@
 </file>
 
 <file path=word/numbering.xml><?xml version="1.0" encoding="utf-8"?>
-<w:numbering xmlns:ve="http://schemas.openxmlformats.org/markup-compatibility/2006" xmlns:o="urn:schemas-microsoft-com:office:office" xmlns:r="http://schemas.openxmlformats.org/officeDocument/2006/relationships" xmlns:m="http://schemas.openxmlformats.org/officeDocument/2006/math" xmlns:v="urn:schemas-microsoft-com:vml" xmlns:wp="http://schemas.openxmlformats.org/drawingml/2006/wordprocessingDrawing" xmlns:w10="urn:schemas-microsoft-com:office:word" xmlns:w="http://schemas.openxmlformats.org/wordprocessingml/2006/main" xmlns:wne="http://schemas.microsoft.com/office/word/2006/wordml">
+<w:numbering xmlns:wpc="http://schemas.microsoft.com/office/word/2010/wordprocessingCanvas" xmlns:mc="http://schemas.openxmlformats.org/markup-compatibility/2006" xmlns:o="urn:schemas-microsoft-com:office:office" xmlns:r="http://schemas.openxmlformats.org/officeDocument/2006/relationships" xmlns:m="http://schemas.openxmlformats.org/officeDocument/2006/math" xmlns:v="urn:schemas-microsoft-com:vml" xmlns:wp14="http://schemas.microsoft.com/office/word/2010/wordprocessingDrawing" xmlns:wp="http://schemas.openxmlformats.org/drawingml/2006/wordprocessingDrawing" xmlns:w10="urn:schemas-microsoft-com:office:word" xmlns:w="http://schemas.openxmlformats.org/wordprocessingml/2006/main" xmlns:w14="http://schemas.microsoft.com/office/word/2010/wordml" xmlns:wpg="http://schemas.microsoft.com/office/word/2010/wordprocessingGroup" xmlns:wpi="http://schemas.microsoft.com/office/word/2010/wordprocessingInk" xmlns:wne="http://schemas.microsoft.com/office/word/2006/wordml" xmlns:wps="http://schemas.microsoft.com/office/word/2010/wordprocessingShape" mc:Ignorable="w14 wp14">
   <w:abstractNum w:abstractNumId="0">
     <w:nsid w:val="0A504729"/>
     <w:multiLevelType w:val="hybridMultilevel"/>
@@ -24608,7 +24460,7 @@
 </file>
 
 <file path=word/styles.xml><?xml version="1.0" encoding="utf-8"?>
-<w:styles xmlns:r="http://schemas.openxmlformats.org/officeDocument/2006/relationships" xmlns:w="http://schemas.openxmlformats.org/wordprocessingml/2006/main">
+<w:styles xmlns:mc="http://schemas.openxmlformats.org/markup-compatibility/2006" xmlns:r="http://schemas.openxmlformats.org/officeDocument/2006/relationships" xmlns:w="http://schemas.openxmlformats.org/wordprocessingml/2006/main" xmlns:w14="http://schemas.microsoft.com/office/word/2010/wordml" mc:Ignorable="w14">
   <w:docDefaults>
     <w:rPrDefault>
       <w:rPr>
@@ -24822,7 +24674,6 @@
     <w:uiPriority w:val="99"/>
     <w:semiHidden/>
     <w:unhideWhenUsed/>
-    <w:qFormat/>
     <w:tblPr>
       <w:tblInd w:w="0" w:type="dxa"/>
       <w:tblCellMar>
@@ -25184,6 +25035,109 @@
           <w:insideV w:val="nil"/>
         </w:tcBorders>
         <w:shd w:val="clear" w:color="auto" w:fill="DFD8E8" w:themeFill="accent4" w:themeFillTint="3F"/>
+      </w:tcPr>
+    </w:tblStylePr>
+  </w:style>
+  <w:style w:type="table" w:styleId="Sombreadoclaro-nfasis1">
+    <w:name w:val="Light Shading Accent 1"/>
+    <w:basedOn w:val="Tablanormal"/>
+    <w:uiPriority w:val="60"/>
+    <w:rsid w:val="0004141E"/>
+    <w:pPr>
+      <w:spacing w:after="0" w:line="240" w:lineRule="auto"/>
+    </w:pPr>
+    <w:rPr>
+      <w:color w:val="365F91" w:themeColor="accent1" w:themeShade="BF"/>
+    </w:rPr>
+    <w:tblPr>
+      <w:tblStyleRowBandSize w:val="1"/>
+      <w:tblStyleColBandSize w:val="1"/>
+      <w:tblInd w:w="0" w:type="dxa"/>
+      <w:tblBorders>
+        <w:top w:val="single" w:sz="8" w:space="0" w:color="4F81BD" w:themeColor="accent1"/>
+        <w:bottom w:val="single" w:sz="8" w:space="0" w:color="4F81BD" w:themeColor="accent1"/>
+      </w:tblBorders>
+      <w:tblCellMar>
+        <w:top w:w="0" w:type="dxa"/>
+        <w:left w:w="108" w:type="dxa"/>
+        <w:bottom w:w="0" w:type="dxa"/>
+        <w:right w:w="108" w:type="dxa"/>
+      </w:tblCellMar>
+    </w:tblPr>
+    <w:tblStylePr w:type="firstRow">
+      <w:pPr>
+        <w:spacing w:before="0" w:after="0" w:line="240" w:lineRule="auto"/>
+      </w:pPr>
+      <w:rPr>
+        <w:b/>
+        <w:bCs/>
+      </w:rPr>
+      <w:tblPr/>
+      <w:tcPr>
+        <w:tcBorders>
+          <w:top w:val="single" w:sz="8" w:space="0" w:color="4F81BD" w:themeColor="accent1"/>
+          <w:left w:val="nil"/>
+          <w:bottom w:val="single" w:sz="8" w:space="0" w:color="4F81BD" w:themeColor="accent1"/>
+          <w:right w:val="nil"/>
+          <w:insideH w:val="nil"/>
+          <w:insideV w:val="nil"/>
+        </w:tcBorders>
+      </w:tcPr>
+    </w:tblStylePr>
+    <w:tblStylePr w:type="lastRow">
+      <w:pPr>
+        <w:spacing w:before="0" w:after="0" w:line="240" w:lineRule="auto"/>
+      </w:pPr>
+      <w:rPr>
+        <w:b/>
+        <w:bCs/>
+      </w:rPr>
+      <w:tblPr/>
+      <w:tcPr>
+        <w:tcBorders>
+          <w:top w:val="single" w:sz="8" w:space="0" w:color="4F81BD" w:themeColor="accent1"/>
+          <w:left w:val="nil"/>
+          <w:bottom w:val="single" w:sz="8" w:space="0" w:color="4F81BD" w:themeColor="accent1"/>
+          <w:right w:val="nil"/>
+          <w:insideH w:val="nil"/>
+          <w:insideV w:val="nil"/>
+        </w:tcBorders>
+      </w:tcPr>
+    </w:tblStylePr>
+    <w:tblStylePr w:type="firstCol">
+      <w:rPr>
+        <w:b/>
+        <w:bCs/>
+      </w:rPr>
+    </w:tblStylePr>
+    <w:tblStylePr w:type="lastCol">
+      <w:rPr>
+        <w:b/>
+        <w:bCs/>
+      </w:rPr>
+    </w:tblStylePr>
+    <w:tblStylePr w:type="band1Vert">
+      <w:tblPr/>
+      <w:tcPr>
+        <w:tcBorders>
+          <w:left w:val="nil"/>
+          <w:right w:val="nil"/>
+          <w:insideH w:val="nil"/>
+          <w:insideV w:val="nil"/>
+        </w:tcBorders>
+        <w:shd w:val="clear" w:color="auto" w:fill="D3DFEE" w:themeFill="accent1" w:themeFillTint="3F"/>
+      </w:tcPr>
+    </w:tblStylePr>
+    <w:tblStylePr w:type="band1Horz">
+      <w:tblPr/>
+      <w:tcPr>
+        <w:tcBorders>
+          <w:left w:val="nil"/>
+          <w:right w:val="nil"/>
+          <w:insideH w:val="nil"/>
+          <w:insideV w:val="nil"/>
+        </w:tcBorders>
+        <w:shd w:val="clear" w:color="auto" w:fill="D3DFEE" w:themeFill="accent1" w:themeFillTint="3F"/>
       </w:tcPr>
     </w:tblStylePr>
   </w:style>
@@ -26059,7 +26013,7 @@
 </file>
 
 <file path=customXml/itemProps1.xml><?xml version="1.0" encoding="utf-8"?>
-<ds:datastoreItem xmlns:ds="http://schemas.openxmlformats.org/officeDocument/2006/customXml" ds:itemID="{E87CE427-D7DB-498E-A9FC-218D97BE4737}">
+<ds:datastoreItem xmlns:ds="http://schemas.openxmlformats.org/officeDocument/2006/customXml" ds:itemID="{ABAD3AA9-2F99-47E4-919A-5348A76EBE77}">
   <ds:schemaRefs>
     <ds:schemaRef ds:uri="http://schemas.openxmlformats.org/officeDocument/2006/bibliography"/>
   </ds:schemaRefs>

</xml_diff>

<commit_message>
Actualización de plan de configuración.
Actualización de plan de configuración.
</commit_message>
<xml_diff>
--- a/ADMINISTRACION CONFIGURACION RUP/JALJO_PLAN_SCM.docx
+++ b/ADMINISTRACION CONFIGURACION RUP/JALJO_PLAN_SCM.docx
@@ -1,6 +1,6 @@
 
 <file path=word/document.xml><?xml version="1.0" encoding="utf-8"?>
-<w:document xmlns:wpc="http://schemas.microsoft.com/office/word/2010/wordprocessingCanvas" xmlns:mc="http://schemas.openxmlformats.org/markup-compatibility/2006" xmlns:o="urn:schemas-microsoft-com:office:office" xmlns:r="http://schemas.openxmlformats.org/officeDocument/2006/relationships" xmlns:m="http://schemas.openxmlformats.org/officeDocument/2006/math" xmlns:v="urn:schemas-microsoft-com:vml" xmlns:wp14="http://schemas.microsoft.com/office/word/2010/wordprocessingDrawing" xmlns:wp="http://schemas.openxmlformats.org/drawingml/2006/wordprocessingDrawing" xmlns:w10="urn:schemas-microsoft-com:office:word" xmlns:w="http://schemas.openxmlformats.org/wordprocessingml/2006/main" xmlns:w14="http://schemas.microsoft.com/office/word/2010/wordml" xmlns:wpg="http://schemas.microsoft.com/office/word/2010/wordprocessingGroup" xmlns:wpi="http://schemas.microsoft.com/office/word/2010/wordprocessingInk" xmlns:wne="http://schemas.microsoft.com/office/word/2006/wordml" xmlns:wps="http://schemas.microsoft.com/office/word/2010/wordprocessingShape" mc:Ignorable="w14 wp14">
+<w:document xmlns:ve="http://schemas.openxmlformats.org/markup-compatibility/2006" xmlns:o="urn:schemas-microsoft-com:office:office" xmlns:r="http://schemas.openxmlformats.org/officeDocument/2006/relationships" xmlns:m="http://schemas.openxmlformats.org/officeDocument/2006/math" xmlns:v="urn:schemas-microsoft-com:vml" xmlns:wp="http://schemas.openxmlformats.org/drawingml/2006/wordprocessingDrawing" xmlns:w10="urn:schemas-microsoft-com:office:word" xmlns:w="http://schemas.openxmlformats.org/wordprocessingml/2006/main" xmlns:wne="http://schemas.microsoft.com/office/word/2006/wordml">
   <w:body>
     <w:p>
       <w:pPr>
@@ -2100,7 +2100,23 @@
           <w:sz w:val="20"/>
           <w:szCs w:val="20"/>
         </w:rPr>
-        <w:t>Una gestión de la configuración, planificada y ejecutada de manera efectiva, contribuye a la producción de productos TIC de alta calidad evitando el retrabajo. Esto aumenta el valor de los activos informáticos y ahorra costes, contribuyendo a la entrega de proyectos que satisfacen los costes, calendarios, calidad y requerimientos establecidos.</w:t>
+        <w:t xml:space="preserve">Una gestión de la configuración, planificada y ejecutada de manera efectiva, contribuye a la producción de productos TIC de alta calidad evitando el </w:t>
+      </w:r>
+      <w:proofErr w:type="spellStart"/>
+      <w:r>
+        <w:rPr>
+          <w:sz w:val="20"/>
+          <w:szCs w:val="20"/>
+        </w:rPr>
+        <w:t>retrabajo</w:t>
+      </w:r>
+      <w:proofErr w:type="spellEnd"/>
+      <w:r>
+        <w:rPr>
+          <w:sz w:val="20"/>
+          <w:szCs w:val="20"/>
+        </w:rPr>
+        <w:t>. Esto aumenta el valor de los activos informáticos y ahorra costes, contribuyendo a la entrega de proyectos que satisfacen los costes, calendarios, calidad y requerimientos establecidos.</w:t>
       </w:r>
     </w:p>
     <w:p>
@@ -2409,6 +2425,7 @@
         </w:rPr>
         <w:t xml:space="preserve">El </w:t>
       </w:r>
+      <w:proofErr w:type="spellStart"/>
       <w:r>
         <w:rPr>
           <w:sz w:val="20"/>
@@ -2416,6 +2433,7 @@
         </w:rPr>
         <w:t>Lider</w:t>
       </w:r>
+      <w:proofErr w:type="spellEnd"/>
       <w:r>
         <w:rPr>
           <w:sz w:val="20"/>
@@ -2548,7 +2566,23 @@
           <w:sz w:val="20"/>
           <w:szCs w:val="20"/>
         </w:rPr>
-        <w:t>Por otra parte cualquier stakeholder podrá presentar cualquiera de los siguientes tipos de peticiones de cambio sobre el sistema, para el control de cambios:</w:t>
+        <w:t xml:space="preserve">Por otra parte cualquier </w:t>
+      </w:r>
+      <w:proofErr w:type="spellStart"/>
+      <w:r>
+        <w:rPr>
+          <w:sz w:val="20"/>
+          <w:szCs w:val="20"/>
+        </w:rPr>
+        <w:t>stakeholder</w:t>
+      </w:r>
+      <w:proofErr w:type="spellEnd"/>
+      <w:r>
+        <w:rPr>
+          <w:sz w:val="20"/>
+          <w:szCs w:val="20"/>
+        </w:rPr>
+        <w:t xml:space="preserve"> podrá presentar cualquiera de los siguientes tipos de peticiones de cambio sobre el sistema, para el control de cambios:</w:t>
       </w:r>
     </w:p>
     <w:p>
@@ -2989,12 +3023,21 @@
           <w:szCs w:val="20"/>
         </w:rPr>
       </w:pPr>
-      <w:r>
-        <w:rPr>
-          <w:sz w:val="20"/>
-          <w:szCs w:val="20"/>
-        </w:rPr>
-        <w:t>Stakeholder. Persona que directa o indirectamente se ve afectada por el sistema y que puede afectar el  proyecto.</w:t>
+      <w:proofErr w:type="spellStart"/>
+      <w:r>
+        <w:rPr>
+          <w:sz w:val="20"/>
+          <w:szCs w:val="20"/>
+        </w:rPr>
+        <w:t>Stakeholder</w:t>
+      </w:r>
+      <w:proofErr w:type="spellEnd"/>
+      <w:r>
+        <w:rPr>
+          <w:sz w:val="20"/>
+          <w:szCs w:val="20"/>
+        </w:rPr>
+        <w:t>. Persona que directa o indirectamente se ve afectada por el sistema y que puede afectar el  proyecto.</w:t>
       </w:r>
     </w:p>
     <w:p>
@@ -3023,12 +3066,37 @@
           <w:szCs w:val="20"/>
         </w:rPr>
       </w:pPr>
-      <w:r>
-        <w:rPr>
-          <w:sz w:val="20"/>
-          <w:szCs w:val="20"/>
-        </w:rPr>
-        <w:t>Configuration Item. Los elementos que son puestos bajo el control de gestión de la configuración.</w:t>
+      <w:proofErr w:type="spellStart"/>
+      <w:r>
+        <w:rPr>
+          <w:sz w:val="20"/>
+          <w:szCs w:val="20"/>
+        </w:rPr>
+        <w:t>Configuration</w:t>
+      </w:r>
+      <w:proofErr w:type="spellEnd"/>
+      <w:r>
+        <w:rPr>
+          <w:sz w:val="20"/>
+          <w:szCs w:val="20"/>
+        </w:rPr>
+        <w:t xml:space="preserve"> </w:t>
+      </w:r>
+      <w:proofErr w:type="spellStart"/>
+      <w:r>
+        <w:rPr>
+          <w:sz w:val="20"/>
+          <w:szCs w:val="20"/>
+        </w:rPr>
+        <w:t>Item</w:t>
+      </w:r>
+      <w:proofErr w:type="spellEnd"/>
+      <w:r>
+        <w:rPr>
+          <w:sz w:val="20"/>
+          <w:szCs w:val="20"/>
+        </w:rPr>
+        <w:t>. Los elementos que son puestos bajo el control de gestión de la configuración.</w:t>
       </w:r>
     </w:p>
     <w:p>
@@ -3188,7 +3256,7 @@
                     <pic:cNvPicPr/>
                   </pic:nvPicPr>
                   <pic:blipFill rotWithShape="1">
-                    <a:blip r:embed="rId9" cstate="print"/>
+                    <a:blip r:embed="rId8" cstate="print"/>
                     <a:srcRect l="2031" t="18673" r="34487" b="46749"/>
                     <a:stretch/>
                   </pic:blipFill>
@@ -3205,7 +3273,7 @@
                     </a:ln>
                     <a:extLst>
                       <a:ext uri="{53640926-AAD7-44D8-BBD7-CCE9431645EC}">
-                        <a14:shadowObscured xmlns:a14="http://schemas.microsoft.com/office/drawing/2010/main"/>
+                        <a14:shadowObscured xmlns:a14="http://schemas.microsoft.com/office/drawing/2010/main" xmlns:wps="http://schemas.microsoft.com/office/word/2010/wordprocessingShape" xmlns:wpi="http://schemas.microsoft.com/office/word/2010/wordprocessingInk" xmlns:wpg="http://schemas.microsoft.com/office/word/2010/wordprocessingGroup" xmlns:w14="http://schemas.microsoft.com/office/word/2010/wordml" xmlns:w="http://schemas.openxmlformats.org/wordprocessingml/2006/main" xmlns:w10="urn:schemas-microsoft-com:office:word" xmlns:wp14="http://schemas.microsoft.com/office/word/2010/wordprocessingDrawing" xmlns:v="urn:schemas-microsoft-com:vml" xmlns:o="urn:schemas-microsoft-com:office:office" xmlns:mc="http://schemas.openxmlformats.org/markup-compatibility/2006" xmlns:wpc="http://schemas.microsoft.com/office/word/2010/wordprocessingCanvas" xmlns=""/>
                       </a:ext>
                     </a:extLst>
                   </pic:spPr>
@@ -3276,10 +3344,10 @@
                     </pic:cNvPicPr>
                   </pic:nvPicPr>
                   <pic:blipFill rotWithShape="1">
-                    <a:blip r:embed="rId10" cstate="print">
+                    <a:blip r:embed="rId9" cstate="print">
                       <a:extLst>
                         <a:ext uri="{28A0092B-C50C-407E-A947-70E740481C1C}">
-                          <a14:useLocalDpi xmlns:a14="http://schemas.microsoft.com/office/drawing/2010/main" val="0"/>
+                          <a14:useLocalDpi xmlns:a14="http://schemas.microsoft.com/office/drawing/2010/main" xmlns:wps="http://schemas.microsoft.com/office/word/2010/wordprocessingShape" xmlns:wpi="http://schemas.microsoft.com/office/word/2010/wordprocessingInk" xmlns:wpg="http://schemas.microsoft.com/office/word/2010/wordprocessingGroup" xmlns:w14="http://schemas.microsoft.com/office/word/2010/wordml" xmlns:w="http://schemas.openxmlformats.org/wordprocessingml/2006/main" xmlns:w10="urn:schemas-microsoft-com:office:word" xmlns:wp14="http://schemas.microsoft.com/office/word/2010/wordprocessingDrawing" xmlns:v="urn:schemas-microsoft-com:vml" xmlns:o="urn:schemas-microsoft-com:office:office" xmlns:mc="http://schemas.openxmlformats.org/markup-compatibility/2006" xmlns:wpc="http://schemas.microsoft.com/office/word/2010/wordprocessingCanvas" xmlns="" val="0"/>
                         </a:ext>
                       </a:extLst>
                     </a:blip>
@@ -3300,7 +3368,7 @@
                     </a:ln>
                     <a:extLst>
                       <a:ext uri="{53640926-AAD7-44D8-BBD7-CCE9431645EC}">
-                        <a14:shadowObscured xmlns:a14="http://schemas.microsoft.com/office/drawing/2010/main"/>
+                        <a14:shadowObscured xmlns:a14="http://schemas.microsoft.com/office/drawing/2010/main" xmlns:wps="http://schemas.microsoft.com/office/word/2010/wordprocessingShape" xmlns:wpi="http://schemas.microsoft.com/office/word/2010/wordprocessingInk" xmlns:wpg="http://schemas.microsoft.com/office/word/2010/wordprocessingGroup" xmlns:w14="http://schemas.microsoft.com/office/word/2010/wordml" xmlns:w="http://schemas.openxmlformats.org/wordprocessingml/2006/main" xmlns:w10="urn:schemas-microsoft-com:office:word" xmlns:wp14="http://schemas.microsoft.com/office/word/2010/wordprocessingDrawing" xmlns:v="urn:schemas-microsoft-com:vml" xmlns:o="urn:schemas-microsoft-com:office:office" xmlns:mc="http://schemas.openxmlformats.org/markup-compatibility/2006" xmlns:wpc="http://schemas.microsoft.com/office/word/2010/wordprocessingCanvas" xmlns=""/>
                       </a:ext>
                     </a:extLst>
                   </pic:spPr>
@@ -3432,7 +3500,7 @@
           <w:insideH w:val="single" w:sz="4" w:space="0" w:color="auto"/>
           <w:insideV w:val="single" w:sz="4" w:space="0" w:color="auto"/>
         </w:tblBorders>
-        <w:tblLook w:val="01E0" w:firstRow="1" w:lastRow="1" w:firstColumn="1" w:lastColumn="1" w:noHBand="0" w:noVBand="0"/>
+        <w:tblLook w:val="01E0"/>
       </w:tblPr>
       <w:tblGrid>
         <w:gridCol w:w="2693"/>
@@ -3629,8 +3697,18 @@
                 <w:sz w:val="20"/>
                 <w:szCs w:val="20"/>
               </w:rPr>
-              <w:t>Administrador de Releases</w:t>
-            </w:r>
+              <w:t xml:space="preserve">Administrador de </w:t>
+            </w:r>
+            <w:proofErr w:type="spellStart"/>
+            <w:r>
+              <w:rPr>
+                <w:rFonts w:cs="Arial"/>
+                <w:sz w:val="20"/>
+                <w:szCs w:val="20"/>
+              </w:rPr>
+              <w:t>Releases</w:t>
+            </w:r>
+            <w:proofErr w:type="spellEnd"/>
           </w:p>
         </w:tc>
         <w:tc>
@@ -4017,7 +4095,27 @@
           <w:sz w:val="20"/>
           <w:szCs w:val="20"/>
         </w:rPr>
-        <w:t xml:space="preserve"> se utilizara Github.</w:t>
+        <w:t xml:space="preserve"> se utilizara </w:t>
+      </w:r>
+      <w:proofErr w:type="spellStart"/>
+      <w:r>
+        <w:rPr>
+          <w:rFonts w:asciiTheme="minorHAnsi" w:hAnsiTheme="minorHAnsi"/>
+          <w:b w:val="0"/>
+          <w:sz w:val="20"/>
+          <w:szCs w:val="20"/>
+        </w:rPr>
+        <w:t>Github</w:t>
+      </w:r>
+      <w:proofErr w:type="spellEnd"/>
+      <w:r>
+        <w:rPr>
+          <w:rFonts w:asciiTheme="minorHAnsi" w:hAnsiTheme="minorHAnsi"/>
+          <w:b w:val="0"/>
+          <w:sz w:val="20"/>
+          <w:szCs w:val="20"/>
+        </w:rPr>
+        <w:t>.</w:t>
       </w:r>
       <w:bookmarkEnd w:id="11"/>
     </w:p>
@@ -4055,10 +4153,10 @@
                     </pic:cNvPicPr>
                   </pic:nvPicPr>
                   <pic:blipFill>
-                    <a:blip r:embed="rId11" cstate="print">
+                    <a:blip r:embed="rId10" cstate="print">
                       <a:extLst>
                         <a:ext uri="{28A0092B-C50C-407E-A947-70E740481C1C}">
-                          <a14:useLocalDpi xmlns:a14="http://schemas.microsoft.com/office/drawing/2010/main" val="0"/>
+                          <a14:useLocalDpi xmlns:a14="http://schemas.microsoft.com/office/drawing/2010/main" xmlns:wps="http://schemas.microsoft.com/office/word/2010/wordprocessingShape" xmlns:wpi="http://schemas.microsoft.com/office/word/2010/wordprocessingInk" xmlns:wpg="http://schemas.microsoft.com/office/word/2010/wordprocessingGroup" xmlns:w14="http://schemas.microsoft.com/office/word/2010/wordml" xmlns:w="http://schemas.openxmlformats.org/wordprocessingml/2006/main" xmlns:w10="urn:schemas-microsoft-com:office:word" xmlns:wp14="http://schemas.microsoft.com/office/word/2010/wordprocessingDrawing" xmlns:v="urn:schemas-microsoft-com:vml" xmlns:o="urn:schemas-microsoft-com:office:office" xmlns:mc="http://schemas.openxmlformats.org/markup-compatibility/2006" xmlns:wpc="http://schemas.microsoft.com/office/word/2010/wordprocessingCanvas" xmlns="" val="0"/>
                         </a:ext>
                       </a:extLst>
                     </a:blip>
@@ -4123,19 +4221,19 @@
         <w:tblStyle w:val="Sombreadoclaro-nfasis1"/>
         <w:tblW w:w="7220" w:type="dxa"/>
         <w:tblInd w:w="1384" w:type="dxa"/>
-        <w:tblLook w:val="04A0" w:firstRow="1" w:lastRow="0" w:firstColumn="1" w:lastColumn="0" w:noHBand="0" w:noVBand="1"/>
+        <w:tblLook w:val="04A0"/>
       </w:tblPr>
       <w:tblGrid>
         <w:gridCol w:w="7220"/>
       </w:tblGrid>
       <w:tr>
         <w:trPr>
-          <w:cnfStyle w:val="100000000000" w:firstRow="1" w:lastRow="0" w:firstColumn="0" w:lastColumn="0" w:oddVBand="0" w:evenVBand="0" w:oddHBand="0" w:evenHBand="0" w:firstRowFirstColumn="0" w:firstRowLastColumn="0" w:lastRowFirstColumn="0" w:lastRowLastColumn="0"/>
+          <w:cnfStyle w:val="100000000000"/>
           <w:trHeight w:val="300"/>
         </w:trPr>
         <w:tc>
           <w:tcPr>
-            <w:cnfStyle w:val="001000000000" w:firstRow="0" w:lastRow="0" w:firstColumn="1" w:lastColumn="0" w:oddVBand="0" w:evenVBand="0" w:oddHBand="0" w:evenHBand="0" w:firstRowFirstColumn="0" w:firstRowLastColumn="0" w:lastRowFirstColumn="0" w:lastRowLastColumn="0"/>
+            <w:cnfStyle w:val="001000000000"/>
             <w:tcW w:w="7220" w:type="dxa"/>
             <w:noWrap/>
             <w:hideMark/>
@@ -4162,12 +4260,12 @@
       </w:tr>
       <w:tr>
         <w:trPr>
-          <w:cnfStyle w:val="000000100000" w:firstRow="0" w:lastRow="0" w:firstColumn="0" w:lastColumn="0" w:oddVBand="0" w:evenVBand="0" w:oddHBand="1" w:evenHBand="0" w:firstRowFirstColumn="0" w:firstRowLastColumn="0" w:lastRowFirstColumn="0" w:lastRowLastColumn="0"/>
+          <w:cnfStyle w:val="000000100000"/>
           <w:trHeight w:val="300"/>
         </w:trPr>
         <w:tc>
           <w:tcPr>
-            <w:cnfStyle w:val="001000000000" w:firstRow="0" w:lastRow="0" w:firstColumn="1" w:lastColumn="0" w:oddVBand="0" w:evenVBand="0" w:oddHBand="0" w:evenHBand="0" w:firstRowFirstColumn="0" w:firstRowLastColumn="0" w:lastRowFirstColumn="0" w:lastRowLastColumn="0"/>
+            <w:cnfStyle w:val="001000000000"/>
             <w:tcW w:w="7220" w:type="dxa"/>
             <w:noWrap/>
             <w:hideMark/>
@@ -4189,7 +4287,27 @@
                 <w:sz w:val="20"/>
                 <w:szCs w:val="20"/>
               </w:rPr>
-              <w:t>Procesador Intel® Xeon® 2.8</w:t>
+              <w:t xml:space="preserve">Procesador Intel® </w:t>
+            </w:r>
+            <w:proofErr w:type="spellStart"/>
+            <w:r>
+              <w:rPr>
+                <w:b w:val="0"/>
+                <w:color w:val="auto"/>
+                <w:sz w:val="20"/>
+                <w:szCs w:val="20"/>
+              </w:rPr>
+              <w:t>Xeon</w:t>
+            </w:r>
+            <w:proofErr w:type="spellEnd"/>
+            <w:r>
+              <w:rPr>
+                <w:b w:val="0"/>
+                <w:color w:val="auto"/>
+                <w:sz w:val="20"/>
+                <w:szCs w:val="20"/>
+              </w:rPr>
+              <w:t>® 2.8</w:t>
             </w:r>
             <w:bookmarkStart w:id="12" w:name="_GoBack"/>
             <w:bookmarkEnd w:id="12"/>
@@ -4211,7 +4329,7 @@
         </w:trPr>
         <w:tc>
           <w:tcPr>
-            <w:cnfStyle w:val="001000000000" w:firstRow="0" w:lastRow="0" w:firstColumn="1" w:lastColumn="0" w:oddVBand="0" w:evenVBand="0" w:oddHBand="0" w:evenHBand="0" w:firstRowFirstColumn="0" w:firstRowLastColumn="0" w:lastRowFirstColumn="0" w:lastRowLastColumn="0"/>
+            <w:cnfStyle w:val="001000000000"/>
             <w:tcW w:w="7220" w:type="dxa"/>
             <w:noWrap/>
             <w:hideMark/>
@@ -4240,12 +4358,12 @@
       </w:tr>
       <w:tr>
         <w:trPr>
-          <w:cnfStyle w:val="000000100000" w:firstRow="0" w:lastRow="0" w:firstColumn="0" w:lastColumn="0" w:oddVBand="0" w:evenVBand="0" w:oddHBand="1" w:evenHBand="0" w:firstRowFirstColumn="0" w:firstRowLastColumn="0" w:lastRowFirstColumn="0" w:lastRowLastColumn="0"/>
+          <w:cnfStyle w:val="000000100000"/>
           <w:trHeight w:val="300"/>
         </w:trPr>
         <w:tc>
           <w:tcPr>
-            <w:cnfStyle w:val="001000000000" w:firstRow="0" w:lastRow="0" w:firstColumn="1" w:lastColumn="0" w:oddVBand="0" w:evenVBand="0" w:oddHBand="0" w:evenHBand="0" w:firstRowFirstColumn="0" w:firstRowLastColumn="0" w:lastRowFirstColumn="0" w:lastRowLastColumn="0"/>
+            <w:cnfStyle w:val="001000000000"/>
             <w:tcW w:w="7220" w:type="dxa"/>
             <w:noWrap/>
             <w:hideMark/>
@@ -4278,7 +4396,7 @@
         </w:trPr>
         <w:tc>
           <w:tcPr>
-            <w:cnfStyle w:val="001000000000" w:firstRow="0" w:lastRow="0" w:firstColumn="1" w:lastColumn="0" w:oddVBand="0" w:evenVBand="0" w:oddHBand="0" w:evenHBand="0" w:firstRowFirstColumn="0" w:firstRowLastColumn="0" w:lastRowFirstColumn="0" w:lastRowLastColumn="0"/>
+            <w:cnfStyle w:val="001000000000"/>
             <w:tcW w:w="7220" w:type="dxa"/>
             <w:hideMark/>
           </w:tcPr>
@@ -4306,12 +4424,12 @@
       </w:tr>
       <w:tr>
         <w:trPr>
-          <w:cnfStyle w:val="000000100000" w:firstRow="0" w:lastRow="0" w:firstColumn="0" w:lastColumn="0" w:oddVBand="0" w:evenVBand="0" w:oddHBand="1" w:evenHBand="0" w:firstRowFirstColumn="0" w:firstRowLastColumn="0" w:lastRowFirstColumn="0" w:lastRowLastColumn="0"/>
+          <w:cnfStyle w:val="000000100000"/>
           <w:trHeight w:val="300"/>
         </w:trPr>
         <w:tc>
           <w:tcPr>
-            <w:cnfStyle w:val="001000000000" w:firstRow="0" w:lastRow="0" w:firstColumn="1" w:lastColumn="0" w:oddVBand="0" w:evenVBand="0" w:oddHBand="0" w:evenHBand="0" w:firstRowFirstColumn="0" w:firstRowLastColumn="0" w:lastRowFirstColumn="0" w:lastRowLastColumn="0"/>
+            <w:cnfStyle w:val="001000000000"/>
             <w:tcW w:w="7220" w:type="dxa"/>
             <w:noWrap/>
             <w:hideMark/>
@@ -4344,7 +4462,7 @@
         </w:trPr>
         <w:tc>
           <w:tcPr>
-            <w:cnfStyle w:val="001000000000" w:firstRow="0" w:lastRow="0" w:firstColumn="1" w:lastColumn="0" w:oddVBand="0" w:evenVBand="0" w:oddHBand="0" w:evenHBand="0" w:firstRowFirstColumn="0" w:firstRowLastColumn="0" w:lastRowFirstColumn="0" w:lastRowLastColumn="0"/>
+            <w:cnfStyle w:val="001000000000"/>
             <w:tcW w:w="7220" w:type="dxa"/>
             <w:noWrap/>
             <w:hideMark/>
@@ -4366,7 +4484,27 @@
                 <w:sz w:val="20"/>
                 <w:szCs w:val="20"/>
               </w:rPr>
-              <w:t>Sistemas Operativos Centos 6.x, Ubuntu 12.x</w:t>
+              <w:t xml:space="preserve">Sistemas Operativos </w:t>
+            </w:r>
+            <w:proofErr w:type="spellStart"/>
+            <w:r>
+              <w:rPr>
+                <w:b w:val="0"/>
+                <w:color w:val="auto"/>
+                <w:sz w:val="20"/>
+                <w:szCs w:val="20"/>
+              </w:rPr>
+              <w:t>Centos</w:t>
+            </w:r>
+            <w:proofErr w:type="spellEnd"/>
+            <w:r>
+              <w:rPr>
+                <w:b w:val="0"/>
+                <w:color w:val="auto"/>
+                <w:sz w:val="20"/>
+                <w:szCs w:val="20"/>
+              </w:rPr>
+              <w:t xml:space="preserve"> 6.x, Ubuntu 12.x</w:t>
             </w:r>
           </w:p>
         </w:tc>
@@ -4433,12 +4571,85 @@
           <w:szCs w:val="20"/>
         </w:rPr>
       </w:pPr>
-      <w:r>
-        <w:rPr>
-          <w:sz w:val="20"/>
-          <w:szCs w:val="20"/>
-        </w:rPr>
-        <w:t>Working Directory: Es la carpeta donde están todos los archivos del proyecto. Respecto a git hay dos tipos de archivos: los que figuran en el "Local repo" y se registra un seguimiento de cambios (tracked) y los que no (untracked) que no se registran.</w:t>
+      <w:proofErr w:type="spellStart"/>
+      <w:r>
+        <w:rPr>
+          <w:sz w:val="20"/>
+          <w:szCs w:val="20"/>
+        </w:rPr>
+        <w:t>Working</w:t>
+      </w:r>
+      <w:proofErr w:type="spellEnd"/>
+      <w:r>
+        <w:rPr>
+          <w:sz w:val="20"/>
+          <w:szCs w:val="20"/>
+        </w:rPr>
+        <w:t xml:space="preserve"> </w:t>
+      </w:r>
+      <w:proofErr w:type="spellStart"/>
+      <w:r>
+        <w:rPr>
+          <w:sz w:val="20"/>
+          <w:szCs w:val="20"/>
+        </w:rPr>
+        <w:t>Directory</w:t>
+      </w:r>
+      <w:proofErr w:type="spellEnd"/>
+      <w:r>
+        <w:rPr>
+          <w:sz w:val="20"/>
+          <w:szCs w:val="20"/>
+        </w:rPr>
+        <w:t xml:space="preserve">: Es la carpeta donde están todos los archivos del proyecto. Respecto a </w:t>
+      </w:r>
+      <w:proofErr w:type="spellStart"/>
+      <w:r>
+        <w:rPr>
+          <w:sz w:val="20"/>
+          <w:szCs w:val="20"/>
+        </w:rPr>
+        <w:t>git</w:t>
+      </w:r>
+      <w:proofErr w:type="spellEnd"/>
+      <w:r>
+        <w:rPr>
+          <w:sz w:val="20"/>
+          <w:szCs w:val="20"/>
+        </w:rPr>
+        <w:t xml:space="preserve"> hay dos tipos de archivos: los que figuran en el "Local repo" y se registra un seguimiento de cambios (</w:t>
+      </w:r>
+      <w:proofErr w:type="spellStart"/>
+      <w:r>
+        <w:rPr>
+          <w:sz w:val="20"/>
+          <w:szCs w:val="20"/>
+        </w:rPr>
+        <w:t>tracked</w:t>
+      </w:r>
+      <w:proofErr w:type="spellEnd"/>
+      <w:r>
+        <w:rPr>
+          <w:sz w:val="20"/>
+          <w:szCs w:val="20"/>
+        </w:rPr>
+        <w:t>) y los que no (</w:t>
+      </w:r>
+      <w:proofErr w:type="spellStart"/>
+      <w:r>
+        <w:rPr>
+          <w:sz w:val="20"/>
+          <w:szCs w:val="20"/>
+        </w:rPr>
+        <w:t>untracked</w:t>
+      </w:r>
+      <w:proofErr w:type="spellEnd"/>
+      <w:r>
+        <w:rPr>
+          <w:sz w:val="20"/>
+          <w:szCs w:val="20"/>
+        </w:rPr>
+        <w:t>) que no se registran.</w:t>
       </w:r>
     </w:p>
     <w:p>
@@ -4467,13 +4678,55 @@
           <w:szCs w:val="20"/>
         </w:rPr>
       </w:pPr>
-      <w:r>
-        <w:rPr>
-          <w:sz w:val="20"/>
-          <w:szCs w:val="20"/>
-        </w:rPr>
-        <w:t xml:space="preserve">Staging Area: Se refiere a la lista de archivos cuyos cambios se registrarán en "Local repo" durante el próximo commit (independientemente de si previamente figuraban o no en "Local repo") por ejemplo el comando </w:t>
-      </w:r>
+      <w:proofErr w:type="spellStart"/>
+      <w:r>
+        <w:rPr>
+          <w:sz w:val="20"/>
+          <w:szCs w:val="20"/>
+        </w:rPr>
+        <w:t>Staging</w:t>
+      </w:r>
+      <w:proofErr w:type="spellEnd"/>
+      <w:r>
+        <w:rPr>
+          <w:sz w:val="20"/>
+          <w:szCs w:val="20"/>
+        </w:rPr>
+        <w:t xml:space="preserve"> </w:t>
+      </w:r>
+      <w:proofErr w:type="spellStart"/>
+      <w:r>
+        <w:rPr>
+          <w:sz w:val="20"/>
+          <w:szCs w:val="20"/>
+        </w:rPr>
+        <w:t>Area</w:t>
+      </w:r>
+      <w:proofErr w:type="spellEnd"/>
+      <w:r>
+        <w:rPr>
+          <w:sz w:val="20"/>
+          <w:szCs w:val="20"/>
+        </w:rPr>
+        <w:t xml:space="preserve">: Se refiere a la lista de archivos cuyos cambios se registrarán en "Local repo" durante el próximo </w:t>
+      </w:r>
+      <w:proofErr w:type="spellStart"/>
+      <w:r>
+        <w:rPr>
+          <w:sz w:val="20"/>
+          <w:szCs w:val="20"/>
+        </w:rPr>
+        <w:t>commit</w:t>
+      </w:r>
+      <w:proofErr w:type="spellEnd"/>
+      <w:r>
+        <w:rPr>
+          <w:sz w:val="20"/>
+          <w:szCs w:val="20"/>
+        </w:rPr>
+        <w:t xml:space="preserve"> (independientemente de si previamente figuraban o no en "Local repo") por ejemplo el comando </w:t>
+      </w:r>
+      <w:proofErr w:type="spellStart"/>
       <w:r>
         <w:rPr>
           <w:sz w:val="20"/>
@@ -4488,12 +4741,93 @@
         </w:rPr>
         <w:t>it</w:t>
       </w:r>
-      <w:r>
-        <w:rPr>
-          <w:sz w:val="20"/>
-          <w:szCs w:val="20"/>
-        </w:rPr>
-        <w:t xml:space="preserve"> add archivo.txt, agrega el archivo.txt a la "Staging Area" es decir lo deja 'preparado' y con el comando git commit se registra en el "Local repo" ya sea su registro inicial o actualizando sus cambios. </w:t>
+      <w:proofErr w:type="spellEnd"/>
+      <w:r>
+        <w:rPr>
+          <w:sz w:val="20"/>
+          <w:szCs w:val="20"/>
+        </w:rPr>
+        <w:t xml:space="preserve"> </w:t>
+      </w:r>
+      <w:proofErr w:type="spellStart"/>
+      <w:r>
+        <w:rPr>
+          <w:sz w:val="20"/>
+          <w:szCs w:val="20"/>
+        </w:rPr>
+        <w:t>add</w:t>
+      </w:r>
+      <w:proofErr w:type="spellEnd"/>
+      <w:r>
+        <w:rPr>
+          <w:sz w:val="20"/>
+          <w:szCs w:val="20"/>
+        </w:rPr>
+        <w:t xml:space="preserve"> archivo.txt, agrega el archivo.txt a la "</w:t>
+      </w:r>
+      <w:proofErr w:type="spellStart"/>
+      <w:r>
+        <w:rPr>
+          <w:sz w:val="20"/>
+          <w:szCs w:val="20"/>
+        </w:rPr>
+        <w:t>Staging</w:t>
+      </w:r>
+      <w:proofErr w:type="spellEnd"/>
+      <w:r>
+        <w:rPr>
+          <w:sz w:val="20"/>
+          <w:szCs w:val="20"/>
+        </w:rPr>
+        <w:t xml:space="preserve"> </w:t>
+      </w:r>
+      <w:proofErr w:type="spellStart"/>
+      <w:r>
+        <w:rPr>
+          <w:sz w:val="20"/>
+          <w:szCs w:val="20"/>
+        </w:rPr>
+        <w:t>Area</w:t>
+      </w:r>
+      <w:proofErr w:type="spellEnd"/>
+      <w:r>
+        <w:rPr>
+          <w:sz w:val="20"/>
+          <w:szCs w:val="20"/>
+        </w:rPr>
+        <w:t xml:space="preserve">" es decir lo deja 'preparado' y con el comando </w:t>
+      </w:r>
+      <w:proofErr w:type="spellStart"/>
+      <w:r>
+        <w:rPr>
+          <w:sz w:val="20"/>
+          <w:szCs w:val="20"/>
+        </w:rPr>
+        <w:t>git</w:t>
+      </w:r>
+      <w:proofErr w:type="spellEnd"/>
+      <w:r>
+        <w:rPr>
+          <w:sz w:val="20"/>
+          <w:szCs w:val="20"/>
+        </w:rPr>
+        <w:t xml:space="preserve"> </w:t>
+      </w:r>
+      <w:proofErr w:type="spellStart"/>
+      <w:r>
+        <w:rPr>
+          <w:sz w:val="20"/>
+          <w:szCs w:val="20"/>
+        </w:rPr>
+        <w:t>commit</w:t>
+      </w:r>
+      <w:proofErr w:type="spellEnd"/>
+      <w:r>
+        <w:rPr>
+          <w:sz w:val="20"/>
+          <w:szCs w:val="20"/>
+        </w:rPr>
+        <w:t xml:space="preserve"> se registra en el "Local repo" ya sea su registro inicial o actualizando sus cambios. </w:t>
       </w:r>
     </w:p>
     <w:p>
@@ -4527,7 +4861,55 @@
           <w:sz w:val="20"/>
           <w:szCs w:val="20"/>
         </w:rPr>
-        <w:t>Local repo: Lugar donde se almacena el registro de los cambios en archivos, sólo se registrarán las modificaciones que ocurrieron entre comandos commit, lo cual tiene sus detalles, git almacena todo este registro en una carpeta llamada .git.</w:t>
+        <w:t xml:space="preserve">Local repo: Lugar donde se almacena el registro de los cambios en archivos, sólo se registrarán las modificaciones que ocurrieron entre comandos </w:t>
+      </w:r>
+      <w:proofErr w:type="spellStart"/>
+      <w:r>
+        <w:rPr>
+          <w:sz w:val="20"/>
+          <w:szCs w:val="20"/>
+        </w:rPr>
+        <w:t>commit</w:t>
+      </w:r>
+      <w:proofErr w:type="spellEnd"/>
+      <w:r>
+        <w:rPr>
+          <w:sz w:val="20"/>
+          <w:szCs w:val="20"/>
+        </w:rPr>
+        <w:t xml:space="preserve">, lo cual tiene sus detalles, </w:t>
+      </w:r>
+      <w:proofErr w:type="spellStart"/>
+      <w:r>
+        <w:rPr>
+          <w:sz w:val="20"/>
+          <w:szCs w:val="20"/>
+        </w:rPr>
+        <w:t>git</w:t>
+      </w:r>
+      <w:proofErr w:type="spellEnd"/>
+      <w:r>
+        <w:rPr>
+          <w:sz w:val="20"/>
+          <w:szCs w:val="20"/>
+        </w:rPr>
+        <w:t xml:space="preserve"> almacena todo este registro en una carpeta llamada .</w:t>
+      </w:r>
+      <w:proofErr w:type="spellStart"/>
+      <w:r>
+        <w:rPr>
+          <w:sz w:val="20"/>
+          <w:szCs w:val="20"/>
+        </w:rPr>
+        <w:t>git</w:t>
+      </w:r>
+      <w:proofErr w:type="spellEnd"/>
+      <w:r>
+        <w:rPr>
+          <w:sz w:val="20"/>
+          <w:szCs w:val="20"/>
+        </w:rPr>
+        <w:t>.</w:t>
       </w:r>
     </w:p>
     <w:p>
@@ -4710,7 +5092,27 @@
           <w:sz w:val="20"/>
           <w:szCs w:val="20"/>
         </w:rPr>
-        <w:t>Los almacenes de información pueden publicarse por HTTP, FTP, rsync o mediante un protocolo nativo, ya sea a través de una conexión TCP/IP simple o a través de cifrado SSH. Git también puede emular servidores CVS.</w:t>
+        <w:t xml:space="preserve">Los almacenes de información pueden publicarse por HTTP, FTP, </w:t>
+      </w:r>
+      <w:proofErr w:type="spellStart"/>
+      <w:r>
+        <w:rPr>
+          <w:rFonts w:asciiTheme="minorHAnsi" w:hAnsiTheme="minorHAnsi"/>
+          <w:b w:val="0"/>
+          <w:sz w:val="20"/>
+          <w:szCs w:val="20"/>
+        </w:rPr>
+        <w:t>rsync</w:t>
+      </w:r>
+      <w:proofErr w:type="spellEnd"/>
+      <w:r>
+        <w:rPr>
+          <w:rFonts w:asciiTheme="minorHAnsi" w:hAnsiTheme="minorHAnsi"/>
+          <w:b w:val="0"/>
+          <w:sz w:val="20"/>
+          <w:szCs w:val="20"/>
+        </w:rPr>
+        <w:t xml:space="preserve"> o mediante un protocolo nativo, ya sea a través de una conexión TCP/IP simple o a través de cifrado SSH. Git también puede emular servidores CVS.</w:t>
       </w:r>
       <w:bookmarkEnd w:id="17"/>
     </w:p>
@@ -4923,10 +5325,10 @@
                     </pic:cNvPicPr>
                   </pic:nvPicPr>
                   <pic:blipFill>
-                    <a:blip r:embed="rId12" cstate="print">
+                    <a:blip r:embed="rId11" cstate="print">
                       <a:extLst>
                         <a:ext uri="{28A0092B-C50C-407E-A947-70E740481C1C}">
-                          <a14:useLocalDpi xmlns:a14="http://schemas.microsoft.com/office/drawing/2010/main" val="0"/>
+                          <a14:useLocalDpi xmlns:a14="http://schemas.microsoft.com/office/drawing/2010/main" xmlns:wps="http://schemas.microsoft.com/office/word/2010/wordprocessingShape" xmlns:wpi="http://schemas.microsoft.com/office/word/2010/wordprocessingInk" xmlns:wpg="http://schemas.microsoft.com/office/word/2010/wordprocessingGroup" xmlns:w14="http://schemas.microsoft.com/office/word/2010/wordml" xmlns:w="http://schemas.openxmlformats.org/wordprocessingml/2006/main" xmlns:w10="urn:schemas-microsoft-com:office:word" xmlns:wp14="http://schemas.microsoft.com/office/word/2010/wordprocessingDrawing" xmlns:v="urn:schemas-microsoft-com:vml" xmlns:o="urn:schemas-microsoft-com:office:office" xmlns:mc="http://schemas.openxmlformats.org/markup-compatibility/2006" xmlns:wpc="http://schemas.microsoft.com/office/word/2010/wordprocessingCanvas" xmlns="" val="0"/>
                         </a:ext>
                       </a:extLst>
                     </a:blip>
@@ -4994,13 +5396,79 @@
         </w:rPr>
         <w:t xml:space="preserve"> </w:t>
       </w:r>
-      <w:r>
-        <w:rPr>
-          <w:sz w:val="20"/>
-          <w:szCs w:val="20"/>
-        </w:rPr>
-        <w:t>GitHub es un software web para alojar proyectos utilizando el sistema de control de versiones Git. Utiliza el framework Ruby on Rails por GitHub</w:t>
-      </w:r>
+      <w:proofErr w:type="spellStart"/>
+      <w:r>
+        <w:rPr>
+          <w:sz w:val="20"/>
+          <w:szCs w:val="20"/>
+        </w:rPr>
+        <w:t>GitHub</w:t>
+      </w:r>
+      <w:proofErr w:type="spellEnd"/>
+      <w:r>
+        <w:rPr>
+          <w:sz w:val="20"/>
+          <w:szCs w:val="20"/>
+        </w:rPr>
+        <w:t xml:space="preserve"> es un software web para alojar proyectos utilizando el sistema de control de versiones Git. Utiliza el framework </w:t>
+      </w:r>
+      <w:proofErr w:type="spellStart"/>
+      <w:r>
+        <w:rPr>
+          <w:sz w:val="20"/>
+          <w:szCs w:val="20"/>
+        </w:rPr>
+        <w:t>Ruby</w:t>
+      </w:r>
+      <w:proofErr w:type="spellEnd"/>
+      <w:r>
+        <w:rPr>
+          <w:sz w:val="20"/>
+          <w:szCs w:val="20"/>
+        </w:rPr>
+        <w:t xml:space="preserve"> </w:t>
+      </w:r>
+      <w:proofErr w:type="spellStart"/>
+      <w:r>
+        <w:rPr>
+          <w:sz w:val="20"/>
+          <w:szCs w:val="20"/>
+        </w:rPr>
+        <w:t>on</w:t>
+      </w:r>
+      <w:proofErr w:type="spellEnd"/>
+      <w:r>
+        <w:rPr>
+          <w:sz w:val="20"/>
+          <w:szCs w:val="20"/>
+        </w:rPr>
+        <w:t xml:space="preserve"> </w:t>
+      </w:r>
+      <w:proofErr w:type="spellStart"/>
+      <w:r>
+        <w:rPr>
+          <w:sz w:val="20"/>
+          <w:szCs w:val="20"/>
+        </w:rPr>
+        <w:t>Rails</w:t>
+      </w:r>
+      <w:proofErr w:type="spellEnd"/>
+      <w:r>
+        <w:rPr>
+          <w:sz w:val="20"/>
+          <w:szCs w:val="20"/>
+        </w:rPr>
+        <w:t xml:space="preserve"> por </w:t>
+      </w:r>
+      <w:proofErr w:type="spellStart"/>
+      <w:r>
+        <w:rPr>
+          <w:sz w:val="20"/>
+          <w:szCs w:val="20"/>
+        </w:rPr>
+        <w:t>GitHub</w:t>
+      </w:r>
+      <w:proofErr w:type="spellEnd"/>
     </w:p>
     <w:p>
       <w:pPr>
@@ -5313,7 +5781,7 @@
           <w:bottom w:w="15" w:type="dxa"/>
           <w:right w:w="15" w:type="dxa"/>
         </w:tblCellMar>
-        <w:tblLook w:val="04A0" w:firstRow="1" w:lastRow="0" w:firstColumn="1" w:lastColumn="0" w:noHBand="0" w:noVBand="1"/>
+        <w:tblLook w:val="04A0"/>
       </w:tblPr>
       <w:tblGrid>
         <w:gridCol w:w="1275"/>
@@ -5386,7 +5854,39 @@
                 <w:sz w:val="20"/>
                 <w:szCs w:val="20"/>
               </w:rPr>
-              <w:t>Intel Core 2 Duo de 2 GHz (o equivalente)</w:t>
+              <w:t xml:space="preserve">Intel </w:t>
+            </w:r>
+            <w:proofErr w:type="spellStart"/>
+            <w:r>
+              <w:rPr>
+                <w:sz w:val="20"/>
+                <w:szCs w:val="20"/>
+              </w:rPr>
+              <w:t>Core</w:t>
+            </w:r>
+            <w:proofErr w:type="spellEnd"/>
+            <w:r>
+              <w:rPr>
+                <w:sz w:val="20"/>
+                <w:szCs w:val="20"/>
+              </w:rPr>
+              <w:t xml:space="preserve"> 2 </w:t>
+            </w:r>
+            <w:proofErr w:type="spellStart"/>
+            <w:r>
+              <w:rPr>
+                <w:sz w:val="20"/>
+                <w:szCs w:val="20"/>
+              </w:rPr>
+              <w:t>Duo</w:t>
+            </w:r>
+            <w:proofErr w:type="spellEnd"/>
+            <w:r>
+              <w:rPr>
+                <w:sz w:val="20"/>
+                <w:szCs w:val="20"/>
+              </w:rPr>
+              <w:t xml:space="preserve"> de 2 GHz (o equivalente)</w:t>
             </w:r>
           </w:p>
         </w:tc>
@@ -5539,7 +6039,23 @@
                 <w:sz w:val="20"/>
                 <w:szCs w:val="20"/>
               </w:rPr>
-              <w:t>NVIDIA GeForce 5 o una versión más reciente</w:t>
+              <w:t xml:space="preserve">NVIDIA </w:t>
+            </w:r>
+            <w:proofErr w:type="spellStart"/>
+            <w:r>
+              <w:rPr>
+                <w:sz w:val="20"/>
+                <w:szCs w:val="20"/>
+              </w:rPr>
+              <w:t>GeForce</w:t>
+            </w:r>
+            <w:proofErr w:type="spellEnd"/>
+            <w:r>
+              <w:rPr>
+                <w:sz w:val="20"/>
+                <w:szCs w:val="20"/>
+              </w:rPr>
+              <w:t xml:space="preserve"> 5 o una versión más reciente</w:t>
             </w:r>
           </w:p>
         </w:tc>
@@ -5669,7 +6185,7 @@
           <w:bottom w:w="15" w:type="dxa"/>
           <w:right w:w="15" w:type="dxa"/>
         </w:tblCellMar>
-        <w:tblLook w:val="04A0" w:firstRow="1" w:lastRow="0" w:firstColumn="1" w:lastColumn="0" w:noHBand="0" w:noVBand="1"/>
+        <w:tblLook w:val="04A0"/>
       </w:tblPr>
       <w:tblGrid>
         <w:gridCol w:w="3686"/>
@@ -5958,6 +6474,7 @@
                 <w:lang w:eastAsia="es-PE"/>
               </w:rPr>
             </w:pPr>
+            <w:proofErr w:type="spellStart"/>
             <w:r>
               <w:rPr>
                 <w:rFonts w:eastAsia="Times New Roman" w:cs="Times New Roman"/>
@@ -5968,7 +6485,20 @@
                 <w:szCs w:val="16"/>
                 <w:lang w:eastAsia="es-PE"/>
               </w:rPr>
-              <w:t>sáb 31/08/13</w:t>
+              <w:t>sáb</w:t>
+            </w:r>
+            <w:proofErr w:type="spellEnd"/>
+            <w:r>
+              <w:rPr>
+                <w:rFonts w:eastAsia="Times New Roman" w:cs="Times New Roman"/>
+                <w:b/>
+                <w:bCs/>
+                <w:color w:val="000000"/>
+                <w:sz w:val="16"/>
+                <w:szCs w:val="16"/>
+                <w:lang w:eastAsia="es-PE"/>
+              </w:rPr>
+              <w:t xml:space="preserve"> 31/08/13</w:t>
             </w:r>
           </w:p>
         </w:tc>
@@ -5995,6 +6525,7 @@
                 <w:lang w:eastAsia="es-PE"/>
               </w:rPr>
             </w:pPr>
+            <w:proofErr w:type="spellStart"/>
             <w:r>
               <w:rPr>
                 <w:rFonts w:eastAsia="Times New Roman" w:cs="Times New Roman"/>
@@ -6005,7 +6536,20 @@
                 <w:szCs w:val="16"/>
                 <w:lang w:eastAsia="es-PE"/>
               </w:rPr>
-              <w:t>lun 16/09/13</w:t>
+              <w:t>lun</w:t>
+            </w:r>
+            <w:proofErr w:type="spellEnd"/>
+            <w:r>
+              <w:rPr>
+                <w:rFonts w:eastAsia="Times New Roman" w:cs="Times New Roman"/>
+                <w:b/>
+                <w:bCs/>
+                <w:color w:val="000000"/>
+                <w:sz w:val="16"/>
+                <w:szCs w:val="16"/>
+                <w:lang w:eastAsia="es-PE"/>
+              </w:rPr>
+              <w:t xml:space="preserve"> 16/09/13</w:t>
             </w:r>
           </w:p>
         </w:tc>
@@ -6129,6 +6673,7 @@
                 <w:lang w:eastAsia="es-PE"/>
               </w:rPr>
             </w:pPr>
+            <w:proofErr w:type="spellStart"/>
             <w:r>
               <w:rPr>
                 <w:rFonts w:eastAsia="Times New Roman" w:cs="Times New Roman"/>
@@ -6137,7 +6682,18 @@
                 <w:szCs w:val="16"/>
                 <w:lang w:eastAsia="es-PE"/>
               </w:rPr>
-              <w:t>sáb 31/08/13</w:t>
+              <w:t>sáb</w:t>
+            </w:r>
+            <w:proofErr w:type="spellEnd"/>
+            <w:r>
+              <w:rPr>
+                <w:rFonts w:eastAsia="Times New Roman" w:cs="Times New Roman"/>
+                <w:color w:val="000000"/>
+                <w:sz w:val="16"/>
+                <w:szCs w:val="16"/>
+                <w:lang w:eastAsia="es-PE"/>
+              </w:rPr>
+              <w:t xml:space="preserve"> 31/08/13</w:t>
             </w:r>
           </w:p>
         </w:tc>
@@ -6164,6 +6720,7 @@
                 <w:lang w:eastAsia="es-PE"/>
               </w:rPr>
             </w:pPr>
+            <w:proofErr w:type="spellStart"/>
             <w:r>
               <w:rPr>
                 <w:rFonts w:eastAsia="Times New Roman" w:cs="Times New Roman"/>
@@ -6172,7 +6729,18 @@
                 <w:szCs w:val="16"/>
                 <w:lang w:eastAsia="es-PE"/>
               </w:rPr>
-              <w:t>sáb 31/08/13</w:t>
+              <w:t>sáb</w:t>
+            </w:r>
+            <w:proofErr w:type="spellEnd"/>
+            <w:r>
+              <w:rPr>
+                <w:rFonts w:eastAsia="Times New Roman" w:cs="Times New Roman"/>
+                <w:color w:val="000000"/>
+                <w:sz w:val="16"/>
+                <w:szCs w:val="16"/>
+                <w:lang w:eastAsia="es-PE"/>
+              </w:rPr>
+              <w:t xml:space="preserve"> 31/08/13</w:t>
             </w:r>
           </w:p>
         </w:tc>
@@ -6300,6 +6868,7 @@
                 <w:lang w:eastAsia="es-PE"/>
               </w:rPr>
             </w:pPr>
+            <w:proofErr w:type="spellStart"/>
             <w:r>
               <w:rPr>
                 <w:rFonts w:eastAsia="Times New Roman" w:cs="Times New Roman"/>
@@ -6310,7 +6879,20 @@
                 <w:szCs w:val="16"/>
                 <w:lang w:eastAsia="es-PE"/>
               </w:rPr>
-              <w:t>lun 02/09/13</w:t>
+              <w:t>lun</w:t>
+            </w:r>
+            <w:proofErr w:type="spellEnd"/>
+            <w:r>
+              <w:rPr>
+                <w:rFonts w:eastAsia="Times New Roman" w:cs="Times New Roman"/>
+                <w:b/>
+                <w:bCs/>
+                <w:color w:val="000000"/>
+                <w:sz w:val="16"/>
+                <w:szCs w:val="16"/>
+                <w:lang w:eastAsia="es-PE"/>
+              </w:rPr>
+              <w:t xml:space="preserve"> 02/09/13</w:t>
             </w:r>
           </w:p>
         </w:tc>
@@ -6512,6 +7094,7 @@
                 <w:lang w:eastAsia="es-PE"/>
               </w:rPr>
             </w:pPr>
+            <w:proofErr w:type="spellStart"/>
             <w:r>
               <w:rPr>
                 <w:rFonts w:eastAsia="Times New Roman" w:cs="Times New Roman"/>
@@ -6522,7 +7105,20 @@
                 <w:szCs w:val="16"/>
                 <w:lang w:eastAsia="es-PE"/>
               </w:rPr>
-              <w:t>vie 06/09/13</w:t>
+              <w:t>vie</w:t>
+            </w:r>
+            <w:proofErr w:type="spellEnd"/>
+            <w:r>
+              <w:rPr>
+                <w:rFonts w:eastAsia="Times New Roman" w:cs="Times New Roman"/>
+                <w:b/>
+                <w:bCs/>
+                <w:color w:val="000000"/>
+                <w:sz w:val="16"/>
+                <w:szCs w:val="16"/>
+                <w:lang w:eastAsia="es-PE"/>
+              </w:rPr>
+              <w:t xml:space="preserve"> 06/09/13</w:t>
             </w:r>
           </w:p>
         </w:tc>
@@ -6648,6 +7244,7 @@
                 <w:lang w:eastAsia="es-PE"/>
               </w:rPr>
             </w:pPr>
+            <w:proofErr w:type="spellStart"/>
             <w:r>
               <w:rPr>
                 <w:rFonts w:eastAsia="Times New Roman" w:cs="Times New Roman"/>
@@ -6658,6 +7255,7 @@
               </w:rPr>
               <w:t>lun</w:t>
             </w:r>
+            <w:proofErr w:type="spellEnd"/>
             <w:r>
               <w:rPr>
                 <w:rFonts w:eastAsia="Times New Roman" w:cs="Times New Roman"/>
@@ -6713,6 +7311,7 @@
                 <w:lang w:eastAsia="es-PE"/>
               </w:rPr>
             </w:pPr>
+            <w:proofErr w:type="spellStart"/>
             <w:r>
               <w:rPr>
                 <w:rFonts w:eastAsia="Times New Roman" w:cs="Times New Roman"/>
@@ -6721,7 +7320,18 @@
                 <w:szCs w:val="16"/>
                 <w:lang w:eastAsia="es-PE"/>
               </w:rPr>
-              <w:t>lun 09/09/13</w:t>
+              <w:t>lun</w:t>
+            </w:r>
+            <w:proofErr w:type="spellEnd"/>
+            <w:r>
+              <w:rPr>
+                <w:rFonts w:eastAsia="Times New Roman" w:cs="Times New Roman"/>
+                <w:color w:val="000000"/>
+                <w:sz w:val="16"/>
+                <w:szCs w:val="16"/>
+                <w:lang w:eastAsia="es-PE"/>
+              </w:rPr>
+              <w:t xml:space="preserve"> 09/09/13</w:t>
             </w:r>
           </w:p>
         </w:tc>
@@ -6932,6 +7542,7 @@
                 <w:lang w:eastAsia="es-PE"/>
               </w:rPr>
             </w:pPr>
+            <w:proofErr w:type="spellStart"/>
             <w:r>
               <w:rPr>
                 <w:rFonts w:eastAsia="Times New Roman" w:cs="Times New Roman"/>
@@ -6942,6 +7553,7 @@
               </w:rPr>
               <w:t>jue</w:t>
             </w:r>
+            <w:proofErr w:type="spellEnd"/>
             <w:r>
               <w:rPr>
                 <w:rFonts w:eastAsia="Times New Roman" w:cs="Times New Roman"/>
@@ -7106,6 +7718,7 @@
                 <w:lang w:eastAsia="es-PE"/>
               </w:rPr>
             </w:pPr>
+            <w:proofErr w:type="spellStart"/>
             <w:r>
               <w:rPr>
                 <w:rFonts w:eastAsia="Times New Roman" w:cs="Times New Roman"/>
@@ -7116,6 +7729,7 @@
               </w:rPr>
               <w:t>vie</w:t>
             </w:r>
+            <w:proofErr w:type="spellEnd"/>
             <w:r>
               <w:rPr>
                 <w:rFonts w:eastAsia="Times New Roman" w:cs="Times New Roman"/>
@@ -7171,6 +7785,7 @@
                 <w:lang w:eastAsia="es-PE"/>
               </w:rPr>
             </w:pPr>
+            <w:proofErr w:type="spellStart"/>
             <w:r>
               <w:rPr>
                 <w:rFonts w:eastAsia="Times New Roman" w:cs="Times New Roman"/>
@@ -7181,6 +7796,7 @@
               </w:rPr>
               <w:t>vie</w:t>
             </w:r>
+            <w:proofErr w:type="spellEnd"/>
             <w:r>
               <w:rPr>
                 <w:rFonts w:eastAsia="Times New Roman" w:cs="Times New Roman"/>
@@ -7345,6 +7961,7 @@
                 <w:lang w:eastAsia="es-PE"/>
               </w:rPr>
             </w:pPr>
+            <w:proofErr w:type="spellStart"/>
             <w:r>
               <w:rPr>
                 <w:rFonts w:eastAsia="Times New Roman" w:cs="Times New Roman"/>
@@ -7355,6 +7972,7 @@
               </w:rPr>
               <w:t>lun</w:t>
             </w:r>
+            <w:proofErr w:type="spellEnd"/>
             <w:r>
               <w:rPr>
                 <w:rFonts w:eastAsia="Times New Roman" w:cs="Times New Roman"/>
@@ -7410,6 +8028,7 @@
                 <w:lang w:eastAsia="es-PE"/>
               </w:rPr>
             </w:pPr>
+            <w:proofErr w:type="spellStart"/>
             <w:r>
               <w:rPr>
                 <w:rFonts w:eastAsia="Times New Roman" w:cs="Times New Roman"/>
@@ -7420,6 +8039,7 @@
               </w:rPr>
               <w:t>lun</w:t>
             </w:r>
+            <w:proofErr w:type="spellEnd"/>
             <w:r>
               <w:rPr>
                 <w:rFonts w:eastAsia="Times New Roman" w:cs="Times New Roman"/>
@@ -7522,7 +8142,33 @@
                 <w:szCs w:val="16"/>
                 <w:lang w:eastAsia="es-PE"/>
               </w:rPr>
-              <w:t xml:space="preserve">   Gestión y entrega de releases del software</w:t>
+              <w:t xml:space="preserve">   Gestión y entrega de </w:t>
+            </w:r>
+            <w:proofErr w:type="spellStart"/>
+            <w:r>
+              <w:rPr>
+                <w:rFonts w:eastAsia="Times New Roman" w:cs="Times New Roman"/>
+                <w:b/>
+                <w:bCs/>
+                <w:color w:val="000000"/>
+                <w:sz w:val="16"/>
+                <w:szCs w:val="16"/>
+                <w:lang w:eastAsia="es-PE"/>
+              </w:rPr>
+              <w:t>releases</w:t>
+            </w:r>
+            <w:proofErr w:type="spellEnd"/>
+            <w:r>
+              <w:rPr>
+                <w:rFonts w:eastAsia="Times New Roman" w:cs="Times New Roman"/>
+                <w:b/>
+                <w:bCs/>
+                <w:color w:val="000000"/>
+                <w:sz w:val="16"/>
+                <w:szCs w:val="16"/>
+                <w:lang w:eastAsia="es-PE"/>
+              </w:rPr>
+              <w:t xml:space="preserve"> del software</w:t>
             </w:r>
           </w:p>
         </w:tc>
@@ -7967,7 +8613,7 @@
           <w:left w:w="70" w:type="dxa"/>
           <w:right w:w="70" w:type="dxa"/>
         </w:tblCellMar>
-        <w:tblLook w:val="04A0" w:firstRow="1" w:lastRow="0" w:firstColumn="1" w:lastColumn="0" w:noHBand="0" w:noVBand="1"/>
+        <w:tblLook w:val="04A0"/>
       </w:tblPr>
       <w:tblGrid>
         <w:gridCol w:w="1200"/>
@@ -8647,8 +9293,20 @@
                 <w:szCs w:val="20"/>
                 <w:lang w:val="es-PE" w:eastAsia="es-PE"/>
               </w:rPr>
-              <w:t>Manuel de Instalación GitHub</w:t>
-            </w:r>
+              <w:t xml:space="preserve">Manuel de Instalación </w:t>
+            </w:r>
+            <w:proofErr w:type="spellStart"/>
+            <w:r>
+              <w:rPr>
+                <w:rFonts w:ascii="Calibri" w:eastAsia="Times New Roman" w:hAnsi="Calibri" w:cs="Times New Roman"/>
+                <w:color w:val="000000"/>
+                <w:sz w:val="20"/>
+                <w:szCs w:val="20"/>
+                <w:lang w:val="es-PE" w:eastAsia="es-PE"/>
+              </w:rPr>
+              <w:t>GitHub</w:t>
+            </w:r>
+            <w:proofErr w:type="spellEnd"/>
           </w:p>
         </w:tc>
         <w:tc>
@@ -8849,7 +9507,7 @@
                 <w:lang w:val="es-PE" w:eastAsia="es-PE"/>
               </w:rPr>
             </w:pPr>
-            <w:hyperlink r:id="rId13" w:tooltip="STD_PROJ_CHAR.docx" w:history="1">
+            <w:hyperlink r:id="rId12" w:tooltip="STD_PROJ_CHAR.docx" w:history="1">
               <w:r>
                 <w:rPr>
                   <w:rFonts w:ascii="Calibri" w:eastAsia="Times New Roman" w:hAnsi="Calibri" w:cs="Times New Roman"/>
@@ -9026,7 +9684,7 @@
                 <w:lang w:val="es-PE" w:eastAsia="es-PE"/>
               </w:rPr>
             </w:pPr>
-            <w:hyperlink r:id="rId14" w:tooltip="STD_ENUN_ALC.docx" w:history="1">
+            <w:hyperlink r:id="rId13" w:tooltip="STD_ENUN_ALC.docx" w:history="1">
               <w:r>
                 <w:rPr>
                   <w:rFonts w:ascii="Calibri" w:eastAsia="Times New Roman" w:hAnsi="Calibri" w:cs="Times New Roman"/>
@@ -9203,7 +9861,7 @@
                 <w:lang w:val="es-PE" w:eastAsia="es-PE"/>
               </w:rPr>
             </w:pPr>
-            <w:hyperlink r:id="rId15" w:tooltip="STD_EDT_PRO.wbs" w:history="1">
+            <w:hyperlink r:id="rId14" w:tooltip="STD_EDT_PRO.wbs" w:history="1">
               <w:r>
                 <w:rPr>
                   <w:rFonts w:ascii="Calibri" w:eastAsia="Times New Roman" w:hAnsi="Calibri" w:cs="Times New Roman"/>
@@ -10802,8 +11460,20 @@
                 <w:szCs w:val="20"/>
                 <w:lang w:val="es-PE" w:eastAsia="es-PE"/>
               </w:rPr>
-              <w:t>Documento de Microdiseño</w:t>
-            </w:r>
+              <w:t xml:space="preserve">Documento de </w:t>
+            </w:r>
+            <w:proofErr w:type="spellStart"/>
+            <w:r>
+              <w:rPr>
+                <w:rFonts w:ascii="Calibri" w:eastAsia="Times New Roman" w:hAnsi="Calibri" w:cs="Times New Roman"/>
+                <w:color w:val="000000"/>
+                <w:sz w:val="20"/>
+                <w:szCs w:val="20"/>
+                <w:lang w:val="es-PE" w:eastAsia="es-PE"/>
+              </w:rPr>
+              <w:t>Microdiseño</w:t>
+            </w:r>
+            <w:proofErr w:type="spellEnd"/>
           </w:p>
         </w:tc>
         <w:tc>
@@ -12232,6 +12902,7 @@
         </w:rPr>
       </w:pPr>
       <w:bookmarkStart w:id="25" w:name="_Toc367492996"/>
+      <w:proofErr w:type="spellStart"/>
       <w:r>
         <w:rPr>
           <w:rFonts w:asciiTheme="minorHAnsi" w:hAnsiTheme="minorHAnsi"/>
@@ -12240,6 +12911,7 @@
         </w:rPr>
         <w:t>ii</w:t>
       </w:r>
+      <w:proofErr w:type="spellEnd"/>
       <w:r>
         <w:rPr>
           <w:rFonts w:asciiTheme="minorHAnsi" w:hAnsiTheme="minorHAnsi"/>
@@ -12266,7 +12938,7 @@
           <w:left w:w="70" w:type="dxa"/>
           <w:right w:w="70" w:type="dxa"/>
         </w:tblCellMar>
-        <w:tblLook w:val="04A0" w:firstRow="1" w:lastRow="0" w:firstColumn="1" w:lastColumn="0" w:noHBand="0" w:noVBand="1"/>
+        <w:tblLook w:val="04A0"/>
       </w:tblPr>
       <w:tblGrid>
         <w:gridCol w:w="709"/>
@@ -12492,7 +13164,7 @@
                 <w:lang w:eastAsia="es-PE"/>
               </w:rPr>
             </w:pPr>
-            <w:hyperlink r:id="rId16" w:tooltip="STD_PROJ_CHAR.docx" w:history="1">
+            <w:hyperlink r:id="rId15" w:tooltip="STD_PROJ_CHAR.docx" w:history="1">
               <w:r>
                 <w:rPr>
                   <w:rFonts w:eastAsia="Times New Roman" w:cs="Times New Roman"/>
@@ -12608,7 +13280,7 @@
                 <w:lang w:eastAsia="es-PE"/>
               </w:rPr>
             </w:pPr>
-            <w:hyperlink r:id="rId17" w:tooltip="STD_ENUN_ALC.docx" w:history="1">
+            <w:hyperlink r:id="rId16" w:tooltip="STD_ENUN_ALC.docx" w:history="1">
               <w:r>
                 <w:rPr>
                   <w:rFonts w:eastAsia="Times New Roman" w:cs="Times New Roman"/>
@@ -12724,7 +13396,7 @@
                 <w:lang w:eastAsia="es-PE"/>
               </w:rPr>
             </w:pPr>
-            <w:hyperlink r:id="rId18" w:tooltip="STD_EDT_PRO.wbs" w:history="1">
+            <w:hyperlink r:id="rId17" w:tooltip="STD_EDT_PRO.wbs" w:history="1">
               <w:r>
                 <w:rPr>
                   <w:rFonts w:eastAsia="Times New Roman" w:cs="Times New Roman"/>
@@ -13740,8 +14412,20 @@
                 <w:szCs w:val="20"/>
                 <w:lang w:eastAsia="es-PE"/>
               </w:rPr>
-              <w:t>Documento de Microdiseño</w:t>
-            </w:r>
+              <w:t xml:space="preserve">Documento de </w:t>
+            </w:r>
+            <w:proofErr w:type="spellStart"/>
+            <w:r>
+              <w:rPr>
+                <w:rFonts w:eastAsia="Times New Roman" w:cs="Times New Roman"/>
+                <w:color w:val="000000"/>
+                <w:sz w:val="20"/>
+                <w:szCs w:val="20"/>
+                <w:lang w:eastAsia="es-PE"/>
+              </w:rPr>
+              <w:t>Microdiseño</w:t>
+            </w:r>
+            <w:proofErr w:type="spellEnd"/>
           </w:p>
         </w:tc>
         <w:tc>
@@ -14916,7 +15600,29 @@
           <w:szCs w:val="20"/>
           <w:lang w:val="es-ES_tradnl"/>
         </w:rPr>
-        <w:t>l nivel de versión se mantiene como un identificador numérico con dos componentes: Versión.Revisión. Ejemplo: 1.1; (Versión 1, Revisión 1).</w:t>
+        <w:t xml:space="preserve">l nivel de versión se mantiene como un identificador numérico con dos componentes: </w:t>
+      </w:r>
+      <w:proofErr w:type="spellStart"/>
+      <w:r>
+        <w:rPr>
+          <w:rFonts w:asciiTheme="minorHAnsi" w:hAnsiTheme="minorHAnsi"/>
+          <w:b w:val="0"/>
+          <w:sz w:val="20"/>
+          <w:szCs w:val="20"/>
+          <w:lang w:val="es-ES_tradnl"/>
+        </w:rPr>
+        <w:t>Versión.Revisión</w:t>
+      </w:r>
+      <w:proofErr w:type="spellEnd"/>
+      <w:r>
+        <w:rPr>
+          <w:rFonts w:asciiTheme="minorHAnsi" w:hAnsiTheme="minorHAnsi"/>
+          <w:b w:val="0"/>
+          <w:sz w:val="20"/>
+          <w:szCs w:val="20"/>
+          <w:lang w:val="es-ES_tradnl"/>
+        </w:rPr>
+        <w:t>. Ejemplo: 1.1; (Versión 1, Revisión 1).</w:t>
       </w:r>
       <w:bookmarkEnd w:id="30"/>
     </w:p>
@@ -15103,8 +15809,9 @@
           <w:sz w:val="20"/>
           <w:szCs w:val="20"/>
         </w:rPr>
-        <w:t>El esquema de numeración de versiones consiste de tres componentes: Versión.RevisiónActualización. Ej</w:t>
-      </w:r>
+        <w:t xml:space="preserve">El esquema de numeración de versiones consiste de tres componentes: </w:t>
+      </w:r>
+      <w:proofErr w:type="spellStart"/>
       <w:r>
         <w:rPr>
           <w:rFonts w:asciiTheme="minorHAnsi" w:hAnsiTheme="minorHAnsi"/>
@@ -15112,8 +15819,9 @@
           <w:sz w:val="20"/>
           <w:szCs w:val="20"/>
         </w:rPr>
-        <w:t>m</w:t>
-      </w:r>
+        <w:t>Versión.RevisiónActualización</w:t>
+      </w:r>
+      <w:proofErr w:type="spellEnd"/>
       <w:r>
         <w:rPr>
           <w:rFonts w:asciiTheme="minorHAnsi" w:hAnsiTheme="minorHAnsi"/>
@@ -15121,6 +15829,35 @@
           <w:sz w:val="20"/>
           <w:szCs w:val="20"/>
         </w:rPr>
+        <w:t xml:space="preserve">. </w:t>
+      </w:r>
+      <w:proofErr w:type="spellStart"/>
+      <w:r>
+        <w:rPr>
+          <w:rFonts w:asciiTheme="minorHAnsi" w:hAnsiTheme="minorHAnsi"/>
+          <w:b w:val="0"/>
+          <w:sz w:val="20"/>
+          <w:szCs w:val="20"/>
+        </w:rPr>
+        <w:t>Ej</w:t>
+      </w:r>
+      <w:r>
+        <w:rPr>
+          <w:rFonts w:asciiTheme="minorHAnsi" w:hAnsiTheme="minorHAnsi"/>
+          <w:b w:val="0"/>
+          <w:sz w:val="20"/>
+          <w:szCs w:val="20"/>
+        </w:rPr>
+        <w:t>m</w:t>
+      </w:r>
+      <w:proofErr w:type="spellEnd"/>
+      <w:r>
+        <w:rPr>
+          <w:rFonts w:asciiTheme="minorHAnsi" w:hAnsiTheme="minorHAnsi"/>
+          <w:b w:val="0"/>
+          <w:sz w:val="20"/>
+          <w:szCs w:val="20"/>
+        </w:rPr>
         <w:t>: 1.1a.</w:t>
       </w:r>
       <w:bookmarkEnd w:id="36"/>
@@ -15184,9 +15921,20 @@
           <w:sz w:val="20"/>
           <w:szCs w:val="20"/>
         </w:rPr>
-        <w:t xml:space="preserve"> GitHub</w:t>
+        <w:t xml:space="preserve"> </w:t>
+      </w:r>
+      <w:proofErr w:type="spellStart"/>
+      <w:r>
+        <w:rPr>
+          <w:rFonts w:asciiTheme="minorHAnsi" w:hAnsiTheme="minorHAnsi"/>
+          <w:b w:val="0"/>
+          <w:sz w:val="20"/>
+          <w:szCs w:val="20"/>
+        </w:rPr>
+        <w:t>GitHub</w:t>
       </w:r>
       <w:bookmarkEnd w:id="38"/>
+      <w:proofErr w:type="spellEnd"/>
       <w:r>
         <w:rPr>
           <w:rFonts w:asciiTheme="minorHAnsi" w:hAnsiTheme="minorHAnsi"/>
@@ -15308,6 +16056,7 @@
           <w:szCs w:val="20"/>
         </w:rPr>
       </w:pPr>
+      <w:proofErr w:type="gramStart"/>
       <w:r>
         <w:rPr>
           <w:rFonts w:asciiTheme="minorHAnsi" w:hAnsiTheme="minorHAnsi"/>
@@ -15315,7 +16064,17 @@
           <w:sz w:val="20"/>
           <w:szCs w:val="20"/>
         </w:rPr>
-        <w:t>configuración será 2.1 – 2.2</w:t>
+        <w:t>configuración</w:t>
+      </w:r>
+      <w:proofErr w:type="gramEnd"/>
+      <w:r>
+        <w:rPr>
+          <w:rFonts w:asciiTheme="minorHAnsi" w:hAnsiTheme="minorHAnsi"/>
+          <w:b w:val="0"/>
+          <w:sz w:val="20"/>
+          <w:szCs w:val="20"/>
+        </w:rPr>
+        <w:t xml:space="preserve"> será 2.1 – 2.2</w:t>
       </w:r>
       <w:bookmarkEnd w:id="40"/>
       <w:r>
@@ -15341,13 +16100,22 @@
           <w:szCs w:val="20"/>
         </w:rPr>
       </w:pPr>
+      <w:proofErr w:type="gramStart"/>
       <w:r>
         <w:rPr>
           <w:sz w:val="20"/>
           <w:szCs w:val="20"/>
         </w:rPr>
         <w:lastRenderedPageBreak/>
-        <w:t>b .Control de la configuración</w:t>
+        <w:t>b</w:t>
+      </w:r>
+      <w:proofErr w:type="gramEnd"/>
+      <w:r>
+        <w:rPr>
+          <w:sz w:val="20"/>
+          <w:szCs w:val="20"/>
+        </w:rPr>
+        <w:t xml:space="preserve"> .Control de la configuración</w:t>
       </w:r>
     </w:p>
     <w:p>
@@ -15378,7 +16146,7 @@
           <w:left w:w="70" w:type="dxa"/>
           <w:right w:w="70" w:type="dxa"/>
         </w:tblCellMar>
-        <w:tblLook w:val="04A0" w:firstRow="1" w:lastRow="0" w:firstColumn="1" w:lastColumn="0" w:noHBand="0" w:noVBand="1"/>
+        <w:tblLook w:val="04A0"/>
       </w:tblPr>
       <w:tblGrid>
         <w:gridCol w:w="2620"/>
@@ -17662,6 +18430,7 @@
           <w:szCs w:val="20"/>
         </w:rPr>
       </w:pPr>
+      <w:proofErr w:type="spellStart"/>
       <w:r>
         <w:rPr>
           <w:rStyle w:val="Ttulo2Car"/>
@@ -17669,7 +18438,17 @@
           <w:sz w:val="20"/>
           <w:szCs w:val="20"/>
         </w:rPr>
-        <w:t>ii. Librerías controladas</w:t>
+        <w:t>ii</w:t>
+      </w:r>
+      <w:proofErr w:type="spellEnd"/>
+      <w:r>
+        <w:rPr>
+          <w:rStyle w:val="Ttulo2Car"/>
+          <w:rFonts w:asciiTheme="minorHAnsi" w:hAnsiTheme="minorHAnsi"/>
+          <w:sz w:val="20"/>
+          <w:szCs w:val="20"/>
+        </w:rPr>
+        <w:t>. Librerías controladas</w:t>
       </w:r>
     </w:p>
     <w:p>
@@ -17697,7 +18476,7 @@
                     <pic:cNvPicPr/>
                   </pic:nvPicPr>
                   <pic:blipFill rotWithShape="1">
-                    <a:blip r:embed="rId19" cstate="print"/>
+                    <a:blip r:embed="rId18" cstate="print"/>
                     <a:srcRect l="26204" t="26956" r="36544" b="43316"/>
                     <a:stretch/>
                   </pic:blipFill>
@@ -17714,7 +18493,7 @@
                     </a:ln>
                     <a:extLst>
                       <a:ext uri="{53640926-AAD7-44D8-BBD7-CCE9431645EC}">
-                        <a14:shadowObscured xmlns:a14="http://schemas.microsoft.com/office/drawing/2010/main"/>
+                        <a14:shadowObscured xmlns:a14="http://schemas.microsoft.com/office/drawing/2010/main" xmlns:wps="http://schemas.microsoft.com/office/word/2010/wordprocessingShape" xmlns:wpi="http://schemas.microsoft.com/office/word/2010/wordprocessingInk" xmlns:wpg="http://schemas.microsoft.com/office/word/2010/wordprocessingGroup" xmlns:w14="http://schemas.microsoft.com/office/word/2010/wordml" xmlns:w="http://schemas.openxmlformats.org/wordprocessingml/2006/main" xmlns:w10="urn:schemas-microsoft-com:office:word" xmlns:wp14="http://schemas.microsoft.com/office/word/2010/wordprocessingDrawing" xmlns:v="urn:schemas-microsoft-com:vml" xmlns:o="urn:schemas-microsoft-com:office:office" xmlns:mc="http://schemas.openxmlformats.org/markup-compatibility/2006" xmlns:wpc="http://schemas.microsoft.com/office/word/2010/wordprocessingCanvas" xmlns=""/>
                       </a:ext>
                     </a:extLst>
                   </pic:spPr>
@@ -18051,7 +18830,7 @@
         <w:tblStyle w:val="Tablaconcuadrcula"/>
         <w:tblW w:w="0" w:type="auto"/>
         <w:tblInd w:w="108" w:type="dxa"/>
-        <w:tblLook w:val="04A0" w:firstRow="1" w:lastRow="0" w:firstColumn="1" w:lastColumn="0" w:noHBand="0" w:noVBand="1"/>
+        <w:tblLook w:val="04A0"/>
       </w:tblPr>
       <w:tblGrid>
         <w:gridCol w:w="2552"/>
@@ -18333,7 +19112,7 @@
         </w:rPr>
         <w:t xml:space="preserve">Dirección de repositorio: </w:t>
       </w:r>
-      <w:hyperlink r:id="rId20" w:history="1">
+      <w:hyperlink r:id="rId19" w:history="1">
         <w:r>
           <w:rPr>
             <w:rStyle w:val="Hipervnculo"/>
@@ -18714,7 +19493,7 @@
         <w:tblStyle w:val="Tablaconcuadrcula"/>
         <w:tblW w:w="0" w:type="auto"/>
         <w:tblInd w:w="108" w:type="dxa"/>
-        <w:tblLook w:val="04A0" w:firstRow="1" w:lastRow="0" w:firstColumn="1" w:lastColumn="0" w:noHBand="0" w:noVBand="1"/>
+        <w:tblLook w:val="04A0"/>
       </w:tblPr>
       <w:tblGrid>
         <w:gridCol w:w="2552"/>
@@ -18981,7 +19760,7 @@
         </w:rPr>
         <w:t xml:space="preserve">Dirección de repositorio: </w:t>
       </w:r>
-      <w:hyperlink r:id="rId21" w:history="1">
+      <w:hyperlink r:id="rId20" w:history="1">
         <w:r>
           <w:rPr>
             <w:rStyle w:val="Hipervnculo"/>
@@ -19225,8 +20004,33 @@
           <w:sz w:val="20"/>
           <w:szCs w:val="20"/>
         </w:rPr>
-        <w:t>Código Fuente, Frameworks, plugins</w:t>
-      </w:r>
+        <w:t xml:space="preserve">Código Fuente, </w:t>
+      </w:r>
+      <w:proofErr w:type="spellStart"/>
+      <w:r>
+        <w:rPr>
+          <w:sz w:val="20"/>
+          <w:szCs w:val="20"/>
+        </w:rPr>
+        <w:t>Frameworks</w:t>
+      </w:r>
+      <w:proofErr w:type="spellEnd"/>
+      <w:r>
+        <w:rPr>
+          <w:sz w:val="20"/>
+          <w:szCs w:val="20"/>
+        </w:rPr>
+        <w:t xml:space="preserve">, </w:t>
+      </w:r>
+      <w:proofErr w:type="spellStart"/>
+      <w:r>
+        <w:rPr>
+          <w:sz w:val="20"/>
+          <w:szCs w:val="20"/>
+        </w:rPr>
+        <w:t>plugins</w:t>
+      </w:r>
+      <w:proofErr w:type="spellEnd"/>
     </w:p>
     <w:p>
       <w:pPr>
@@ -19258,7 +20062,7 @@
         <w:tblStyle w:val="Tablaconcuadrcula"/>
         <w:tblW w:w="0" w:type="auto"/>
         <w:tblInd w:w="108" w:type="dxa"/>
-        <w:tblLook w:val="04A0" w:firstRow="1" w:lastRow="0" w:firstColumn="1" w:lastColumn="0" w:noHBand="0" w:noVBand="1"/>
+        <w:tblLook w:val="04A0"/>
       </w:tblPr>
       <w:tblGrid>
         <w:gridCol w:w="4381"/>
@@ -19475,7 +20279,7 @@
         </w:rPr>
         <w:t xml:space="preserve">Dirección de repositorio: </w:t>
       </w:r>
-      <w:hyperlink r:id="rId22" w:history="1">
+      <w:hyperlink r:id="rId21" w:history="1">
         <w:r>
           <w:rPr>
             <w:rStyle w:val="Hipervnculo"/>
@@ -19507,6 +20311,7 @@
           <w:szCs w:val="20"/>
         </w:rPr>
       </w:pPr>
+      <w:proofErr w:type="spellStart"/>
       <w:r>
         <w:rPr>
           <w:rStyle w:val="Ttulo2Car"/>
@@ -19514,7 +20319,17 @@
           <w:sz w:val="20"/>
           <w:szCs w:val="20"/>
         </w:rPr>
-        <w:t>iii. Control de cambios</w:t>
+        <w:t>iii</w:t>
+      </w:r>
+      <w:proofErr w:type="spellEnd"/>
+      <w:r>
+        <w:rPr>
+          <w:rStyle w:val="Ttulo2Car"/>
+          <w:rFonts w:asciiTheme="minorHAnsi" w:hAnsiTheme="minorHAnsi"/>
+          <w:sz w:val="20"/>
+          <w:szCs w:val="20"/>
+        </w:rPr>
+        <w:t>. Control de cambios</w:t>
       </w:r>
     </w:p>
     <w:p>
@@ -19814,7 +20629,7 @@
       <w:tblPr>
         <w:tblStyle w:val="Sombreadoclaro-nfasis4"/>
         <w:tblW w:w="15032" w:type="dxa"/>
-        <w:tblLook w:val="04A0" w:firstRow="1" w:lastRow="0" w:firstColumn="1" w:lastColumn="0" w:noHBand="0" w:noVBand="1"/>
+        <w:tblLook w:val="04A0"/>
       </w:tblPr>
       <w:tblGrid>
         <w:gridCol w:w="1554"/>
@@ -19824,13 +20639,13 @@
       <w:tr>
         <w:trPr>
           <w:gridAfter w:val="1"/>
-          <w:cnfStyle w:val="100000000000" w:firstRow="1" w:lastRow="0" w:firstColumn="0" w:lastColumn="0" w:oddVBand="0" w:evenVBand="0" w:oddHBand="0" w:evenHBand="0" w:firstRowFirstColumn="0" w:firstRowLastColumn="0" w:lastRowFirstColumn="0" w:lastRowLastColumn="0"/>
+          <w:cnfStyle w:val="100000000000"/>
           <w:wAfter w:w="6739" w:type="dxa"/>
           <w:trHeight w:val="428"/>
         </w:trPr>
         <w:tc>
           <w:tcPr>
-            <w:cnfStyle w:val="001000000000" w:firstRow="0" w:lastRow="0" w:firstColumn="1" w:lastColumn="0" w:oddVBand="0" w:evenVBand="0" w:oddHBand="0" w:evenHBand="0" w:firstRowFirstColumn="0" w:firstRowLastColumn="0" w:lastRowFirstColumn="0" w:lastRowLastColumn="0"/>
+            <w:cnfStyle w:val="001000000000"/>
             <w:tcW w:w="1554" w:type="dxa"/>
             <w:noWrap/>
             <w:hideMark/>
@@ -19861,7 +20676,7 @@
           </w:tcPr>
           <w:p>
             <w:pPr>
-              <w:cnfStyle w:val="100000000000" w:firstRow="1" w:lastRow="0" w:firstColumn="0" w:lastColumn="0" w:oddVBand="0" w:evenVBand="0" w:oddHBand="0" w:evenHBand="0" w:firstRowFirstColumn="0" w:firstRowLastColumn="0" w:lastRowFirstColumn="0" w:lastRowLastColumn="0"/>
+              <w:cnfStyle w:val="100000000000"/>
               <w:rPr>
                 <w:rFonts w:ascii="Calibri" w:eastAsia="Times New Roman" w:hAnsi="Calibri" w:cs="Times New Roman"/>
                 <w:color w:val="000000"/>
@@ -19882,13 +20697,13 @@
       <w:tr>
         <w:trPr>
           <w:gridAfter w:val="1"/>
-          <w:cnfStyle w:val="000000100000" w:firstRow="0" w:lastRow="0" w:firstColumn="0" w:lastColumn="0" w:oddVBand="0" w:evenVBand="0" w:oddHBand="1" w:evenHBand="0" w:firstRowFirstColumn="0" w:firstRowLastColumn="0" w:lastRowFirstColumn="0" w:lastRowLastColumn="0"/>
+          <w:cnfStyle w:val="000000100000"/>
           <w:wAfter w:w="6739" w:type="dxa"/>
           <w:trHeight w:val="428"/>
         </w:trPr>
         <w:tc>
           <w:tcPr>
-            <w:cnfStyle w:val="001000000000" w:firstRow="0" w:lastRow="0" w:firstColumn="1" w:lastColumn="0" w:oddVBand="0" w:evenVBand="0" w:oddHBand="0" w:evenHBand="0" w:firstRowFirstColumn="0" w:firstRowLastColumn="0" w:lastRowFirstColumn="0" w:lastRowLastColumn="0"/>
+            <w:cnfStyle w:val="001000000000"/>
             <w:tcW w:w="1554" w:type="dxa"/>
             <w:noWrap/>
             <w:hideMark/>
@@ -19919,7 +20734,7 @@
           </w:tcPr>
           <w:p>
             <w:pPr>
-              <w:cnfStyle w:val="000000100000" w:firstRow="0" w:lastRow="0" w:firstColumn="0" w:lastColumn="0" w:oddVBand="0" w:evenVBand="0" w:oddHBand="1" w:evenHBand="0" w:firstRowFirstColumn="0" w:firstRowLastColumn="0" w:lastRowFirstColumn="0" w:lastRowLastColumn="0"/>
+              <w:cnfStyle w:val="000000100000"/>
               <w:rPr>
                 <w:rFonts w:ascii="Calibri" w:eastAsia="Times New Roman" w:hAnsi="Calibri" w:cs="Times New Roman"/>
                 <w:color w:val="000000"/>
@@ -19953,7 +20768,7 @@
         </w:trPr>
         <w:tc>
           <w:tcPr>
-            <w:cnfStyle w:val="001000000000" w:firstRow="0" w:lastRow="0" w:firstColumn="1" w:lastColumn="0" w:oddVBand="0" w:evenVBand="0" w:oddHBand="0" w:evenHBand="0" w:firstRowFirstColumn="0" w:firstRowLastColumn="0" w:lastRowFirstColumn="0" w:lastRowLastColumn="0"/>
+            <w:cnfStyle w:val="001000000000"/>
             <w:tcW w:w="1554" w:type="dxa"/>
             <w:noWrap/>
             <w:hideMark/>
@@ -19984,7 +20799,7 @@
           </w:tcPr>
           <w:p>
             <w:pPr>
-              <w:cnfStyle w:val="000000000000" w:firstRow="0" w:lastRow="0" w:firstColumn="0" w:lastColumn="0" w:oddVBand="0" w:evenVBand="0" w:oddHBand="0" w:evenHBand="0" w:firstRowFirstColumn="0" w:firstRowLastColumn="0" w:lastRowFirstColumn="0" w:lastRowLastColumn="0"/>
+              <w:cnfStyle w:val="000000000000"/>
               <w:rPr>
                 <w:rFonts w:ascii="Calibri" w:eastAsia="Times New Roman" w:hAnsi="Calibri" w:cs="Times New Roman"/>
                 <w:color w:val="000000"/>
@@ -20005,7 +20820,43 @@
                 <w:color w:val="000000"/>
                 <w:lang w:val="es-PE" w:eastAsia="es-PE"/>
               </w:rPr>
-              <w:t xml:space="preserve"> Formato dd-mm-aaaa&gt;</w:t>
+              <w:t xml:space="preserve"> Formato </w:t>
+            </w:r>
+            <w:proofErr w:type="spellStart"/>
+            <w:r>
+              <w:rPr>
+                <w:rFonts w:ascii="Calibri" w:eastAsia="Times New Roman" w:hAnsi="Calibri" w:cs="Times New Roman"/>
+                <w:color w:val="000000"/>
+                <w:lang w:val="es-PE" w:eastAsia="es-PE"/>
+              </w:rPr>
+              <w:t>dd</w:t>
+            </w:r>
+            <w:proofErr w:type="spellEnd"/>
+            <w:r>
+              <w:rPr>
+                <w:rFonts w:ascii="Calibri" w:eastAsia="Times New Roman" w:hAnsi="Calibri" w:cs="Times New Roman"/>
+                <w:color w:val="000000"/>
+                <w:lang w:val="es-PE" w:eastAsia="es-PE"/>
+              </w:rPr>
+              <w:t>-mm-</w:t>
+            </w:r>
+            <w:proofErr w:type="spellStart"/>
+            <w:r>
+              <w:rPr>
+                <w:rFonts w:ascii="Calibri" w:eastAsia="Times New Roman" w:hAnsi="Calibri" w:cs="Times New Roman"/>
+                <w:color w:val="000000"/>
+                <w:lang w:val="es-PE" w:eastAsia="es-PE"/>
+              </w:rPr>
+              <w:t>aaaa</w:t>
+            </w:r>
+            <w:proofErr w:type="spellEnd"/>
+            <w:r>
+              <w:rPr>
+                <w:rFonts w:ascii="Calibri" w:eastAsia="Times New Roman" w:hAnsi="Calibri" w:cs="Times New Roman"/>
+                <w:color w:val="000000"/>
+                <w:lang w:val="es-PE" w:eastAsia="es-PE"/>
+              </w:rPr>
+              <w:t>&gt;</w:t>
             </w:r>
           </w:p>
         </w:tc>
@@ -20013,13 +20864,13 @@
       <w:tr>
         <w:trPr>
           <w:gridAfter w:val="1"/>
-          <w:cnfStyle w:val="000000100000" w:firstRow="0" w:lastRow="0" w:firstColumn="0" w:lastColumn="0" w:oddVBand="0" w:evenVBand="0" w:oddHBand="1" w:evenHBand="0" w:firstRowFirstColumn="0" w:firstRowLastColumn="0" w:lastRowFirstColumn="0" w:lastRowLastColumn="0"/>
+          <w:cnfStyle w:val="000000100000"/>
           <w:wAfter w:w="6739" w:type="dxa"/>
           <w:trHeight w:val="428"/>
         </w:trPr>
         <w:tc>
           <w:tcPr>
-            <w:cnfStyle w:val="001000000000" w:firstRow="0" w:lastRow="0" w:firstColumn="1" w:lastColumn="0" w:oddVBand="0" w:evenVBand="0" w:oddHBand="0" w:evenHBand="0" w:firstRowFirstColumn="0" w:firstRowLastColumn="0" w:lastRowFirstColumn="0" w:lastRowLastColumn="0"/>
+            <w:cnfStyle w:val="001000000000"/>
             <w:tcW w:w="1554" w:type="dxa"/>
             <w:noWrap/>
             <w:hideMark/>
@@ -20050,7 +20901,7 @@
           </w:tcPr>
           <w:p>
             <w:pPr>
-              <w:cnfStyle w:val="000000100000" w:firstRow="0" w:lastRow="0" w:firstColumn="0" w:lastColumn="0" w:oddVBand="0" w:evenVBand="0" w:oddHBand="1" w:evenHBand="0" w:firstRowFirstColumn="0" w:firstRowLastColumn="0" w:lastRowFirstColumn="0" w:lastRowLastColumn="0"/>
+              <w:cnfStyle w:val="000000100000"/>
               <w:rPr>
                 <w:rFonts w:ascii="Calibri" w:eastAsia="Times New Roman" w:hAnsi="Calibri" w:cs="Times New Roman"/>
                 <w:color w:val="000000"/>
@@ -20084,7 +20935,7 @@
         </w:trPr>
         <w:tc>
           <w:tcPr>
-            <w:cnfStyle w:val="001000000000" w:firstRow="0" w:lastRow="0" w:firstColumn="1" w:lastColumn="0" w:oddVBand="0" w:evenVBand="0" w:oddHBand="0" w:evenHBand="0" w:firstRowFirstColumn="0" w:firstRowLastColumn="0" w:lastRowFirstColumn="0" w:lastRowLastColumn="0"/>
+            <w:cnfStyle w:val="001000000000"/>
             <w:tcW w:w="1554" w:type="dxa"/>
             <w:noWrap/>
             <w:hideMark/>
@@ -20115,7 +20966,7 @@
           </w:tcPr>
           <w:p>
             <w:pPr>
-              <w:cnfStyle w:val="000000000000" w:firstRow="0" w:lastRow="0" w:firstColumn="0" w:lastColumn="0" w:oddVBand="0" w:evenVBand="0" w:oddHBand="0" w:evenHBand="0" w:firstRowFirstColumn="0" w:firstRowLastColumn="0" w:lastRowFirstColumn="0" w:lastRowLastColumn="0"/>
+              <w:cnfStyle w:val="000000000000"/>
               <w:rPr>
                 <w:rFonts w:ascii="Calibri" w:eastAsia="Times New Roman" w:hAnsi="Calibri" w:cs="Times New Roman"/>
                 <w:color w:val="000000"/>
@@ -20144,13 +20995,13 @@
       <w:tr>
         <w:trPr>
           <w:gridAfter w:val="1"/>
-          <w:cnfStyle w:val="000000100000" w:firstRow="0" w:lastRow="0" w:firstColumn="0" w:lastColumn="0" w:oddVBand="0" w:evenVBand="0" w:oddHBand="1" w:evenHBand="0" w:firstRowFirstColumn="0" w:firstRowLastColumn="0" w:lastRowFirstColumn="0" w:lastRowLastColumn="0"/>
+          <w:cnfStyle w:val="000000100000"/>
           <w:wAfter w:w="6739" w:type="dxa"/>
           <w:trHeight w:val="349"/>
         </w:trPr>
         <w:tc>
           <w:tcPr>
-            <w:cnfStyle w:val="001000000000" w:firstRow="0" w:lastRow="0" w:firstColumn="1" w:lastColumn="0" w:oddVBand="0" w:evenVBand="0" w:oddHBand="0" w:evenHBand="0" w:firstRowFirstColumn="0" w:firstRowLastColumn="0" w:lastRowFirstColumn="0" w:lastRowLastColumn="0"/>
+            <w:cnfStyle w:val="001000000000"/>
             <w:tcW w:w="1554" w:type="dxa"/>
             <w:noWrap/>
             <w:hideMark/>
@@ -20181,7 +21032,7 @@
           </w:tcPr>
           <w:p>
             <w:pPr>
-              <w:cnfStyle w:val="000000100000" w:firstRow="0" w:lastRow="0" w:firstColumn="0" w:lastColumn="0" w:oddVBand="0" w:evenVBand="0" w:oddHBand="1" w:evenHBand="0" w:firstRowFirstColumn="0" w:firstRowLastColumn="0" w:lastRowFirstColumn="0" w:lastRowLastColumn="0"/>
+              <w:cnfStyle w:val="000000100000"/>
               <w:rPr>
                 <w:rFonts w:ascii="Calibri" w:eastAsia="Times New Roman" w:hAnsi="Calibri" w:cs="Times New Roman"/>
                 <w:color w:val="000000"/>
@@ -20215,7 +21066,7 @@
         </w:trPr>
         <w:tc>
           <w:tcPr>
-            <w:cnfStyle w:val="001000000000" w:firstRow="0" w:lastRow="0" w:firstColumn="1" w:lastColumn="0" w:oddVBand="0" w:evenVBand="0" w:oddHBand="0" w:evenHBand="0" w:firstRowFirstColumn="0" w:firstRowLastColumn="0" w:lastRowFirstColumn="0" w:lastRowLastColumn="0"/>
+            <w:cnfStyle w:val="001000000000"/>
             <w:tcW w:w="1554" w:type="dxa"/>
             <w:noWrap/>
           </w:tcPr>
@@ -20244,7 +21095,7 @@
           </w:tcPr>
           <w:p>
             <w:pPr>
-              <w:cnfStyle w:val="000000000000" w:firstRow="0" w:lastRow="0" w:firstColumn="0" w:lastColumn="0" w:oddVBand="0" w:evenVBand="0" w:oddHBand="0" w:evenHBand="0" w:firstRowFirstColumn="0" w:firstRowLastColumn="0" w:lastRowFirstColumn="0" w:lastRowLastColumn="0"/>
+              <w:cnfStyle w:val="000000000000"/>
               <w:rPr>
                 <w:rFonts w:ascii="Calibri" w:eastAsia="Times New Roman" w:hAnsi="Calibri" w:cs="Times New Roman"/>
                 <w:color w:val="000000"/>
@@ -20265,13 +21116,13 @@
       <w:tr>
         <w:trPr>
           <w:gridAfter w:val="1"/>
-          <w:cnfStyle w:val="000000100000" w:firstRow="0" w:lastRow="0" w:firstColumn="0" w:lastColumn="0" w:oddVBand="0" w:evenVBand="0" w:oddHBand="1" w:evenHBand="0" w:firstRowFirstColumn="0" w:firstRowLastColumn="0" w:lastRowFirstColumn="0" w:lastRowLastColumn="0"/>
+          <w:cnfStyle w:val="000000100000"/>
           <w:wAfter w:w="6739" w:type="dxa"/>
           <w:trHeight w:val="428"/>
         </w:trPr>
         <w:tc>
           <w:tcPr>
-            <w:cnfStyle w:val="001000000000" w:firstRow="0" w:lastRow="0" w:firstColumn="1" w:lastColumn="0" w:oddVBand="0" w:evenVBand="0" w:oddHBand="0" w:evenHBand="0" w:firstRowFirstColumn="0" w:firstRowLastColumn="0" w:lastRowFirstColumn="0" w:lastRowLastColumn="0"/>
+            <w:cnfStyle w:val="001000000000"/>
             <w:tcW w:w="1554" w:type="dxa"/>
             <w:noWrap/>
           </w:tcPr>
@@ -20300,7 +21151,7 @@
           </w:tcPr>
           <w:p>
             <w:pPr>
-              <w:cnfStyle w:val="000000100000" w:firstRow="0" w:lastRow="0" w:firstColumn="0" w:lastColumn="0" w:oddVBand="0" w:evenVBand="0" w:oddHBand="1" w:evenHBand="0" w:firstRowFirstColumn="0" w:firstRowLastColumn="0" w:lastRowFirstColumn="0" w:lastRowLastColumn="0"/>
+              <w:cnfStyle w:val="000000100000"/>
               <w:rPr>
                 <w:rFonts w:ascii="Calibri" w:eastAsia="Times New Roman" w:hAnsi="Calibri" w:cs="Times New Roman"/>
                 <w:color w:val="000000"/>
@@ -20324,7 +21175,7 @@
         </w:trPr>
         <w:tc>
           <w:tcPr>
-            <w:cnfStyle w:val="001000000000" w:firstRow="0" w:lastRow="0" w:firstColumn="1" w:lastColumn="0" w:oddVBand="0" w:evenVBand="0" w:oddHBand="0" w:evenHBand="0" w:firstRowFirstColumn="0" w:firstRowLastColumn="0" w:lastRowFirstColumn="0" w:lastRowLastColumn="0"/>
+            <w:cnfStyle w:val="001000000000"/>
             <w:tcW w:w="1554" w:type="dxa"/>
             <w:noWrap/>
           </w:tcPr>
@@ -20353,7 +21204,7 @@
           </w:tcPr>
           <w:p>
             <w:pPr>
-              <w:cnfStyle w:val="000000000000" w:firstRow="0" w:lastRow="0" w:firstColumn="0" w:lastColumn="0" w:oddVBand="0" w:evenVBand="0" w:oddHBand="0" w:evenHBand="0" w:firstRowFirstColumn="0" w:firstRowLastColumn="0" w:lastRowFirstColumn="0" w:lastRowLastColumn="0"/>
+              <w:cnfStyle w:val="000000000000"/>
               <w:rPr>
                 <w:rFonts w:ascii="Calibri" w:eastAsia="Times New Roman" w:hAnsi="Calibri" w:cs="Times New Roman"/>
                 <w:color w:val="000000"/>
@@ -20376,7 +21227,7 @@
           </w:tcPr>
           <w:p>
             <w:pPr>
-              <w:cnfStyle w:val="000000000000" w:firstRow="0" w:lastRow="0" w:firstColumn="0" w:lastColumn="0" w:oddVBand="0" w:evenVBand="0" w:oddHBand="0" w:evenHBand="0" w:firstRowFirstColumn="0" w:firstRowLastColumn="0" w:lastRowFirstColumn="0" w:lastRowLastColumn="0"/>
+              <w:cnfStyle w:val="000000000000"/>
               <w:rPr>
                 <w:rFonts w:ascii="Calibri" w:eastAsia="Times New Roman" w:hAnsi="Calibri" w:cs="Times New Roman"/>
                 <w:color w:val="000000"/>
@@ -20405,8 +21256,184 @@
         <w:t xml:space="preserve"> </w:t>
       </w:r>
     </w:p>
+    <w:p>
+      <w:pPr>
+        <w:spacing w:line="300" w:lineRule="exact"/>
+        <w:ind w:left="1440"/>
+        <w:jc w:val="both"/>
+        <w:rPr>
+          <w:sz w:val="20"/>
+          <w:szCs w:val="20"/>
+        </w:rPr>
+      </w:pPr>
+    </w:p>
+    <w:p>
+      <w:pPr>
+        <w:spacing w:line="300" w:lineRule="exact"/>
+        <w:jc w:val="both"/>
+        <w:rPr>
+          <w:sz w:val="20"/>
+          <w:szCs w:val="20"/>
+        </w:rPr>
+      </w:pPr>
+      <w:r>
+        <w:rPr>
+          <w:sz w:val="20"/>
+          <w:szCs w:val="20"/>
+        </w:rPr>
+        <w:t>3.2 Estado de la Configuración:</w:t>
+      </w:r>
+    </w:p>
+    <w:p>
+      <w:pPr>
+        <w:spacing w:line="300" w:lineRule="exact"/>
+        <w:jc w:val="both"/>
+        <w:rPr>
+          <w:sz w:val="20"/>
+          <w:szCs w:val="20"/>
+        </w:rPr>
+      </w:pPr>
+      <w:r>
+        <w:rPr>
+          <w:sz w:val="20"/>
+          <w:szCs w:val="20"/>
+        </w:rPr>
+        <w:t>3.3.1 Lista de propósitos.</w:t>
+      </w:r>
+    </w:p>
+    <w:p>
+      <w:pPr>
+        <w:spacing w:line="300" w:lineRule="exact"/>
+        <w:jc w:val="both"/>
+        <w:rPr>
+          <w:sz w:val="20"/>
+          <w:szCs w:val="20"/>
+        </w:rPr>
+      </w:pPr>
+      <w:r>
+        <w:rPr>
+          <w:sz w:val="20"/>
+          <w:szCs w:val="20"/>
+        </w:rPr>
+        <w:t>3.3.2 Definición de reportes.</w:t>
+      </w:r>
+    </w:p>
+    <w:p>
+      <w:pPr>
+        <w:spacing w:line="300" w:lineRule="exact"/>
+        <w:jc w:val="both"/>
+        <w:rPr>
+          <w:sz w:val="20"/>
+          <w:szCs w:val="20"/>
+        </w:rPr>
+      </w:pPr>
+      <w:r>
+        <w:rPr>
+          <w:sz w:val="20"/>
+          <w:szCs w:val="20"/>
+        </w:rPr>
+        <w:t>4. Auditoria</w:t>
+      </w:r>
+      <w:r>
+        <w:rPr>
+          <w:sz w:val="20"/>
+          <w:szCs w:val="20"/>
+        </w:rPr>
+        <w:t xml:space="preserve"> de la configuración.</w:t>
+      </w:r>
+    </w:p>
+    <w:p>
+      <w:pPr>
+        <w:spacing w:line="300" w:lineRule="exact"/>
+        <w:jc w:val="both"/>
+        <w:rPr>
+          <w:sz w:val="20"/>
+          <w:szCs w:val="20"/>
+        </w:rPr>
+      </w:pPr>
+      <w:r>
+        <w:rPr>
+          <w:sz w:val="20"/>
+          <w:szCs w:val="20"/>
+        </w:rPr>
+        <w:t>4.1 Lista de Actividades  del auditor</w:t>
+      </w:r>
+    </w:p>
+    <w:p>
+      <w:pPr>
+        <w:spacing w:line="300" w:lineRule="exact"/>
+        <w:jc w:val="both"/>
+        <w:rPr>
+          <w:sz w:val="20"/>
+          <w:szCs w:val="20"/>
+        </w:rPr>
+      </w:pPr>
+      <w:r>
+        <w:rPr>
+          <w:sz w:val="20"/>
+          <w:szCs w:val="20"/>
+        </w:rPr>
+        <w:t>4.2. Lista de propósitos de la auditoria</w:t>
+      </w:r>
+    </w:p>
+    <w:p>
+      <w:pPr>
+        <w:spacing w:line="300" w:lineRule="exact"/>
+        <w:jc w:val="both"/>
+        <w:rPr>
+          <w:sz w:val="20"/>
+          <w:szCs w:val="20"/>
+        </w:rPr>
+      </w:pPr>
+      <w:r>
+        <w:rPr>
+          <w:sz w:val="20"/>
+          <w:szCs w:val="20"/>
+        </w:rPr>
+        <w:lastRenderedPageBreak/>
+        <w:t>4.3 Definición de reportes para la auditoria.</w:t>
+      </w:r>
+    </w:p>
+    <w:p>
+      <w:pPr>
+        <w:spacing w:line="300" w:lineRule="exact"/>
+        <w:jc w:val="both"/>
+        <w:rPr>
+          <w:sz w:val="20"/>
+          <w:szCs w:val="20"/>
+        </w:rPr>
+      </w:pPr>
+      <w:r>
+        <w:rPr>
+          <w:sz w:val="20"/>
+          <w:szCs w:val="20"/>
+        </w:rPr>
+        <w:t>5. Control de realice.</w:t>
+      </w:r>
+    </w:p>
+    <w:p>
+      <w:pPr>
+        <w:spacing w:line="300" w:lineRule="exact"/>
+        <w:jc w:val="both"/>
+        <w:rPr>
+          <w:sz w:val="20"/>
+          <w:szCs w:val="20"/>
+        </w:rPr>
+      </w:pPr>
+    </w:p>
+    <w:p>
+      <w:pPr>
+        <w:spacing w:line="300" w:lineRule="exact"/>
+        <w:ind w:left="1440"/>
+        <w:jc w:val="both"/>
+        <w:rPr>
+          <w:sz w:val="20"/>
+          <w:szCs w:val="20"/>
+        </w:rPr>
+      </w:pPr>
+    </w:p>
     <w:sectPr>
-      <w:footerReference w:type="default" r:id="rId23"/>
+      <w:footerReference w:type="default" r:id="rId22"/>
       <w:pgSz w:w="12240" w:h="15840"/>
       <w:pgMar w:top="1417" w:right="1701" w:bottom="1417" w:left="1701" w:header="708" w:footer="708" w:gutter="0"/>
       <w:cols w:space="708"/>
@@ -20417,7 +21444,7 @@
 </file>
 
 <file path=word/endnotes.xml><?xml version="1.0" encoding="utf-8"?>
-<w:endnotes xmlns:wpc="http://schemas.microsoft.com/office/word/2010/wordprocessingCanvas" xmlns:mc="http://schemas.openxmlformats.org/markup-compatibility/2006" xmlns:o="urn:schemas-microsoft-com:office:office" xmlns:r="http://schemas.openxmlformats.org/officeDocument/2006/relationships" xmlns:m="http://schemas.openxmlformats.org/officeDocument/2006/math" xmlns:v="urn:schemas-microsoft-com:vml" xmlns:wp14="http://schemas.microsoft.com/office/word/2010/wordprocessingDrawing" xmlns:wp="http://schemas.openxmlformats.org/drawingml/2006/wordprocessingDrawing" xmlns:w10="urn:schemas-microsoft-com:office:word" xmlns:w="http://schemas.openxmlformats.org/wordprocessingml/2006/main" xmlns:w14="http://schemas.microsoft.com/office/word/2010/wordml" xmlns:wpg="http://schemas.microsoft.com/office/word/2010/wordprocessingGroup" xmlns:wpi="http://schemas.microsoft.com/office/word/2010/wordprocessingInk" xmlns:wne="http://schemas.microsoft.com/office/word/2006/wordml" xmlns:wps="http://schemas.microsoft.com/office/word/2010/wordprocessingShape" mc:Ignorable="w14 wp14">
+<w:endnotes xmlns:ve="http://schemas.openxmlformats.org/markup-compatibility/2006" xmlns:o="urn:schemas-microsoft-com:office:office" xmlns:r="http://schemas.openxmlformats.org/officeDocument/2006/relationships" xmlns:m="http://schemas.openxmlformats.org/officeDocument/2006/math" xmlns:v="urn:schemas-microsoft-com:vml" xmlns:wp="http://schemas.openxmlformats.org/drawingml/2006/wordprocessingDrawing" xmlns:w10="urn:schemas-microsoft-com:office:word" xmlns:w="http://schemas.openxmlformats.org/wordprocessingml/2006/main" xmlns:wne="http://schemas.microsoft.com/office/word/2006/wordml">
   <w:endnote w:type="separator" w:id="-1">
     <w:p>
       <w:pPr>
@@ -20442,7 +21469,7 @@
 </file>
 
 <file path=word/footer1.xml><?xml version="1.0" encoding="utf-8"?>
-<w:ftr xmlns:wpc="http://schemas.microsoft.com/office/word/2010/wordprocessingCanvas" xmlns:mc="http://schemas.openxmlformats.org/markup-compatibility/2006" xmlns:o="urn:schemas-microsoft-com:office:office" xmlns:r="http://schemas.openxmlformats.org/officeDocument/2006/relationships" xmlns:m="http://schemas.openxmlformats.org/officeDocument/2006/math" xmlns:v="urn:schemas-microsoft-com:vml" xmlns:wp14="http://schemas.microsoft.com/office/word/2010/wordprocessingDrawing" xmlns:wp="http://schemas.openxmlformats.org/drawingml/2006/wordprocessingDrawing" xmlns:w10="urn:schemas-microsoft-com:office:word" xmlns:w="http://schemas.openxmlformats.org/wordprocessingml/2006/main" xmlns:w14="http://schemas.microsoft.com/office/word/2010/wordml" xmlns:wpg="http://schemas.microsoft.com/office/word/2010/wordprocessingGroup" xmlns:wpi="http://schemas.microsoft.com/office/word/2010/wordprocessingInk" xmlns:wne="http://schemas.microsoft.com/office/word/2006/wordml" xmlns:wps="http://schemas.microsoft.com/office/word/2010/wordprocessingShape" mc:Ignorable="w14 wp14">
+<w:ftr xmlns:ve="http://schemas.openxmlformats.org/markup-compatibility/2006" xmlns:o="urn:schemas-microsoft-com:office:office" xmlns:r="http://schemas.openxmlformats.org/officeDocument/2006/relationships" xmlns:m="http://schemas.openxmlformats.org/officeDocument/2006/math" xmlns:v="urn:schemas-microsoft-com:vml" xmlns:wp="http://schemas.openxmlformats.org/drawingml/2006/wordprocessingDrawing" xmlns:w10="urn:schemas-microsoft-com:office:word" xmlns:w="http://schemas.openxmlformats.org/wordprocessingml/2006/main" xmlns:wne="http://schemas.microsoft.com/office/word/2006/wordml">
   <w:sdt>
     <w:sdtPr>
       <w:id w:val="149030170"/>
@@ -20451,34 +21478,20 @@
         <w:docPartUnique/>
       </w:docPartObj>
     </w:sdtPr>
-    <w:sdtEndPr/>
     <w:sdtContent>
       <w:p>
         <w:pPr>
           <w:pStyle w:val="Piedepgina"/>
           <w:jc w:val="right"/>
         </w:pPr>
-        <w:r>
-          <w:fldChar w:fldCharType="begin"/>
-        </w:r>
-        <w:r>
-          <w:instrText>PAGE   \* MERGEFORMAT</w:instrText>
-        </w:r>
-        <w:r>
-          <w:fldChar w:fldCharType="separate"/>
-        </w:r>
-        <w:r>
-          <w:rPr>
-            <w:noProof/>
-          </w:rPr>
-          <w:t>7</w:t>
-        </w:r>
-        <w:r>
-          <w:rPr>
-            <w:noProof/>
-          </w:rPr>
-          <w:fldChar w:fldCharType="end"/>
-        </w:r>
+        <w:fldSimple w:instr="PAGE   \* MERGEFORMAT">
+          <w:r>
+            <w:rPr>
+              <w:noProof/>
+            </w:rPr>
+            <w:t>17</w:t>
+          </w:r>
+        </w:fldSimple>
       </w:p>
     </w:sdtContent>
   </w:sdt>
@@ -20491,7 +21504,7 @@
 </file>
 
 <file path=word/footnotes.xml><?xml version="1.0" encoding="utf-8"?>
-<w:footnotes xmlns:wpc="http://schemas.microsoft.com/office/word/2010/wordprocessingCanvas" xmlns:mc="http://schemas.openxmlformats.org/markup-compatibility/2006" xmlns:o="urn:schemas-microsoft-com:office:office" xmlns:r="http://schemas.openxmlformats.org/officeDocument/2006/relationships" xmlns:m="http://schemas.openxmlformats.org/officeDocument/2006/math" xmlns:v="urn:schemas-microsoft-com:vml" xmlns:wp14="http://schemas.microsoft.com/office/word/2010/wordprocessingDrawing" xmlns:wp="http://schemas.openxmlformats.org/drawingml/2006/wordprocessingDrawing" xmlns:w10="urn:schemas-microsoft-com:office:word" xmlns:w="http://schemas.openxmlformats.org/wordprocessingml/2006/main" xmlns:w14="http://schemas.microsoft.com/office/word/2010/wordml" xmlns:wpg="http://schemas.microsoft.com/office/word/2010/wordprocessingGroup" xmlns:wpi="http://schemas.microsoft.com/office/word/2010/wordprocessingInk" xmlns:wne="http://schemas.microsoft.com/office/word/2006/wordml" xmlns:wps="http://schemas.microsoft.com/office/word/2010/wordprocessingShape" mc:Ignorable="w14 wp14">
+<w:footnotes xmlns:ve="http://schemas.openxmlformats.org/markup-compatibility/2006" xmlns:o="urn:schemas-microsoft-com:office:office" xmlns:r="http://schemas.openxmlformats.org/officeDocument/2006/relationships" xmlns:m="http://schemas.openxmlformats.org/officeDocument/2006/math" xmlns:v="urn:schemas-microsoft-com:vml" xmlns:wp="http://schemas.openxmlformats.org/drawingml/2006/wordprocessingDrawing" xmlns:w10="urn:schemas-microsoft-com:office:word" xmlns:w="http://schemas.openxmlformats.org/wordprocessingml/2006/main" xmlns:wne="http://schemas.microsoft.com/office/word/2006/wordml">
   <w:footnote w:type="separator" w:id="-1">
     <w:p>
       <w:pPr>
@@ -20516,7 +21529,7 @@
 </file>
 
 <file path=word/numbering.xml><?xml version="1.0" encoding="utf-8"?>
-<w:numbering xmlns:wpc="http://schemas.microsoft.com/office/word/2010/wordprocessingCanvas" xmlns:mc="http://schemas.openxmlformats.org/markup-compatibility/2006" xmlns:o="urn:schemas-microsoft-com:office:office" xmlns:r="http://schemas.openxmlformats.org/officeDocument/2006/relationships" xmlns:m="http://schemas.openxmlformats.org/officeDocument/2006/math" xmlns:v="urn:schemas-microsoft-com:vml" xmlns:wp14="http://schemas.microsoft.com/office/word/2010/wordprocessingDrawing" xmlns:wp="http://schemas.openxmlformats.org/drawingml/2006/wordprocessingDrawing" xmlns:w10="urn:schemas-microsoft-com:office:word" xmlns:w="http://schemas.openxmlformats.org/wordprocessingml/2006/main" xmlns:w14="http://schemas.microsoft.com/office/word/2010/wordml" xmlns:wpg="http://schemas.microsoft.com/office/word/2010/wordprocessingGroup" xmlns:wpi="http://schemas.microsoft.com/office/word/2010/wordprocessingInk" xmlns:wne="http://schemas.microsoft.com/office/word/2006/wordml" xmlns:wps="http://schemas.microsoft.com/office/word/2010/wordprocessingShape" mc:Ignorable="w14 wp14">
+<w:numbering xmlns:ve="http://schemas.openxmlformats.org/markup-compatibility/2006" xmlns:o="urn:schemas-microsoft-com:office:office" xmlns:r="http://schemas.openxmlformats.org/officeDocument/2006/relationships" xmlns:m="http://schemas.openxmlformats.org/officeDocument/2006/math" xmlns:v="urn:schemas-microsoft-com:vml" xmlns:wp="http://schemas.openxmlformats.org/drawingml/2006/wordprocessingDrawing" xmlns:w10="urn:schemas-microsoft-com:office:word" xmlns:w="http://schemas.openxmlformats.org/wordprocessingml/2006/main" xmlns:wne="http://schemas.microsoft.com/office/word/2006/wordml">
   <w:abstractNum w:abstractNumId="0">
     <w:nsid w:val="0A504729"/>
     <w:multiLevelType w:val="hybridMultilevel"/>
@@ -24460,7 +25473,7 @@
 </file>
 
 <file path=word/styles.xml><?xml version="1.0" encoding="utf-8"?>
-<w:styles xmlns:mc="http://schemas.openxmlformats.org/markup-compatibility/2006" xmlns:r="http://schemas.openxmlformats.org/officeDocument/2006/relationships" xmlns:w="http://schemas.openxmlformats.org/wordprocessingml/2006/main" xmlns:w14="http://schemas.microsoft.com/office/word/2010/wordml" mc:Ignorable="w14">
+<w:styles xmlns:r="http://schemas.openxmlformats.org/officeDocument/2006/relationships" xmlns:w="http://schemas.openxmlformats.org/wordprocessingml/2006/main">
   <w:docDefaults>
     <w:rPrDefault>
       <w:rPr>
@@ -24674,6 +25687,7 @@
     <w:uiPriority w:val="99"/>
     <w:semiHidden/>
     <w:unhideWhenUsed/>
+    <w:qFormat/>
     <w:tblPr>
       <w:tblInd w:w="0" w:type="dxa"/>
       <w:tblCellMar>
@@ -26013,7 +27027,7 @@
 </file>
 
 <file path=customXml/itemProps1.xml><?xml version="1.0" encoding="utf-8"?>
-<ds:datastoreItem xmlns:ds="http://schemas.openxmlformats.org/officeDocument/2006/customXml" ds:itemID="{ABAD3AA9-2F99-47E4-919A-5348A76EBE77}">
+<ds:datastoreItem xmlns:ds="http://schemas.openxmlformats.org/officeDocument/2006/customXml" ds:itemID="{1E38356E-E5FE-4682-97A7-B18AC46A77AE}">
   <ds:schemaRefs>
     <ds:schemaRef ds:uri="http://schemas.openxmlformats.org/officeDocument/2006/bibliography"/>
   </ds:schemaRefs>

</xml_diff>

<commit_message>
Actualizando control de release
</commit_message>
<xml_diff>
--- a/ADMINISTRACION CONFIGURACION RUP/JALJO_PLAN_SCM.docx
+++ b/ADMINISTRACION CONFIGURACION RUP/JALJO_PLAN_SCM.docx
@@ -3050,23 +3050,7 @@
           <w:sz w:val="20"/>
           <w:szCs w:val="20"/>
         </w:rPr>
-        <w:t xml:space="preserve">Una gestión de la configuración, planificada y ejecutada de manera efectiva, contribuye a la producción de productos TIC de alta calidad evitando el </w:t>
-      </w:r>
-      <w:proofErr w:type="spellStart"/>
-      <w:r>
-        <w:rPr>
-          <w:sz w:val="20"/>
-          <w:szCs w:val="20"/>
-        </w:rPr>
-        <w:t>retrabajo</w:t>
-      </w:r>
-      <w:proofErr w:type="spellEnd"/>
-      <w:r>
-        <w:rPr>
-          <w:sz w:val="20"/>
-          <w:szCs w:val="20"/>
-        </w:rPr>
-        <w:t>. Esto aumenta el valor de los activos informáticos y ahorra costes, contribuyendo a la entrega de proyectos que satisfacen los costes, calendarios, calidad y requerimientos establecidos.</w:t>
+        <w:t>Una gestión de la configuración, planificada y ejecutada de manera efectiva, contribuye a la producción de productos TIC de alta calidad evitando el retrabajo. Esto aumenta el valor de los activos informáticos y ahorra costes, contribuyendo a la entrega de proyectos que satisfacen los costes, calendarios, calidad y requerimientos establecidos.</w:t>
       </w:r>
     </w:p>
     <w:p>
@@ -3518,23 +3502,7 @@
           <w:sz w:val="20"/>
           <w:szCs w:val="20"/>
         </w:rPr>
-        <w:t xml:space="preserve">Por otra parte cualquier </w:t>
-      </w:r>
-      <w:proofErr w:type="spellStart"/>
-      <w:r>
-        <w:rPr>
-          <w:sz w:val="20"/>
-          <w:szCs w:val="20"/>
-        </w:rPr>
-        <w:t>stakeholder</w:t>
-      </w:r>
-      <w:proofErr w:type="spellEnd"/>
-      <w:r>
-        <w:rPr>
-          <w:sz w:val="20"/>
-          <w:szCs w:val="20"/>
-        </w:rPr>
-        <w:t xml:space="preserve"> podrá presentar cualquiera de los siguientes tipos de peticiones de cambio sobre el sistema, para el control de cambios:</w:t>
+        <w:t>Por otra parte cualquier stakeholder podrá presentar cualquiera de los siguientes tipos de peticiones de cambio sobre el sistema, para el control de cambios:</w:t>
       </w:r>
     </w:p>
     <w:p>
@@ -3976,21 +3944,12 @@
           <w:szCs w:val="20"/>
         </w:rPr>
       </w:pPr>
-      <w:proofErr w:type="spellStart"/>
       <w:r>
         <w:rPr>
           <w:sz w:val="20"/>
           <w:szCs w:val="20"/>
         </w:rPr>
-        <w:t>Stakeholder</w:t>
-      </w:r>
-      <w:proofErr w:type="spellEnd"/>
-      <w:r>
-        <w:rPr>
-          <w:sz w:val="20"/>
-          <w:szCs w:val="20"/>
-        </w:rPr>
-        <w:t>. Persona que directa o indirectamente se ve afectada por el sistema y que puede afectar el  proyecto.</w:t>
+        <w:t>Stakeholder. Persona que directa o indirectamente se ve afectada por el sistema y que puede afectar el  proyecto.</w:t>
       </w:r>
     </w:p>
     <w:p>
@@ -4019,37 +3978,12 @@
           <w:szCs w:val="20"/>
         </w:rPr>
       </w:pPr>
-      <w:proofErr w:type="spellStart"/>
       <w:r>
         <w:rPr>
           <w:sz w:val="20"/>
           <w:szCs w:val="20"/>
         </w:rPr>
-        <w:t>Configuration</w:t>
-      </w:r>
-      <w:proofErr w:type="spellEnd"/>
-      <w:r>
-        <w:rPr>
-          <w:sz w:val="20"/>
-          <w:szCs w:val="20"/>
-        </w:rPr>
-        <w:t xml:space="preserve"> </w:t>
-      </w:r>
-      <w:proofErr w:type="spellStart"/>
-      <w:r>
-        <w:rPr>
-          <w:sz w:val="20"/>
-          <w:szCs w:val="20"/>
-        </w:rPr>
-        <w:t>Item</w:t>
-      </w:r>
-      <w:proofErr w:type="spellEnd"/>
-      <w:r>
-        <w:rPr>
-          <w:sz w:val="20"/>
-          <w:szCs w:val="20"/>
-        </w:rPr>
-        <w:t>. Los elementos que son puestos bajo el control de gestión de la configuración.</w:t>
+        <w:t>Configuration Item. Los elementos que son puestos bajo el control de gestión de la configuración.</w:t>
       </w:r>
     </w:p>
     <w:p>
@@ -4682,18 +4616,8 @@
                 <w:szCs w:val="20"/>
               </w:rPr>
               <w:lastRenderedPageBreak/>
-              <w:t xml:space="preserve">Administrador de </w:t>
-            </w:r>
-            <w:proofErr w:type="spellStart"/>
-            <w:r>
-              <w:rPr>
-                <w:rFonts w:cs="Arial"/>
-                <w:sz w:val="20"/>
-                <w:szCs w:val="20"/>
-              </w:rPr>
-              <w:t>Releases</w:t>
-            </w:r>
-            <w:proofErr w:type="spellEnd"/>
+              <w:t>Administrador de Releases</w:t>
+            </w:r>
           </w:p>
         </w:tc>
         <w:tc>
@@ -5068,23 +4992,7 @@
           <w:sz w:val="20"/>
           <w:szCs w:val="20"/>
         </w:rPr>
-        <w:t xml:space="preserve"> se utilizara </w:t>
-      </w:r>
-      <w:proofErr w:type="spellStart"/>
-      <w:r>
-        <w:rPr>
-          <w:sz w:val="20"/>
-          <w:szCs w:val="20"/>
-        </w:rPr>
-        <w:t>Github</w:t>
-      </w:r>
-      <w:proofErr w:type="spellEnd"/>
-      <w:r>
-        <w:rPr>
-          <w:sz w:val="20"/>
-          <w:szCs w:val="20"/>
-        </w:rPr>
-        <w:t>.</w:t>
+        <w:t xml:space="preserve"> se utilizara Github.</w:t>
       </w:r>
       <w:bookmarkEnd w:id="11"/>
     </w:p>
@@ -5255,27 +5163,7 @@
                 <w:sz w:val="20"/>
                 <w:szCs w:val="20"/>
               </w:rPr>
-              <w:t xml:space="preserve">Procesador Intel® </w:t>
-            </w:r>
-            <w:proofErr w:type="spellStart"/>
-            <w:r>
-              <w:rPr>
-                <w:b w:val="0"/>
-                <w:color w:val="auto"/>
-                <w:sz w:val="20"/>
-                <w:szCs w:val="20"/>
-              </w:rPr>
-              <w:t>Xeon</w:t>
-            </w:r>
-            <w:proofErr w:type="spellEnd"/>
-            <w:r>
-              <w:rPr>
-                <w:b w:val="0"/>
-                <w:color w:val="auto"/>
-                <w:sz w:val="20"/>
-                <w:szCs w:val="20"/>
-              </w:rPr>
-              <w:t>® 2.8</w:t>
+              <w:t>Procesador Intel® Xeon® 2.8</w:t>
             </w:r>
             <w:r>
               <w:rPr>
@@ -5450,27 +5338,7 @@
                 <w:sz w:val="20"/>
                 <w:szCs w:val="20"/>
               </w:rPr>
-              <w:t xml:space="preserve">Sistemas Operativos </w:t>
-            </w:r>
-            <w:proofErr w:type="spellStart"/>
-            <w:r>
-              <w:rPr>
-                <w:b w:val="0"/>
-                <w:color w:val="auto"/>
-                <w:sz w:val="20"/>
-                <w:szCs w:val="20"/>
-              </w:rPr>
-              <w:t>Centos</w:t>
-            </w:r>
-            <w:proofErr w:type="spellEnd"/>
-            <w:r>
-              <w:rPr>
-                <w:b w:val="0"/>
-                <w:color w:val="auto"/>
-                <w:sz w:val="20"/>
-                <w:szCs w:val="20"/>
-              </w:rPr>
-              <w:t xml:space="preserve"> 6.x, Ubuntu 12.x</w:t>
+              <w:t>Sistemas Operativos Centos 6.x, Ubuntu 12.x</w:t>
             </w:r>
           </w:p>
         </w:tc>
@@ -5533,85 +5401,12 @@
           <w:szCs w:val="20"/>
         </w:rPr>
       </w:pPr>
-      <w:proofErr w:type="spellStart"/>
       <w:r>
         <w:rPr>
           <w:sz w:val="20"/>
           <w:szCs w:val="20"/>
         </w:rPr>
-        <w:t>Working</w:t>
-      </w:r>
-      <w:proofErr w:type="spellEnd"/>
-      <w:r>
-        <w:rPr>
-          <w:sz w:val="20"/>
-          <w:szCs w:val="20"/>
-        </w:rPr>
-        <w:t xml:space="preserve"> </w:t>
-      </w:r>
-      <w:proofErr w:type="spellStart"/>
-      <w:r>
-        <w:rPr>
-          <w:sz w:val="20"/>
-          <w:szCs w:val="20"/>
-        </w:rPr>
-        <w:t>Directory</w:t>
-      </w:r>
-      <w:proofErr w:type="spellEnd"/>
-      <w:r>
-        <w:rPr>
-          <w:sz w:val="20"/>
-          <w:szCs w:val="20"/>
-        </w:rPr>
-        <w:t xml:space="preserve">: Es la carpeta donde están todos los archivos del proyecto. Respecto a </w:t>
-      </w:r>
-      <w:proofErr w:type="spellStart"/>
-      <w:r>
-        <w:rPr>
-          <w:sz w:val="20"/>
-          <w:szCs w:val="20"/>
-        </w:rPr>
-        <w:t>git</w:t>
-      </w:r>
-      <w:proofErr w:type="spellEnd"/>
-      <w:r>
-        <w:rPr>
-          <w:sz w:val="20"/>
-          <w:szCs w:val="20"/>
-        </w:rPr>
-        <w:t xml:space="preserve"> hay dos tipos de archivos: los que figuran en el "Local repo" y se registra un seguimiento de cambios (</w:t>
-      </w:r>
-      <w:proofErr w:type="spellStart"/>
-      <w:r>
-        <w:rPr>
-          <w:sz w:val="20"/>
-          <w:szCs w:val="20"/>
-        </w:rPr>
-        <w:t>tracked</w:t>
-      </w:r>
-      <w:proofErr w:type="spellEnd"/>
-      <w:r>
-        <w:rPr>
-          <w:sz w:val="20"/>
-          <w:szCs w:val="20"/>
-        </w:rPr>
-        <w:t>) y los que no (</w:t>
-      </w:r>
-      <w:proofErr w:type="spellStart"/>
-      <w:r>
-        <w:rPr>
-          <w:sz w:val="20"/>
-          <w:szCs w:val="20"/>
-        </w:rPr>
-        <w:t>untracked</w:t>
-      </w:r>
-      <w:proofErr w:type="spellEnd"/>
-      <w:r>
-        <w:rPr>
-          <w:sz w:val="20"/>
-          <w:szCs w:val="20"/>
-        </w:rPr>
-        <w:t>) que no se registran.</w:t>
+        <w:t>Working Directory: Es la carpeta donde están todos los archivos del proyecto. Respecto a git hay dos tipos de archivos: los que figuran en el "Local repo" y se registra un seguimiento de cambios (tracked) y los que no (untracked) que no se registran.</w:t>
       </w:r>
     </w:p>
     <w:p>
@@ -5640,149 +5435,26 @@
           <w:szCs w:val="20"/>
         </w:rPr>
       </w:pPr>
-      <w:proofErr w:type="spellStart"/>
       <w:r>
         <w:rPr>
           <w:sz w:val="20"/>
           <w:szCs w:val="20"/>
         </w:rPr>
-        <w:t>Staging</w:t>
+        <w:t xml:space="preserve">Staging Area: Se refiere a la lista de archivos cuyos cambios se registrarán en "Local repo" durante el próximo commit (independientemente de si previamente figuraban o no en "Local repo") por ejemplo el comando </w:t>
       </w:r>
-      <w:proofErr w:type="spellEnd"/>
       <w:r>
         <w:rPr>
           <w:sz w:val="20"/>
           <w:szCs w:val="20"/>
         </w:rPr>
-        <w:t xml:space="preserve"> </w:t>
+        <w:t>git</w:t>
       </w:r>
-      <w:proofErr w:type="spellStart"/>
       <w:r>
         <w:rPr>
           <w:sz w:val="20"/>
           <w:szCs w:val="20"/>
         </w:rPr>
-        <w:t>Area</w:t>
-      </w:r>
-      <w:proofErr w:type="spellEnd"/>
-      <w:r>
-        <w:rPr>
-          <w:sz w:val="20"/>
-          <w:szCs w:val="20"/>
-        </w:rPr>
-        <w:t xml:space="preserve">: Se refiere a la lista de archivos cuyos cambios se registrarán en "Local repo" durante el próximo </w:t>
-      </w:r>
-      <w:proofErr w:type="spellStart"/>
-      <w:r>
-        <w:rPr>
-          <w:sz w:val="20"/>
-          <w:szCs w:val="20"/>
-        </w:rPr>
-        <w:t>commit</w:t>
-      </w:r>
-      <w:proofErr w:type="spellEnd"/>
-      <w:r>
-        <w:rPr>
-          <w:sz w:val="20"/>
-          <w:szCs w:val="20"/>
-        </w:rPr>
-        <w:t xml:space="preserve"> (independientemente de si previamente figuraban o no en "Local repo") por ejemplo el comando </w:t>
-      </w:r>
-      <w:proofErr w:type="spellStart"/>
-      <w:r>
-        <w:rPr>
-          <w:sz w:val="20"/>
-          <w:szCs w:val="20"/>
-        </w:rPr>
-        <w:t>git</w:t>
-      </w:r>
-      <w:proofErr w:type="spellEnd"/>
-      <w:r>
-        <w:rPr>
-          <w:sz w:val="20"/>
-          <w:szCs w:val="20"/>
-        </w:rPr>
-        <w:t xml:space="preserve"> </w:t>
-      </w:r>
-      <w:proofErr w:type="spellStart"/>
-      <w:r>
-        <w:rPr>
-          <w:sz w:val="20"/>
-          <w:szCs w:val="20"/>
-        </w:rPr>
-        <w:t>add</w:t>
-      </w:r>
-      <w:proofErr w:type="spellEnd"/>
-      <w:r>
-        <w:rPr>
-          <w:sz w:val="20"/>
-          <w:szCs w:val="20"/>
-        </w:rPr>
-        <w:t xml:space="preserve"> archivo.txt, agrega el archivo.txt a la "</w:t>
-      </w:r>
-      <w:proofErr w:type="spellStart"/>
-      <w:r>
-        <w:rPr>
-          <w:sz w:val="20"/>
-          <w:szCs w:val="20"/>
-        </w:rPr>
-        <w:t>Staging</w:t>
-      </w:r>
-      <w:proofErr w:type="spellEnd"/>
-      <w:r>
-        <w:rPr>
-          <w:sz w:val="20"/>
-          <w:szCs w:val="20"/>
-        </w:rPr>
-        <w:t xml:space="preserve"> </w:t>
-      </w:r>
-      <w:proofErr w:type="spellStart"/>
-      <w:r>
-        <w:rPr>
-          <w:sz w:val="20"/>
-          <w:szCs w:val="20"/>
-        </w:rPr>
-        <w:t>Area</w:t>
-      </w:r>
-      <w:proofErr w:type="spellEnd"/>
-      <w:r>
-        <w:rPr>
-          <w:sz w:val="20"/>
-          <w:szCs w:val="20"/>
-        </w:rPr>
-        <w:t xml:space="preserve">" es decir lo deja 'preparado' y con el comando </w:t>
-      </w:r>
-      <w:proofErr w:type="spellStart"/>
-      <w:r>
-        <w:rPr>
-          <w:sz w:val="20"/>
-          <w:szCs w:val="20"/>
-        </w:rPr>
-        <w:t>git</w:t>
-      </w:r>
-      <w:proofErr w:type="spellEnd"/>
-      <w:r>
-        <w:rPr>
-          <w:sz w:val="20"/>
-          <w:szCs w:val="20"/>
-        </w:rPr>
-        <w:t xml:space="preserve"> </w:t>
-      </w:r>
-      <w:proofErr w:type="spellStart"/>
-      <w:r>
-        <w:rPr>
-          <w:sz w:val="20"/>
-          <w:szCs w:val="20"/>
-        </w:rPr>
-        <w:t>commit</w:t>
-      </w:r>
-      <w:proofErr w:type="spellEnd"/>
-      <w:r>
-        <w:rPr>
-          <w:sz w:val="20"/>
-          <w:szCs w:val="20"/>
-        </w:rPr>
-        <w:t xml:space="preserve"> se registra en el "Local repo" ya sea su registro inicial o actualizando sus cambios. </w:t>
+        <w:t xml:space="preserve"> add archivo.txt, agrega el archivo.txt a la "Staging Area" es decir lo deja 'preparado' y con el comando git commit se registra en el "Local repo" ya sea su registro inicial o actualizando sus cambios. </w:t>
       </w:r>
     </w:p>
     <w:p>
@@ -5816,55 +5488,7 @@
           <w:sz w:val="20"/>
           <w:szCs w:val="20"/>
         </w:rPr>
-        <w:t xml:space="preserve">Local repo: Lugar donde se almacena el registro de los cambios en archivos, sólo se registrarán las modificaciones que ocurrieron entre comandos </w:t>
-      </w:r>
-      <w:proofErr w:type="spellStart"/>
-      <w:r>
-        <w:rPr>
-          <w:sz w:val="20"/>
-          <w:szCs w:val="20"/>
-        </w:rPr>
-        <w:t>commit</w:t>
-      </w:r>
-      <w:proofErr w:type="spellEnd"/>
-      <w:r>
-        <w:rPr>
-          <w:sz w:val="20"/>
-          <w:szCs w:val="20"/>
-        </w:rPr>
-        <w:t xml:space="preserve">, lo cual tiene sus detalles, </w:t>
-      </w:r>
-      <w:proofErr w:type="spellStart"/>
-      <w:r>
-        <w:rPr>
-          <w:sz w:val="20"/>
-          <w:szCs w:val="20"/>
-        </w:rPr>
-        <w:t>git</w:t>
-      </w:r>
-      <w:proofErr w:type="spellEnd"/>
-      <w:r>
-        <w:rPr>
-          <w:sz w:val="20"/>
-          <w:szCs w:val="20"/>
-        </w:rPr>
-        <w:t xml:space="preserve"> almacena todo este registro en una carpeta llamada .</w:t>
-      </w:r>
-      <w:proofErr w:type="spellStart"/>
-      <w:r>
-        <w:rPr>
-          <w:sz w:val="20"/>
-          <w:szCs w:val="20"/>
-        </w:rPr>
-        <w:t>git</w:t>
-      </w:r>
-      <w:proofErr w:type="spellEnd"/>
-      <w:r>
-        <w:rPr>
-          <w:sz w:val="20"/>
-          <w:szCs w:val="20"/>
-        </w:rPr>
-        <w:t>.</w:t>
+        <w:t>Local repo: Lugar donde se almacena el registro de los cambios en archivos, sólo se registrarán las modificaciones que ocurrieron entre comandos commit, lo cual tiene sus detalles, git almacena todo este registro en una carpeta llamada .git.</w:t>
       </w:r>
     </w:p>
     <w:p>
@@ -6010,23 +5634,7 @@
           <w:sz w:val="20"/>
           <w:szCs w:val="20"/>
         </w:rPr>
-        <w:t xml:space="preserve">Los almacenes de información pueden publicarse por HTTP, FTP, </w:t>
-      </w:r>
-      <w:proofErr w:type="spellStart"/>
-      <w:r>
-        <w:rPr>
-          <w:sz w:val="20"/>
-          <w:szCs w:val="20"/>
-        </w:rPr>
-        <w:t>rsync</w:t>
-      </w:r>
-      <w:proofErr w:type="spellEnd"/>
-      <w:r>
-        <w:rPr>
-          <w:sz w:val="20"/>
-          <w:szCs w:val="20"/>
-        </w:rPr>
-        <w:t xml:space="preserve"> o mediante un protocolo nativo, ya sea a través de una conexión TCP/IP simple o a través de cifrado SSH. Git también puede emular servidores CVS.</w:t>
+        <w:t>Los almacenes de información pueden publicarse por HTTP, FTP, rsync o mediante un protocolo nativo, ya sea a través de una conexión TCP/IP simple o a través de cifrado SSH. Git también puede emular servidores CVS.</w:t>
       </w:r>
       <w:bookmarkEnd w:id="16"/>
     </w:p>
@@ -6294,79 +5902,13 @@
         </w:rPr>
         <w:t xml:space="preserve"> </w:t>
       </w:r>
-      <w:proofErr w:type="spellStart"/>
       <w:r>
         <w:rPr>
           <w:sz w:val="20"/>
           <w:szCs w:val="20"/>
         </w:rPr>
-        <w:t>GitHub</w:t>
+        <w:t>GitHub es un software web para alojar proyectos utilizando el sistema de control de versiones Git. Utiliza el framework Ruby on Rails por GitHub</w:t>
       </w:r>
-      <w:proofErr w:type="spellEnd"/>
-      <w:r>
-        <w:rPr>
-          <w:sz w:val="20"/>
-          <w:szCs w:val="20"/>
-        </w:rPr>
-        <w:t xml:space="preserve"> es un software web para alojar proyectos utilizando el sistema de control de versiones Git. Utiliza el </w:t>
-      </w:r>
-      <w:proofErr w:type="spellStart"/>
-      <w:r>
-        <w:rPr>
-          <w:sz w:val="20"/>
-          <w:szCs w:val="20"/>
-        </w:rPr>
-        <w:t>framework</w:t>
-      </w:r>
-      <w:proofErr w:type="spellEnd"/>
-      <w:r>
-        <w:rPr>
-          <w:sz w:val="20"/>
-          <w:szCs w:val="20"/>
-        </w:rPr>
-        <w:t xml:space="preserve"> Ruby </w:t>
-      </w:r>
-      <w:proofErr w:type="spellStart"/>
-      <w:r>
-        <w:rPr>
-          <w:sz w:val="20"/>
-          <w:szCs w:val="20"/>
-        </w:rPr>
-        <w:t>on</w:t>
-      </w:r>
-      <w:proofErr w:type="spellEnd"/>
-      <w:r>
-        <w:rPr>
-          <w:sz w:val="20"/>
-          <w:szCs w:val="20"/>
-        </w:rPr>
-        <w:t xml:space="preserve"> </w:t>
-      </w:r>
-      <w:proofErr w:type="spellStart"/>
-      <w:r>
-        <w:rPr>
-          <w:sz w:val="20"/>
-          <w:szCs w:val="20"/>
-        </w:rPr>
-        <w:t>Rails</w:t>
-      </w:r>
-      <w:proofErr w:type="spellEnd"/>
-      <w:r>
-        <w:rPr>
-          <w:sz w:val="20"/>
-          <w:szCs w:val="20"/>
-        </w:rPr>
-        <w:t xml:space="preserve"> por </w:t>
-      </w:r>
-      <w:proofErr w:type="spellStart"/>
-      <w:r>
-        <w:rPr>
-          <w:sz w:val="20"/>
-          <w:szCs w:val="20"/>
-        </w:rPr>
-        <w:t>GitHub</w:t>
-      </w:r>
-      <w:proofErr w:type="spellEnd"/>
     </w:p>
     <w:p>
       <w:pPr>
@@ -6752,39 +6294,7 @@
                 <w:sz w:val="20"/>
                 <w:szCs w:val="20"/>
               </w:rPr>
-              <w:t xml:space="preserve">Intel </w:t>
-            </w:r>
-            <w:proofErr w:type="spellStart"/>
-            <w:r>
-              <w:rPr>
-                <w:sz w:val="20"/>
-                <w:szCs w:val="20"/>
-              </w:rPr>
-              <w:t>Core</w:t>
-            </w:r>
-            <w:proofErr w:type="spellEnd"/>
-            <w:r>
-              <w:rPr>
-                <w:sz w:val="20"/>
-                <w:szCs w:val="20"/>
-              </w:rPr>
-              <w:t xml:space="preserve"> 2 </w:t>
-            </w:r>
-            <w:proofErr w:type="spellStart"/>
-            <w:r>
-              <w:rPr>
-                <w:sz w:val="20"/>
-                <w:szCs w:val="20"/>
-              </w:rPr>
-              <w:t>Duo</w:t>
-            </w:r>
-            <w:proofErr w:type="spellEnd"/>
-            <w:r>
-              <w:rPr>
-                <w:sz w:val="20"/>
-                <w:szCs w:val="20"/>
-              </w:rPr>
-              <w:t xml:space="preserve"> de 2 GHz (o equivalente)</w:t>
+              <w:t>Intel Core 2 Duo de 2 GHz (o equivalente)</w:t>
             </w:r>
           </w:p>
         </w:tc>
@@ -6936,23 +6446,7 @@
                 <w:sz w:val="20"/>
                 <w:szCs w:val="20"/>
               </w:rPr>
-              <w:t xml:space="preserve">NVIDIA </w:t>
-            </w:r>
-            <w:proofErr w:type="spellStart"/>
-            <w:r>
-              <w:rPr>
-                <w:sz w:val="20"/>
-                <w:szCs w:val="20"/>
-              </w:rPr>
-              <w:t>GeForce</w:t>
-            </w:r>
-            <w:proofErr w:type="spellEnd"/>
-            <w:r>
-              <w:rPr>
-                <w:sz w:val="20"/>
-                <w:szCs w:val="20"/>
-              </w:rPr>
-              <w:t xml:space="preserve"> 5 o una versión más reciente</w:t>
+              <w:t>NVIDIA GeForce 5 o una versión más reciente</w:t>
             </w:r>
           </w:p>
         </w:tc>
@@ -8718,33 +8212,7 @@
                 <w:szCs w:val="16"/>
                 <w:lang w:eastAsia="es-PE"/>
               </w:rPr>
-              <w:t xml:space="preserve">   Gestión y entrega de </w:t>
-            </w:r>
-            <w:proofErr w:type="spellStart"/>
-            <w:r>
-              <w:rPr>
-                <w:rFonts w:eastAsia="Times New Roman" w:cs="Times New Roman"/>
-                <w:b/>
-                <w:bCs/>
-                <w:color w:val="000000"/>
-                <w:sz w:val="16"/>
-                <w:szCs w:val="16"/>
-                <w:lang w:eastAsia="es-PE"/>
-              </w:rPr>
-              <w:t>releases</w:t>
-            </w:r>
-            <w:proofErr w:type="spellEnd"/>
-            <w:r>
-              <w:rPr>
-                <w:rFonts w:eastAsia="Times New Roman" w:cs="Times New Roman"/>
-                <w:b/>
-                <w:bCs/>
-                <w:color w:val="000000"/>
-                <w:sz w:val="16"/>
-                <w:szCs w:val="16"/>
-                <w:lang w:eastAsia="es-PE"/>
-              </w:rPr>
-              <w:t xml:space="preserve"> del software</w:t>
+              <w:t xml:space="preserve">   Gestión y entrega de releases del software</w:t>
             </w:r>
           </w:p>
         </w:tc>
@@ -9741,20 +9209,8 @@
                 <w:szCs w:val="20"/>
                 <w:lang w:val="es-PE" w:eastAsia="es-PE"/>
               </w:rPr>
-              <w:t xml:space="preserve">Manuel de Instalación </w:t>
-            </w:r>
-            <w:proofErr w:type="spellStart"/>
-            <w:r>
-              <w:rPr>
-                <w:rFonts w:eastAsia="Times New Roman" w:cs="Times New Roman"/>
-                <w:color w:val="000000"/>
-                <w:sz w:val="20"/>
-                <w:szCs w:val="20"/>
-                <w:lang w:val="es-PE" w:eastAsia="es-PE"/>
-              </w:rPr>
-              <w:t>GitHub</w:t>
-            </w:r>
-            <w:proofErr w:type="spellEnd"/>
+              <w:t>Manuel de Instalación GitHub</w:t>
+            </w:r>
           </w:p>
         </w:tc>
         <w:tc>
@@ -11908,20 +11364,8 @@
                 <w:szCs w:val="20"/>
                 <w:lang w:val="es-PE" w:eastAsia="es-PE"/>
               </w:rPr>
-              <w:t xml:space="preserve">Documento de </w:t>
-            </w:r>
-            <w:proofErr w:type="spellStart"/>
-            <w:r>
-              <w:rPr>
-                <w:rFonts w:eastAsia="Times New Roman" w:cs="Times New Roman"/>
-                <w:color w:val="000000"/>
-                <w:sz w:val="20"/>
-                <w:szCs w:val="20"/>
-                <w:lang w:val="es-PE" w:eastAsia="es-PE"/>
-              </w:rPr>
-              <w:t>Microdiseño</w:t>
-            </w:r>
-            <w:proofErr w:type="spellEnd"/>
+              <w:t>Documento de Microdiseño</w:t>
+            </w:r>
           </w:p>
         </w:tc>
         <w:tc>
@@ -14825,20 +14269,8 @@
                 <w:szCs w:val="20"/>
                 <w:lang w:eastAsia="es-PE"/>
               </w:rPr>
-              <w:t xml:space="preserve">Documento de </w:t>
-            </w:r>
-            <w:proofErr w:type="spellStart"/>
-            <w:r>
-              <w:rPr>
-                <w:rFonts w:eastAsia="Times New Roman" w:cs="Times New Roman"/>
-                <w:color w:val="000000"/>
-                <w:sz w:val="20"/>
-                <w:szCs w:val="20"/>
-                <w:lang w:eastAsia="es-PE"/>
-              </w:rPr>
-              <w:t>Microdiseño</w:t>
-            </w:r>
-            <w:proofErr w:type="spellEnd"/>
+              <w:t>Documento de Microdiseño</w:t>
+            </w:r>
           </w:p>
         </w:tc>
         <w:tc>
@@ -16099,25 +15531,7 @@
           <w:szCs w:val="20"/>
           <w:lang w:val="es-ES_tradnl"/>
         </w:rPr>
-        <w:t xml:space="preserve">l nivel de versión se mantiene como un identificador numérico con dos componentes: </w:t>
-      </w:r>
-      <w:proofErr w:type="spellStart"/>
-      <w:r>
-        <w:rPr>
-          <w:sz w:val="20"/>
-          <w:szCs w:val="20"/>
-          <w:lang w:val="es-ES_tradnl"/>
-        </w:rPr>
-        <w:t>Versión.Revisión</w:t>
-      </w:r>
-      <w:proofErr w:type="spellEnd"/>
-      <w:r>
-        <w:rPr>
-          <w:sz w:val="20"/>
-          <w:szCs w:val="20"/>
-          <w:lang w:val="es-ES_tradnl"/>
-        </w:rPr>
-        <w:t>. Ejemplo: 1.1; (Versión 1, Revisión 1).</w:t>
+        <w:t>l nivel de versión se mantiene como un identificador numérico con dos componentes: Versión.Revisión. Ejemplo: 1.1; (Versión 1, Revisión 1).</w:t>
       </w:r>
       <w:bookmarkEnd w:id="33"/>
     </w:p>
@@ -16321,40 +15735,15 @@
           <w:sz w:val="20"/>
           <w:szCs w:val="20"/>
         </w:rPr>
-        <w:t xml:space="preserve">El esquema de numeración de versiones consiste de tres componentes: </w:t>
+        <w:t>El esquema de numeración de versiones consiste de tres componentes: Versión.RevisiónActualización. Ej</w:t>
       </w:r>
-      <w:proofErr w:type="spellStart"/>
       <w:r>
         <w:rPr>
           <w:sz w:val="20"/>
           <w:szCs w:val="20"/>
         </w:rPr>
-        <w:t>Versión.RevisiónActualización</w:t>
-      </w:r>
-      <w:proofErr w:type="spellEnd"/>
-      <w:r>
-        <w:rPr>
-          <w:sz w:val="20"/>
-          <w:szCs w:val="20"/>
-        </w:rPr>
-        <w:t xml:space="preserve">. </w:t>
-      </w:r>
-      <w:proofErr w:type="spellStart"/>
-      <w:r>
-        <w:rPr>
-          <w:sz w:val="20"/>
-          <w:szCs w:val="20"/>
-        </w:rPr>
-        <w:t>Ej</w:t>
-      </w:r>
-      <w:r>
-        <w:rPr>
-          <w:sz w:val="20"/>
-          <w:szCs w:val="20"/>
-        </w:rPr>
         <w:t>m</w:t>
       </w:r>
-      <w:proofErr w:type="spellEnd"/>
       <w:r>
         <w:rPr>
           <w:sz w:val="20"/>
@@ -16430,18 +15819,9 @@
           <w:sz w:val="20"/>
           <w:szCs w:val="20"/>
         </w:rPr>
-        <w:t xml:space="preserve"> </w:t>
-      </w:r>
-      <w:proofErr w:type="spellStart"/>
-      <w:r>
-        <w:rPr>
-          <w:sz w:val="20"/>
-          <w:szCs w:val="20"/>
-        </w:rPr>
-        <w:t>GitHub</w:t>
+        <w:t xml:space="preserve"> GitHub</w:t>
       </w:r>
       <w:bookmarkEnd w:id="41"/>
-      <w:proofErr w:type="spellEnd"/>
       <w:r>
         <w:rPr>
           <w:sz w:val="20"/>
@@ -20461,21 +19841,8 @@
         <w:ind w:left="2124"/>
       </w:pPr>
       <w:r>
-        <w:t xml:space="preserve">Código Fuente, </w:t>
+        <w:t>Código Fuente, Frameworks, plugins</w:t>
       </w:r>
-      <w:proofErr w:type="spellStart"/>
-      <w:r>
-        <w:t>Frameworks</w:t>
-      </w:r>
-      <w:proofErr w:type="spellEnd"/>
-      <w:r>
-        <w:t xml:space="preserve">, </w:t>
-      </w:r>
-      <w:proofErr w:type="spellStart"/>
-      <w:r>
-        <w:t>plugins</w:t>
-      </w:r>
-      <w:proofErr w:type="spellEnd"/>
     </w:p>
     <w:p>
       <w:pPr>
@@ -20886,23 +20253,7 @@
                 <w:rFonts w:cstheme="minorHAnsi"/>
                 <w:b/>
               </w:rPr>
-              <w:t xml:space="preserve">Project </w:t>
-            </w:r>
-            <w:proofErr w:type="spellStart"/>
-            <w:r>
-              <w:rPr>
-                <w:rFonts w:cstheme="minorHAnsi"/>
-                <w:b/>
-              </w:rPr>
-              <w:t>Name</w:t>
-            </w:r>
-            <w:proofErr w:type="spellEnd"/>
-            <w:r>
-              <w:rPr>
-                <w:rFonts w:cstheme="minorHAnsi"/>
-                <w:b/>
-              </w:rPr>
-              <w:t>:</w:t>
+              <w:t>Project Name:</w:t>
             </w:r>
             <w:r>
               <w:rPr>
@@ -21016,19 +20367,11 @@
                 <w:rFonts w:cstheme="minorHAnsi"/>
               </w:rPr>
             </w:pPr>
-            <w:proofErr w:type="spellStart"/>
             <w:r>
               <w:rPr>
                 <w:rFonts w:cstheme="minorHAnsi"/>
               </w:rPr>
-              <w:t>Urgency</w:t>
-            </w:r>
-            <w:proofErr w:type="spellEnd"/>
-            <w:r>
-              <w:rPr>
-                <w:rFonts w:cstheme="minorHAnsi"/>
-              </w:rPr>
-              <w:t>: Mediano</w:t>
+              <w:t>Urgency: Mediano</w:t>
             </w:r>
           </w:p>
           <w:p>
@@ -21063,33 +20406,11 @@
                 <w:rFonts w:cstheme="minorHAnsi"/>
               </w:rPr>
             </w:pPr>
-            <w:proofErr w:type="spellStart"/>
             <w:r>
               <w:rPr>
                 <w:rFonts w:cstheme="minorHAnsi"/>
               </w:rPr>
-              <w:t>Change</w:t>
-            </w:r>
-            <w:proofErr w:type="spellEnd"/>
-            <w:r>
-              <w:rPr>
-                <w:rFonts w:cstheme="minorHAnsi"/>
-              </w:rPr>
-              <w:t xml:space="preserve"> </w:t>
-            </w:r>
-            <w:proofErr w:type="spellStart"/>
-            <w:r>
-              <w:rPr>
-                <w:rFonts w:cstheme="minorHAnsi"/>
-              </w:rPr>
-              <w:t>Request</w:t>
-            </w:r>
-            <w:proofErr w:type="spellEnd"/>
-            <w:r>
-              <w:rPr>
-                <w:rFonts w:cstheme="minorHAnsi"/>
-              </w:rPr>
-              <w:t xml:space="preserve"> #:</w:t>
+              <w:t>Change Request #:</w:t>
             </w:r>
           </w:p>
         </w:tc>
@@ -21104,14 +20425,12 @@
                 <w:rFonts w:cstheme="minorHAnsi"/>
               </w:rPr>
             </w:pPr>
-            <w:proofErr w:type="spellStart"/>
             <w:r>
               <w:rPr>
                 <w:rFonts w:cstheme="minorHAnsi"/>
               </w:rPr>
               <w:t>Originator</w:t>
             </w:r>
-            <w:proofErr w:type="spellEnd"/>
           </w:p>
         </w:tc>
         <w:tc>
@@ -21125,47 +20444,11 @@
                 <w:rFonts w:cstheme="minorHAnsi"/>
               </w:rPr>
             </w:pPr>
-            <w:proofErr w:type="spellStart"/>
             <w:r>
               <w:rPr>
                 <w:rFonts w:cstheme="minorHAnsi"/>
               </w:rPr>
-              <w:t>Change</w:t>
-            </w:r>
-            <w:proofErr w:type="spellEnd"/>
-            <w:r>
-              <w:rPr>
-                <w:rFonts w:cstheme="minorHAnsi"/>
-              </w:rPr>
-              <w:t xml:space="preserve"> </w:t>
-            </w:r>
-            <w:proofErr w:type="spellStart"/>
-            <w:r>
-              <w:rPr>
-                <w:rFonts w:cstheme="minorHAnsi"/>
-              </w:rPr>
-              <w:t>request</w:t>
-            </w:r>
-            <w:proofErr w:type="spellEnd"/>
-            <w:r>
-              <w:rPr>
-                <w:rFonts w:cstheme="minorHAnsi"/>
-              </w:rPr>
-              <w:t xml:space="preserve"> </w:t>
-            </w:r>
-            <w:proofErr w:type="spellStart"/>
-            <w:r>
-              <w:rPr>
-                <w:rFonts w:cstheme="minorHAnsi"/>
-              </w:rPr>
-              <w:t>by</w:t>
-            </w:r>
-            <w:proofErr w:type="spellEnd"/>
-            <w:r>
-              <w:rPr>
-                <w:rFonts w:cstheme="minorHAnsi"/>
-              </w:rPr>
-              <w:t>:</w:t>
+              <w:t>Change request by:</w:t>
             </w:r>
           </w:p>
         </w:tc>
@@ -21184,21 +20467,7 @@
               <w:rPr>
                 <w:rFonts w:cstheme="minorHAnsi"/>
               </w:rPr>
-              <w:t xml:space="preserve">Date </w:t>
-            </w:r>
-            <w:proofErr w:type="spellStart"/>
-            <w:r>
-              <w:rPr>
-                <w:rFonts w:cstheme="minorHAnsi"/>
-              </w:rPr>
-              <w:t>requested</w:t>
-            </w:r>
-            <w:proofErr w:type="spellEnd"/>
-            <w:r>
-              <w:rPr>
-                <w:rFonts w:cstheme="minorHAnsi"/>
-              </w:rPr>
-              <w:t>:</w:t>
+              <w:t>Date requested:</w:t>
             </w:r>
           </w:p>
         </w:tc>
@@ -21275,16 +20544,8 @@
               <w:rPr>
                 <w:rFonts w:cstheme="minorHAnsi"/>
               </w:rPr>
-              <w:t xml:space="preserve">Juan </w:t>
-            </w:r>
-            <w:proofErr w:type="spellStart"/>
-            <w:r>
-              <w:rPr>
-                <w:rFonts w:cstheme="minorHAnsi"/>
-              </w:rPr>
-              <w:t>Lombira</w:t>
-            </w:r>
-            <w:proofErr w:type="spellEnd"/>
+              <w:t>Juan Lombira</w:t>
+            </w:r>
           </w:p>
         </w:tc>
         <w:tc>
@@ -21341,47 +20602,11 @@
                 <w:rFonts w:cstheme="minorHAnsi"/>
               </w:rPr>
             </w:pPr>
-            <w:proofErr w:type="spellStart"/>
             <w:r>
               <w:rPr>
                 <w:rFonts w:cstheme="minorHAnsi"/>
               </w:rPr>
-              <w:t>Description</w:t>
-            </w:r>
-            <w:proofErr w:type="spellEnd"/>
-            <w:r>
-              <w:rPr>
-                <w:rFonts w:cstheme="minorHAnsi"/>
-              </w:rPr>
-              <w:t xml:space="preserve"> of </w:t>
-            </w:r>
-            <w:proofErr w:type="spellStart"/>
-            <w:r>
-              <w:rPr>
-                <w:rFonts w:cstheme="minorHAnsi"/>
-              </w:rPr>
-              <w:t>Change</w:t>
-            </w:r>
-            <w:proofErr w:type="spellEnd"/>
-            <w:r>
-              <w:rPr>
-                <w:rFonts w:cstheme="minorHAnsi"/>
-              </w:rPr>
-              <w:t xml:space="preserve"> </w:t>
-            </w:r>
-            <w:proofErr w:type="spellStart"/>
-            <w:r>
-              <w:rPr>
-                <w:rFonts w:cstheme="minorHAnsi"/>
-              </w:rPr>
-              <w:t>Request</w:t>
-            </w:r>
-            <w:proofErr w:type="spellEnd"/>
-            <w:r>
-              <w:rPr>
-                <w:rFonts w:cstheme="minorHAnsi"/>
-              </w:rPr>
-              <w:t xml:space="preserve"> #:</w:t>
+              <w:t>Description of Change Request #:</w:t>
             </w:r>
             <w:r>
               <w:rPr>
@@ -21502,47 +20727,11 @@
                 <w:rFonts w:cstheme="minorHAnsi"/>
               </w:rPr>
             </w:pPr>
-            <w:proofErr w:type="spellStart"/>
             <w:r>
               <w:rPr>
                 <w:rFonts w:cstheme="minorHAnsi"/>
               </w:rPr>
-              <w:t>Reason</w:t>
-            </w:r>
-            <w:proofErr w:type="spellEnd"/>
-            <w:r>
-              <w:rPr>
-                <w:rFonts w:cstheme="minorHAnsi"/>
-              </w:rPr>
-              <w:t xml:space="preserve"> </w:t>
-            </w:r>
-            <w:proofErr w:type="spellStart"/>
-            <w:r>
-              <w:rPr>
-                <w:rFonts w:cstheme="minorHAnsi"/>
-              </w:rPr>
-              <w:t>for</w:t>
-            </w:r>
-            <w:proofErr w:type="spellEnd"/>
-            <w:r>
-              <w:rPr>
-                <w:rFonts w:cstheme="minorHAnsi"/>
-              </w:rPr>
-              <w:t xml:space="preserve"> </w:t>
-            </w:r>
-            <w:proofErr w:type="spellStart"/>
-            <w:r>
-              <w:rPr>
-                <w:rFonts w:cstheme="minorHAnsi"/>
-              </w:rPr>
-              <w:t>Change</w:t>
-            </w:r>
-            <w:proofErr w:type="spellEnd"/>
-            <w:r>
-              <w:rPr>
-                <w:rFonts w:cstheme="minorHAnsi"/>
-              </w:rPr>
-              <w:t>:</w:t>
+              <w:t>Reason for Change:</w:t>
             </w:r>
           </w:p>
         </w:tc>
@@ -21641,56 +20830,12 @@
                 <w:rFonts w:cstheme="minorHAnsi"/>
               </w:rPr>
             </w:pPr>
-            <w:proofErr w:type="spellStart"/>
             <w:r>
               <w:rPr>
                 <w:rFonts w:cstheme="minorHAnsi"/>
               </w:rPr>
-              <w:t>Proposed</w:t>
-            </w:r>
-            <w:proofErr w:type="spellEnd"/>
-            <w:r>
-              <w:rPr>
-                <w:rFonts w:cstheme="minorHAnsi"/>
-              </w:rPr>
-              <w:t xml:space="preserve"> </w:t>
-            </w:r>
-            <w:proofErr w:type="spellStart"/>
-            <w:r>
-              <w:rPr>
-                <w:rFonts w:cstheme="minorHAnsi"/>
-              </w:rPr>
-              <w:t>Aprroach</w:t>
-            </w:r>
-            <w:proofErr w:type="spellEnd"/>
-            <w:r>
-              <w:rPr>
-                <w:rFonts w:cstheme="minorHAnsi"/>
-              </w:rPr>
-              <w:t xml:space="preserve"> </w:t>
-            </w:r>
-            <w:proofErr w:type="spellStart"/>
-            <w:r>
-              <w:rPr>
-                <w:rFonts w:cstheme="minorHAnsi"/>
-              </w:rPr>
-              <w:t>to</w:t>
-            </w:r>
-            <w:proofErr w:type="spellEnd"/>
-            <w:r>
-              <w:rPr>
-                <w:rFonts w:cstheme="minorHAnsi"/>
-              </w:rPr>
-              <w:t xml:space="preserve"> </w:t>
-            </w:r>
-            <w:proofErr w:type="spellStart"/>
-            <w:r>
-              <w:rPr>
-                <w:rFonts w:cstheme="minorHAnsi"/>
-              </w:rPr>
-              <w:t>Resolve</w:t>
-            </w:r>
-            <w:proofErr w:type="spellEnd"/>
+              <w:t>Proposed Aprroach to Resolve</w:t>
+            </w:r>
           </w:p>
         </w:tc>
       </w:tr>
@@ -21900,21 +21045,7 @@
               <w:rPr>
                 <w:rFonts w:cstheme="minorHAnsi"/>
               </w:rPr>
-              <w:t xml:space="preserve">Esta funcionalidad es un requerimiento nuevo pedido por el Sr. Juan </w:t>
-            </w:r>
-            <w:proofErr w:type="spellStart"/>
-            <w:r>
-              <w:rPr>
-                <w:rFonts w:cstheme="minorHAnsi"/>
-              </w:rPr>
-              <w:t>Lombira</w:t>
-            </w:r>
-            <w:proofErr w:type="spellEnd"/>
-            <w:r>
-              <w:rPr>
-                <w:rFonts w:cstheme="minorHAnsi"/>
-              </w:rPr>
-              <w:t>.</w:t>
+              <w:t>Esta funcionalidad es un requerimiento nuevo pedido por el Sr. Juan Lombira.</w:t>
             </w:r>
           </w:p>
           <w:p>
@@ -22123,21 +21254,7 @@
               <w:rPr>
                 <w:rFonts w:cstheme="minorHAnsi"/>
               </w:rPr>
-              <w:t xml:space="preserve">No se modificará el presupuesto inicial del proyecto ya que el caso de uso  </w:t>
-            </w:r>
-            <w:proofErr w:type="spellStart"/>
-            <w:r>
-              <w:rPr>
-                <w:rFonts w:cstheme="minorHAnsi"/>
-              </w:rPr>
-              <w:t>logueo</w:t>
-            </w:r>
-            <w:proofErr w:type="spellEnd"/>
-            <w:r>
-              <w:rPr>
-                <w:rFonts w:cstheme="minorHAnsi"/>
-              </w:rPr>
-              <w:t xml:space="preserve"> será reusado de los componentes de otro proyecto.</w:t>
+              <w:t>No se modificará el presupuesto inicial del proyecto ya que el caso de uso  logueo será reusado de los componentes de otro proyecto.</w:t>
             </w:r>
           </w:p>
         </w:tc>
@@ -22202,19 +21319,11 @@
                 <w:rFonts w:cstheme="minorHAnsi"/>
               </w:rPr>
             </w:pPr>
-            <w:proofErr w:type="spellStart"/>
             <w:r>
               <w:rPr>
                 <w:rFonts w:cstheme="minorHAnsi"/>
               </w:rPr>
-              <w:t>Originator</w:t>
-            </w:r>
-            <w:proofErr w:type="spellEnd"/>
-            <w:r>
-              <w:rPr>
-                <w:rFonts w:cstheme="minorHAnsi"/>
-              </w:rPr>
-              <w:t>/Date</w:t>
+              <w:t>Originator/Date</w:t>
             </w:r>
           </w:p>
         </w:tc>
@@ -22266,19 +21375,11 @@
                 <w:rFonts w:cstheme="minorHAnsi"/>
               </w:rPr>
             </w:pPr>
-            <w:proofErr w:type="spellStart"/>
             <w:r>
               <w:rPr>
                 <w:rFonts w:cstheme="minorHAnsi"/>
               </w:rPr>
-              <w:t>Customer</w:t>
-            </w:r>
-            <w:proofErr w:type="spellEnd"/>
-            <w:r>
-              <w:rPr>
-                <w:rFonts w:cstheme="minorHAnsi"/>
-              </w:rPr>
-              <w:t>/Date</w:t>
+              <w:t>Customer/Date</w:t>
             </w:r>
           </w:p>
         </w:tc>
@@ -24037,17 +23138,7 @@
                 <w:szCs w:val="18"/>
                 <w:lang w:val="es-PE"/>
               </w:rPr>
-              <w:t xml:space="preserve">l </w:t>
-            </w:r>
-            <w:proofErr w:type="spellStart"/>
-            <w:r>
-              <w:rPr>
-                <w:rFonts w:ascii="Arial" w:eastAsia="Arial" w:hAnsi="Arial" w:cs="Arial"/>
-                <w:sz w:val="18"/>
-                <w:szCs w:val="18"/>
-                <w:lang w:val="es-PE"/>
-              </w:rPr>
-              <w:t>Sta</w:t>
+              <w:t>l Sta</w:t>
             </w:r>
             <w:r>
               <w:rPr>
@@ -24066,17 +23157,7 @@
                 <w:szCs w:val="18"/>
                 <w:lang w:val="es-PE"/>
               </w:rPr>
-              <w:t>eholder</w:t>
-            </w:r>
-            <w:proofErr w:type="spellEnd"/>
-            <w:r>
-              <w:rPr>
-                <w:rFonts w:ascii="Arial" w:eastAsia="Arial" w:hAnsi="Arial" w:cs="Arial"/>
-                <w:sz w:val="18"/>
-                <w:szCs w:val="18"/>
-                <w:lang w:val="es-PE"/>
-              </w:rPr>
-              <w:t xml:space="preserve"> </w:t>
+              <w:t xml:space="preserve">eholder </w:t>
             </w:r>
             <w:r>
               <w:rPr>
@@ -31424,7 +30505,6 @@
               </w:rPr>
               <w:t xml:space="preserve"> </w:t>
             </w:r>
-            <w:proofErr w:type="spellStart"/>
             <w:r>
               <w:rPr>
                 <w:rFonts w:ascii="Arial" w:eastAsia="Arial" w:hAnsi="Arial" w:cs="Arial"/>
@@ -31451,17 +30531,7 @@
                 <w:szCs w:val="18"/>
                 <w:lang w:val="es-PE"/>
               </w:rPr>
-              <w:t>a</w:t>
-            </w:r>
-            <w:proofErr w:type="spellEnd"/>
-            <w:r>
-              <w:rPr>
-                <w:rFonts w:ascii="Arial" w:eastAsia="Arial" w:hAnsi="Arial" w:cs="Arial"/>
-                <w:sz w:val="18"/>
-                <w:szCs w:val="18"/>
-                <w:lang w:val="es-PE"/>
-              </w:rPr>
-              <w:t xml:space="preserve"> </w:t>
+              <w:t xml:space="preserve">a </w:t>
             </w:r>
             <w:r>
               <w:rPr>
@@ -34052,7 +33122,6 @@
               </w:rPr>
               <w:t xml:space="preserve"> </w:t>
             </w:r>
-            <w:proofErr w:type="spellStart"/>
             <w:r>
               <w:rPr>
                 <w:rFonts w:ascii="Arial" w:eastAsia="Arial" w:hAnsi="Arial" w:cs="Arial"/>
@@ -34081,7 +33150,6 @@
               </w:rPr>
               <w:t>a</w:t>
             </w:r>
-            <w:proofErr w:type="spellEnd"/>
             <w:r>
               <w:rPr>
                 <w:rFonts w:ascii="Arial" w:eastAsia="Arial" w:hAnsi="Arial" w:cs="Arial"/>
@@ -34507,7 +33575,6 @@
               </w:rPr>
               <w:t xml:space="preserve"> </w:t>
             </w:r>
-            <w:proofErr w:type="spellStart"/>
             <w:r>
               <w:rPr>
                 <w:rFonts w:ascii="Arial" w:eastAsia="Arial" w:hAnsi="Arial" w:cs="Arial"/>
@@ -34553,17 +33620,7 @@
                 <w:szCs w:val="18"/>
                 <w:lang w:val="es-PE"/>
               </w:rPr>
-              <w:t>ión</w:t>
-            </w:r>
-            <w:proofErr w:type="spellEnd"/>
-            <w:r>
-              <w:rPr>
-                <w:rFonts w:ascii="Arial" w:eastAsia="Arial" w:hAnsi="Arial" w:cs="Arial"/>
-                <w:sz w:val="18"/>
-                <w:szCs w:val="18"/>
-                <w:lang w:val="es-PE"/>
-              </w:rPr>
-              <w:t xml:space="preserve">  </w:t>
+              <w:t xml:space="preserve">ión  </w:t>
             </w:r>
             <w:r>
               <w:rPr>
@@ -34603,7 +33660,6 @@
               </w:rPr>
               <w:t xml:space="preserve">los </w:t>
             </w:r>
-            <w:proofErr w:type="spellStart"/>
             <w:r>
               <w:rPr>
                 <w:rFonts w:ascii="Arial" w:eastAsia="Arial" w:hAnsi="Arial" w:cs="Arial"/>
@@ -34642,7 +33698,6 @@
               </w:rPr>
               <w:t>eholders</w:t>
             </w:r>
-            <w:proofErr w:type="spellEnd"/>
             <w:r>
               <w:rPr>
                 <w:rFonts w:ascii="Arial" w:eastAsia="Arial" w:hAnsi="Arial" w:cs="Arial"/>
@@ -38843,15 +37898,7 @@
         <w:ind w:left="1080"/>
       </w:pPr>
       <w:r>
-        <w:t xml:space="preserve">Los reportes de estado se enviaran por correo a todos los integrantes. Además se guardará en un repositorio en el documento "Reporte de estado de configuración [fecha]" donde fecha tiene el formato </w:t>
-      </w:r>
-      <w:proofErr w:type="spellStart"/>
-      <w:r>
-        <w:t>ddmmaaaa</w:t>
-      </w:r>
-      <w:proofErr w:type="spellEnd"/>
-      <w:r>
-        <w:t>.</w:t>
+        <w:t>Los reportes de estado se enviaran por correo a todos los integrantes. Además se guardará en un repositorio en el documento "Reporte de estado de configuración [fecha]" donde fecha tiene el formato ddmmaaaa.</w:t>
       </w:r>
     </w:p>
     <w:p>
@@ -39968,11 +39015,9 @@
       <w:r>
         <w:t xml:space="preserve">El </w:t>
       </w:r>
-      <w:proofErr w:type="spellStart"/>
       <w:r>
-        <w:t>rollout</w:t>
+        <w:t>release</w:t>
       </w:r>
-      <w:proofErr w:type="spellEnd"/>
       <w:r>
         <w:t xml:space="preserve"> puede ser de varios tipos:</w:t>
       </w:r>
@@ -40028,11 +39073,11 @@
       <w:r>
         <w:t xml:space="preserve">El procedimiento de </w:t>
       </w:r>
-      <w:proofErr w:type="spellStart"/>
       <w:r>
-        <w:t>rollout</w:t>
+        <w:t>entrega de release</w:t>
       </w:r>
-      <w:proofErr w:type="spellEnd"/>
+      <w:bookmarkStart w:id="58" w:name="_GoBack"/>
+      <w:bookmarkEnd w:id="58"/>
       <w:r>
         <w:t xml:space="preserve"> debe ser cuidadosamente documentado para que todas las partes conozcan sus tareas y responsabilidades específicas. En particular, los usuarios finales deben estar puntualmente informados del calendario de lanzamiento y de cómo éste puede afectar a sus actividades diarias.</w:t>
       </w:r>
@@ -40043,8 +39088,6 @@
         <w:ind w:left="1440"/>
         <w:jc w:val="both"/>
       </w:pPr>
-      <w:bookmarkStart w:id="58" w:name="_GoBack"/>
-      <w:bookmarkEnd w:id="58"/>
     </w:p>
     <w:p>
       <w:pPr>
@@ -40074,15 +39117,7 @@
         <w:jc w:val="both"/>
       </w:pPr>
       <w:r>
-        <w:t xml:space="preserve">Los elementos de </w:t>
-      </w:r>
-      <w:proofErr w:type="spellStart"/>
-      <w:r>
-        <w:t>configuracion</w:t>
-      </w:r>
-      <w:proofErr w:type="spellEnd"/>
-      <w:r>
-        <w:t xml:space="preserve"> que deben borrarse e instalarse y en qué orden debe realizarse este proceso.</w:t>
+        <w:t>Los elementos de configuracion que deben borrarse e instalarse y en qué orden debe realizarse este proceso.</w:t>
       </w:r>
     </w:p>
     <w:p>
@@ -40110,15 +39145,7 @@
         <w:jc w:val="both"/>
       </w:pPr>
       <w:r>
-        <w:t>Qué métricas determinan la puesta en marcha de los planes de back-</w:t>
-      </w:r>
-      <w:proofErr w:type="spellStart"/>
-      <w:r>
-        <w:t>out</w:t>
-      </w:r>
-      <w:proofErr w:type="spellEnd"/>
-      <w:r>
-        <w:t xml:space="preserve"> y si éstos deben ser completos o parciales.</w:t>
+        <w:t>Qué métricas determinan la puesta en marcha de los planes de back-out y si éstos deben ser completos o parciales.</w:t>
       </w:r>
     </w:p>
     <w:sectPr>
@@ -40187,7 +39214,7 @@
           <w:rPr>
             <w:noProof/>
           </w:rPr>
-          <w:t>16</w:t>
+          <w:t>2</w:t>
         </w:r>
         <w:r>
           <w:fldChar w:fldCharType="end"/>
@@ -45478,7 +44505,7 @@
 </file>
 
 <file path=customXml/itemProps1.xml><?xml version="1.0" encoding="utf-8"?>
-<ds:datastoreItem xmlns:ds="http://schemas.openxmlformats.org/officeDocument/2006/customXml" ds:itemID="{7684D2B9-6295-4CA7-B976-F5AD583F0E5C}">
+<ds:datastoreItem xmlns:ds="http://schemas.openxmlformats.org/officeDocument/2006/customXml" ds:itemID="{575E0D0C-F038-4FC0-A99D-051732B89614}">
   <ds:schemaRefs>
     <ds:schemaRef ds:uri="http://schemas.openxmlformats.org/officeDocument/2006/bibliography"/>
   </ds:schemaRefs>

</xml_diff>